<commit_message>
Block-sensor ready for unit test
</commit_message>
<xml_diff>
--- a/Doc/UeiBridge.docx
+++ b/Doc/UeiBridge.docx
@@ -6,8 +6,13 @@
       <w:pPr>
         <w:pStyle w:val="Title"/>
       </w:pPr>
-      <w:r>
-        <w:t>Uei-Bridge application</w:t>
+      <w:proofErr w:type="spellStart"/>
+      <w:r>
+        <w:t>Uei</w:t>
+      </w:r>
+      <w:proofErr w:type="spellEnd"/>
+      <w:r>
+        <w:t>-Bridge application</w:t>
       </w:r>
     </w:p>
     <w:p>
@@ -54,7 +59,23 @@
     </w:p>
     <w:p>
       <w:r>
-        <w:t>List&lt;List&lt;PerDeviceObjects&gt;&gt; _deviceObjectsTable;</w:t>
+        <w:t>List&lt;List&lt;</w:t>
+      </w:r>
+      <w:proofErr w:type="spellStart"/>
+      <w:r>
+        <w:t>PerDeviceObjects</w:t>
+      </w:r>
+      <w:proofErr w:type="spellEnd"/>
+      <w:r>
+        <w:t>&gt;&gt; _</w:t>
+      </w:r>
+      <w:proofErr w:type="spellStart"/>
+      <w:r>
+        <w:t>deviceObjectsTable</w:t>
+      </w:r>
+      <w:proofErr w:type="spellEnd"/>
+      <w:r>
+        <w:t>;</w:t>
       </w:r>
     </w:p>
     <w:p>
@@ -72,8 +93,13 @@
       <w:r>
         <w:t xml:space="preserve">Entry index must suite the location of each device in the cube (as read by </w:t>
       </w:r>
-      <w:r>
-        <w:t>Device.GetIndex())</w:t>
+      <w:proofErr w:type="spellStart"/>
+      <w:r>
+        <w:t>Device.GetIndex</w:t>
+      </w:r>
+      <w:proofErr w:type="spellEnd"/>
+      <w:r>
+        <w:t>())</w:t>
       </w:r>
     </w:p>
     <w:p>
@@ -86,7 +112,31 @@
     </w:p>
     <w:p>
       <w:r>
-        <w:t>Device name is determines by as Uei api: GetDeviceName()</w:t>
+        <w:t xml:space="preserve">Device name is determines by as </w:t>
+      </w:r>
+      <w:proofErr w:type="spellStart"/>
+      <w:r>
+        <w:t>Uei</w:t>
+      </w:r>
+      <w:proofErr w:type="spellEnd"/>
+      <w:r>
+        <w:t xml:space="preserve"> </w:t>
+      </w:r>
+      <w:proofErr w:type="spellStart"/>
+      <w:r>
+        <w:t>api</w:t>
+      </w:r>
+      <w:proofErr w:type="spellEnd"/>
+      <w:r>
+        <w:t xml:space="preserve">: </w:t>
+      </w:r>
+      <w:proofErr w:type="spellStart"/>
+      <w:r>
+        <w:t>GetDeviceName</w:t>
+      </w:r>
+      <w:proofErr w:type="spellEnd"/>
+      <w:r>
+        <w:t>()</w:t>
       </w:r>
     </w:p>
     <w:p>
@@ -98,7 +148,23 @@
           <w:b/>
           <w:bCs/>
         </w:rPr>
-        <w:t>“BlockSensor”</w:t>
+        <w:t>“</w:t>
+      </w:r>
+      <w:proofErr w:type="spellStart"/>
+      <w:r>
+        <w:rPr>
+          <w:b/>
+          <w:bCs/>
+        </w:rPr>
+        <w:t>BlockSensor</w:t>
+      </w:r>
+      <w:proofErr w:type="spellEnd"/>
+      <w:r>
+        <w:rPr>
+          <w:b/>
+          <w:bCs/>
+        </w:rPr>
+        <w:t>”</w:t>
       </w:r>
     </w:p>
     <w:p>
@@ -155,12 +221,28 @@
         <w:t>Might</w:t>
       </w:r>
       <w:r>
-        <w:t xml:space="preserve"> disable the udp-reader).</w:t>
-      </w:r>
-    </w:p>
-    <w:p>
-      <w:r>
-        <w:t>Block-sensor depends on A0308Manager, while DIO403/input must send its output to blocksensor.</w:t>
+        <w:t xml:space="preserve"> disable the </w:t>
+      </w:r>
+      <w:proofErr w:type="spellStart"/>
+      <w:r>
+        <w:t>udp</w:t>
+      </w:r>
+      <w:proofErr w:type="spellEnd"/>
+      <w:r>
+        <w:t>-reader).</w:t>
+      </w:r>
+    </w:p>
+    <w:p>
+      <w:r>
+        <w:t xml:space="preserve">Block-sensor depends on A0308Manager, while DIO403/input must send its output to </w:t>
+      </w:r>
+      <w:proofErr w:type="spellStart"/>
+      <w:r>
+        <w:t>blocksensor</w:t>
+      </w:r>
+      <w:proofErr w:type="spellEnd"/>
+      <w:r>
+        <w:t>.</w:t>
       </w:r>
     </w:p>
     <w:p/>
@@ -168,9 +250,11 @@
       <w:pPr>
         <w:pStyle w:val="Heading2"/>
       </w:pPr>
+      <w:proofErr w:type="spellStart"/>
       <w:r>
         <w:t>ToDo</w:t>
       </w:r>
+      <w:proofErr w:type="spellEnd"/>
     </w:p>
     <w:p>
       <w:pPr>
@@ -181,8 +265,13 @@
         </w:numPr>
       </w:pPr>
       <w:r>
-        <w:t>Unit test on EthMessage</w:t>
-      </w:r>
+        <w:t xml:space="preserve">Unit test on </w:t>
+      </w:r>
+      <w:proofErr w:type="spellStart"/>
+      <w:r>
+        <w:t>EthMessage</w:t>
+      </w:r>
+      <w:proofErr w:type="spellEnd"/>
     </w:p>
     <w:p>
       <w:pPr>
@@ -205,8 +294,13 @@
         </w:numPr>
       </w:pPr>
       <w:r>
-        <w:t>Move device managers creation from Program.cs</w:t>
-      </w:r>
+        <w:t xml:space="preserve">Move device managers creation from </w:t>
+      </w:r>
+      <w:proofErr w:type="spellStart"/>
+      <w:r>
+        <w:t>Program.cs</w:t>
+      </w:r>
+      <w:proofErr w:type="spellEnd"/>
     </w:p>
     <w:p>
       <w:pPr>
@@ -219,21 +313,41 @@
       <w:r>
         <w:t xml:space="preserve">Maybe it is better not to use </w:t>
       </w:r>
-      <w:r>
-        <w:rPr>
-          <w:rFonts w:ascii="Consolas" w:hAnsi="Consolas" w:cs="Consolas"/>
-          <w:color w:val="000000"/>
-          <w:kern w:val="0"/>
-          <w:sz w:val="19"/>
-          <w:szCs w:val="19"/>
-        </w:rPr>
-        <w:t xml:space="preserve">Activator.CreateInstance(). </w:t>
+      <w:proofErr w:type="spellStart"/>
+      <w:r>
+        <w:rPr>
+          <w:rFonts w:ascii="Consolas" w:hAnsi="Consolas" w:cs="Consolas"/>
+          <w:color w:val="000000"/>
+          <w:kern w:val="0"/>
+          <w:sz w:val="19"/>
+          <w:szCs w:val="19"/>
+        </w:rPr>
+        <w:t>Activator.CreateInstance</w:t>
+      </w:r>
+      <w:proofErr w:type="spellEnd"/>
+      <w:r>
+        <w:rPr>
+          <w:rFonts w:ascii="Consolas" w:hAnsi="Consolas" w:cs="Consolas"/>
+          <w:color w:val="000000"/>
+          <w:kern w:val="0"/>
+          <w:sz w:val="19"/>
+          <w:szCs w:val="19"/>
+        </w:rPr>
+        <w:t xml:space="preserve">(). </w:t>
       </w:r>
       <w:r>
         <w:t>You</w:t>
       </w:r>
       <w:r>
-        <w:t xml:space="preserve"> earn one and loose two. Something like DeviceManagerFactory might be more efficient.</w:t>
+        <w:t xml:space="preserve"> earn one and loose two. Something like </w:t>
+      </w:r>
+      <w:proofErr w:type="spellStart"/>
+      <w:r>
+        <w:t>DeviceManagerFactory</w:t>
+      </w:r>
+      <w:proofErr w:type="spellEnd"/>
+      <w:r>
+        <w:t xml:space="preserve"> might be more efficient.</w:t>
       </w:r>
     </w:p>
     <w:p>
@@ -244,8 +358,13 @@
           <w:numId w:val="1"/>
         </w:numPr>
       </w:pPr>
-      <w:r>
-        <w:t>BlockSensor device should reside on the first cube which contains analog and digital cards. At this stage only cube 0 is considered.</w:t>
+      <w:proofErr w:type="spellStart"/>
+      <w:r>
+        <w:t>BlockSensor</w:t>
+      </w:r>
+      <w:proofErr w:type="spellEnd"/>
+      <w:r>
+        <w:t xml:space="preserve"> device should reside on the first cube which contains analog and digital cards. At this stage only cube 0 is considered.</w:t>
       </w:r>
     </w:p>
     <w:p>
@@ -256,23 +375,78 @@
           <w:numId w:val="1"/>
         </w:numPr>
       </w:pPr>
-    </w:p>
-    <w:p>
-      <w:r>
+      <w:r>
+        <w:t xml:space="preserve">Use </w:t>
+      </w:r>
+      <w:proofErr w:type="spellStart"/>
+      <w:r>
+        <w:rPr>
+          <w:rFonts w:ascii="Consolas" w:hAnsi="Consolas" w:cs="Consolas"/>
+          <w:color w:val="000000"/>
+          <w:kern w:val="0"/>
+          <w:sz w:val="19"/>
+          <w:szCs w:val="19"/>
+        </w:rPr>
+        <w:t>GetSetup</w:t>
+      </w:r>
+      <w:r>
+        <w:rPr>
+          <w:rFonts w:ascii="Consolas" w:hAnsi="Consolas" w:cs="Consolas"/>
+          <w:color w:val="000000"/>
+          <w:kern w:val="0"/>
+          <w:sz w:val="19"/>
+          <w:szCs w:val="19"/>
+        </w:rPr>
+        <w:t>Entry</w:t>
+      </w:r>
+      <w:r>
+        <w:rPr>
+          <w:rFonts w:ascii="Consolas" w:hAnsi="Consolas" w:cs="Consolas"/>
+          <w:color w:val="000000"/>
+          <w:kern w:val="0"/>
+          <w:sz w:val="19"/>
+          <w:szCs w:val="19"/>
+        </w:rPr>
+        <w:t>ForDevice</w:t>
+      </w:r>
+      <w:proofErr w:type="spellEnd"/>
+      <w:r>
+        <w:rPr>
+          <w:rFonts w:ascii="Consolas" w:hAnsi="Consolas" w:cs="Consolas"/>
+          <w:color w:val="000000"/>
+          <w:kern w:val="0"/>
+          <w:sz w:val="19"/>
+          <w:szCs w:val="19"/>
+        </w:rPr>
         <w:t xml:space="preserve"> </w:t>
       </w:r>
+      <w:r>
+        <w:t>instead of getting entry by index.</w:t>
+      </w:r>
+    </w:p>
+    <w:p>
+      <w:r>
+        <w:t xml:space="preserve"> </w:t>
+      </w:r>
     </w:p>
     <w:p>
       <w:pPr>
         <w:pStyle w:val="Heading2"/>
       </w:pPr>
+      <w:proofErr w:type="spellStart"/>
       <w:r>
         <w:t>Convertes</w:t>
       </w:r>
-    </w:p>
-    <w:p>
-      <w:r>
-        <w:t xml:space="preserve">Todo: </w:t>
+      <w:proofErr w:type="spellEnd"/>
+    </w:p>
+    <w:p>
+      <w:proofErr w:type="spellStart"/>
+      <w:r>
+        <w:t>Todo</w:t>
+      </w:r>
+      <w:proofErr w:type="spellEnd"/>
+      <w:r>
+        <w:t xml:space="preserve">: </w:t>
       </w:r>
       <w:r>
         <w:t xml:space="preserve">Use </w:t>
@@ -423,7 +597,29 @@
           <w:sz w:val="19"/>
           <w:szCs w:val="19"/>
         </w:rPr>
-        <w:t xml:space="preserve"> DownstreamConvert(</w:t>
+        <w:t xml:space="preserve"> </w:t>
+      </w:r>
+      <w:proofErr w:type="spellStart"/>
+      <w:r>
+        <w:rPr>
+          <w:rFonts w:ascii="Consolas" w:hAnsi="Consolas" w:cs="Consolas"/>
+          <w:color w:val="000000"/>
+          <w:kern w:val="0"/>
+          <w:sz w:val="19"/>
+          <w:szCs w:val="19"/>
+        </w:rPr>
+        <w:t>DownstreamConvert</w:t>
+      </w:r>
+      <w:proofErr w:type="spellEnd"/>
+      <w:r>
+        <w:rPr>
+          <w:rFonts w:ascii="Consolas" w:hAnsi="Consolas" w:cs="Consolas"/>
+          <w:color w:val="000000"/>
+          <w:kern w:val="0"/>
+          <w:sz w:val="19"/>
+          <w:szCs w:val="19"/>
+        </w:rPr>
+        <w:t>(</w:t>
       </w:r>
       <w:r>
         <w:rPr>
@@ -443,7 +639,29 @@
           <w:sz w:val="19"/>
           <w:szCs w:val="19"/>
         </w:rPr>
-        <w:t>[] messagePayload);</w:t>
+        <w:t xml:space="preserve">[] </w:t>
+      </w:r>
+      <w:proofErr w:type="spellStart"/>
+      <w:r>
+        <w:rPr>
+          <w:rFonts w:ascii="Consolas" w:hAnsi="Consolas" w:cs="Consolas"/>
+          <w:color w:val="000000"/>
+          <w:kern w:val="0"/>
+          <w:sz w:val="19"/>
+          <w:szCs w:val="19"/>
+        </w:rPr>
+        <w:t>messagePayload</w:t>
+      </w:r>
+      <w:proofErr w:type="spellEnd"/>
+      <w:r>
+        <w:rPr>
+          <w:rFonts w:ascii="Consolas" w:hAnsi="Consolas" w:cs="Consolas"/>
+          <w:color w:val="000000"/>
+          <w:kern w:val="0"/>
+          <w:sz w:val="19"/>
+          <w:szCs w:val="19"/>
+        </w:rPr>
+        <w:t>);</w:t>
       </w:r>
     </w:p>
     <w:p>
@@ -489,7 +707,29 @@
           <w:sz w:val="19"/>
           <w:szCs w:val="19"/>
         </w:rPr>
-        <w:t>[] UpstreamConvert(</w:t>
+        <w:t xml:space="preserve">[] </w:t>
+      </w:r>
+      <w:proofErr w:type="spellStart"/>
+      <w:r>
+        <w:rPr>
+          <w:rFonts w:ascii="Consolas" w:hAnsi="Consolas" w:cs="Consolas"/>
+          <w:color w:val="000000"/>
+          <w:kern w:val="0"/>
+          <w:sz w:val="19"/>
+          <w:szCs w:val="19"/>
+        </w:rPr>
+        <w:t>UpstreamConvert</w:t>
+      </w:r>
+      <w:proofErr w:type="spellEnd"/>
+      <w:r>
+        <w:rPr>
+          <w:rFonts w:ascii="Consolas" w:hAnsi="Consolas" w:cs="Consolas"/>
+          <w:color w:val="000000"/>
+          <w:kern w:val="0"/>
+          <w:sz w:val="19"/>
+          <w:szCs w:val="19"/>
+        </w:rPr>
+        <w:t>(</w:t>
       </w:r>
       <w:r>
         <w:rPr>
@@ -555,7 +795,29 @@
           <w:sz w:val="19"/>
           <w:szCs w:val="19"/>
         </w:rPr>
-        <w:t xml:space="preserve"> DeviceName { </w:t>
+        <w:t xml:space="preserve"> </w:t>
+      </w:r>
+      <w:proofErr w:type="spellStart"/>
+      <w:r>
+        <w:rPr>
+          <w:rFonts w:ascii="Consolas" w:hAnsi="Consolas" w:cs="Consolas"/>
+          <w:color w:val="000000"/>
+          <w:kern w:val="0"/>
+          <w:sz w:val="19"/>
+          <w:szCs w:val="19"/>
+        </w:rPr>
+        <w:t>DeviceName</w:t>
+      </w:r>
+      <w:proofErr w:type="spellEnd"/>
+      <w:r>
+        <w:rPr>
+          <w:rFonts w:ascii="Consolas" w:hAnsi="Consolas" w:cs="Consolas"/>
+          <w:color w:val="000000"/>
+          <w:kern w:val="0"/>
+          <w:sz w:val="19"/>
+          <w:szCs w:val="19"/>
+        </w:rPr>
+        <w:t xml:space="preserve"> { </w:t>
       </w:r>
       <w:r>
         <w:rPr>
@@ -609,7 +871,15 @@
         <w:ind w:left="288" w:firstLine="0"/>
       </w:pPr>
       <w:r>
-        <w:t>Instead of IConvert,</w:t>
+        <w:t xml:space="preserve">Instead of </w:t>
+      </w:r>
+      <w:proofErr w:type="spellStart"/>
+      <w:r>
+        <w:t>IConvert</w:t>
+      </w:r>
+      <w:proofErr w:type="spellEnd"/>
+      <w:r>
+        <w:t>,</w:t>
       </w:r>
     </w:p>
     <w:p>
@@ -621,9 +891,14 @@
       <w:pPr>
         <w:ind w:firstLine="0"/>
       </w:pPr>
+      <w:proofErr w:type="spellStart"/>
       <w:r>
         <w:lastRenderedPageBreak/>
-        <w:t xml:space="preserve">Todo: </w:t>
+        <w:t>Todo</w:t>
+      </w:r>
+      <w:proofErr w:type="spellEnd"/>
+      <w:r>
+        <w:t xml:space="preserve">: </w:t>
       </w:r>
       <w:r>
         <w:t>AO308Convert</w:t>
@@ -642,8 +917,13 @@
       <w:pPr>
         <w:ind w:firstLine="0"/>
       </w:pPr>
-      <w:r>
-        <w:t xml:space="preserve">Todo: </w:t>
+      <w:proofErr w:type="spellStart"/>
+      <w:r>
+        <w:t>Todo</w:t>
+      </w:r>
+      <w:proofErr w:type="spellEnd"/>
+      <w:r>
+        <w:t xml:space="preserve">: </w:t>
       </w:r>
       <w:r>
         <w:t>There is unused code. 470 card does not need upstream converter.</w:t>
@@ -656,8 +936,18 @@
     </w:p>
     <w:p>
       <w:pPr>
-        <w:ind w:left="288" w:firstLine="0"/>
-      </w:pPr>
+        <w:rPr>
+          <w:i/>
+          <w:iCs/>
+        </w:rPr>
+      </w:pPr>
+      <w:r>
+        <w:rPr>
+          <w:i/>
+          <w:iCs/>
+        </w:rPr>
+        <w:t>In second thought, not sure that set of converters is needed. Only analog in/out does a meaningful work. All others can be done in the device manager itself.</w:t>
+      </w:r>
     </w:p>
     <w:p/>
     <w:sectPr>

</xml_diff>

<commit_message>
Block sensor simple unit test pass.
</commit_message>
<xml_diff>
--- a/Doc/UeiBridge.docx
+++ b/Doc/UeiBridge.docx
@@ -1,18 +1,13 @@
 
 <file path=word/document.xml><?xml version="1.0" encoding="utf-8"?>
-<w:document xmlns:wpc="http://schemas.microsoft.com/office/word/2010/wordprocessingCanvas" xmlns:cx="http://schemas.microsoft.com/office/drawing/2014/chartex" xmlns:cx1="http://schemas.microsoft.com/office/drawing/2015/9/8/chartex" xmlns:cx2="http://schemas.microsoft.com/office/drawing/2015/10/21/chartex" xmlns:cx3="http://schemas.microsoft.com/office/drawing/2016/5/9/chartex" xmlns:cx4="http://schemas.microsoft.com/office/drawing/2016/5/10/chartex" xmlns:cx5="http://schemas.microsoft.com/office/drawing/2016/5/11/chartex" xmlns:cx6="http://schemas.microsoft.com/office/drawing/2016/5/12/chartex" xmlns:cx7="http://schemas.microsoft.com/office/drawing/2016/5/13/chartex" xmlns:cx8="http://schemas.microsoft.com/office/drawing/2016/5/14/chartex" xmlns:mc="http://schemas.openxmlformats.org/markup-compatibility/2006" xmlns:aink="http://schemas.microsoft.com/office/drawing/2016/ink" xmlns:am3d="http://schemas.microsoft.com/office/drawing/2017/model3d" xmlns:o="urn:schemas-microsoft-com:office:office" xmlns:oel="http://schemas.microsoft.com/office/2019/extlst" xmlns:r="http://schemas.openxmlformats.org/officeDocument/2006/relationships" xmlns:m="http://schemas.openxmlformats.org/officeDocument/2006/math" xmlns:v="urn:schemas-microsoft-com:vml" xmlns:wp14="http://schemas.microsoft.com/office/word/2010/wordprocessingDrawing" xmlns:wp="http://schemas.openxmlformats.org/drawingml/2006/wordprocessingDrawing" xmlns:w10="urn:schemas-microsoft-com:office:word" xmlns:w="http://schemas.openxmlformats.org/wordprocessingml/2006/main" xmlns:w14="http://schemas.microsoft.com/office/word/2010/wordml" xmlns:w15="http://schemas.microsoft.com/office/word/2012/wordml" xmlns:w16cex="http://schemas.microsoft.com/office/word/2018/wordml/cex" xmlns:w16cid="http://schemas.microsoft.com/office/word/2016/wordml/cid" xmlns:w16="http://schemas.microsoft.com/office/word/2018/wordml" xmlns:w16sdtdh="http://schemas.microsoft.com/office/word/2020/wordml/sdtdatahash" xmlns:w16se="http://schemas.microsoft.com/office/word/2015/wordml/symex" xmlns:wpg="http://schemas.microsoft.com/office/word/2010/wordprocessingGroup" xmlns:wpi="http://schemas.microsoft.com/office/word/2010/wordprocessingInk" xmlns:wne="http://schemas.microsoft.com/office/word/2006/wordml" xmlns:wps="http://schemas.microsoft.com/office/word/2010/wordprocessingShape" mc:Ignorable="w14 w15 w16se w16cid w16 w16cex w16sdtdh wp14">
+<w:document xmlns:wpc="http://schemas.microsoft.com/office/word/2010/wordprocessingCanvas" xmlns:cx="http://schemas.microsoft.com/office/drawing/2014/chartex" xmlns:cx1="http://schemas.microsoft.com/office/drawing/2015/9/8/chartex" xmlns:cx2="http://schemas.microsoft.com/office/drawing/2015/10/21/chartex" xmlns:cx3="http://schemas.microsoft.com/office/drawing/2016/5/9/chartex" xmlns:cx4="http://schemas.microsoft.com/office/drawing/2016/5/10/chartex" xmlns:cx5="http://schemas.microsoft.com/office/drawing/2016/5/11/chartex" xmlns:cx6="http://schemas.microsoft.com/office/drawing/2016/5/12/chartex" xmlns:cx7="http://schemas.microsoft.com/office/drawing/2016/5/13/chartex" xmlns:cx8="http://schemas.microsoft.com/office/drawing/2016/5/14/chartex" xmlns:mc="http://schemas.openxmlformats.org/markup-compatibility/2006" xmlns:aink="http://schemas.microsoft.com/office/drawing/2016/ink" xmlns:am3d="http://schemas.microsoft.com/office/drawing/2017/model3d" xmlns:o="urn:schemas-microsoft-com:office:office" xmlns:r="http://schemas.openxmlformats.org/officeDocument/2006/relationships" xmlns:m="http://schemas.openxmlformats.org/officeDocument/2006/math" xmlns:v="urn:schemas-microsoft-com:vml" xmlns:wp14="http://schemas.microsoft.com/office/word/2010/wordprocessingDrawing" xmlns:wp="http://schemas.openxmlformats.org/drawingml/2006/wordprocessingDrawing" xmlns:w10="urn:schemas-microsoft-com:office:word" xmlns:w="http://schemas.openxmlformats.org/wordprocessingml/2006/main" xmlns:w14="http://schemas.microsoft.com/office/word/2010/wordml" xmlns:w15="http://schemas.microsoft.com/office/word/2012/wordml" xmlns:w16cex="http://schemas.microsoft.com/office/word/2018/wordml/cex" xmlns:w16cid="http://schemas.microsoft.com/office/word/2016/wordml/cid" xmlns:w16="http://schemas.microsoft.com/office/word/2018/wordml" xmlns:w16sdtdh="http://schemas.microsoft.com/office/word/2020/wordml/sdtdatahash" xmlns:w16se="http://schemas.microsoft.com/office/word/2015/wordml/symex" xmlns:wpg="http://schemas.microsoft.com/office/word/2010/wordprocessingGroup" xmlns:wpi="http://schemas.microsoft.com/office/word/2010/wordprocessingInk" xmlns:wne="http://schemas.microsoft.com/office/word/2006/wordml" xmlns:wps="http://schemas.microsoft.com/office/word/2010/wordprocessingShape" mc:Ignorable="w14 w15 w16se w16cid w16 w16cex w16sdtdh wp14">
   <w:body>
     <w:p>
       <w:pPr>
         <w:pStyle w:val="Title"/>
       </w:pPr>
-      <w:proofErr w:type="spellStart"/>
-      <w:r>
-        <w:t>Uei</w:t>
-      </w:r>
-      <w:proofErr w:type="spellEnd"/>
-      <w:r>
-        <w:t>-Bridge application</w:t>
+      <w:r>
+        <w:t>Uei-Bridge application</w:t>
       </w:r>
     </w:p>
     <w:p>
@@ -59,23 +54,7 @@
     </w:p>
     <w:p>
       <w:r>
-        <w:t>List&lt;List&lt;</w:t>
-      </w:r>
-      <w:proofErr w:type="spellStart"/>
-      <w:r>
-        <w:t>PerDeviceObjects</w:t>
-      </w:r>
-      <w:proofErr w:type="spellEnd"/>
-      <w:r>
-        <w:t>&gt;&gt; _</w:t>
-      </w:r>
-      <w:proofErr w:type="spellStart"/>
-      <w:r>
-        <w:t>deviceObjectsTable</w:t>
-      </w:r>
-      <w:proofErr w:type="spellEnd"/>
-      <w:r>
-        <w:t>;</w:t>
+        <w:t>List&lt;List&lt;PerDeviceObjects&gt;&gt; _deviceObjectsTable;</w:t>
       </w:r>
     </w:p>
     <w:p>
@@ -93,13 +72,8 @@
       <w:r>
         <w:t xml:space="preserve">Entry index must suite the location of each device in the cube (as read by </w:t>
       </w:r>
-      <w:proofErr w:type="spellStart"/>
-      <w:r>
-        <w:t>Device.GetIndex</w:t>
-      </w:r>
-      <w:proofErr w:type="spellEnd"/>
-      <w:r>
-        <w:t>())</w:t>
+      <w:r>
+        <w:t>Device.GetIndex())</w:t>
       </w:r>
     </w:p>
     <w:p>
@@ -112,31 +86,7 @@
     </w:p>
     <w:p>
       <w:r>
-        <w:t xml:space="preserve">Device name is determines by as </w:t>
-      </w:r>
-      <w:proofErr w:type="spellStart"/>
-      <w:r>
-        <w:t>Uei</w:t>
-      </w:r>
-      <w:proofErr w:type="spellEnd"/>
-      <w:r>
-        <w:t xml:space="preserve"> </w:t>
-      </w:r>
-      <w:proofErr w:type="spellStart"/>
-      <w:r>
-        <w:t>api</w:t>
-      </w:r>
-      <w:proofErr w:type="spellEnd"/>
-      <w:r>
-        <w:t xml:space="preserve">: </w:t>
-      </w:r>
-      <w:proofErr w:type="spellStart"/>
-      <w:r>
-        <w:t>GetDeviceName</w:t>
-      </w:r>
-      <w:proofErr w:type="spellEnd"/>
-      <w:r>
-        <w:t>()</w:t>
+        <w:t>Device name is determines by as Uei api: GetDeviceName()</w:t>
       </w:r>
     </w:p>
     <w:p>
@@ -148,23 +98,7 @@
           <w:b/>
           <w:bCs/>
         </w:rPr>
-        <w:t>“</w:t>
-      </w:r>
-      <w:proofErr w:type="spellStart"/>
-      <w:r>
-        <w:rPr>
-          <w:b/>
-          <w:bCs/>
-        </w:rPr>
-        <w:t>BlockSensor</w:t>
-      </w:r>
-      <w:proofErr w:type="spellEnd"/>
-      <w:r>
-        <w:rPr>
-          <w:b/>
-          <w:bCs/>
-        </w:rPr>
-        <w:t>”</w:t>
+        <w:t>“BlockSensor”</w:t>
       </w:r>
     </w:p>
     <w:p>
@@ -221,28 +155,12 @@
         <w:t>Might</w:t>
       </w:r>
       <w:r>
-        <w:t xml:space="preserve"> disable the </w:t>
-      </w:r>
-      <w:proofErr w:type="spellStart"/>
-      <w:r>
-        <w:t>udp</w:t>
-      </w:r>
-      <w:proofErr w:type="spellEnd"/>
-      <w:r>
-        <w:t>-reader).</w:t>
-      </w:r>
-    </w:p>
-    <w:p>
-      <w:r>
-        <w:t xml:space="preserve">Block-sensor depends on A0308Manager, while DIO403/input must send its output to </w:t>
-      </w:r>
-      <w:proofErr w:type="spellStart"/>
-      <w:r>
-        <w:t>blocksensor</w:t>
-      </w:r>
-      <w:proofErr w:type="spellEnd"/>
-      <w:r>
-        <w:t>.</w:t>
+        <w:t xml:space="preserve"> disable the udp-reader).</w:t>
+      </w:r>
+    </w:p>
+    <w:p>
+      <w:r>
+        <w:t>Block-sensor depends on A0308Manager, while DIO403/input must send its output to blocksensor.</w:t>
       </w:r>
     </w:p>
     <w:p/>
@@ -250,11 +168,9 @@
       <w:pPr>
         <w:pStyle w:val="Heading2"/>
       </w:pPr>
-      <w:proofErr w:type="spellStart"/>
       <w:r>
         <w:t>ToDo</w:t>
       </w:r>
-      <w:proofErr w:type="spellEnd"/>
     </w:p>
     <w:p>
       <w:pPr>
@@ -265,13 +181,8 @@
         </w:numPr>
       </w:pPr>
       <w:r>
-        <w:t xml:space="preserve">Unit test on </w:t>
-      </w:r>
-      <w:proofErr w:type="spellStart"/>
-      <w:r>
-        <w:t>EthMessage</w:t>
-      </w:r>
-      <w:proofErr w:type="spellEnd"/>
+        <w:t>Unit test on EthMessage</w:t>
+      </w:r>
     </w:p>
     <w:p>
       <w:pPr>
@@ -294,13 +205,8 @@
         </w:numPr>
       </w:pPr>
       <w:r>
-        <w:t xml:space="preserve">Move device managers creation from </w:t>
-      </w:r>
-      <w:proofErr w:type="spellStart"/>
-      <w:r>
-        <w:t>Program.cs</w:t>
-      </w:r>
-      <w:proofErr w:type="spellEnd"/>
+        <w:t>Move device managers creation from Program.cs</w:t>
+      </w:r>
     </w:p>
     <w:p>
       <w:pPr>
@@ -313,41 +219,21 @@
       <w:r>
         <w:t xml:space="preserve">Maybe it is better not to use </w:t>
       </w:r>
-      <w:proofErr w:type="spellStart"/>
-      <w:r>
-        <w:rPr>
-          <w:rFonts w:ascii="Consolas" w:hAnsi="Consolas" w:cs="Consolas"/>
-          <w:color w:val="000000"/>
-          <w:kern w:val="0"/>
-          <w:sz w:val="19"/>
-          <w:szCs w:val="19"/>
-        </w:rPr>
-        <w:t>Activator.CreateInstance</w:t>
-      </w:r>
-      <w:proofErr w:type="spellEnd"/>
-      <w:r>
-        <w:rPr>
-          <w:rFonts w:ascii="Consolas" w:hAnsi="Consolas" w:cs="Consolas"/>
-          <w:color w:val="000000"/>
-          <w:kern w:val="0"/>
-          <w:sz w:val="19"/>
-          <w:szCs w:val="19"/>
-        </w:rPr>
-        <w:t xml:space="preserve">(). </w:t>
+      <w:r>
+        <w:rPr>
+          <w:rFonts w:ascii="Consolas" w:hAnsi="Consolas" w:cs="Consolas"/>
+          <w:color w:val="000000"/>
+          <w:kern w:val="0"/>
+          <w:sz w:val="19"/>
+          <w:szCs w:val="19"/>
+        </w:rPr>
+        <w:t xml:space="preserve">Activator.CreateInstance(). </w:t>
       </w:r>
       <w:r>
         <w:t>You</w:t>
       </w:r>
       <w:r>
-        <w:t xml:space="preserve"> earn one and loose two. Something like </w:t>
-      </w:r>
-      <w:proofErr w:type="spellStart"/>
-      <w:r>
-        <w:t>DeviceManagerFactory</w:t>
-      </w:r>
-      <w:proofErr w:type="spellEnd"/>
-      <w:r>
-        <w:t xml:space="preserve"> might be more efficient.</w:t>
+        <w:t xml:space="preserve"> earn one and loose two. Something like DeviceManagerFactory might be more efficient.</w:t>
       </w:r>
     </w:p>
     <w:p>
@@ -358,13 +244,8 @@
           <w:numId w:val="1"/>
         </w:numPr>
       </w:pPr>
-      <w:proofErr w:type="spellStart"/>
-      <w:r>
-        <w:t>BlockSensor</w:t>
-      </w:r>
-      <w:proofErr w:type="spellEnd"/>
-      <w:r>
-        <w:t xml:space="preserve"> device should reside on the first cube which contains analog and digital cards. At this stage only cube 0 is considered.</w:t>
+      <w:r>
+        <w:t>BlockSensor device should reside on the first cube which contains analog and digital cards. At this stage only cube 0 is considered.</w:t>
       </w:r>
     </w:p>
     <w:p>
@@ -378,7 +259,6 @@
       <w:r>
         <w:t xml:space="preserve">Use </w:t>
       </w:r>
-      <w:proofErr w:type="spellStart"/>
       <w:r>
         <w:rPr>
           <w:rFonts w:ascii="Consolas" w:hAnsi="Consolas" w:cs="Consolas"/>
@@ -407,46 +287,43 @@
           <w:sz w:val="19"/>
           <w:szCs w:val="19"/>
         </w:rPr>
-        <w:t>ForDevice</w:t>
-      </w:r>
-      <w:proofErr w:type="spellEnd"/>
-      <w:r>
-        <w:rPr>
-          <w:rFonts w:ascii="Consolas" w:hAnsi="Consolas" w:cs="Consolas"/>
-          <w:color w:val="000000"/>
-          <w:kern w:val="0"/>
-          <w:sz w:val="19"/>
-          <w:szCs w:val="19"/>
-        </w:rPr>
+        <w:t xml:space="preserve">ForDevice </w:t>
+      </w:r>
+      <w:r>
+        <w:t xml:space="preserve">instead of getting </w:t>
+      </w:r>
+      <w:r>
+        <w:t xml:space="preserve">setup </w:t>
+      </w:r>
+      <w:r>
+        <w:t>entry by index.</w:t>
+      </w:r>
+    </w:p>
+    <w:p>
+      <w:pPr>
+        <w:pStyle w:val="ListParagraph"/>
+        <w:numPr>
+          <w:ilvl w:val="0"/>
+          <w:numId w:val="1"/>
+        </w:numPr>
+      </w:pPr>
+    </w:p>
+    <w:p>
+      <w:r>
         <w:t xml:space="preserve"> </w:t>
       </w:r>
-      <w:r>
-        <w:t>instead of getting entry by index.</w:t>
-      </w:r>
-    </w:p>
-    <w:p>
-      <w:r>
-        <w:t xml:space="preserve"> </w:t>
-      </w:r>
     </w:p>
     <w:p>
       <w:pPr>
         <w:pStyle w:val="Heading2"/>
       </w:pPr>
-      <w:proofErr w:type="spellStart"/>
       <w:r>
         <w:t>Convertes</w:t>
       </w:r>
-      <w:proofErr w:type="spellEnd"/>
-    </w:p>
-    <w:p>
-      <w:proofErr w:type="spellStart"/>
-      <w:r>
-        <w:t>Todo</w:t>
-      </w:r>
-      <w:proofErr w:type="spellEnd"/>
-      <w:r>
-        <w:t xml:space="preserve">: </w:t>
+    </w:p>
+    <w:p>
+      <w:r>
+        <w:t xml:space="preserve">Todo: </w:t>
       </w:r>
       <w:r>
         <w:t xml:space="preserve">Use </w:t>
@@ -597,29 +474,7 @@
           <w:sz w:val="19"/>
           <w:szCs w:val="19"/>
         </w:rPr>
-        <w:t xml:space="preserve"> </w:t>
-      </w:r>
-      <w:proofErr w:type="spellStart"/>
-      <w:r>
-        <w:rPr>
-          <w:rFonts w:ascii="Consolas" w:hAnsi="Consolas" w:cs="Consolas"/>
-          <w:color w:val="000000"/>
-          <w:kern w:val="0"/>
-          <w:sz w:val="19"/>
-          <w:szCs w:val="19"/>
-        </w:rPr>
-        <w:t>DownstreamConvert</w:t>
-      </w:r>
-      <w:proofErr w:type="spellEnd"/>
-      <w:r>
-        <w:rPr>
-          <w:rFonts w:ascii="Consolas" w:hAnsi="Consolas" w:cs="Consolas"/>
-          <w:color w:val="000000"/>
-          <w:kern w:val="0"/>
-          <w:sz w:val="19"/>
-          <w:szCs w:val="19"/>
-        </w:rPr>
-        <w:t>(</w:t>
+        <w:t xml:space="preserve"> DownstreamConvert(</w:t>
       </w:r>
       <w:r>
         <w:rPr>
@@ -639,29 +494,7 @@
           <w:sz w:val="19"/>
           <w:szCs w:val="19"/>
         </w:rPr>
-        <w:t xml:space="preserve">[] </w:t>
-      </w:r>
-      <w:proofErr w:type="spellStart"/>
-      <w:r>
-        <w:rPr>
-          <w:rFonts w:ascii="Consolas" w:hAnsi="Consolas" w:cs="Consolas"/>
-          <w:color w:val="000000"/>
-          <w:kern w:val="0"/>
-          <w:sz w:val="19"/>
-          <w:szCs w:val="19"/>
-        </w:rPr>
-        <w:t>messagePayload</w:t>
-      </w:r>
-      <w:proofErr w:type="spellEnd"/>
-      <w:r>
-        <w:rPr>
-          <w:rFonts w:ascii="Consolas" w:hAnsi="Consolas" w:cs="Consolas"/>
-          <w:color w:val="000000"/>
-          <w:kern w:val="0"/>
-          <w:sz w:val="19"/>
-          <w:szCs w:val="19"/>
-        </w:rPr>
-        <w:t>);</w:t>
+        <w:t>[] messagePayload);</w:t>
       </w:r>
     </w:p>
     <w:p>
@@ -707,29 +540,7 @@
           <w:sz w:val="19"/>
           <w:szCs w:val="19"/>
         </w:rPr>
-        <w:t xml:space="preserve">[] </w:t>
-      </w:r>
-      <w:proofErr w:type="spellStart"/>
-      <w:r>
-        <w:rPr>
-          <w:rFonts w:ascii="Consolas" w:hAnsi="Consolas" w:cs="Consolas"/>
-          <w:color w:val="000000"/>
-          <w:kern w:val="0"/>
-          <w:sz w:val="19"/>
-          <w:szCs w:val="19"/>
-        </w:rPr>
-        <w:t>UpstreamConvert</w:t>
-      </w:r>
-      <w:proofErr w:type="spellEnd"/>
-      <w:r>
-        <w:rPr>
-          <w:rFonts w:ascii="Consolas" w:hAnsi="Consolas" w:cs="Consolas"/>
-          <w:color w:val="000000"/>
-          <w:kern w:val="0"/>
-          <w:sz w:val="19"/>
-          <w:szCs w:val="19"/>
-        </w:rPr>
-        <w:t>(</w:t>
+        <w:t>[] UpstreamConvert(</w:t>
       </w:r>
       <w:r>
         <w:rPr>
@@ -795,29 +606,7 @@
           <w:sz w:val="19"/>
           <w:szCs w:val="19"/>
         </w:rPr>
-        <w:t xml:space="preserve"> </w:t>
-      </w:r>
-      <w:proofErr w:type="spellStart"/>
-      <w:r>
-        <w:rPr>
-          <w:rFonts w:ascii="Consolas" w:hAnsi="Consolas" w:cs="Consolas"/>
-          <w:color w:val="000000"/>
-          <w:kern w:val="0"/>
-          <w:sz w:val="19"/>
-          <w:szCs w:val="19"/>
-        </w:rPr>
-        <w:t>DeviceName</w:t>
-      </w:r>
-      <w:proofErr w:type="spellEnd"/>
-      <w:r>
-        <w:rPr>
-          <w:rFonts w:ascii="Consolas" w:hAnsi="Consolas" w:cs="Consolas"/>
-          <w:color w:val="000000"/>
-          <w:kern w:val="0"/>
-          <w:sz w:val="19"/>
-          <w:szCs w:val="19"/>
-        </w:rPr>
-        <w:t xml:space="preserve"> { </w:t>
+        <w:t xml:space="preserve"> DeviceName { </w:t>
       </w:r>
       <w:r>
         <w:rPr>
@@ -871,15 +660,7 @@
         <w:ind w:left="288" w:firstLine="0"/>
       </w:pPr>
       <w:r>
-        <w:t xml:space="preserve">Instead of </w:t>
-      </w:r>
-      <w:proofErr w:type="spellStart"/>
-      <w:r>
-        <w:t>IConvert</w:t>
-      </w:r>
-      <w:proofErr w:type="spellEnd"/>
-      <w:r>
-        <w:t>,</w:t>
+        <w:t>Instead of IConvert,</w:t>
       </w:r>
     </w:p>
     <w:p>
@@ -891,14 +672,8 @@
       <w:pPr>
         <w:ind w:firstLine="0"/>
       </w:pPr>
-      <w:proofErr w:type="spellStart"/>
-      <w:r>
-        <w:lastRenderedPageBreak/>
-        <w:t>Todo</w:t>
-      </w:r>
-      <w:proofErr w:type="spellEnd"/>
-      <w:r>
-        <w:t xml:space="preserve">: </w:t>
+      <w:r>
+        <w:t xml:space="preserve">Todo: </w:t>
       </w:r>
       <w:r>
         <w:t>AO308Convert</w:t>
@@ -917,13 +692,8 @@
       <w:pPr>
         <w:ind w:firstLine="0"/>
       </w:pPr>
-      <w:proofErr w:type="spellStart"/>
-      <w:r>
-        <w:t>Todo</w:t>
-      </w:r>
-      <w:proofErr w:type="spellEnd"/>
-      <w:r>
-        <w:t xml:space="preserve">: </w:t>
+      <w:r>
+        <w:t xml:space="preserve">Todo: </w:t>
       </w:r>
       <w:r>
         <w:t>There is unused code. 470 card does not need upstream converter.</w:t>
@@ -948,8 +718,28 @@
         </w:rPr>
         <w:t>In second thought, not sure that set of converters is needed. Only analog in/out does a meaningful work. All others can be done in the device manager itself.</w:t>
       </w:r>
-    </w:p>
-    <w:p/>
+      <w:r>
+        <w:rPr>
+          <w:i/>
+          <w:iCs/>
+        </w:rPr>
+        <w:t xml:space="preserve"> (but keep IConvert! For unit testing).</w:t>
+      </w:r>
+    </w:p>
+    <w:p>
+      <w:r>
+        <w:t xml:space="preserve">It is to heavy to enforce </w:t>
+      </w:r>
+      <w:r>
+        <w:t>a</w:t>
+      </w:r>
+      <w:r>
+        <w:t xml:space="preserve"> convert</w:t>
+      </w:r>
+      <w:r>
+        <w:t xml:space="preserve"> to know about the setup of the program. Just give the needed parameters!  (min voltage, max volage, etc…)</w:t>
+      </w:r>
+    </w:p>
     <w:sectPr>
       <w:pgSz w:w="12240" w:h="15840"/>
       <w:pgMar w:top="1440" w:right="1440" w:bottom="1440" w:left="1440" w:header="720" w:footer="720" w:gutter="0"/>
@@ -961,7 +751,7 @@
 </file>
 
 <file path=word/numbering.xml><?xml version="1.0" encoding="utf-8"?>
-<w:numbering xmlns:wpc="http://schemas.microsoft.com/office/word/2010/wordprocessingCanvas" xmlns:cx="http://schemas.microsoft.com/office/drawing/2014/chartex" xmlns:cx1="http://schemas.microsoft.com/office/drawing/2015/9/8/chartex" xmlns:cx2="http://schemas.microsoft.com/office/drawing/2015/10/21/chartex" xmlns:cx3="http://schemas.microsoft.com/office/drawing/2016/5/9/chartex" xmlns:cx4="http://schemas.microsoft.com/office/drawing/2016/5/10/chartex" xmlns:cx5="http://schemas.microsoft.com/office/drawing/2016/5/11/chartex" xmlns:cx6="http://schemas.microsoft.com/office/drawing/2016/5/12/chartex" xmlns:cx7="http://schemas.microsoft.com/office/drawing/2016/5/13/chartex" xmlns:cx8="http://schemas.microsoft.com/office/drawing/2016/5/14/chartex" xmlns:mc="http://schemas.openxmlformats.org/markup-compatibility/2006" xmlns:aink="http://schemas.microsoft.com/office/drawing/2016/ink" xmlns:am3d="http://schemas.microsoft.com/office/drawing/2017/model3d" xmlns:o="urn:schemas-microsoft-com:office:office" xmlns:oel="http://schemas.microsoft.com/office/2019/extlst" xmlns:r="http://schemas.openxmlformats.org/officeDocument/2006/relationships" xmlns:m="http://schemas.openxmlformats.org/officeDocument/2006/math" xmlns:v="urn:schemas-microsoft-com:vml" xmlns:wp14="http://schemas.microsoft.com/office/word/2010/wordprocessingDrawing" xmlns:wp="http://schemas.openxmlformats.org/drawingml/2006/wordprocessingDrawing" xmlns:w10="urn:schemas-microsoft-com:office:word" xmlns:w="http://schemas.openxmlformats.org/wordprocessingml/2006/main" xmlns:w14="http://schemas.microsoft.com/office/word/2010/wordml" xmlns:w15="http://schemas.microsoft.com/office/word/2012/wordml" xmlns:w16cex="http://schemas.microsoft.com/office/word/2018/wordml/cex" xmlns:w16cid="http://schemas.microsoft.com/office/word/2016/wordml/cid" xmlns:w16="http://schemas.microsoft.com/office/word/2018/wordml" xmlns:w16sdtdh="http://schemas.microsoft.com/office/word/2020/wordml/sdtdatahash" xmlns:w16se="http://schemas.microsoft.com/office/word/2015/wordml/symex" xmlns:wpg="http://schemas.microsoft.com/office/word/2010/wordprocessingGroup" xmlns:wpi="http://schemas.microsoft.com/office/word/2010/wordprocessingInk" xmlns:wne="http://schemas.microsoft.com/office/word/2006/wordml" xmlns:wps="http://schemas.microsoft.com/office/word/2010/wordprocessingShape" mc:Ignorable="w14 w15 w16se w16cid w16 w16cex w16sdtdh wp14">
+<w:numbering xmlns:wpc="http://schemas.microsoft.com/office/word/2010/wordprocessingCanvas" xmlns:cx="http://schemas.microsoft.com/office/drawing/2014/chartex" xmlns:cx1="http://schemas.microsoft.com/office/drawing/2015/9/8/chartex" xmlns:cx2="http://schemas.microsoft.com/office/drawing/2015/10/21/chartex" xmlns:cx3="http://schemas.microsoft.com/office/drawing/2016/5/9/chartex" xmlns:cx4="http://schemas.microsoft.com/office/drawing/2016/5/10/chartex" xmlns:cx5="http://schemas.microsoft.com/office/drawing/2016/5/11/chartex" xmlns:cx6="http://schemas.microsoft.com/office/drawing/2016/5/12/chartex" xmlns:cx7="http://schemas.microsoft.com/office/drawing/2016/5/13/chartex" xmlns:cx8="http://schemas.microsoft.com/office/drawing/2016/5/14/chartex" xmlns:mc="http://schemas.openxmlformats.org/markup-compatibility/2006" xmlns:aink="http://schemas.microsoft.com/office/drawing/2016/ink" xmlns:am3d="http://schemas.microsoft.com/office/drawing/2017/model3d" xmlns:o="urn:schemas-microsoft-com:office:office" xmlns:r="http://schemas.openxmlformats.org/officeDocument/2006/relationships" xmlns:m="http://schemas.openxmlformats.org/officeDocument/2006/math" xmlns:v="urn:schemas-microsoft-com:vml" xmlns:wp14="http://schemas.microsoft.com/office/word/2010/wordprocessingDrawing" xmlns:wp="http://schemas.openxmlformats.org/drawingml/2006/wordprocessingDrawing" xmlns:w10="urn:schemas-microsoft-com:office:word" xmlns:w="http://schemas.openxmlformats.org/wordprocessingml/2006/main" xmlns:w14="http://schemas.microsoft.com/office/word/2010/wordml" xmlns:w15="http://schemas.microsoft.com/office/word/2012/wordml" xmlns:w16cex="http://schemas.microsoft.com/office/word/2018/wordml/cex" xmlns:w16cid="http://schemas.microsoft.com/office/word/2016/wordml/cid" xmlns:w16="http://schemas.microsoft.com/office/word/2018/wordml" xmlns:w16sdtdh="http://schemas.microsoft.com/office/word/2020/wordml/sdtdatahash" xmlns:w16se="http://schemas.microsoft.com/office/word/2015/wordml/symex" xmlns:wpg="http://schemas.microsoft.com/office/word/2010/wordprocessingGroup" xmlns:wpi="http://schemas.microsoft.com/office/word/2010/wordprocessingInk" xmlns:wne="http://schemas.microsoft.com/office/word/2006/wordml" xmlns:wps="http://schemas.microsoft.com/office/word/2010/wordprocessingShape" mc:Ignorable="w14 w15 w16se w16cid w16 w16cex w16sdtdh wp14">
   <w:abstractNum w:abstractNumId="0" w15:restartNumberingAfterBreak="0">
     <w:nsid w:val="0C1069C4"/>
     <w:multiLevelType w:val="hybridMultilevel"/>
@@ -1140,10 +930,10 @@
       </w:pPr>
     </w:lvl>
   </w:abstractNum>
-  <w:num w:numId="1" w16cid:durableId="1048728807">
+  <w:num w:numId="1">
     <w:abstractNumId w:val="0"/>
   </w:num>
-  <w:num w:numId="2" w16cid:durableId="1572497089">
+  <w:num w:numId="2">
     <w:abstractNumId w:val="1"/>
   </w:num>
 </w:numbering>

</xml_diff>

<commit_message>
Block-Sensor ready for tests.
</commit_message>
<xml_diff>
--- a/Doc/UeiBridge.docx
+++ b/Doc/UeiBridge.docx
@@ -1,13 +1,18 @@
 
 <file path=word/document.xml><?xml version="1.0" encoding="utf-8"?>
-<w:document xmlns:wpc="http://schemas.microsoft.com/office/word/2010/wordprocessingCanvas" xmlns:cx="http://schemas.microsoft.com/office/drawing/2014/chartex" xmlns:cx1="http://schemas.microsoft.com/office/drawing/2015/9/8/chartex" xmlns:cx2="http://schemas.microsoft.com/office/drawing/2015/10/21/chartex" xmlns:cx3="http://schemas.microsoft.com/office/drawing/2016/5/9/chartex" xmlns:cx4="http://schemas.microsoft.com/office/drawing/2016/5/10/chartex" xmlns:cx5="http://schemas.microsoft.com/office/drawing/2016/5/11/chartex" xmlns:cx6="http://schemas.microsoft.com/office/drawing/2016/5/12/chartex" xmlns:cx7="http://schemas.microsoft.com/office/drawing/2016/5/13/chartex" xmlns:cx8="http://schemas.microsoft.com/office/drawing/2016/5/14/chartex" xmlns:mc="http://schemas.openxmlformats.org/markup-compatibility/2006" xmlns:aink="http://schemas.microsoft.com/office/drawing/2016/ink" xmlns:am3d="http://schemas.microsoft.com/office/drawing/2017/model3d" xmlns:o="urn:schemas-microsoft-com:office:office" xmlns:r="http://schemas.openxmlformats.org/officeDocument/2006/relationships" xmlns:m="http://schemas.openxmlformats.org/officeDocument/2006/math" xmlns:v="urn:schemas-microsoft-com:vml" xmlns:wp14="http://schemas.microsoft.com/office/word/2010/wordprocessingDrawing" xmlns:wp="http://schemas.openxmlformats.org/drawingml/2006/wordprocessingDrawing" xmlns:w10="urn:schemas-microsoft-com:office:word" xmlns:w="http://schemas.openxmlformats.org/wordprocessingml/2006/main" xmlns:w14="http://schemas.microsoft.com/office/word/2010/wordml" xmlns:w15="http://schemas.microsoft.com/office/word/2012/wordml" xmlns:w16cex="http://schemas.microsoft.com/office/word/2018/wordml/cex" xmlns:w16cid="http://schemas.microsoft.com/office/word/2016/wordml/cid" xmlns:w16="http://schemas.microsoft.com/office/word/2018/wordml" xmlns:w16sdtdh="http://schemas.microsoft.com/office/word/2020/wordml/sdtdatahash" xmlns:w16se="http://schemas.microsoft.com/office/word/2015/wordml/symex" xmlns:wpg="http://schemas.microsoft.com/office/word/2010/wordprocessingGroup" xmlns:wpi="http://schemas.microsoft.com/office/word/2010/wordprocessingInk" xmlns:wne="http://schemas.microsoft.com/office/word/2006/wordml" xmlns:wps="http://schemas.microsoft.com/office/word/2010/wordprocessingShape" mc:Ignorable="w14 w15 w16se w16cid w16 w16cex w16sdtdh wp14">
+<w:document xmlns:wpc="http://schemas.microsoft.com/office/word/2010/wordprocessingCanvas" xmlns:cx="http://schemas.microsoft.com/office/drawing/2014/chartex" xmlns:cx1="http://schemas.microsoft.com/office/drawing/2015/9/8/chartex" xmlns:cx2="http://schemas.microsoft.com/office/drawing/2015/10/21/chartex" xmlns:cx3="http://schemas.microsoft.com/office/drawing/2016/5/9/chartex" xmlns:cx4="http://schemas.microsoft.com/office/drawing/2016/5/10/chartex" xmlns:cx5="http://schemas.microsoft.com/office/drawing/2016/5/11/chartex" xmlns:cx6="http://schemas.microsoft.com/office/drawing/2016/5/12/chartex" xmlns:cx7="http://schemas.microsoft.com/office/drawing/2016/5/13/chartex" xmlns:cx8="http://schemas.microsoft.com/office/drawing/2016/5/14/chartex" xmlns:mc="http://schemas.openxmlformats.org/markup-compatibility/2006" xmlns:aink="http://schemas.microsoft.com/office/drawing/2016/ink" xmlns:am3d="http://schemas.microsoft.com/office/drawing/2017/model3d" xmlns:o="urn:schemas-microsoft-com:office:office" xmlns:oel="http://schemas.microsoft.com/office/2019/extlst" xmlns:r="http://schemas.openxmlformats.org/officeDocument/2006/relationships" xmlns:m="http://schemas.openxmlformats.org/officeDocument/2006/math" xmlns:v="urn:schemas-microsoft-com:vml" xmlns:wp14="http://schemas.microsoft.com/office/word/2010/wordprocessingDrawing" xmlns:wp="http://schemas.openxmlformats.org/drawingml/2006/wordprocessingDrawing" xmlns:w10="urn:schemas-microsoft-com:office:word" xmlns:w="http://schemas.openxmlformats.org/wordprocessingml/2006/main" xmlns:w14="http://schemas.microsoft.com/office/word/2010/wordml" xmlns:w15="http://schemas.microsoft.com/office/word/2012/wordml" xmlns:w16cex="http://schemas.microsoft.com/office/word/2018/wordml/cex" xmlns:w16cid="http://schemas.microsoft.com/office/word/2016/wordml/cid" xmlns:w16="http://schemas.microsoft.com/office/word/2018/wordml" xmlns:w16sdtdh="http://schemas.microsoft.com/office/word/2020/wordml/sdtdatahash" xmlns:w16se="http://schemas.microsoft.com/office/word/2015/wordml/symex" xmlns:wpg="http://schemas.microsoft.com/office/word/2010/wordprocessingGroup" xmlns:wpi="http://schemas.microsoft.com/office/word/2010/wordprocessingInk" xmlns:wne="http://schemas.microsoft.com/office/word/2006/wordml" xmlns:wps="http://schemas.microsoft.com/office/word/2010/wordprocessingShape" mc:Ignorable="w14 w15 w16se w16cid w16 w16cex w16sdtdh wp14">
   <w:body>
     <w:p>
       <w:pPr>
         <w:pStyle w:val="Title"/>
       </w:pPr>
-      <w:r>
-        <w:t>Uei-Bridge application</w:t>
+      <w:proofErr w:type="spellStart"/>
+      <w:r>
+        <w:t>Uei</w:t>
+      </w:r>
+      <w:proofErr w:type="spellEnd"/>
+      <w:r>
+        <w:t>-Bridge application</w:t>
       </w:r>
     </w:p>
     <w:p>
@@ -54,7 +59,23 @@
     </w:p>
     <w:p>
       <w:r>
-        <w:t>List&lt;List&lt;PerDeviceObjects&gt;&gt; _deviceObjectsTable;</w:t>
+        <w:t>List&lt;List&lt;</w:t>
+      </w:r>
+      <w:proofErr w:type="spellStart"/>
+      <w:r>
+        <w:t>PerDeviceObjects</w:t>
+      </w:r>
+      <w:proofErr w:type="spellEnd"/>
+      <w:r>
+        <w:t>&gt;&gt; _</w:t>
+      </w:r>
+      <w:proofErr w:type="spellStart"/>
+      <w:r>
+        <w:t>deviceObjectsTable</w:t>
+      </w:r>
+      <w:proofErr w:type="spellEnd"/>
+      <w:r>
+        <w:t>;</w:t>
       </w:r>
     </w:p>
     <w:p>
@@ -70,10 +91,21 @@
     </w:p>
     <w:p>
       <w:r>
-        <w:t xml:space="preserve">Entry index must suite the location of each device in the cube (as read by </w:t>
-      </w:r>
-      <w:r>
-        <w:t>Device.GetIndex())</w:t>
+        <w:t xml:space="preserve">Entry index must suite the location </w:t>
+      </w:r>
+      <w:r>
+        <w:t xml:space="preserve">(slot) </w:t>
+      </w:r>
+      <w:r>
+        <w:t xml:space="preserve">of each device in the cube (as read by </w:t>
+      </w:r>
+      <w:proofErr w:type="spellStart"/>
+      <w:r>
+        <w:t>Device.GetIndex</w:t>
+      </w:r>
+      <w:proofErr w:type="spellEnd"/>
+      <w:r>
+        <w:t>())</w:t>
       </w:r>
     </w:p>
     <w:p>
@@ -86,7 +118,36 @@
     </w:p>
     <w:p>
       <w:r>
-        <w:t>Device name is determines by as Uei api: GetDeviceName()</w:t>
+        <w:t xml:space="preserve">Device name is determines by as </w:t>
+      </w:r>
+      <w:proofErr w:type="spellStart"/>
+      <w:r>
+        <w:t>Uei</w:t>
+      </w:r>
+      <w:proofErr w:type="spellEnd"/>
+      <w:r>
+        <w:t xml:space="preserve"> </w:t>
+      </w:r>
+      <w:proofErr w:type="spellStart"/>
+      <w:r>
+        <w:t>api</w:t>
+      </w:r>
+      <w:proofErr w:type="spellEnd"/>
+      <w:r>
+        <w:t xml:space="preserve">: </w:t>
+      </w:r>
+      <w:proofErr w:type="spellStart"/>
+      <w:proofErr w:type="gramStart"/>
+      <w:r>
+        <w:t>GetDeviceName</w:t>
+      </w:r>
+      <w:proofErr w:type="spellEnd"/>
+      <w:r>
+        <w:t>(</w:t>
+      </w:r>
+      <w:proofErr w:type="gramEnd"/>
+      <w:r>
+        <w:t>)</w:t>
       </w:r>
     </w:p>
     <w:p>
@@ -98,7 +159,23 @@
           <w:b/>
           <w:bCs/>
         </w:rPr>
-        <w:t>“BlockSensor”</w:t>
+        <w:t>“</w:t>
+      </w:r>
+      <w:proofErr w:type="spellStart"/>
+      <w:r>
+        <w:rPr>
+          <w:b/>
+          <w:bCs/>
+        </w:rPr>
+        <w:t>BlockSensor</w:t>
+      </w:r>
+      <w:proofErr w:type="spellEnd"/>
+      <w:r>
+        <w:rPr>
+          <w:b/>
+          <w:bCs/>
+        </w:rPr>
+        <w:t>”</w:t>
       </w:r>
     </w:p>
     <w:p>
@@ -128,10 +205,83 @@
       </w:r>
     </w:p>
     <w:p>
+      <w:r>
+        <w:rPr>
+          <w:rStyle w:val="Strong"/>
+        </w:rPr>
+        <w:t>To</w:t>
+      </w:r>
+      <w:r>
+        <w:rPr>
+          <w:rStyle w:val="Strong"/>
+        </w:rPr>
+        <w:t xml:space="preserve"> </w:t>
+      </w:r>
+      <w:r>
+        <w:rPr>
+          <w:rStyle w:val="Strong"/>
+        </w:rPr>
+        <w:t>do</w:t>
+      </w:r>
+      <w:r>
+        <w:t xml:space="preserve">: when block sensor is active, this card should be dedicated to block sensor. No </w:t>
+      </w:r>
+      <w:proofErr w:type="spellStart"/>
+      <w:r>
+        <w:t>i</w:t>
+      </w:r>
+      <w:proofErr w:type="spellEnd"/>
+      <w:r>
+        <w:t>/o from/to ethernet.</w:t>
+      </w:r>
+    </w:p>
+    <w:p>
       <w:pPr>
         <w:pStyle w:val="Heading2"/>
       </w:pPr>
       <w:r>
+        <w:t>Analog/Out card</w:t>
+      </w:r>
+    </w:p>
+    <w:p>
+      <w:r>
+        <w:rPr>
+          <w:rStyle w:val="Strong"/>
+        </w:rPr>
+        <w:t>To</w:t>
+      </w:r>
+      <w:r>
+        <w:rPr>
+          <w:rStyle w:val="Strong"/>
+        </w:rPr>
+        <w:t xml:space="preserve"> </w:t>
+      </w:r>
+      <w:r>
+        <w:rPr>
+          <w:rStyle w:val="Strong"/>
+        </w:rPr>
+        <w:t>do</w:t>
+      </w:r>
+      <w:r>
+        <w:t xml:space="preserve">: when block sensor is active, this card should be dedicated to block sensor. No </w:t>
+      </w:r>
+      <w:proofErr w:type="spellStart"/>
+      <w:r>
+        <w:t>i</w:t>
+      </w:r>
+      <w:proofErr w:type="spellEnd"/>
+      <w:r>
+        <w:t>/o from/to</w:t>
+      </w:r>
+      <w:r>
+        <w:t xml:space="preserve"> ethernet.</w:t>
+      </w:r>
+    </w:p>
+    <w:p>
+      <w:pPr>
+        <w:pStyle w:val="Heading2"/>
+      </w:pPr>
+      <w:r>
         <w:t xml:space="preserve">Block </w:t>
       </w:r>
       <w:r>
@@ -140,37 +290,46 @@
     </w:p>
     <w:p>
       <w:r>
-        <w:t>When</w:t>
-      </w:r>
-      <w:r>
-        <w:t xml:space="preserve"> block-sensor is active, the analog-out card (ao308) is dedicated to block-sensor. This means that downstream message that are aimed to the </w:t>
-      </w:r>
-      <w:r>
-        <w:t>ao308</w:t>
-      </w:r>
-      <w:r>
-        <w:t xml:space="preserve"> shall be rejected. (</w:t>
-      </w:r>
-      <w:r>
-        <w:t>Might</w:t>
-      </w:r>
-      <w:r>
-        <w:t xml:space="preserve"> disable the udp-reader).</w:t>
-      </w:r>
-    </w:p>
-    <w:p>
-      <w:r>
-        <w:t>Block-sensor depends on A0308Manager, while DIO403/input must send its output to blocksensor.</w:t>
-      </w:r>
-    </w:p>
-    <w:p/>
+        <w:t>Block-sensor depends on A0308Manager</w:t>
+      </w:r>
+      <w:r>
+        <w:t xml:space="preserve"> for outputting analog value.</w:t>
+      </w:r>
+    </w:p>
+    <w:p>
+      <w:proofErr w:type="spellStart"/>
+      <w:r>
+        <w:t>BlockSensor</w:t>
+      </w:r>
+      <w:proofErr w:type="spellEnd"/>
+      <w:r>
+        <w:t xml:space="preserve"> </w:t>
+      </w:r>
+      <w:r>
+        <w:t xml:space="preserve">uses analog and digital card. The first </w:t>
+      </w:r>
+      <w:r>
+        <w:t>device</w:t>
+      </w:r>
+      <w:r>
+        <w:t>s</w:t>
+      </w:r>
+      <w:r>
+        <w:t xml:space="preserve"> </w:t>
+      </w:r>
+      <w:r>
+        <w:t>that he finds!</w:t>
+      </w:r>
+    </w:p>
     <w:p>
       <w:pPr>
         <w:pStyle w:val="Heading2"/>
       </w:pPr>
+      <w:proofErr w:type="spellStart"/>
       <w:r>
         <w:t>ToDo</w:t>
       </w:r>
+      <w:proofErr w:type="spellEnd"/>
     </w:p>
     <w:p>
       <w:pPr>
@@ -181,8 +340,13 @@
         </w:numPr>
       </w:pPr>
       <w:r>
-        <w:t>Unit test on EthMessage</w:t>
-      </w:r>
+        <w:t xml:space="preserve">Unit test on </w:t>
+      </w:r>
+      <w:proofErr w:type="spellStart"/>
+      <w:r>
+        <w:t>EthMessage</w:t>
+      </w:r>
+      <w:proofErr w:type="spellEnd"/>
     </w:p>
     <w:p>
       <w:pPr>
@@ -193,7 +357,15 @@
         </w:numPr>
       </w:pPr>
       <w:r>
-        <w:t>DIO403, replace bits. The input bits should be in lower order. (for the sake of block sensor)</w:t>
+        <w:t>DIO403, replace bits. The input bits should be in lower order. (</w:t>
+      </w:r>
+      <w:proofErr w:type="gramStart"/>
+      <w:r>
+        <w:t>for</w:t>
+      </w:r>
+      <w:proofErr w:type="gramEnd"/>
+      <w:r>
+        <w:t xml:space="preserve"> the sake of block sensor)</w:t>
       </w:r>
     </w:p>
     <w:p>
@@ -205,8 +377,19 @@
         </w:numPr>
       </w:pPr>
       <w:r>
-        <w:t>Move device managers creation from Program.cs</w:t>
-      </w:r>
+        <w:t xml:space="preserve">Move device managers creation </w:t>
+      </w:r>
+      <w:r>
+        <w:t xml:space="preserve">away </w:t>
+      </w:r>
+      <w:r>
+        <w:t xml:space="preserve">from </w:t>
+      </w:r>
+      <w:proofErr w:type="spellStart"/>
+      <w:r>
+        <w:t>Program.cs</w:t>
+      </w:r>
+      <w:proofErr w:type="spellEnd"/>
     </w:p>
     <w:p>
       <w:pPr>
@@ -217,23 +400,66 @@
         </w:numPr>
       </w:pPr>
       <w:r>
-        <w:t xml:space="preserve">Maybe it is better not to use </w:t>
-      </w:r>
-      <w:r>
-        <w:rPr>
-          <w:rFonts w:ascii="Consolas" w:hAnsi="Consolas" w:cs="Consolas"/>
-          <w:color w:val="000000"/>
-          <w:kern w:val="0"/>
-          <w:sz w:val="19"/>
-          <w:szCs w:val="19"/>
-        </w:rPr>
-        <w:t xml:space="preserve">Activator.CreateInstance(). </w:t>
-      </w:r>
-      <w:r>
-        <w:t>You</w:t>
-      </w:r>
-      <w:r>
-        <w:t xml:space="preserve"> earn one and loose two. Something like DeviceManagerFactory might be more efficient.</w:t>
+        <w:t xml:space="preserve">Maybe it is better </w:t>
+      </w:r>
+      <w:r>
+        <w:rPr>
+          <w:b/>
+          <w:bCs/>
+        </w:rPr>
+        <w:t>not</w:t>
+      </w:r>
+      <w:r>
+        <w:t xml:space="preserve"> to use </w:t>
+      </w:r>
+      <w:proofErr w:type="spellStart"/>
+      <w:r>
+        <w:rPr>
+          <w:rFonts w:ascii="Consolas" w:hAnsi="Consolas" w:cs="Consolas"/>
+          <w:color w:val="000000"/>
+          <w:kern w:val="0"/>
+          <w:sz w:val="19"/>
+          <w:szCs w:val="19"/>
+        </w:rPr>
+        <w:t>Activator.CreateInstance</w:t>
+      </w:r>
+      <w:proofErr w:type="spellEnd"/>
+      <w:r>
+        <w:rPr>
+          <w:rFonts w:ascii="Consolas" w:hAnsi="Consolas" w:cs="Consolas"/>
+          <w:color w:val="000000"/>
+          <w:kern w:val="0"/>
+          <w:sz w:val="19"/>
+          <w:szCs w:val="19"/>
+        </w:rPr>
+        <w:t>()</w:t>
+      </w:r>
+      <w:r>
+        <w:rPr>
+          <w:rFonts w:ascii="Consolas" w:hAnsi="Consolas" w:cs="Consolas"/>
+          <w:color w:val="000000"/>
+          <w:kern w:val="0"/>
+          <w:sz w:val="19"/>
+          <w:szCs w:val="19"/>
+        </w:rPr>
+        <w:t xml:space="preserve"> </w:t>
+      </w:r>
+      <w:r>
+        <w:t>For device managers, y</w:t>
+      </w:r>
+      <w:r>
+        <w:t>ou</w:t>
+      </w:r>
+      <w:r>
+        <w:t xml:space="preserve"> earn one and loose two. Something like </w:t>
+      </w:r>
+      <w:proofErr w:type="spellStart"/>
+      <w:r>
+        <w:t>DeviceManagerFactory</w:t>
+      </w:r>
+      <w:proofErr w:type="spellEnd"/>
+      <w:r>
+        <w:t xml:space="preserve"> might be more efficient.</w:t>
       </w:r>
     </w:p>
     <w:p>
@@ -245,7 +471,61 @@
         </w:numPr>
       </w:pPr>
       <w:r>
-        <w:t>BlockSensor device should reside on the first cube which contains analog and digital cards. At this stage only cube 0 is considered.</w:t>
+        <w:t xml:space="preserve">Config2: </w:t>
+      </w:r>
+      <w:r>
+        <w:t xml:space="preserve">Use </w:t>
+      </w:r>
+      <w:proofErr w:type="spellStart"/>
+      <w:r>
+        <w:rPr>
+          <w:rFonts w:ascii="Consolas" w:hAnsi="Consolas" w:cs="Consolas"/>
+          <w:color w:val="000000"/>
+          <w:kern w:val="0"/>
+          <w:sz w:val="19"/>
+          <w:szCs w:val="19"/>
+        </w:rPr>
+        <w:t>GetSetup</w:t>
+      </w:r>
+      <w:r>
+        <w:rPr>
+          <w:rFonts w:ascii="Consolas" w:hAnsi="Consolas" w:cs="Consolas"/>
+          <w:color w:val="000000"/>
+          <w:kern w:val="0"/>
+          <w:sz w:val="19"/>
+          <w:szCs w:val="19"/>
+        </w:rPr>
+        <w:t>Entry</w:t>
+      </w:r>
+      <w:r>
+        <w:rPr>
+          <w:rFonts w:ascii="Consolas" w:hAnsi="Consolas" w:cs="Consolas"/>
+          <w:color w:val="000000"/>
+          <w:kern w:val="0"/>
+          <w:sz w:val="19"/>
+          <w:szCs w:val="19"/>
+        </w:rPr>
+        <w:t>ForDevice</w:t>
+      </w:r>
+      <w:proofErr w:type="spellEnd"/>
+      <w:r>
+        <w:rPr>
+          <w:rFonts w:ascii="Consolas" w:hAnsi="Consolas" w:cs="Consolas"/>
+          <w:color w:val="000000"/>
+          <w:kern w:val="0"/>
+          <w:sz w:val="19"/>
+          <w:szCs w:val="19"/>
+        </w:rPr>
+        <w:t xml:space="preserve"> </w:t>
+      </w:r>
+      <w:r>
+        <w:t xml:space="preserve">instead of getting </w:t>
+      </w:r>
+      <w:r>
+        <w:t xml:space="preserve">setup </w:t>
+      </w:r>
+      <w:r>
+        <w:t>entry by index.</w:t>
       </w:r>
     </w:p>
     <w:p>
@@ -256,57 +536,6 @@
           <w:numId w:val="1"/>
         </w:numPr>
       </w:pPr>
-      <w:r>
-        <w:t xml:space="preserve">Use </w:t>
-      </w:r>
-      <w:r>
-        <w:rPr>
-          <w:rFonts w:ascii="Consolas" w:hAnsi="Consolas" w:cs="Consolas"/>
-          <w:color w:val="000000"/>
-          <w:kern w:val="0"/>
-          <w:sz w:val="19"/>
-          <w:szCs w:val="19"/>
-        </w:rPr>
-        <w:t>GetSetup</w:t>
-      </w:r>
-      <w:r>
-        <w:rPr>
-          <w:rFonts w:ascii="Consolas" w:hAnsi="Consolas" w:cs="Consolas"/>
-          <w:color w:val="000000"/>
-          <w:kern w:val="0"/>
-          <w:sz w:val="19"/>
-          <w:szCs w:val="19"/>
-        </w:rPr>
-        <w:t>Entry</w:t>
-      </w:r>
-      <w:r>
-        <w:rPr>
-          <w:rFonts w:ascii="Consolas" w:hAnsi="Consolas" w:cs="Consolas"/>
-          <w:color w:val="000000"/>
-          <w:kern w:val="0"/>
-          <w:sz w:val="19"/>
-          <w:szCs w:val="19"/>
-        </w:rPr>
-        <w:t xml:space="preserve">ForDevice </w:t>
-      </w:r>
-      <w:r>
-        <w:t xml:space="preserve">instead of getting </w:t>
-      </w:r>
-      <w:r>
-        <w:t xml:space="preserve">setup </w:t>
-      </w:r>
-      <w:r>
-        <w:t>entry by index.</w:t>
-      </w:r>
-    </w:p>
-    <w:p>
-      <w:pPr>
-        <w:pStyle w:val="ListParagraph"/>
-        <w:numPr>
-          <w:ilvl w:val="0"/>
-          <w:numId w:val="1"/>
-        </w:numPr>
-      </w:pPr>
     </w:p>
     <w:p>
       <w:r>
@@ -318,12 +547,87 @@
         <w:pStyle w:val="Heading2"/>
       </w:pPr>
       <w:r>
-        <w:t>Convertes</w:t>
-      </w:r>
-    </w:p>
-    <w:p>
-      <w:r>
-        <w:t xml:space="preserve">Todo: </w:t>
+        <w:t>Converte</w:t>
+      </w:r>
+      <w:r>
+        <w:t>r</w:t>
+      </w:r>
+      <w:r>
+        <w:t>s</w:t>
+      </w:r>
+    </w:p>
+    <w:p>
+      <w:r>
+        <w:rPr>
+          <w:b/>
+          <w:bCs/>
+        </w:rPr>
+        <w:t>To do 1</w:t>
+      </w:r>
+      <w:r>
+        <w:t>: Dedicated converter for each card</w:t>
+      </w:r>
+      <w:r>
+        <w:t xml:space="preserve"> looks overwhelming. There should be Analog-Convertor</w:t>
+      </w:r>
+      <w:r>
+        <w:t xml:space="preserve"> which unites 308 and 201 cards, </w:t>
+      </w:r>
+      <w:r>
+        <w:t>and Digital-Convertor</w:t>
+      </w:r>
+      <w:r>
+        <w:t xml:space="preserve"> with unites 403 and 470 cards. </w:t>
+      </w:r>
+      <w:r>
+        <w:t>All others (serial</w:t>
+      </w:r>
+      <w:r>
+        <w:t>s</w:t>
+      </w:r>
+      <w:r>
+        <w:t>) might be handled</w:t>
+      </w:r>
+      <w:r>
+        <w:t xml:space="preserve"> be the device manager</w:t>
+      </w:r>
+      <w:r>
+        <w:t xml:space="preserve"> </w:t>
+      </w:r>
+      <w:r>
+        <w:t>itself.</w:t>
+      </w:r>
+    </w:p>
+    <w:p/>
+    <w:p/>
+    <w:p>
+      <w:r>
+        <w:rPr>
+          <w:rStyle w:val="Strong"/>
+        </w:rPr>
+        <w:lastRenderedPageBreak/>
+        <w:t>To</w:t>
+      </w:r>
+      <w:r>
+        <w:rPr>
+          <w:rStyle w:val="Strong"/>
+        </w:rPr>
+        <w:t xml:space="preserve"> </w:t>
+      </w:r>
+      <w:r>
+        <w:rPr>
+          <w:rStyle w:val="Strong"/>
+        </w:rPr>
+        <w:t>do</w:t>
+      </w:r>
+      <w:r>
+        <w:rPr>
+          <w:rStyle w:val="Strong"/>
+        </w:rPr>
+        <w:t xml:space="preserve"> 2</w:t>
+      </w:r>
+      <w:r>
+        <w:t xml:space="preserve">: </w:t>
       </w:r>
       <w:r>
         <w:t xml:space="preserve">Use </w:t>
@@ -397,12 +701,26 @@
       <w:r>
         <w:rPr>
           <w:rFonts w:ascii="Consolas" w:hAnsi="Consolas" w:cs="Consolas"/>
+          <w:b/>
+          <w:bCs/>
           <w:color w:val="2B91AF"/>
           <w:kern w:val="0"/>
           <w:sz w:val="19"/>
           <w:szCs w:val="19"/>
         </w:rPr>
         <w:t>IConvert2</w:t>
+      </w:r>
+      <w:r>
+        <w:rPr>
+          <w:rFonts w:ascii="Consolas" w:hAnsi="Consolas" w:cs="Consolas"/>
+          <w:b/>
+          <w:bCs/>
+          <w:color w:val="2B91AF"/>
+          <w:kern w:val="0"/>
+          <w:sz w:val="19"/>
+          <w:szCs w:val="19"/>
+        </w:rPr>
+        <w:t>&lt;T&gt;</w:t>
       </w:r>
     </w:p>
     <w:p>
@@ -464,18 +782,41 @@
           <w:sz w:val="19"/>
           <w:szCs w:val="19"/>
         </w:rPr>
-        <w:t>object</w:t>
-      </w:r>
-      <w:r>
-        <w:rPr>
-          <w:rFonts w:ascii="Consolas" w:hAnsi="Consolas" w:cs="Consolas"/>
-          <w:color w:val="000000"/>
-          <w:kern w:val="0"/>
-          <w:sz w:val="19"/>
-          <w:szCs w:val="19"/>
-        </w:rPr>
-        <w:t xml:space="preserve"> DownstreamConvert(</w:t>
-      </w:r>
+        <w:t>T</w:t>
+      </w:r>
+      <w:r>
+        <w:rPr>
+          <w:rFonts w:ascii="Consolas" w:hAnsi="Consolas" w:cs="Consolas"/>
+          <w:color w:val="000000"/>
+          <w:kern w:val="0"/>
+          <w:sz w:val="19"/>
+          <w:szCs w:val="19"/>
+        </w:rPr>
+        <w:t xml:space="preserve"> </w:t>
+      </w:r>
+      <w:proofErr w:type="spellStart"/>
+      <w:r>
+        <w:rPr>
+          <w:rFonts w:ascii="Consolas" w:hAnsi="Consolas" w:cs="Consolas"/>
+          <w:color w:val="000000"/>
+          <w:kern w:val="0"/>
+          <w:sz w:val="19"/>
+          <w:szCs w:val="19"/>
+        </w:rPr>
+        <w:t>DownstreamConvert</w:t>
+      </w:r>
+      <w:proofErr w:type="spellEnd"/>
+      <w:r>
+        <w:rPr>
+          <w:rFonts w:ascii="Consolas" w:hAnsi="Consolas" w:cs="Consolas"/>
+          <w:color w:val="000000"/>
+          <w:kern w:val="0"/>
+          <w:sz w:val="19"/>
+          <w:szCs w:val="19"/>
+        </w:rPr>
+        <w:t>(</w:t>
+      </w:r>
+      <w:proofErr w:type="gramStart"/>
       <w:r>
         <w:rPr>
           <w:rFonts w:ascii="Consolas" w:hAnsi="Consolas" w:cs="Consolas"/>
@@ -494,7 +835,40 @@
           <w:sz w:val="19"/>
           <w:szCs w:val="19"/>
         </w:rPr>
-        <w:t>[] messagePayload);</w:t>
+        <w:t>[</w:t>
+      </w:r>
+      <w:proofErr w:type="gramEnd"/>
+      <w:r>
+        <w:rPr>
+          <w:rFonts w:ascii="Consolas" w:hAnsi="Consolas" w:cs="Consolas"/>
+          <w:color w:val="000000"/>
+          <w:kern w:val="0"/>
+          <w:sz w:val="19"/>
+          <w:szCs w:val="19"/>
+        </w:rPr>
+        <w:t xml:space="preserve">] </w:t>
+      </w:r>
+      <w:proofErr w:type="spellStart"/>
+      <w:r>
+        <w:rPr>
+          <w:rFonts w:ascii="Consolas" w:hAnsi="Consolas" w:cs="Consolas"/>
+          <w:color w:val="000000"/>
+          <w:kern w:val="0"/>
+          <w:sz w:val="19"/>
+          <w:szCs w:val="19"/>
+        </w:rPr>
+        <w:t>messagePayload</w:t>
+      </w:r>
+      <w:proofErr w:type="spellEnd"/>
+      <w:r>
+        <w:rPr>
+          <w:rFonts w:ascii="Consolas" w:hAnsi="Consolas" w:cs="Consolas"/>
+          <w:color w:val="000000"/>
+          <w:kern w:val="0"/>
+          <w:sz w:val="19"/>
+          <w:szCs w:val="19"/>
+        </w:rPr>
+        <w:t>);</w:t>
       </w:r>
     </w:p>
     <w:p>
@@ -522,6 +896,7 @@
         </w:rPr>
         <w:t xml:space="preserve">        </w:t>
       </w:r>
+      <w:proofErr w:type="gramStart"/>
       <w:r>
         <w:rPr>
           <w:rFonts w:ascii="Consolas" w:hAnsi="Consolas" w:cs="Consolas"/>
@@ -540,7 +915,40 @@
           <w:sz w:val="19"/>
           <w:szCs w:val="19"/>
         </w:rPr>
-        <w:t>[] UpstreamConvert(</w:t>
+        <w:t>[</w:t>
+      </w:r>
+      <w:proofErr w:type="gramEnd"/>
+      <w:r>
+        <w:rPr>
+          <w:rFonts w:ascii="Consolas" w:hAnsi="Consolas" w:cs="Consolas"/>
+          <w:color w:val="000000"/>
+          <w:kern w:val="0"/>
+          <w:sz w:val="19"/>
+          <w:szCs w:val="19"/>
+        </w:rPr>
+        <w:t xml:space="preserve">] </w:t>
+      </w:r>
+      <w:proofErr w:type="spellStart"/>
+      <w:r>
+        <w:rPr>
+          <w:rFonts w:ascii="Consolas" w:hAnsi="Consolas" w:cs="Consolas"/>
+          <w:color w:val="000000"/>
+          <w:kern w:val="0"/>
+          <w:sz w:val="19"/>
+          <w:szCs w:val="19"/>
+        </w:rPr>
+        <w:t>UpstreamConvert</w:t>
+      </w:r>
+      <w:proofErr w:type="spellEnd"/>
+      <w:r>
+        <w:rPr>
+          <w:rFonts w:ascii="Consolas" w:hAnsi="Consolas" w:cs="Consolas"/>
+          <w:color w:val="000000"/>
+          <w:kern w:val="0"/>
+          <w:sz w:val="19"/>
+          <w:szCs w:val="19"/>
+        </w:rPr>
+        <w:t>(</w:t>
       </w:r>
       <w:r>
         <w:rPr>
@@ -550,7 +958,7 @@
           <w:sz w:val="19"/>
           <w:szCs w:val="19"/>
         </w:rPr>
-        <w:t>object</w:t>
+        <w:t>T</w:t>
       </w:r>
       <w:r>
         <w:rPr>
@@ -606,7 +1014,40 @@
           <w:sz w:val="19"/>
           <w:szCs w:val="19"/>
         </w:rPr>
-        <w:t xml:space="preserve"> DeviceName { </w:t>
+        <w:t xml:space="preserve"> </w:t>
+      </w:r>
+      <w:proofErr w:type="spellStart"/>
+      <w:r>
+        <w:rPr>
+          <w:rFonts w:ascii="Consolas" w:hAnsi="Consolas" w:cs="Consolas"/>
+          <w:color w:val="000000"/>
+          <w:kern w:val="0"/>
+          <w:sz w:val="19"/>
+          <w:szCs w:val="19"/>
+        </w:rPr>
+        <w:t>DeviceName</w:t>
+      </w:r>
+      <w:proofErr w:type="spellEnd"/>
+      <w:r>
+        <w:rPr>
+          <w:rFonts w:ascii="Consolas" w:hAnsi="Consolas" w:cs="Consolas"/>
+          <w:color w:val="000000"/>
+          <w:kern w:val="0"/>
+          <w:sz w:val="19"/>
+          <w:szCs w:val="19"/>
+        </w:rPr>
+        <w:t xml:space="preserve"> </w:t>
+      </w:r>
+      <w:proofErr w:type="gramStart"/>
+      <w:r>
+        <w:rPr>
+          <w:rFonts w:ascii="Consolas" w:hAnsi="Consolas" w:cs="Consolas"/>
+          <w:color w:val="000000"/>
+          <w:kern w:val="0"/>
+          <w:sz w:val="19"/>
+          <w:szCs w:val="19"/>
+        </w:rPr>
+        <w:t xml:space="preserve">{ </w:t>
       </w:r>
       <w:r>
         <w:rPr>
@@ -618,6 +1059,7 @@
         </w:rPr>
         <w:t>get</w:t>
       </w:r>
+      <w:proofErr w:type="gramEnd"/>
       <w:r>
         <w:rPr>
           <w:rFonts w:ascii="Consolas" w:hAnsi="Consolas" w:cs="Consolas"/>
@@ -660,7 +1102,15 @@
         <w:ind w:left="288" w:firstLine="0"/>
       </w:pPr>
       <w:r>
-        <w:t>Instead of IConvert,</w:t>
+        <w:t xml:space="preserve">Instead of </w:t>
+      </w:r>
+      <w:proofErr w:type="spellStart"/>
+      <w:r>
+        <w:t>IConvert</w:t>
+      </w:r>
+      <w:proofErr w:type="spellEnd"/>
+      <w:r>
+        <w:t>,</w:t>
       </w:r>
     </w:p>
     <w:p>
@@ -669,66 +1119,24 @@
       </w:pPr>
     </w:p>
     <w:p>
-      <w:pPr>
-        <w:ind w:firstLine="0"/>
-      </w:pPr>
-      <w:r>
-        <w:t xml:space="preserve">Todo: </w:t>
-      </w:r>
-      <w:r>
-        <w:t>AO308Convert</w:t>
-      </w:r>
-      <w:r>
-        <w:t xml:space="preserve"> and </w:t>
-      </w:r>
-      <w:r>
-        <w:t xml:space="preserve">AI201Converter </w:t>
-      </w:r>
-      <w:r>
-        <w:t>are both analog. Should be united.</w:t>
-      </w:r>
-    </w:p>
-    <w:p>
-      <w:pPr>
-        <w:ind w:firstLine="0"/>
-      </w:pPr>
-      <w:r>
-        <w:t xml:space="preserve">Todo: </w:t>
-      </w:r>
-      <w:r>
-        <w:t>There is unused code. 470 card does not need upstream converter.</w:t>
-      </w:r>
-    </w:p>
-    <w:p>
-      <w:pPr>
-        <w:ind w:firstLine="0"/>
-      </w:pPr>
-    </w:p>
-    <w:p>
-      <w:pPr>
-        <w:rPr>
-          <w:i/>
-          <w:iCs/>
-        </w:rPr>
-      </w:pPr>
-      <w:r>
-        <w:rPr>
-          <w:i/>
-          <w:iCs/>
-        </w:rPr>
-        <w:t>In second thought, not sure that set of converters is needed. Only analog in/out does a meaningful work. All others can be done in the device manager itself.</w:t>
-      </w:r>
-      <w:r>
-        <w:rPr>
-          <w:i/>
-          <w:iCs/>
-        </w:rPr>
-        <w:t xml:space="preserve"> (but keep IConvert! For unit testing).</w:t>
-      </w:r>
-    </w:p>
-    <w:p>
-      <w:r>
-        <w:t xml:space="preserve">It is to heavy to enforce </w:t>
+      <w:r>
+        <w:rPr>
+          <w:b/>
+          <w:bCs/>
+        </w:rPr>
+        <w:t>To do 2</w:t>
+      </w:r>
+      <w:r>
+        <w:t xml:space="preserve">: </w:t>
+      </w:r>
+      <w:r>
+        <w:t>It is to</w:t>
+      </w:r>
+      <w:r>
+        <w:t>o</w:t>
+      </w:r>
+      <w:r>
+        <w:t xml:space="preserve"> heavy to enforce </w:t>
       </w:r>
       <w:r>
         <w:t>a</w:t>
@@ -737,9 +1145,32 @@
         <w:t xml:space="preserve"> convert</w:t>
       </w:r>
       <w:r>
-        <w:t xml:space="preserve"> to know about the setup of the program. Just give the needed parameters!  (min voltage, max volage, etc…)</w:t>
-      </w:r>
-    </w:p>
+        <w:t xml:space="preserve"> to know about the setup of the program. Just give the needed parameters! (</w:t>
+      </w:r>
+      <w:proofErr w:type="gramStart"/>
+      <w:r>
+        <w:t>min</w:t>
+      </w:r>
+      <w:proofErr w:type="gramEnd"/>
+      <w:r>
+        <w:t xml:space="preserve"> voltage, max </w:t>
+      </w:r>
+      <w:r>
+        <w:t>voltage</w:t>
+      </w:r>
+      <w:r>
+        <w:t xml:space="preserve">, </w:t>
+      </w:r>
+      <w:proofErr w:type="spellStart"/>
+      <w:r>
+        <w:t>etc</w:t>
+      </w:r>
+      <w:proofErr w:type="spellEnd"/>
+      <w:r>
+        <w:t>…)</w:t>
+      </w:r>
+    </w:p>
+    <w:p/>
     <w:sectPr>
       <w:pgSz w:w="12240" w:h="15840"/>
       <w:pgMar w:top="1440" w:right="1440" w:bottom="1440" w:left="1440" w:header="720" w:footer="720" w:gutter="0"/>
@@ -751,7 +1182,7 @@
 </file>
 
 <file path=word/numbering.xml><?xml version="1.0" encoding="utf-8"?>
-<w:numbering xmlns:wpc="http://schemas.microsoft.com/office/word/2010/wordprocessingCanvas" xmlns:cx="http://schemas.microsoft.com/office/drawing/2014/chartex" xmlns:cx1="http://schemas.microsoft.com/office/drawing/2015/9/8/chartex" xmlns:cx2="http://schemas.microsoft.com/office/drawing/2015/10/21/chartex" xmlns:cx3="http://schemas.microsoft.com/office/drawing/2016/5/9/chartex" xmlns:cx4="http://schemas.microsoft.com/office/drawing/2016/5/10/chartex" xmlns:cx5="http://schemas.microsoft.com/office/drawing/2016/5/11/chartex" xmlns:cx6="http://schemas.microsoft.com/office/drawing/2016/5/12/chartex" xmlns:cx7="http://schemas.microsoft.com/office/drawing/2016/5/13/chartex" xmlns:cx8="http://schemas.microsoft.com/office/drawing/2016/5/14/chartex" xmlns:mc="http://schemas.openxmlformats.org/markup-compatibility/2006" xmlns:aink="http://schemas.microsoft.com/office/drawing/2016/ink" xmlns:am3d="http://schemas.microsoft.com/office/drawing/2017/model3d" xmlns:o="urn:schemas-microsoft-com:office:office" xmlns:r="http://schemas.openxmlformats.org/officeDocument/2006/relationships" xmlns:m="http://schemas.openxmlformats.org/officeDocument/2006/math" xmlns:v="urn:schemas-microsoft-com:vml" xmlns:wp14="http://schemas.microsoft.com/office/word/2010/wordprocessingDrawing" xmlns:wp="http://schemas.openxmlformats.org/drawingml/2006/wordprocessingDrawing" xmlns:w10="urn:schemas-microsoft-com:office:word" xmlns:w="http://schemas.openxmlformats.org/wordprocessingml/2006/main" xmlns:w14="http://schemas.microsoft.com/office/word/2010/wordml" xmlns:w15="http://schemas.microsoft.com/office/word/2012/wordml" xmlns:w16cex="http://schemas.microsoft.com/office/word/2018/wordml/cex" xmlns:w16cid="http://schemas.microsoft.com/office/word/2016/wordml/cid" xmlns:w16="http://schemas.microsoft.com/office/word/2018/wordml" xmlns:w16sdtdh="http://schemas.microsoft.com/office/word/2020/wordml/sdtdatahash" xmlns:w16se="http://schemas.microsoft.com/office/word/2015/wordml/symex" xmlns:wpg="http://schemas.microsoft.com/office/word/2010/wordprocessingGroup" xmlns:wpi="http://schemas.microsoft.com/office/word/2010/wordprocessingInk" xmlns:wne="http://schemas.microsoft.com/office/word/2006/wordml" xmlns:wps="http://schemas.microsoft.com/office/word/2010/wordprocessingShape" mc:Ignorable="w14 w15 w16se w16cid w16 w16cex w16sdtdh wp14">
+<w:numbering xmlns:wpc="http://schemas.microsoft.com/office/word/2010/wordprocessingCanvas" xmlns:cx="http://schemas.microsoft.com/office/drawing/2014/chartex" xmlns:cx1="http://schemas.microsoft.com/office/drawing/2015/9/8/chartex" xmlns:cx2="http://schemas.microsoft.com/office/drawing/2015/10/21/chartex" xmlns:cx3="http://schemas.microsoft.com/office/drawing/2016/5/9/chartex" xmlns:cx4="http://schemas.microsoft.com/office/drawing/2016/5/10/chartex" xmlns:cx5="http://schemas.microsoft.com/office/drawing/2016/5/11/chartex" xmlns:cx6="http://schemas.microsoft.com/office/drawing/2016/5/12/chartex" xmlns:cx7="http://schemas.microsoft.com/office/drawing/2016/5/13/chartex" xmlns:cx8="http://schemas.microsoft.com/office/drawing/2016/5/14/chartex" xmlns:mc="http://schemas.openxmlformats.org/markup-compatibility/2006" xmlns:aink="http://schemas.microsoft.com/office/drawing/2016/ink" xmlns:am3d="http://schemas.microsoft.com/office/drawing/2017/model3d" xmlns:o="urn:schemas-microsoft-com:office:office" xmlns:oel="http://schemas.microsoft.com/office/2019/extlst" xmlns:r="http://schemas.openxmlformats.org/officeDocument/2006/relationships" xmlns:m="http://schemas.openxmlformats.org/officeDocument/2006/math" xmlns:v="urn:schemas-microsoft-com:vml" xmlns:wp14="http://schemas.microsoft.com/office/word/2010/wordprocessingDrawing" xmlns:wp="http://schemas.openxmlformats.org/drawingml/2006/wordprocessingDrawing" xmlns:w10="urn:schemas-microsoft-com:office:word" xmlns:w="http://schemas.openxmlformats.org/wordprocessingml/2006/main" xmlns:w14="http://schemas.microsoft.com/office/word/2010/wordml" xmlns:w15="http://schemas.microsoft.com/office/word/2012/wordml" xmlns:w16cex="http://schemas.microsoft.com/office/word/2018/wordml/cex" xmlns:w16cid="http://schemas.microsoft.com/office/word/2016/wordml/cid" xmlns:w16="http://schemas.microsoft.com/office/word/2018/wordml" xmlns:w16sdtdh="http://schemas.microsoft.com/office/word/2020/wordml/sdtdatahash" xmlns:w16se="http://schemas.microsoft.com/office/word/2015/wordml/symex" xmlns:wpg="http://schemas.microsoft.com/office/word/2010/wordprocessingGroup" xmlns:wpi="http://schemas.microsoft.com/office/word/2010/wordprocessingInk" xmlns:wne="http://schemas.microsoft.com/office/word/2006/wordml" xmlns:wps="http://schemas.microsoft.com/office/word/2010/wordprocessingShape" mc:Ignorable="w14 w15 w16se w16cid w16 w16cex w16sdtdh wp14">
   <w:abstractNum w:abstractNumId="0" w15:restartNumberingAfterBreak="0">
     <w:nsid w:val="0C1069C4"/>
     <w:multiLevelType w:val="hybridMultilevel"/>
@@ -930,10 +1361,10 @@
       </w:pPr>
     </w:lvl>
   </w:abstractNum>
-  <w:num w:numId="1">
+  <w:num w:numId="1" w16cid:durableId="270015849">
     <w:abstractNumId w:val="0"/>
   </w:num>
-  <w:num w:numId="2">
+  <w:num w:numId="2" w16cid:durableId="1024747640">
     <w:abstractNumId w:val="1"/>
   </w:num>
 </w:numbering>
@@ -1488,6 +1919,17 @@
       <w:contextualSpacing/>
     </w:pPr>
   </w:style>
+  <w:style w:type="character" w:styleId="Strong">
+    <w:name w:val="Strong"/>
+    <w:basedOn w:val="DefaultParagraphFont"/>
+    <w:uiPriority w:val="22"/>
+    <w:qFormat/>
+    <w:rsid w:val="003E4657"/>
+    <w:rPr>
+      <w:b/>
+      <w:bCs/>
+    </w:rPr>
+  </w:style>
 </w:styles>
 </file>
 

</xml_diff>

<commit_message>
Config supports multiple cubes. ProgramObjectsBuilder added.
</commit_message>
<xml_diff>
--- a/Doc/UeiBridge.docx
+++ b/Doc/UeiBridge.docx
@@ -1,18 +1,19 @@
 
 <file path=word/document.xml><?xml version="1.0" encoding="utf-8"?>
-<w:document xmlns:wpc="http://schemas.microsoft.com/office/word/2010/wordprocessingCanvas" xmlns:cx="http://schemas.microsoft.com/office/drawing/2014/chartex" xmlns:cx1="http://schemas.microsoft.com/office/drawing/2015/9/8/chartex" xmlns:cx2="http://schemas.microsoft.com/office/drawing/2015/10/21/chartex" xmlns:cx3="http://schemas.microsoft.com/office/drawing/2016/5/9/chartex" xmlns:cx4="http://schemas.microsoft.com/office/drawing/2016/5/10/chartex" xmlns:cx5="http://schemas.microsoft.com/office/drawing/2016/5/11/chartex" xmlns:cx6="http://schemas.microsoft.com/office/drawing/2016/5/12/chartex" xmlns:cx7="http://schemas.microsoft.com/office/drawing/2016/5/13/chartex" xmlns:cx8="http://schemas.microsoft.com/office/drawing/2016/5/14/chartex" xmlns:mc="http://schemas.openxmlformats.org/markup-compatibility/2006" xmlns:aink="http://schemas.microsoft.com/office/drawing/2016/ink" xmlns:am3d="http://schemas.microsoft.com/office/drawing/2017/model3d" xmlns:o="urn:schemas-microsoft-com:office:office" xmlns:oel="http://schemas.microsoft.com/office/2019/extlst" xmlns:r="http://schemas.openxmlformats.org/officeDocument/2006/relationships" xmlns:m="http://schemas.openxmlformats.org/officeDocument/2006/math" xmlns:v="urn:schemas-microsoft-com:vml" xmlns:wp14="http://schemas.microsoft.com/office/word/2010/wordprocessingDrawing" xmlns:wp="http://schemas.openxmlformats.org/drawingml/2006/wordprocessingDrawing" xmlns:w10="urn:schemas-microsoft-com:office:word" xmlns:w="http://schemas.openxmlformats.org/wordprocessingml/2006/main" xmlns:w14="http://schemas.microsoft.com/office/word/2010/wordml" xmlns:w15="http://schemas.microsoft.com/office/word/2012/wordml" xmlns:w16cex="http://schemas.microsoft.com/office/word/2018/wordml/cex" xmlns:w16cid="http://schemas.microsoft.com/office/word/2016/wordml/cid" xmlns:w16="http://schemas.microsoft.com/office/word/2018/wordml" xmlns:w16sdtdh="http://schemas.microsoft.com/office/word/2020/wordml/sdtdatahash" xmlns:w16se="http://schemas.microsoft.com/office/word/2015/wordml/symex" xmlns:wpg="http://schemas.microsoft.com/office/word/2010/wordprocessingGroup" xmlns:wpi="http://schemas.microsoft.com/office/word/2010/wordprocessingInk" xmlns:wne="http://schemas.microsoft.com/office/word/2006/wordml" xmlns:wps="http://schemas.microsoft.com/office/word/2010/wordprocessingShape" mc:Ignorable="w14 w15 w16se w16cid w16 w16cex w16sdtdh wp14">
+<w:document xmlns:wpc="http://schemas.microsoft.com/office/word/2010/wordprocessingCanvas" xmlns:cx="http://schemas.microsoft.com/office/drawing/2014/chartex" xmlns:cx1="http://schemas.microsoft.com/office/drawing/2015/9/8/chartex" xmlns:cx2="http://schemas.microsoft.com/office/drawing/2015/10/21/chartex" xmlns:cx3="http://schemas.microsoft.com/office/drawing/2016/5/9/chartex" xmlns:cx4="http://schemas.microsoft.com/office/drawing/2016/5/10/chartex" xmlns:cx5="http://schemas.microsoft.com/office/drawing/2016/5/11/chartex" xmlns:cx6="http://schemas.microsoft.com/office/drawing/2016/5/12/chartex" xmlns:cx7="http://schemas.microsoft.com/office/drawing/2016/5/13/chartex" xmlns:cx8="http://schemas.microsoft.com/office/drawing/2016/5/14/chartex" xmlns:mc="http://schemas.openxmlformats.org/markup-compatibility/2006" xmlns:aink="http://schemas.microsoft.com/office/drawing/2016/ink" xmlns:am3d="http://schemas.microsoft.com/office/drawing/2017/model3d" xmlns:o="urn:schemas-microsoft-com:office:office" xmlns:r="http://schemas.openxmlformats.org/officeDocument/2006/relationships" xmlns:m="http://schemas.openxmlformats.org/officeDocument/2006/math" xmlns:v="urn:schemas-microsoft-com:vml" xmlns:wp14="http://schemas.microsoft.com/office/word/2010/wordprocessingDrawing" xmlns:wp="http://schemas.openxmlformats.org/drawingml/2006/wordprocessingDrawing" xmlns:w10="urn:schemas-microsoft-com:office:word" xmlns:w="http://schemas.openxmlformats.org/wordprocessingml/2006/main" xmlns:w14="http://schemas.microsoft.com/office/word/2010/wordml" xmlns:w15="http://schemas.microsoft.com/office/word/2012/wordml" xmlns:w16cex="http://schemas.microsoft.com/office/word/2018/wordml/cex" xmlns:w16cid="http://schemas.microsoft.com/office/word/2016/wordml/cid" xmlns:w16="http://schemas.microsoft.com/office/word/2018/wordml" xmlns:w16sdtdh="http://schemas.microsoft.com/office/word/2020/wordml/sdtdatahash" xmlns:w16se="http://schemas.microsoft.com/office/word/2015/wordml/symex" xmlns:wpg="http://schemas.microsoft.com/office/word/2010/wordprocessingGroup" xmlns:wpi="http://schemas.microsoft.com/office/word/2010/wordprocessingInk" xmlns:wne="http://schemas.microsoft.com/office/word/2006/wordml" xmlns:wps="http://schemas.microsoft.com/office/word/2010/wordprocessingShape" mc:Ignorable="w14 w15 w16se w16cid w16 w16cex w16sdtdh wp14">
   <w:body>
     <w:p>
       <w:pPr>
         <w:pStyle w:val="Title"/>
       </w:pPr>
-      <w:proofErr w:type="spellStart"/>
-      <w:r>
-        <w:t>Uei</w:t>
-      </w:r>
-      <w:proofErr w:type="spellEnd"/>
-      <w:r>
-        <w:t>-Bridge application</w:t>
+      <w:r>
+        <w:t>Uei-</w:t>
+      </w:r>
+      <w:r>
+        <w:t>Bridge</w:t>
+      </w:r>
+      <w:r>
+        <w:t xml:space="preserve"> application</w:t>
       </w:r>
     </w:p>
     <w:p>
@@ -44,110 +45,15 @@
     </w:p>
     <w:p>
       <w:pPr>
-        <w:rPr>
-          <w:rtl/>
-        </w:rPr>
-      </w:pPr>
-    </w:p>
-    <w:p>
-      <w:pPr>
         <w:pStyle w:val="Heading2"/>
       </w:pPr>
       <w:r>
-        <w:t>Device table</w:t>
-      </w:r>
-    </w:p>
-    <w:p>
-      <w:r>
-        <w:t>List&lt;List&lt;</w:t>
-      </w:r>
-      <w:proofErr w:type="spellStart"/>
-      <w:r>
-        <w:t>PerDeviceObjects</w:t>
-      </w:r>
-      <w:proofErr w:type="spellEnd"/>
-      <w:r>
-        <w:t>&gt;&gt; _</w:t>
-      </w:r>
-      <w:proofErr w:type="spellStart"/>
-      <w:r>
-        <w:t>deviceObjectsTable</w:t>
-      </w:r>
-      <w:proofErr w:type="spellEnd"/>
-      <w:r>
-        <w:t>;</w:t>
-      </w:r>
-    </w:p>
-    <w:p>
-      <w:r>
-        <w:rPr>
-          <w:rFonts w:hint="cs"/>
-        </w:rPr>
-        <w:t>E</w:t>
-      </w:r>
-      <w:r>
-        <w:t xml:space="preserve">ntry per device. </w:t>
-      </w:r>
-    </w:p>
-    <w:p>
-      <w:r>
-        <w:t xml:space="preserve">Entry index must suite the location </w:t>
-      </w:r>
-      <w:r>
-        <w:t xml:space="preserve">(slot) </w:t>
-      </w:r>
-      <w:r>
-        <w:t xml:space="preserve">of each device in the cube (as read by </w:t>
-      </w:r>
-      <w:proofErr w:type="spellStart"/>
-      <w:r>
-        <w:t>Device.GetIndex</w:t>
-      </w:r>
-      <w:proofErr w:type="spellEnd"/>
-      <w:r>
-        <w:t>())</w:t>
-      </w:r>
-    </w:p>
-    <w:p>
-      <w:pPr>
-        <w:pStyle w:val="Heading2"/>
-      </w:pPr>
-      <w:r>
         <w:t>Names</w:t>
       </w:r>
     </w:p>
     <w:p>
       <w:r>
-        <w:t xml:space="preserve">Device name is determines by as </w:t>
-      </w:r>
-      <w:proofErr w:type="spellStart"/>
-      <w:r>
-        <w:t>Uei</w:t>
-      </w:r>
-      <w:proofErr w:type="spellEnd"/>
-      <w:r>
-        <w:t xml:space="preserve"> </w:t>
-      </w:r>
-      <w:proofErr w:type="spellStart"/>
-      <w:r>
-        <w:t>api</w:t>
-      </w:r>
-      <w:proofErr w:type="spellEnd"/>
-      <w:r>
-        <w:t xml:space="preserve">: </w:t>
-      </w:r>
-      <w:proofErr w:type="spellStart"/>
-      <w:proofErr w:type="gramStart"/>
-      <w:r>
-        <w:t>GetDeviceName</w:t>
-      </w:r>
-      <w:proofErr w:type="spellEnd"/>
-      <w:r>
-        <w:t>(</w:t>
-      </w:r>
-      <w:proofErr w:type="gramEnd"/>
-      <w:r>
-        <w:t>)</w:t>
+        <w:t>Device name is determines by as Uei api: GetDeviceName()</w:t>
       </w:r>
     </w:p>
     <w:p>
@@ -159,23 +65,7 @@
           <w:b/>
           <w:bCs/>
         </w:rPr>
-        <w:t>“</w:t>
-      </w:r>
-      <w:proofErr w:type="spellStart"/>
-      <w:r>
-        <w:rPr>
-          <w:b/>
-          <w:bCs/>
-        </w:rPr>
-        <w:t>BlockSensor</w:t>
-      </w:r>
-      <w:proofErr w:type="spellEnd"/>
-      <w:r>
-        <w:rPr>
-          <w:b/>
-          <w:bCs/>
-        </w:rPr>
-        <w:t>”</w:t>
+        <w:t>“BlockSensor”</w:t>
       </w:r>
     </w:p>
     <w:p>
@@ -224,15 +114,7 @@
         <w:t>do</w:t>
       </w:r>
       <w:r>
-        <w:t xml:space="preserve">: when block sensor is active, this card should be dedicated to block sensor. No </w:t>
-      </w:r>
-      <w:proofErr w:type="spellStart"/>
-      <w:r>
-        <w:t>i</w:t>
-      </w:r>
-      <w:proofErr w:type="spellEnd"/>
-      <w:r>
-        <w:t>/o from/to ethernet.</w:t>
+        <w:t>: when block sensor is active, this card should be dedicated to block sensor. No i/o from/to ethernet.</w:t>
       </w:r>
     </w:p>
     <w:p>
@@ -263,18 +145,7 @@
         <w:t>do</w:t>
       </w:r>
       <w:r>
-        <w:t xml:space="preserve">: when block sensor is active, this card should be dedicated to block sensor. No </w:t>
-      </w:r>
-      <w:proofErr w:type="spellStart"/>
-      <w:r>
-        <w:t>i</w:t>
-      </w:r>
-      <w:proofErr w:type="spellEnd"/>
-      <w:r>
-        <w:t>/o from/to</w:t>
-      </w:r>
-      <w:r>
-        <w:t xml:space="preserve"> ethernet.</w:t>
+        <w:t>: when block sensor is active, this card should be dedicated to block sensor. No i/o from/to ethernet.</w:t>
       </w:r>
     </w:p>
     <w:p>
@@ -297,27 +168,22 @@
       </w:r>
     </w:p>
     <w:p>
-      <w:proofErr w:type="spellStart"/>
-      <w:r>
-        <w:t>BlockSensor</w:t>
-      </w:r>
-      <w:proofErr w:type="spellEnd"/>
+      <w:r>
+        <w:t xml:space="preserve">BlockSensor </w:t>
+      </w:r>
+      <w:r>
+        <w:t xml:space="preserve">uses analog and digital card. The first </w:t>
+      </w:r>
+      <w:r>
+        <w:t>device</w:t>
+      </w:r>
+      <w:r>
+        <w:t>s</w:t>
+      </w:r>
       <w:r>
         <w:t xml:space="preserve"> </w:t>
       </w:r>
       <w:r>
-        <w:t xml:space="preserve">uses analog and digital card. The first </w:t>
-      </w:r>
-      <w:r>
-        <w:t>device</w:t>
-      </w:r>
-      <w:r>
-        <w:t>s</w:t>
-      </w:r>
-      <w:r>
-        <w:t xml:space="preserve"> </w:t>
-      </w:r>
-      <w:r>
         <w:t>that he finds!</w:t>
       </w:r>
     </w:p>
@@ -325,11 +191,9 @@
       <w:pPr>
         <w:pStyle w:val="Heading2"/>
       </w:pPr>
-      <w:proofErr w:type="spellStart"/>
       <w:r>
         <w:t>ToDo</w:t>
       </w:r>
-      <w:proofErr w:type="spellEnd"/>
     </w:p>
     <w:p>
       <w:pPr>
@@ -340,13 +204,8 @@
         </w:numPr>
       </w:pPr>
       <w:r>
-        <w:t xml:space="preserve">Unit test on </w:t>
-      </w:r>
-      <w:proofErr w:type="spellStart"/>
-      <w:r>
-        <w:t>EthMessage</w:t>
-      </w:r>
-      <w:proofErr w:type="spellEnd"/>
+        <w:t>Unit test on EthMessage</w:t>
+      </w:r>
     </w:p>
     <w:p>
       <w:pPr>
@@ -357,15 +216,7 @@
         </w:numPr>
       </w:pPr>
       <w:r>
-        <w:t>DIO403, replace bits. The input bits should be in lower order. (</w:t>
-      </w:r>
-      <w:proofErr w:type="gramStart"/>
-      <w:r>
-        <w:t>for</w:t>
-      </w:r>
-      <w:proofErr w:type="gramEnd"/>
-      <w:r>
-        <w:t xml:space="preserve"> the sake of block sensor)</w:t>
+        <w:t>DIO403, replace bits. The input bits should be in lower order. (for the sake of block sensor)</w:t>
       </w:r>
     </w:p>
     <w:p>
@@ -383,13 +234,8 @@
         <w:t xml:space="preserve">away </w:t>
       </w:r>
       <w:r>
-        <w:t xml:space="preserve">from </w:t>
-      </w:r>
-      <w:proofErr w:type="spellStart"/>
-      <w:r>
-        <w:t>Program.cs</w:t>
-      </w:r>
-      <w:proofErr w:type="spellEnd"/>
+        <w:t>from Program.cs</w:t>
+      </w:r>
     </w:p>
     <w:p>
       <w:pPr>
@@ -412,27 +258,15 @@
       <w:r>
         <w:t xml:space="preserve"> to use </w:t>
       </w:r>
-      <w:proofErr w:type="spellStart"/>
-      <w:r>
-        <w:rPr>
-          <w:rFonts w:ascii="Consolas" w:hAnsi="Consolas" w:cs="Consolas"/>
-          <w:color w:val="000000"/>
-          <w:kern w:val="0"/>
-          <w:sz w:val="19"/>
-          <w:szCs w:val="19"/>
-        </w:rPr>
-        <w:t>Activator.CreateInstance</w:t>
-      </w:r>
-      <w:proofErr w:type="spellEnd"/>
-      <w:r>
-        <w:rPr>
-          <w:rFonts w:ascii="Consolas" w:hAnsi="Consolas" w:cs="Consolas"/>
-          <w:color w:val="000000"/>
-          <w:kern w:val="0"/>
-          <w:sz w:val="19"/>
-          <w:szCs w:val="19"/>
-        </w:rPr>
-        <w:t>()</w:t>
+      <w:r>
+        <w:rPr>
+          <w:rFonts w:ascii="Consolas" w:hAnsi="Consolas" w:cs="Consolas"/>
+          <w:color w:val="000000"/>
+          <w:kern w:val="0"/>
+          <w:sz w:val="19"/>
+          <w:szCs w:val="19"/>
+        </w:rPr>
+        <w:t>Activator.CreateInstance()</w:t>
       </w:r>
       <w:r>
         <w:rPr>
@@ -451,15 +285,7 @@
         <w:t>ou</w:t>
       </w:r>
       <w:r>
-        <w:t xml:space="preserve"> earn one and loose two. Something like </w:t>
-      </w:r>
-      <w:proofErr w:type="spellStart"/>
-      <w:r>
-        <w:t>DeviceManagerFactory</w:t>
-      </w:r>
-      <w:proofErr w:type="spellEnd"/>
-      <w:r>
-        <w:t xml:space="preserve"> might be more efficient.</w:t>
+        <w:t xml:space="preserve"> earn one and loose two. Something like DeviceManagerFactory might be more efficient.</w:t>
       </w:r>
     </w:p>
     <w:p>
@@ -476,7 +302,6 @@
       <w:r>
         <w:t xml:space="preserve">Use </w:t>
       </w:r>
-      <w:proofErr w:type="spellStart"/>
       <w:r>
         <w:rPr>
           <w:rFonts w:ascii="Consolas" w:hAnsi="Consolas" w:cs="Consolas"/>
@@ -505,18 +330,7 @@
           <w:sz w:val="19"/>
           <w:szCs w:val="19"/>
         </w:rPr>
-        <w:t>ForDevice</w:t>
-      </w:r>
-      <w:proofErr w:type="spellEnd"/>
-      <w:r>
-        <w:rPr>
-          <w:rFonts w:ascii="Consolas" w:hAnsi="Consolas" w:cs="Consolas"/>
-          <w:color w:val="000000"/>
-          <w:kern w:val="0"/>
-          <w:sz w:val="19"/>
-          <w:szCs w:val="19"/>
-        </w:rPr>
-        <w:t xml:space="preserve"> </w:t>
+        <w:t xml:space="preserve">ForDevice </w:t>
       </w:r>
       <w:r>
         <w:t xml:space="preserve">instead of getting </w:t>
@@ -605,7 +419,6 @@
         <w:rPr>
           <w:rStyle w:val="Strong"/>
         </w:rPr>
-        <w:lastRenderedPageBreak/>
         <w:t>To</w:t>
       </w:r>
       <w:r>
@@ -792,31 +605,8 @@
           <w:sz w:val="19"/>
           <w:szCs w:val="19"/>
         </w:rPr>
-        <w:t xml:space="preserve"> </w:t>
-      </w:r>
-      <w:proofErr w:type="spellStart"/>
-      <w:r>
-        <w:rPr>
-          <w:rFonts w:ascii="Consolas" w:hAnsi="Consolas" w:cs="Consolas"/>
-          <w:color w:val="000000"/>
-          <w:kern w:val="0"/>
-          <w:sz w:val="19"/>
-          <w:szCs w:val="19"/>
-        </w:rPr>
-        <w:t>DownstreamConvert</w:t>
-      </w:r>
-      <w:proofErr w:type="spellEnd"/>
-      <w:r>
-        <w:rPr>
-          <w:rFonts w:ascii="Consolas" w:hAnsi="Consolas" w:cs="Consolas"/>
-          <w:color w:val="000000"/>
-          <w:kern w:val="0"/>
-          <w:sz w:val="19"/>
-          <w:szCs w:val="19"/>
-        </w:rPr>
-        <w:t>(</w:t>
-      </w:r>
-      <w:proofErr w:type="gramStart"/>
+        <w:t xml:space="preserve"> DownstreamConvert(</w:t>
+      </w:r>
       <w:r>
         <w:rPr>
           <w:rFonts w:ascii="Consolas" w:hAnsi="Consolas" w:cs="Consolas"/>
@@ -835,40 +625,7 @@
           <w:sz w:val="19"/>
           <w:szCs w:val="19"/>
         </w:rPr>
-        <w:t>[</w:t>
-      </w:r>
-      <w:proofErr w:type="gramEnd"/>
-      <w:r>
-        <w:rPr>
-          <w:rFonts w:ascii="Consolas" w:hAnsi="Consolas" w:cs="Consolas"/>
-          <w:color w:val="000000"/>
-          <w:kern w:val="0"/>
-          <w:sz w:val="19"/>
-          <w:szCs w:val="19"/>
-        </w:rPr>
-        <w:t xml:space="preserve">] </w:t>
-      </w:r>
-      <w:proofErr w:type="spellStart"/>
-      <w:r>
-        <w:rPr>
-          <w:rFonts w:ascii="Consolas" w:hAnsi="Consolas" w:cs="Consolas"/>
-          <w:color w:val="000000"/>
-          <w:kern w:val="0"/>
-          <w:sz w:val="19"/>
-          <w:szCs w:val="19"/>
-        </w:rPr>
-        <w:t>messagePayload</w:t>
-      </w:r>
-      <w:proofErr w:type="spellEnd"/>
-      <w:r>
-        <w:rPr>
-          <w:rFonts w:ascii="Consolas" w:hAnsi="Consolas" w:cs="Consolas"/>
-          <w:color w:val="000000"/>
-          <w:kern w:val="0"/>
-          <w:sz w:val="19"/>
-          <w:szCs w:val="19"/>
-        </w:rPr>
-        <w:t>);</w:t>
+        <w:t>[] messagePayload);</w:t>
       </w:r>
     </w:p>
     <w:p>
@@ -896,7 +653,6 @@
         </w:rPr>
         <w:t xml:space="preserve">        </w:t>
       </w:r>
-      <w:proofErr w:type="gramStart"/>
       <w:r>
         <w:rPr>
           <w:rFonts w:ascii="Consolas" w:hAnsi="Consolas" w:cs="Consolas"/>
@@ -915,40 +671,7 @@
           <w:sz w:val="19"/>
           <w:szCs w:val="19"/>
         </w:rPr>
-        <w:t>[</w:t>
-      </w:r>
-      <w:proofErr w:type="gramEnd"/>
-      <w:r>
-        <w:rPr>
-          <w:rFonts w:ascii="Consolas" w:hAnsi="Consolas" w:cs="Consolas"/>
-          <w:color w:val="000000"/>
-          <w:kern w:val="0"/>
-          <w:sz w:val="19"/>
-          <w:szCs w:val="19"/>
-        </w:rPr>
-        <w:t xml:space="preserve">] </w:t>
-      </w:r>
-      <w:proofErr w:type="spellStart"/>
-      <w:r>
-        <w:rPr>
-          <w:rFonts w:ascii="Consolas" w:hAnsi="Consolas" w:cs="Consolas"/>
-          <w:color w:val="000000"/>
-          <w:kern w:val="0"/>
-          <w:sz w:val="19"/>
-          <w:szCs w:val="19"/>
-        </w:rPr>
-        <w:t>UpstreamConvert</w:t>
-      </w:r>
-      <w:proofErr w:type="spellEnd"/>
-      <w:r>
-        <w:rPr>
-          <w:rFonts w:ascii="Consolas" w:hAnsi="Consolas" w:cs="Consolas"/>
-          <w:color w:val="000000"/>
-          <w:kern w:val="0"/>
-          <w:sz w:val="19"/>
-          <w:szCs w:val="19"/>
-        </w:rPr>
-        <w:t>(</w:t>
+        <w:t>[] UpstreamConvert(</w:t>
       </w:r>
       <w:r>
         <w:rPr>
@@ -1014,40 +737,7 @@
           <w:sz w:val="19"/>
           <w:szCs w:val="19"/>
         </w:rPr>
-        <w:t xml:space="preserve"> </w:t>
-      </w:r>
-      <w:proofErr w:type="spellStart"/>
-      <w:r>
-        <w:rPr>
-          <w:rFonts w:ascii="Consolas" w:hAnsi="Consolas" w:cs="Consolas"/>
-          <w:color w:val="000000"/>
-          <w:kern w:val="0"/>
-          <w:sz w:val="19"/>
-          <w:szCs w:val="19"/>
-        </w:rPr>
-        <w:t>DeviceName</w:t>
-      </w:r>
-      <w:proofErr w:type="spellEnd"/>
-      <w:r>
-        <w:rPr>
-          <w:rFonts w:ascii="Consolas" w:hAnsi="Consolas" w:cs="Consolas"/>
-          <w:color w:val="000000"/>
-          <w:kern w:val="0"/>
-          <w:sz w:val="19"/>
-          <w:szCs w:val="19"/>
-        </w:rPr>
-        <w:t xml:space="preserve"> </w:t>
-      </w:r>
-      <w:proofErr w:type="gramStart"/>
-      <w:r>
-        <w:rPr>
-          <w:rFonts w:ascii="Consolas" w:hAnsi="Consolas" w:cs="Consolas"/>
-          <w:color w:val="000000"/>
-          <w:kern w:val="0"/>
-          <w:sz w:val="19"/>
-          <w:szCs w:val="19"/>
-        </w:rPr>
-        <w:t xml:space="preserve">{ </w:t>
+        <w:t xml:space="preserve"> DeviceName { </w:t>
       </w:r>
       <w:r>
         <w:rPr>
@@ -1059,7 +749,6 @@
         </w:rPr>
         <w:t>get</w:t>
       </w:r>
-      <w:proofErr w:type="gramEnd"/>
       <w:r>
         <w:rPr>
           <w:rFonts w:ascii="Consolas" w:hAnsi="Consolas" w:cs="Consolas"/>
@@ -1102,15 +791,8 @@
         <w:ind w:left="288" w:firstLine="0"/>
       </w:pPr>
       <w:r>
-        <w:t xml:space="preserve">Instead of </w:t>
-      </w:r>
-      <w:proofErr w:type="spellStart"/>
-      <w:r>
-        <w:t>IConvert</w:t>
-      </w:r>
-      <w:proofErr w:type="spellEnd"/>
-      <w:r>
-        <w:t>,</w:t>
+        <w:lastRenderedPageBreak/>
+        <w:t>Instead of IConvert,</w:t>
       </w:r>
     </w:p>
     <w:p>
@@ -1145,30 +827,726 @@
         <w:t xml:space="preserve"> convert</w:t>
       </w:r>
       <w:r>
-        <w:t xml:space="preserve"> to know about the setup of the program. Just give the needed parameters! (</w:t>
-      </w:r>
-      <w:proofErr w:type="gramStart"/>
-      <w:r>
-        <w:t>min</w:t>
-      </w:r>
-      <w:proofErr w:type="gramEnd"/>
-      <w:r>
-        <w:t xml:space="preserve"> voltage, max </w:t>
+        <w:t xml:space="preserve"> to know about the setup of the program. Just give the needed parameters! (min voltage, max </w:t>
       </w:r>
       <w:r>
         <w:t>voltage</w:t>
       </w:r>
       <w:r>
-        <w:t xml:space="preserve">, </w:t>
-      </w:r>
-      <w:proofErr w:type="spellStart"/>
-      <w:r>
-        <w:t>etc</w:t>
-      </w:r>
-      <w:proofErr w:type="spellEnd"/>
-      <w:r>
-        <w:t>…)</w:t>
-      </w:r>
+        <w:t>, etc…)</w:t>
+      </w:r>
+    </w:p>
+    <w:p>
+      <w:pPr>
+        <w:pStyle w:val="Heading2"/>
+      </w:pPr>
+      <w:r>
+        <w:t>Support multiple cubes</w:t>
+      </w:r>
+    </w:p>
+    <w:p>
+      <w:pPr>
+        <w:pStyle w:val="Heading2"/>
+      </w:pPr>
+      <w:r>
+        <w:t>Device table</w:t>
+      </w:r>
+    </w:p>
+    <w:p>
+      <w:pPr>
+        <w:pStyle w:val="Heading3"/>
+      </w:pPr>
+      <w:r>
+        <w:t>Device list</w:t>
+      </w:r>
+    </w:p>
+    <w:p>
+      <w:r>
+        <w:t>List&lt; PerDeviceObjects&gt;</w:t>
+      </w:r>
+      <w:r>
+        <w:t xml:space="preserve"> </w:t>
+      </w:r>
+      <w:r>
+        <w:rPr>
+          <w:strike/>
+        </w:rPr>
+        <w:t>_deviceObjectsTable</w:t>
+      </w:r>
+      <w:r>
+        <w:t xml:space="preserve"> </w:t>
+      </w:r>
+      <w:r>
+        <w:t>_deviceObjects</w:t>
+      </w:r>
+      <w:r>
+        <w:t>List</w:t>
+      </w:r>
+    </w:p>
+    <w:p>
+      <w:r>
+        <w:t>There might be more the one e</w:t>
+      </w:r>
+      <w:r>
+        <w:t xml:space="preserve">ntry per </w:t>
+      </w:r>
+      <w:r>
+        <w:t>slot.</w:t>
+      </w:r>
+    </w:p>
+    <w:p>
+      <w:pPr>
+        <w:autoSpaceDE w:val="0"/>
+        <w:autoSpaceDN w:val="0"/>
+        <w:adjustRightInd w:val="0"/>
+        <w:spacing w:line="240" w:lineRule="auto"/>
+        <w:ind w:firstLine="0"/>
+        <w:rPr>
+          <w:rFonts w:ascii="Consolas" w:hAnsi="Consolas" w:cs="Consolas"/>
+          <w:color w:val="000000"/>
+          <w:kern w:val="0"/>
+          <w:sz w:val="19"/>
+          <w:szCs w:val="19"/>
+        </w:rPr>
+      </w:pPr>
+      <w:r>
+        <w:rPr>
+          <w:rFonts w:ascii="Consolas" w:hAnsi="Consolas" w:cs="Consolas"/>
+          <w:color w:val="000000"/>
+          <w:kern w:val="0"/>
+          <w:sz w:val="19"/>
+          <w:szCs w:val="19"/>
+        </w:rPr>
+        <w:t xml:space="preserve">    </w:t>
+      </w:r>
+      <w:r>
+        <w:rPr>
+          <w:rFonts w:ascii="Consolas" w:hAnsi="Consolas" w:cs="Consolas"/>
+          <w:color w:val="0000FF"/>
+          <w:kern w:val="0"/>
+          <w:sz w:val="19"/>
+          <w:szCs w:val="19"/>
+        </w:rPr>
+        <w:t>class</w:t>
+      </w:r>
+      <w:r>
+        <w:rPr>
+          <w:rFonts w:ascii="Consolas" w:hAnsi="Consolas" w:cs="Consolas"/>
+          <w:color w:val="000000"/>
+          <w:kern w:val="0"/>
+          <w:sz w:val="19"/>
+          <w:szCs w:val="19"/>
+        </w:rPr>
+        <w:t xml:space="preserve"> </w:t>
+      </w:r>
+      <w:r>
+        <w:rPr>
+          <w:rFonts w:ascii="Consolas" w:hAnsi="Consolas" w:cs="Consolas"/>
+          <w:color w:val="2B91AF"/>
+          <w:kern w:val="0"/>
+          <w:sz w:val="19"/>
+          <w:szCs w:val="19"/>
+        </w:rPr>
+        <w:t>PerDeviceObjects</w:t>
+      </w:r>
+    </w:p>
+    <w:p>
+      <w:pPr>
+        <w:autoSpaceDE w:val="0"/>
+        <w:autoSpaceDN w:val="0"/>
+        <w:adjustRightInd w:val="0"/>
+        <w:spacing w:line="240" w:lineRule="auto"/>
+        <w:ind w:firstLine="0"/>
+        <w:rPr>
+          <w:rFonts w:ascii="Consolas" w:hAnsi="Consolas" w:cs="Consolas"/>
+          <w:color w:val="000000"/>
+          <w:kern w:val="0"/>
+          <w:sz w:val="19"/>
+          <w:szCs w:val="19"/>
+        </w:rPr>
+      </w:pPr>
+      <w:r>
+        <w:rPr>
+          <w:rFonts w:ascii="Consolas" w:hAnsi="Consolas" w:cs="Consolas"/>
+          <w:color w:val="000000"/>
+          <w:kern w:val="0"/>
+          <w:sz w:val="19"/>
+          <w:szCs w:val="19"/>
+        </w:rPr>
+        <w:t xml:space="preserve">    {</w:t>
+      </w:r>
+    </w:p>
+    <w:p>
+      <w:pPr>
+        <w:autoSpaceDE w:val="0"/>
+        <w:autoSpaceDN w:val="0"/>
+        <w:adjustRightInd w:val="0"/>
+        <w:spacing w:line="240" w:lineRule="auto"/>
+        <w:ind w:firstLine="0"/>
+        <w:rPr>
+          <w:rFonts w:ascii="Consolas" w:hAnsi="Consolas" w:cs="Consolas"/>
+          <w:color w:val="000000"/>
+          <w:kern w:val="0"/>
+          <w:sz w:val="19"/>
+          <w:szCs w:val="19"/>
+        </w:rPr>
+      </w:pPr>
+      <w:r>
+        <w:rPr>
+          <w:rFonts w:ascii="Consolas" w:hAnsi="Consolas" w:cs="Consolas"/>
+          <w:color w:val="000000"/>
+          <w:kern w:val="0"/>
+          <w:sz w:val="19"/>
+          <w:szCs w:val="19"/>
+        </w:rPr>
+        <w:t xml:space="preserve">        DeviceName </w:t>
+      </w:r>
+    </w:p>
+    <w:p>
+      <w:pPr>
+        <w:autoSpaceDE w:val="0"/>
+        <w:autoSpaceDN w:val="0"/>
+        <w:adjustRightInd w:val="0"/>
+        <w:spacing w:line="240" w:lineRule="auto"/>
+        <w:ind w:firstLine="0"/>
+        <w:rPr>
+          <w:rFonts w:ascii="Consolas" w:hAnsi="Consolas" w:cs="Consolas"/>
+          <w:color w:val="000000"/>
+          <w:kern w:val="0"/>
+          <w:sz w:val="19"/>
+          <w:szCs w:val="19"/>
+        </w:rPr>
+      </w:pPr>
+      <w:r>
+        <w:rPr>
+          <w:rFonts w:ascii="Consolas" w:hAnsi="Consolas" w:cs="Consolas"/>
+          <w:color w:val="000000"/>
+          <w:kern w:val="0"/>
+          <w:sz w:val="19"/>
+          <w:szCs w:val="19"/>
+        </w:rPr>
+        <w:t xml:space="preserve">        SlotNumber </w:t>
+      </w:r>
+    </w:p>
+    <w:p>
+      <w:pPr>
+        <w:autoSpaceDE w:val="0"/>
+        <w:autoSpaceDN w:val="0"/>
+        <w:adjustRightInd w:val="0"/>
+        <w:spacing w:line="240" w:lineRule="auto"/>
+        <w:ind w:firstLine="0"/>
+        <w:rPr>
+          <w:rFonts w:ascii="Consolas" w:hAnsi="Consolas" w:cs="Consolas"/>
+          <w:color w:val="000000"/>
+          <w:kern w:val="0"/>
+          <w:sz w:val="19"/>
+          <w:szCs w:val="19"/>
+        </w:rPr>
+      </w:pPr>
+      <w:r>
+        <w:rPr>
+          <w:rFonts w:ascii="Consolas" w:hAnsi="Consolas" w:cs="Consolas"/>
+          <w:color w:val="000000"/>
+          <w:kern w:val="0"/>
+          <w:sz w:val="19"/>
+          <w:szCs w:val="19"/>
+        </w:rPr>
+        <w:t xml:space="preserve">        Cube</w:t>
+      </w:r>
+      <w:r>
+        <w:rPr>
+          <w:rFonts w:ascii="Consolas" w:hAnsi="Consolas" w:cs="Consolas"/>
+          <w:color w:val="000000"/>
+          <w:kern w:val="0"/>
+          <w:sz w:val="19"/>
+          <w:szCs w:val="19"/>
+        </w:rPr>
+        <w:t>Url</w:t>
+      </w:r>
+    </w:p>
+    <w:p>
+      <w:pPr>
+        <w:autoSpaceDE w:val="0"/>
+        <w:autoSpaceDN w:val="0"/>
+        <w:adjustRightInd w:val="0"/>
+        <w:spacing w:line="240" w:lineRule="auto"/>
+        <w:ind w:firstLine="0"/>
+        <w:rPr>
+          <w:rFonts w:ascii="Consolas" w:hAnsi="Consolas" w:cs="Consolas"/>
+          <w:color w:val="000000"/>
+          <w:kern w:val="0"/>
+          <w:sz w:val="19"/>
+          <w:szCs w:val="19"/>
+        </w:rPr>
+      </w:pPr>
+      <w:r>
+        <w:rPr>
+          <w:rFonts w:ascii="Consolas" w:hAnsi="Consolas" w:cs="Consolas"/>
+          <w:color w:val="000000"/>
+          <w:kern w:val="0"/>
+          <w:sz w:val="19"/>
+          <w:szCs w:val="19"/>
+        </w:rPr>
+        <w:t xml:space="preserve">        DeviceManager</w:t>
+      </w:r>
+      <w:r>
+        <w:rPr>
+          <w:rFonts w:ascii="Consolas" w:hAnsi="Consolas" w:cs="Consolas"/>
+          <w:color w:val="000000"/>
+          <w:kern w:val="0"/>
+          <w:sz w:val="19"/>
+          <w:szCs w:val="19"/>
+        </w:rPr>
+        <w:t xml:space="preserve"> (in or out)</w:t>
+      </w:r>
+    </w:p>
+    <w:p>
+      <w:pPr>
+        <w:autoSpaceDE w:val="0"/>
+        <w:autoSpaceDN w:val="0"/>
+        <w:adjustRightInd w:val="0"/>
+        <w:spacing w:line="240" w:lineRule="auto"/>
+        <w:ind w:firstLine="0"/>
+        <w:rPr>
+          <w:rFonts w:ascii="Consolas" w:hAnsi="Consolas" w:cs="Consolas"/>
+          <w:color w:val="000000"/>
+          <w:kern w:val="0"/>
+          <w:sz w:val="19"/>
+          <w:szCs w:val="19"/>
+        </w:rPr>
+      </w:pPr>
+      <w:r>
+        <w:rPr>
+          <w:rFonts w:ascii="Consolas" w:hAnsi="Consolas" w:cs="Consolas"/>
+          <w:color w:val="000000"/>
+          <w:kern w:val="0"/>
+          <w:sz w:val="19"/>
+          <w:szCs w:val="19"/>
+        </w:rPr>
+        <w:t xml:space="preserve">        UdpReader </w:t>
+      </w:r>
+      <w:r>
+        <w:rPr>
+          <w:rFonts w:ascii="Consolas" w:hAnsi="Consolas" w:cs="Consolas"/>
+          <w:color w:val="000000"/>
+          <w:kern w:val="0"/>
+          <w:sz w:val="19"/>
+          <w:szCs w:val="19"/>
+        </w:rPr>
+        <w:t>(for output device only)</w:t>
+      </w:r>
+    </w:p>
+    <w:p>
+      <w:pPr>
+        <w:autoSpaceDE w:val="0"/>
+        <w:autoSpaceDN w:val="0"/>
+        <w:adjustRightInd w:val="0"/>
+        <w:spacing w:line="240" w:lineRule="auto"/>
+        <w:ind w:firstLine="0"/>
+        <w:rPr>
+          <w:rFonts w:ascii="Consolas" w:hAnsi="Consolas" w:cs="Consolas"/>
+          <w:color w:val="000000"/>
+          <w:kern w:val="0"/>
+          <w:sz w:val="19"/>
+          <w:szCs w:val="19"/>
+        </w:rPr>
+      </w:pPr>
+      <w:r>
+        <w:rPr>
+          <w:rFonts w:ascii="Consolas" w:hAnsi="Consolas" w:cs="Consolas"/>
+          <w:color w:val="000000"/>
+          <w:kern w:val="0"/>
+          <w:sz w:val="19"/>
+          <w:szCs w:val="19"/>
+        </w:rPr>
+        <w:t xml:space="preserve">        </w:t>
+      </w:r>
+      <w:r>
+        <w:rPr>
+          <w:rFonts w:ascii="Consolas" w:hAnsi="Consolas" w:cs="Consolas"/>
+          <w:strike/>
+          <w:color w:val="000000"/>
+          <w:kern w:val="0"/>
+          <w:sz w:val="19"/>
+          <w:szCs w:val="19"/>
+        </w:rPr>
+        <w:t>SL598Session</w:t>
+      </w:r>
+      <w:r>
+        <w:rPr>
+          <w:rFonts w:ascii="Consolas" w:hAnsi="Consolas" w:cs="Consolas"/>
+          <w:color w:val="000000"/>
+          <w:kern w:val="0"/>
+          <w:sz w:val="19"/>
+          <w:szCs w:val="19"/>
+        </w:rPr>
+        <w:t xml:space="preserve">SessionAdapter </w:t>
+      </w:r>
+    </w:p>
+    <w:p>
+      <w:r>
+        <w:t>}</w:t>
+      </w:r>
+    </w:p>
+    <w:p/>
+    <w:p>
+      <w:r>
+        <w:t xml:space="preserve">Get </w:t>
+      </w:r>
+      <w:r>
+        <w:t>Slot</w:t>
+      </w:r>
+      <w:r>
+        <w:t xml:space="preserve"> by </w:t>
+      </w:r>
+      <w:r>
+        <w:t>Device.GetIndex()</w:t>
+      </w:r>
+    </w:p>
+    <w:p>
+      <w:pPr>
+        <w:pStyle w:val="Heading3"/>
+      </w:pPr>
+    </w:p>
+    <w:p>
+      <w:pPr>
+        <w:pStyle w:val="Heading3"/>
+      </w:pPr>
+      <w:r>
+        <w:t>Use case: Config</w:t>
+      </w:r>
+    </w:p>
+    <w:p>
+      <w:r>
+        <w:t>Upon startup, the main program checks to see if config file exists, if not it asks the config handler to create config files, based on known cube url's.</w:t>
+      </w:r>
+    </w:p>
+    <w:p>
+      <w:pPr>
+        <w:pStyle w:val="Heading3"/>
+      </w:pPr>
+      <w:r>
+        <w:t xml:space="preserve">Use case: </w:t>
+      </w:r>
+      <w:r>
+        <w:t>Startu</w:t>
+      </w:r>
+      <w:r>
+        <w:t>p</w:t>
+      </w:r>
+    </w:p>
+    <w:p>
+      <w:pPr>
+        <w:pStyle w:val="ListParagraph"/>
+        <w:numPr>
+          <w:ilvl w:val="0"/>
+          <w:numId w:val="3"/>
+        </w:numPr>
+      </w:pPr>
+      <w:r>
+        <w:t>App search for cubes according to file cubelist.txt</w:t>
+      </w:r>
+      <w:r>
+        <w:t xml:space="preserve"> which contains simple list of cube url's</w:t>
+      </w:r>
+      <w:r>
+        <w:t xml:space="preserve">. </w:t>
+      </w:r>
+      <w:r>
+        <w:t>(</w:t>
+      </w:r>
+      <w:r>
+        <w:t>If this file doesn't exist, it starts scanning the nearby network.</w:t>
+      </w:r>
+      <w:r>
+        <w:t>)</w:t>
+      </w:r>
+    </w:p>
+    <w:p>
+      <w:pPr>
+        <w:pStyle w:val="ListParagraph"/>
+        <w:numPr>
+          <w:ilvl w:val="0"/>
+          <w:numId w:val="3"/>
+        </w:numPr>
+      </w:pPr>
+      <w:r>
+        <w:t>App inquire each cube for its device list</w:t>
+      </w:r>
+      <w:r>
+        <w:t xml:space="preserve"> and fills one-dimensional list with 'Device' and cube url. This is real-device-list.</w:t>
+      </w:r>
+    </w:p>
+    <w:p>
+      <w:pPr>
+        <w:pStyle w:val="ListParagraph"/>
+        <w:numPr>
+          <w:ilvl w:val="0"/>
+          <w:numId w:val="3"/>
+        </w:numPr>
+      </w:pPr>
+      <w:r>
+        <w:t>App emit to log</w:t>
+      </w:r>
+      <w:r>
+        <w:t>ger</w:t>
+      </w:r>
+      <w:r>
+        <w:t xml:space="preserve"> </w:t>
+      </w:r>
+      <w:r>
+        <w:t>a</w:t>
+      </w:r>
+      <w:r>
+        <w:t xml:space="preserve"> list of the devices.</w:t>
+      </w:r>
+    </w:p>
+    <w:p>
+      <w:pPr>
+        <w:pStyle w:val="ListParagraph"/>
+        <w:numPr>
+          <w:ilvl w:val="0"/>
+          <w:numId w:val="3"/>
+        </w:numPr>
+      </w:pPr>
+      <w:r>
+        <w:t xml:space="preserve">For each </w:t>
+      </w:r>
+      <w:r>
+        <w:t>entry in read-device-list</w:t>
+      </w:r>
+      <w:r>
+        <w:t>:</w:t>
+      </w:r>
+    </w:p>
+    <w:p>
+      <w:pPr>
+        <w:pStyle w:val="ListParagraph"/>
+        <w:numPr>
+          <w:ilvl w:val="1"/>
+          <w:numId w:val="3"/>
+        </w:numPr>
+      </w:pPr>
+      <w:r>
+        <w:t xml:space="preserve">Is there a device manager for </w:t>
+      </w:r>
+      <w:r>
+        <w:t>the</w:t>
+      </w:r>
+      <w:r>
+        <w:t xml:space="preserve"> device</w:t>
+      </w:r>
+      <w:r>
+        <w:t xml:space="preserve"> is this slot</w:t>
+      </w:r>
+      <w:r>
+        <w:t xml:space="preserve">? If not, emit log and continue to next </w:t>
+      </w:r>
+      <w:r>
+        <w:t>entry.</w:t>
+      </w:r>
+    </w:p>
+    <w:p>
+      <w:pPr>
+        <w:pStyle w:val="ListParagraph"/>
+        <w:numPr>
+          <w:ilvl w:val="1"/>
+          <w:numId w:val="3"/>
+        </w:numPr>
+      </w:pPr>
+      <w:r>
+        <w:t>Is there a config entry for th</w:t>
+      </w:r>
+      <w:r>
+        <w:t>is</w:t>
+      </w:r>
+      <w:r>
+        <w:t xml:space="preserve"> </w:t>
+      </w:r>
+      <w:r>
+        <w:t>entry</w:t>
+      </w:r>
+      <w:r>
+        <w:t xml:space="preserve">? If not, emit log and continue to next </w:t>
+      </w:r>
+      <w:r>
+        <w:t>entry.</w:t>
+      </w:r>
+    </w:p>
+    <w:p>
+      <w:pPr>
+        <w:pStyle w:val="ListParagraph"/>
+        <w:numPr>
+          <w:ilvl w:val="1"/>
+          <w:numId w:val="3"/>
+        </w:numPr>
+      </w:pPr>
+      <w:r>
+        <w:t xml:space="preserve">Is the config entry </w:t>
+      </w:r>
+      <w:r>
+        <w:t xml:space="preserve">type </w:t>
+      </w:r>
+      <w:r>
+        <w:t xml:space="preserve">match the device? If not, emit log and continue to next </w:t>
+      </w:r>
+      <w:r>
+        <w:t>entry</w:t>
+      </w:r>
+    </w:p>
+    <w:p>
+      <w:pPr>
+        <w:pStyle w:val="ListParagraph"/>
+        <w:numPr>
+          <w:ilvl w:val="1"/>
+          <w:numId w:val="3"/>
+        </w:numPr>
+      </w:pPr>
+      <w:r>
+        <w:t xml:space="preserve">Build per-device-objects </w:t>
+      </w:r>
+      <w:r>
+        <w:t xml:space="preserve">(see use case) </w:t>
+      </w:r>
+      <w:r>
+        <w:t>and add them to _deviceMan</w:t>
+      </w:r>
+      <w:r>
+        <w:t>agerList</w:t>
+      </w:r>
+    </w:p>
+    <w:p>
+      <w:pPr>
+        <w:pStyle w:val="Heading3"/>
+      </w:pPr>
+      <w:r>
+        <w:t>Use case: Build per-device-objects for device/slot</w:t>
+      </w:r>
+    </w:p>
+    <w:p>
+      <w:pPr>
+        <w:pStyle w:val="ListParagraph"/>
+        <w:numPr>
+          <w:ilvl w:val="0"/>
+          <w:numId w:val="4"/>
+        </w:numPr>
+      </w:pPr>
+      <w:r>
+        <w:t>List&lt;PerDeviceObjects&gt; BuildDeviceObjects( dev</w:t>
+      </w:r>
+      <w:r>
+        <w:t>ice</w:t>
+      </w:r>
+      <w:r>
+        <w:t>, cubeUrl)</w:t>
+      </w:r>
+    </w:p>
+    <w:p>
+      <w:pPr>
+        <w:pStyle w:val="ListParagraph"/>
+        <w:numPr>
+          <w:ilvl w:val="0"/>
+          <w:numId w:val="4"/>
+        </w:numPr>
+      </w:pPr>
+      <w:r>
+        <w:t>If it is serial</w:t>
+      </w:r>
+      <w:r>
+        <w:t>,</w:t>
+      </w:r>
+      <w:r>
+        <w:t xml:space="preserve">  </w:t>
+      </w:r>
+      <w:r>
+        <w:t xml:space="preserve">first </w:t>
+      </w:r>
+      <w:r>
+        <w:t>create sessionObject</w:t>
+      </w:r>
+    </w:p>
+    <w:p>
+      <w:pPr>
+        <w:pStyle w:val="ListParagraph"/>
+        <w:numPr>
+          <w:ilvl w:val="0"/>
+          <w:numId w:val="4"/>
+        </w:numPr>
+      </w:pPr>
+      <w:r>
+        <w:t xml:space="preserve">If DIO403, create </w:t>
+      </w:r>
+      <w:r>
+        <w:t xml:space="preserve">both </w:t>
+      </w:r>
+      <w:r>
+        <w:t>input and output manger.</w:t>
+      </w:r>
+    </w:p>
+    <w:p>
+      <w:pPr>
+        <w:pStyle w:val="ListParagraph"/>
+        <w:numPr>
+          <w:ilvl w:val="0"/>
+          <w:numId w:val="4"/>
+        </w:numPr>
+      </w:pPr>
+      <w:r>
+        <w:t>If AO308, create output manager</w:t>
+      </w:r>
+    </w:p>
+    <w:p>
+      <w:pPr>
+        <w:pStyle w:val="ListParagraph"/>
+        <w:numPr>
+          <w:ilvl w:val="0"/>
+          <w:numId w:val="4"/>
+        </w:numPr>
+      </w:pPr>
+      <w:r>
+        <w:t>If 470, create output manger.</w:t>
+      </w:r>
+    </w:p>
+    <w:p>
+      <w:pPr>
+        <w:pStyle w:val="ListParagraph"/>
+        <w:numPr>
+          <w:ilvl w:val="0"/>
+          <w:numId w:val="4"/>
+        </w:numPr>
+      </w:pPr>
+      <w:r>
+        <w:t>If AI, create input manager</w:t>
+      </w:r>
+    </w:p>
+    <w:p>
+      <w:pPr>
+        <w:pStyle w:val="ListParagraph"/>
+        <w:numPr>
+          <w:ilvl w:val="0"/>
+          <w:numId w:val="4"/>
+        </w:numPr>
+      </w:pPr>
+      <w:r>
+        <w:t>If serial, create both input and output manger.</w:t>
+      </w:r>
+    </w:p>
+    <w:p>
+      <w:pPr>
+        <w:pStyle w:val="ListParagraph"/>
+        <w:numPr>
+          <w:ilvl w:val="0"/>
+          <w:numId w:val="4"/>
+        </w:numPr>
+      </w:pPr>
+      <w:r>
+        <w:t>After all that, add block-sensor. If block sensor enabled, redirect output of DIO403/input to block sensor and disable inputs to AO308 which is know owned by block sensor.</w:t>
+      </w:r>
+    </w:p>
+    <w:p>
+      <w:pPr>
+        <w:ind w:left="288" w:firstLine="0"/>
+      </w:pPr>
     </w:p>
     <w:p/>
     <w:sectPr>
@@ -1182,7 +1560,7 @@
 </file>
 
 <file path=word/numbering.xml><?xml version="1.0" encoding="utf-8"?>
-<w:numbering xmlns:wpc="http://schemas.microsoft.com/office/word/2010/wordprocessingCanvas" xmlns:cx="http://schemas.microsoft.com/office/drawing/2014/chartex" xmlns:cx1="http://schemas.microsoft.com/office/drawing/2015/9/8/chartex" xmlns:cx2="http://schemas.microsoft.com/office/drawing/2015/10/21/chartex" xmlns:cx3="http://schemas.microsoft.com/office/drawing/2016/5/9/chartex" xmlns:cx4="http://schemas.microsoft.com/office/drawing/2016/5/10/chartex" xmlns:cx5="http://schemas.microsoft.com/office/drawing/2016/5/11/chartex" xmlns:cx6="http://schemas.microsoft.com/office/drawing/2016/5/12/chartex" xmlns:cx7="http://schemas.microsoft.com/office/drawing/2016/5/13/chartex" xmlns:cx8="http://schemas.microsoft.com/office/drawing/2016/5/14/chartex" xmlns:mc="http://schemas.openxmlformats.org/markup-compatibility/2006" xmlns:aink="http://schemas.microsoft.com/office/drawing/2016/ink" xmlns:am3d="http://schemas.microsoft.com/office/drawing/2017/model3d" xmlns:o="urn:schemas-microsoft-com:office:office" xmlns:oel="http://schemas.microsoft.com/office/2019/extlst" xmlns:r="http://schemas.openxmlformats.org/officeDocument/2006/relationships" xmlns:m="http://schemas.openxmlformats.org/officeDocument/2006/math" xmlns:v="urn:schemas-microsoft-com:vml" xmlns:wp14="http://schemas.microsoft.com/office/word/2010/wordprocessingDrawing" xmlns:wp="http://schemas.openxmlformats.org/drawingml/2006/wordprocessingDrawing" xmlns:w10="urn:schemas-microsoft-com:office:word" xmlns:w="http://schemas.openxmlformats.org/wordprocessingml/2006/main" xmlns:w14="http://schemas.microsoft.com/office/word/2010/wordml" xmlns:w15="http://schemas.microsoft.com/office/word/2012/wordml" xmlns:w16cex="http://schemas.microsoft.com/office/word/2018/wordml/cex" xmlns:w16cid="http://schemas.microsoft.com/office/word/2016/wordml/cid" xmlns:w16="http://schemas.microsoft.com/office/word/2018/wordml" xmlns:w16sdtdh="http://schemas.microsoft.com/office/word/2020/wordml/sdtdatahash" xmlns:w16se="http://schemas.microsoft.com/office/word/2015/wordml/symex" xmlns:wpg="http://schemas.microsoft.com/office/word/2010/wordprocessingGroup" xmlns:wpi="http://schemas.microsoft.com/office/word/2010/wordprocessingInk" xmlns:wne="http://schemas.microsoft.com/office/word/2006/wordml" xmlns:wps="http://schemas.microsoft.com/office/word/2010/wordprocessingShape" mc:Ignorable="w14 w15 w16se w16cid w16 w16cex w16sdtdh wp14">
+<w:numbering xmlns:wpc="http://schemas.microsoft.com/office/word/2010/wordprocessingCanvas" xmlns:cx="http://schemas.microsoft.com/office/drawing/2014/chartex" xmlns:cx1="http://schemas.microsoft.com/office/drawing/2015/9/8/chartex" xmlns:cx2="http://schemas.microsoft.com/office/drawing/2015/10/21/chartex" xmlns:cx3="http://schemas.microsoft.com/office/drawing/2016/5/9/chartex" xmlns:cx4="http://schemas.microsoft.com/office/drawing/2016/5/10/chartex" xmlns:cx5="http://schemas.microsoft.com/office/drawing/2016/5/11/chartex" xmlns:cx6="http://schemas.microsoft.com/office/drawing/2016/5/12/chartex" xmlns:cx7="http://schemas.microsoft.com/office/drawing/2016/5/13/chartex" xmlns:cx8="http://schemas.microsoft.com/office/drawing/2016/5/14/chartex" xmlns:mc="http://schemas.openxmlformats.org/markup-compatibility/2006" xmlns:aink="http://schemas.microsoft.com/office/drawing/2016/ink" xmlns:am3d="http://schemas.microsoft.com/office/drawing/2017/model3d" xmlns:o="urn:schemas-microsoft-com:office:office" xmlns:r="http://schemas.openxmlformats.org/officeDocument/2006/relationships" xmlns:m="http://schemas.openxmlformats.org/officeDocument/2006/math" xmlns:v="urn:schemas-microsoft-com:vml" xmlns:wp14="http://schemas.microsoft.com/office/word/2010/wordprocessingDrawing" xmlns:wp="http://schemas.openxmlformats.org/drawingml/2006/wordprocessingDrawing" xmlns:w10="urn:schemas-microsoft-com:office:word" xmlns:w="http://schemas.openxmlformats.org/wordprocessingml/2006/main" xmlns:w14="http://schemas.microsoft.com/office/word/2010/wordml" xmlns:w15="http://schemas.microsoft.com/office/word/2012/wordml" xmlns:w16cex="http://schemas.microsoft.com/office/word/2018/wordml/cex" xmlns:w16cid="http://schemas.microsoft.com/office/word/2016/wordml/cid" xmlns:w16="http://schemas.microsoft.com/office/word/2018/wordml" xmlns:w16sdtdh="http://schemas.microsoft.com/office/word/2020/wordml/sdtdatahash" xmlns:w16se="http://schemas.microsoft.com/office/word/2015/wordml/symex" xmlns:wpg="http://schemas.microsoft.com/office/word/2010/wordprocessingGroup" xmlns:wpi="http://schemas.microsoft.com/office/word/2010/wordprocessingInk" xmlns:wne="http://schemas.microsoft.com/office/word/2006/wordml" xmlns:wps="http://schemas.microsoft.com/office/word/2010/wordprocessingShape" mc:Ignorable="w14 w15 w16se w16cid w16 w16cex w16sdtdh wp14">
   <w:abstractNum w:abstractNumId="0" w15:restartNumberingAfterBreak="0">
     <w:nsid w:val="0C1069C4"/>
     <w:multiLevelType w:val="hybridMultilevel"/>
@@ -1361,11 +1739,195 @@
       </w:pPr>
     </w:lvl>
   </w:abstractNum>
-  <w:num w:numId="1" w16cid:durableId="270015849">
+  <w:abstractNum w:abstractNumId="2" w15:restartNumberingAfterBreak="0">
+    <w:nsid w:val="444C5EC2"/>
+    <w:multiLevelType w:val="hybridMultilevel"/>
+    <w:tmpl w:val="E244F1C4"/>
+    <w:lvl w:ilvl="0" w:tplc="03AE9CD4">
+      <w:start w:val="1"/>
+      <w:numFmt w:val="lowerLetter"/>
+      <w:lvlText w:val="%1."/>
+      <w:lvlJc w:val="left"/>
+      <w:pPr>
+        <w:ind w:left="648" w:hanging="360"/>
+      </w:pPr>
+      <w:rPr>
+        <w:rFonts w:hint="default"/>
+      </w:rPr>
+    </w:lvl>
+    <w:lvl w:ilvl="1" w:tplc="04090019">
+      <w:start w:val="1"/>
+      <w:numFmt w:val="lowerLetter"/>
+      <w:lvlText w:val="%2."/>
+      <w:lvlJc w:val="left"/>
+      <w:pPr>
+        <w:ind w:left="1368" w:hanging="360"/>
+      </w:pPr>
+    </w:lvl>
+    <w:lvl w:ilvl="2" w:tplc="0409001B" w:tentative="1">
+      <w:start w:val="1"/>
+      <w:numFmt w:val="lowerRoman"/>
+      <w:lvlText w:val="%3."/>
+      <w:lvlJc w:val="right"/>
+      <w:pPr>
+        <w:ind w:left="2088" w:hanging="180"/>
+      </w:pPr>
+    </w:lvl>
+    <w:lvl w:ilvl="3" w:tplc="0409000F" w:tentative="1">
+      <w:start w:val="1"/>
+      <w:numFmt w:val="decimal"/>
+      <w:lvlText w:val="%4."/>
+      <w:lvlJc w:val="left"/>
+      <w:pPr>
+        <w:ind w:left="2808" w:hanging="360"/>
+      </w:pPr>
+    </w:lvl>
+    <w:lvl w:ilvl="4" w:tplc="04090019" w:tentative="1">
+      <w:start w:val="1"/>
+      <w:numFmt w:val="lowerLetter"/>
+      <w:lvlText w:val="%5."/>
+      <w:lvlJc w:val="left"/>
+      <w:pPr>
+        <w:ind w:left="3528" w:hanging="360"/>
+      </w:pPr>
+    </w:lvl>
+    <w:lvl w:ilvl="5" w:tplc="0409001B" w:tentative="1">
+      <w:start w:val="1"/>
+      <w:numFmt w:val="lowerRoman"/>
+      <w:lvlText w:val="%6."/>
+      <w:lvlJc w:val="right"/>
+      <w:pPr>
+        <w:ind w:left="4248" w:hanging="180"/>
+      </w:pPr>
+    </w:lvl>
+    <w:lvl w:ilvl="6" w:tplc="0409000F" w:tentative="1">
+      <w:start w:val="1"/>
+      <w:numFmt w:val="decimal"/>
+      <w:lvlText w:val="%7."/>
+      <w:lvlJc w:val="left"/>
+      <w:pPr>
+        <w:ind w:left="4968" w:hanging="360"/>
+      </w:pPr>
+    </w:lvl>
+    <w:lvl w:ilvl="7" w:tplc="04090019" w:tentative="1">
+      <w:start w:val="1"/>
+      <w:numFmt w:val="lowerLetter"/>
+      <w:lvlText w:val="%8."/>
+      <w:lvlJc w:val="left"/>
+      <w:pPr>
+        <w:ind w:left="5688" w:hanging="360"/>
+      </w:pPr>
+    </w:lvl>
+    <w:lvl w:ilvl="8" w:tplc="0409001B" w:tentative="1">
+      <w:start w:val="1"/>
+      <w:numFmt w:val="lowerRoman"/>
+      <w:lvlText w:val="%9."/>
+      <w:lvlJc w:val="right"/>
+      <w:pPr>
+        <w:ind w:left="6408" w:hanging="180"/>
+      </w:pPr>
+    </w:lvl>
+  </w:abstractNum>
+  <w:abstractNum w:abstractNumId="3" w15:restartNumberingAfterBreak="0">
+    <w:nsid w:val="741C1EFB"/>
+    <w:multiLevelType w:val="hybridMultilevel"/>
+    <w:tmpl w:val="12BAEA44"/>
+    <w:lvl w:ilvl="0" w:tplc="3364FAE0">
+      <w:start w:val="1"/>
+      <w:numFmt w:val="lowerLetter"/>
+      <w:lvlText w:val="%1."/>
+      <w:lvlJc w:val="left"/>
+      <w:pPr>
+        <w:ind w:left="648" w:hanging="360"/>
+      </w:pPr>
+      <w:rPr>
+        <w:rFonts w:hint="default"/>
+      </w:rPr>
+    </w:lvl>
+    <w:lvl w:ilvl="1" w:tplc="04090019">
+      <w:start w:val="1"/>
+      <w:numFmt w:val="lowerLetter"/>
+      <w:lvlText w:val="%2."/>
+      <w:lvlJc w:val="left"/>
+      <w:pPr>
+        <w:ind w:left="1368" w:hanging="360"/>
+      </w:pPr>
+    </w:lvl>
+    <w:lvl w:ilvl="2" w:tplc="0409001B" w:tentative="1">
+      <w:start w:val="1"/>
+      <w:numFmt w:val="lowerRoman"/>
+      <w:lvlText w:val="%3."/>
+      <w:lvlJc w:val="right"/>
+      <w:pPr>
+        <w:ind w:left="2088" w:hanging="180"/>
+      </w:pPr>
+    </w:lvl>
+    <w:lvl w:ilvl="3" w:tplc="0409000F" w:tentative="1">
+      <w:start w:val="1"/>
+      <w:numFmt w:val="decimal"/>
+      <w:lvlText w:val="%4."/>
+      <w:lvlJc w:val="left"/>
+      <w:pPr>
+        <w:ind w:left="2808" w:hanging="360"/>
+      </w:pPr>
+    </w:lvl>
+    <w:lvl w:ilvl="4" w:tplc="04090019" w:tentative="1">
+      <w:start w:val="1"/>
+      <w:numFmt w:val="lowerLetter"/>
+      <w:lvlText w:val="%5."/>
+      <w:lvlJc w:val="left"/>
+      <w:pPr>
+        <w:ind w:left="3528" w:hanging="360"/>
+      </w:pPr>
+    </w:lvl>
+    <w:lvl w:ilvl="5" w:tplc="0409001B" w:tentative="1">
+      <w:start w:val="1"/>
+      <w:numFmt w:val="lowerRoman"/>
+      <w:lvlText w:val="%6."/>
+      <w:lvlJc w:val="right"/>
+      <w:pPr>
+        <w:ind w:left="4248" w:hanging="180"/>
+      </w:pPr>
+    </w:lvl>
+    <w:lvl w:ilvl="6" w:tplc="0409000F" w:tentative="1">
+      <w:start w:val="1"/>
+      <w:numFmt w:val="decimal"/>
+      <w:lvlText w:val="%7."/>
+      <w:lvlJc w:val="left"/>
+      <w:pPr>
+        <w:ind w:left="4968" w:hanging="360"/>
+      </w:pPr>
+    </w:lvl>
+    <w:lvl w:ilvl="7" w:tplc="04090019" w:tentative="1">
+      <w:start w:val="1"/>
+      <w:numFmt w:val="lowerLetter"/>
+      <w:lvlText w:val="%8."/>
+      <w:lvlJc w:val="left"/>
+      <w:pPr>
+        <w:ind w:left="5688" w:hanging="360"/>
+      </w:pPr>
+    </w:lvl>
+    <w:lvl w:ilvl="8" w:tplc="0409001B" w:tentative="1">
+      <w:start w:val="1"/>
+      <w:numFmt w:val="lowerRoman"/>
+      <w:lvlText w:val="%9."/>
+      <w:lvlJc w:val="right"/>
+      <w:pPr>
+        <w:ind w:left="6408" w:hanging="180"/>
+      </w:pPr>
+    </w:lvl>
+  </w:abstractNum>
+  <w:num w:numId="1">
     <w:abstractNumId w:val="0"/>
   </w:num>
-  <w:num w:numId="2" w16cid:durableId="1024747640">
+  <w:num w:numId="2">
     <w:abstractNumId w:val="1"/>
+  </w:num>
+  <w:num w:numId="3">
+    <w:abstractNumId w:val="2"/>
+  </w:num>
+  <w:num w:numId="4">
+    <w:abstractNumId w:val="3"/>
   </w:num>
 </w:numbering>
 </file>
@@ -1802,6 +2364,28 @@
       <w:szCs w:val="26"/>
     </w:rPr>
   </w:style>
+  <w:style w:type="paragraph" w:styleId="Heading3">
+    <w:name w:val="heading 3"/>
+    <w:basedOn w:val="Normal"/>
+    <w:next w:val="Normal"/>
+    <w:link w:val="Heading3Char"/>
+    <w:uiPriority w:val="9"/>
+    <w:unhideWhenUsed/>
+    <w:qFormat/>
+    <w:rsid w:val="0036797C"/>
+    <w:pPr>
+      <w:keepNext/>
+      <w:keepLines/>
+      <w:spacing w:before="40"/>
+      <w:outlineLvl w:val="2"/>
+    </w:pPr>
+    <w:rPr>
+      <w:rFonts w:asciiTheme="majorHAnsi" w:eastAsiaTheme="majorEastAsia" w:hAnsiTheme="majorHAnsi"/>
+      <w:color w:val="1F3763" w:themeColor="accent1" w:themeShade="7F"/>
+      <w:sz w:val="24"/>
+      <w:szCs w:val="24"/>
+    </w:rPr>
+  </w:style>
   <w:style w:type="character" w:default="1" w:styleId="DefaultParagraphFont">
     <w:name w:val="Default Paragraph Font"/>
     <w:uiPriority w:val="1"/>
@@ -1836,9 +2420,10 @@
     <w:link w:val="TitleChar"/>
     <w:uiPriority w:val="10"/>
     <w:qFormat/>
-    <w:rsid w:val="00A10DFB"/>
+    <w:rsid w:val="00247AD6"/>
     <w:pPr>
       <w:spacing w:line="240" w:lineRule="auto"/>
+      <w:ind w:firstLine="0"/>
       <w:contextualSpacing/>
     </w:pPr>
     <w:rPr>
@@ -1854,7 +2439,7 @@
     <w:basedOn w:val="DefaultParagraphFont"/>
     <w:link w:val="Title"/>
     <w:uiPriority w:val="10"/>
-    <w:rsid w:val="00A10DFB"/>
+    <w:rsid w:val="00247AD6"/>
     <w:rPr>
       <w:rFonts w:asciiTheme="majorHAnsi" w:eastAsiaTheme="majorEastAsia" w:hAnsiTheme="majorHAnsi" w:cstheme="majorBidi"/>
       <w:spacing w:val="-10"/>
@@ -1928,6 +2513,19 @@
     <w:rPr>
       <w:b/>
       <w:bCs/>
+    </w:rPr>
+  </w:style>
+  <w:style w:type="character" w:customStyle="1" w:styleId="Heading3Char">
+    <w:name w:val="Heading 3 Char"/>
+    <w:basedOn w:val="DefaultParagraphFont"/>
+    <w:link w:val="Heading3"/>
+    <w:uiPriority w:val="9"/>
+    <w:rsid w:val="0036797C"/>
+    <w:rPr>
+      <w:rFonts w:asciiTheme="majorHAnsi" w:eastAsiaTheme="majorEastAsia" w:hAnsiTheme="majorHAnsi" w:cstheme="majorBidi"/>
+      <w:color w:val="1F3763" w:themeColor="accent1" w:themeShade="7F"/>
+      <w:sz w:val="24"/>
+      <w:szCs w:val="24"/>
     </w:rPr>
   </w:style>
 </w:styles>

</xml_diff>

<commit_message>
Instance-Name now set uniformly. Cube-Id added to Instance-Name.
</commit_message>
<xml_diff>
--- a/Doc/UeiBridge.docx
+++ b/Doc/UeiBridge.docx
@@ -57,8 +57,21 @@
       </w:r>
     </w:p>
     <w:p>
-      <w:r>
-        <w:t xml:space="preserve">Device name is determines by as </w:t>
+      <w:pPr>
+        <w:pStyle w:val="ListParagraph"/>
+        <w:numPr>
+          <w:ilvl w:val="0"/>
+          <w:numId w:val="5"/>
+        </w:numPr>
+      </w:pPr>
+      <w:r>
+        <w:t xml:space="preserve">Device </w:t>
+      </w:r>
+      <w:r>
+        <w:t xml:space="preserve">(real) </w:t>
+      </w:r>
+      <w:r>
+        <w:t xml:space="preserve">name is determines by as </w:t>
       </w:r>
       <w:proofErr w:type="spellStart"/>
       <w:r>
@@ -77,45 +90,200 @@
         <w:t xml:space="preserve">: </w:t>
       </w:r>
       <w:proofErr w:type="spellStart"/>
-      <w:proofErr w:type="gramStart"/>
       <w:r>
         <w:t>GetDeviceName</w:t>
       </w:r>
       <w:proofErr w:type="spellEnd"/>
       <w:r>
-        <w:t>(</w:t>
-      </w:r>
-      <w:proofErr w:type="gramEnd"/>
-      <w:r>
-        <w:t>)</w:t>
-      </w:r>
-    </w:p>
-    <w:p>
-      <w:r>
-        <w:t xml:space="preserve">Block sensor device name is </w:t>
-      </w:r>
-      <w:r>
+        <w:t>()</w:t>
+      </w:r>
+    </w:p>
+    <w:p>
+      <w:pPr>
+        <w:pStyle w:val="ListParagraph"/>
+        <w:numPr>
+          <w:ilvl w:val="0"/>
+          <w:numId w:val="5"/>
+        </w:numPr>
         <w:rPr>
           <w:b/>
           <w:bCs/>
         </w:rPr>
-        <w:t>“</w:t>
-      </w:r>
-      <w:proofErr w:type="spellStart"/>
+      </w:pPr>
+      <w:r>
+        <w:t xml:space="preserve">Block sensor device name is </w:t>
+      </w:r>
       <w:r>
         <w:rPr>
           <w:b/>
           <w:bCs/>
         </w:rPr>
-        <w:t>BlockSensor</w:t>
-      </w:r>
-      <w:proofErr w:type="spellEnd"/>
+        <w:t>“</w:t>
+      </w:r>
+      <w:proofErr w:type="spellStart"/>
       <w:r>
         <w:rPr>
           <w:b/>
           <w:bCs/>
         </w:rPr>
+        <w:t>BlockSensor</w:t>
+      </w:r>
+      <w:proofErr w:type="spellEnd"/>
+      <w:r>
+        <w:rPr>
+          <w:b/>
+          <w:bCs/>
+        </w:rPr>
         <w:t>”</w:t>
+      </w:r>
+    </w:p>
+    <w:p>
+      <w:pPr>
+        <w:pStyle w:val="ListParagraph"/>
+        <w:numPr>
+          <w:ilvl w:val="0"/>
+          <w:numId w:val="5"/>
+        </w:numPr>
+      </w:pPr>
+      <w:r>
+        <w:t xml:space="preserve">Each device manager inherits </w:t>
+      </w:r>
+      <w:proofErr w:type="spellStart"/>
+      <w:r>
+        <w:t>DeviceName</w:t>
+      </w:r>
+      <w:proofErr w:type="spellEnd"/>
+      <w:r>
+        <w:t xml:space="preserve"> from </w:t>
+      </w:r>
+      <w:r>
+        <w:t>its parent (</w:t>
+      </w:r>
+      <w:proofErr w:type="spellStart"/>
+      <w:r>
+        <w:t>OutputDevice</w:t>
+      </w:r>
+      <w:proofErr w:type="spellEnd"/>
+      <w:r>
+        <w:t xml:space="preserve"> or </w:t>
+      </w:r>
+      <w:proofErr w:type="spellStart"/>
+      <w:r>
+        <w:t>InputDevice</w:t>
+      </w:r>
+      <w:proofErr w:type="spellEnd"/>
+      <w:r>
+        <w:t xml:space="preserve"> class</w:t>
+      </w:r>
+      <w:r>
+        <w:t>)</w:t>
+      </w:r>
+      <w:r>
+        <w:t>.</w:t>
+      </w:r>
+    </w:p>
+    <w:p>
+      <w:pPr>
+        <w:pStyle w:val="ListParagraph"/>
+        <w:numPr>
+          <w:ilvl w:val="0"/>
+          <w:numId w:val="5"/>
+        </w:numPr>
+      </w:pPr>
+      <w:r>
+        <w:t xml:space="preserve">Device manager may use its own unique </w:t>
+      </w:r>
+      <w:r>
+        <w:rPr>
+          <w:b/>
+          <w:bCs/>
+        </w:rPr>
+        <w:t>setup</w:t>
+      </w:r>
+      <w:r>
+        <w:t xml:space="preserve">. It can define </w:t>
+      </w:r>
+      <w:proofErr w:type="spellStart"/>
+      <w:r>
+        <w:rPr>
+          <w:b/>
+          <w:bCs/>
+        </w:rPr>
+        <w:t>ThisDeviceSetup</w:t>
+      </w:r>
+      <w:proofErr w:type="spellEnd"/>
+      <w:r>
+        <w:t xml:space="preserve"> property, for example:</w:t>
+      </w:r>
+    </w:p>
+    <w:p>
+      <w:pPr>
+        <w:pStyle w:val="ListParagraph"/>
+        <w:numPr>
+          <w:ilvl w:val="1"/>
+          <w:numId w:val="5"/>
+        </w:numPr>
+        <w:rPr>
+          <w:rFonts w:asciiTheme="minorBidi" w:hAnsiTheme="minorBidi" w:cstheme="minorBidi"/>
+          <w:b/>
+          <w:bCs/>
+          <w:sz w:val="20"/>
+          <w:szCs w:val="20"/>
+        </w:rPr>
+      </w:pPr>
+      <w:r>
+        <w:rPr>
+          <w:rFonts w:asciiTheme="minorBidi" w:hAnsiTheme="minorBidi" w:cstheme="minorBidi"/>
+          <w:b/>
+          <w:bCs/>
+          <w:sz w:val="20"/>
+          <w:szCs w:val="20"/>
+        </w:rPr>
+        <w:t xml:space="preserve">public AO308Setup </w:t>
+      </w:r>
+      <w:proofErr w:type="spellStart"/>
+      <w:r>
+        <w:rPr>
+          <w:rFonts w:asciiTheme="minorBidi" w:hAnsiTheme="minorBidi" w:cstheme="minorBidi"/>
+          <w:b/>
+          <w:bCs/>
+          <w:sz w:val="20"/>
+          <w:szCs w:val="20"/>
+        </w:rPr>
+        <w:t>ThisDeviceSetup</w:t>
+      </w:r>
+      <w:proofErr w:type="spellEnd"/>
+      <w:r>
+        <w:rPr>
+          <w:rFonts w:asciiTheme="minorBidi" w:hAnsiTheme="minorBidi" w:cstheme="minorBidi"/>
+          <w:b/>
+          <w:bCs/>
+          <w:sz w:val="20"/>
+          <w:szCs w:val="20"/>
+        </w:rPr>
+        <w:t xml:space="preserve"> =&gt; _</w:t>
+      </w:r>
+      <w:proofErr w:type="spellStart"/>
+      <w:r>
+        <w:rPr>
+          <w:rFonts w:asciiTheme="minorBidi" w:hAnsiTheme="minorBidi" w:cstheme="minorBidi"/>
+          <w:b/>
+          <w:bCs/>
+          <w:sz w:val="20"/>
+          <w:szCs w:val="20"/>
+        </w:rPr>
+        <w:t>deviceSetup</w:t>
+      </w:r>
+      <w:proofErr w:type="spellEnd"/>
+      <w:r>
+        <w:rPr>
+          <w:rFonts w:asciiTheme="minorBidi" w:hAnsiTheme="minorBidi" w:cstheme="minorBidi"/>
+          <w:b/>
+          <w:bCs/>
+          <w:sz w:val="20"/>
+          <w:szCs w:val="20"/>
+        </w:rPr>
+        <w:t xml:space="preserve"> as AO308Setup;</w:t>
       </w:r>
     </w:p>
     <w:p>
@@ -299,15 +467,7 @@
         </w:numPr>
       </w:pPr>
       <w:r>
-        <w:t>DIO403, replace bits. The input bits should be in lower order. (</w:t>
-      </w:r>
-      <w:proofErr w:type="gramStart"/>
-      <w:r>
-        <w:t>for</w:t>
-      </w:r>
-      <w:proofErr w:type="gramEnd"/>
-      <w:r>
-        <w:t xml:space="preserve"> the sake of block sensor)</w:t>
+        <w:t>DIO403, replace bits. The input bits should be in lower order. (for the sake of block sensor)</w:t>
       </w:r>
     </w:p>
     <w:p>
@@ -702,6 +862,7 @@
           <w:sz w:val="19"/>
           <w:szCs w:val="19"/>
         </w:rPr>
+        <w:lastRenderedPageBreak/>
         <w:t xml:space="preserve">    {</w:t>
       </w:r>
     </w:p>
@@ -772,7 +933,6 @@
         </w:rPr>
         <w:t>(</w:t>
       </w:r>
-      <w:proofErr w:type="gramStart"/>
       <w:r>
         <w:rPr>
           <w:rFonts w:ascii="Consolas" w:hAnsi="Consolas" w:cs="Consolas"/>
@@ -791,18 +951,7 @@
           <w:sz w:val="19"/>
           <w:szCs w:val="19"/>
         </w:rPr>
-        <w:t>[</w:t>
-      </w:r>
-      <w:proofErr w:type="gramEnd"/>
-      <w:r>
-        <w:rPr>
-          <w:rFonts w:ascii="Consolas" w:hAnsi="Consolas" w:cs="Consolas"/>
-          <w:color w:val="000000"/>
-          <w:kern w:val="0"/>
-          <w:sz w:val="19"/>
-          <w:szCs w:val="19"/>
-        </w:rPr>
-        <w:t xml:space="preserve">] </w:t>
+        <w:t xml:space="preserve">[] </w:t>
       </w:r>
       <w:proofErr w:type="spellStart"/>
       <w:r>
@@ -852,7 +1001,6 @@
         </w:rPr>
         <w:t xml:space="preserve">        </w:t>
       </w:r>
-      <w:proofErr w:type="gramStart"/>
       <w:r>
         <w:rPr>
           <w:rFonts w:ascii="Consolas" w:hAnsi="Consolas" w:cs="Consolas"/>
@@ -871,18 +1019,7 @@
           <w:sz w:val="19"/>
           <w:szCs w:val="19"/>
         </w:rPr>
-        <w:t>[</w:t>
-      </w:r>
-      <w:proofErr w:type="gramEnd"/>
-      <w:r>
-        <w:rPr>
-          <w:rFonts w:ascii="Consolas" w:hAnsi="Consolas" w:cs="Consolas"/>
-          <w:color w:val="000000"/>
-          <w:kern w:val="0"/>
-          <w:sz w:val="19"/>
-          <w:szCs w:val="19"/>
-        </w:rPr>
-        <w:t xml:space="preserve">] </w:t>
+        <w:t xml:space="preserve">[] </w:t>
       </w:r>
       <w:proofErr w:type="spellStart"/>
       <w:r>
@@ -992,18 +1129,7 @@
           <w:sz w:val="19"/>
           <w:szCs w:val="19"/>
         </w:rPr>
-        <w:t xml:space="preserve"> </w:t>
-      </w:r>
-      <w:proofErr w:type="gramStart"/>
-      <w:r>
-        <w:rPr>
-          <w:rFonts w:ascii="Consolas" w:hAnsi="Consolas" w:cs="Consolas"/>
-          <w:color w:val="000000"/>
-          <w:kern w:val="0"/>
-          <w:sz w:val="19"/>
-          <w:szCs w:val="19"/>
-        </w:rPr>
-        <w:t xml:space="preserve">{ </w:t>
+        <w:t xml:space="preserve"> { </w:t>
       </w:r>
       <w:r>
         <w:rPr>
@@ -1015,7 +1141,6 @@
         </w:rPr>
         <w:t>get</w:t>
       </w:r>
-      <w:proofErr w:type="gramEnd"/>
       <w:r>
         <w:rPr>
           <w:rFonts w:ascii="Consolas" w:hAnsi="Consolas" w:cs="Consolas"/>
@@ -1058,7 +1183,6 @@
         <w:ind w:left="288" w:firstLine="0"/>
       </w:pPr>
       <w:r>
-        <w:lastRenderedPageBreak/>
         <w:t xml:space="preserve">Instead of </w:t>
       </w:r>
       <w:proofErr w:type="spellStart"/>
@@ -1102,15 +1226,7 @@
         <w:t xml:space="preserve"> convert</w:t>
       </w:r>
       <w:r>
-        <w:t xml:space="preserve"> to know about the setup of the program. Just give the needed parameters! (</w:t>
-      </w:r>
-      <w:proofErr w:type="gramStart"/>
-      <w:r>
-        <w:t>min</w:t>
-      </w:r>
-      <w:proofErr w:type="gramEnd"/>
-      <w:r>
-        <w:t xml:space="preserve"> voltage, max </w:t>
+        <w:t xml:space="preserve"> to know about the setup of the program. Just give the needed parameters! (min voltage, max </w:t>
       </w:r>
       <w:r>
         <w:t>voltage</w:t>
@@ -1878,7 +1994,6 @@
         <w:t xml:space="preserve">&gt; </w:t>
       </w:r>
       <w:proofErr w:type="spellStart"/>
-      <w:proofErr w:type="gramStart"/>
       <w:r>
         <w:t>BuildDeviceObjects</w:t>
       </w:r>
@@ -1889,7 +2004,6 @@
       <w:r>
         <w:t>ice</w:t>
       </w:r>
-      <w:proofErr w:type="gramEnd"/>
       <w:r>
         <w:t xml:space="preserve">, </w:t>
       </w:r>
@@ -1911,11 +2025,7 @@
         </w:numPr>
       </w:pPr>
       <w:r>
-        <w:t xml:space="preserve">If it is </w:t>
-      </w:r>
-      <w:proofErr w:type="gramStart"/>
-      <w:r>
-        <w:t>serial</w:t>
+        <w:t>If it is serial</w:t>
       </w:r>
       <w:r>
         <w:t>,</w:t>
@@ -1924,11 +2034,7 @@
         <w:t xml:space="preserve">  </w:t>
       </w:r>
       <w:r>
-        <w:t>first</w:t>
-      </w:r>
-      <w:proofErr w:type="gramEnd"/>
-      <w:r>
-        <w:t xml:space="preserve"> </w:t>
+        <w:t xml:space="preserve">first </w:t>
       </w:r>
       <w:r>
         <w:t xml:space="preserve">create </w:t>
@@ -1990,6 +2096,7 @@
         </w:numPr>
       </w:pPr>
       <w:r>
+        <w:lastRenderedPageBreak/>
         <w:t>If AI, create input manager</w:t>
       </w:r>
     </w:p>
@@ -2231,6 +2338,95 @@
     </w:lvl>
   </w:abstractNum>
   <w:abstractNum w:abstractNumId="2" w15:restartNumberingAfterBreak="0">
+    <w:nsid w:val="3DBF7B7C"/>
+    <w:multiLevelType w:val="hybridMultilevel"/>
+    <w:tmpl w:val="233049CE"/>
+    <w:lvl w:ilvl="0" w:tplc="0409000F">
+      <w:start w:val="1"/>
+      <w:numFmt w:val="decimal"/>
+      <w:lvlText w:val="%1."/>
+      <w:lvlJc w:val="left"/>
+      <w:pPr>
+        <w:ind w:left="720" w:hanging="360"/>
+      </w:pPr>
+    </w:lvl>
+    <w:lvl w:ilvl="1" w:tplc="04090001">
+      <w:start w:val="1"/>
+      <w:numFmt w:val="bullet"/>
+      <w:lvlText w:val=""/>
+      <w:lvlJc w:val="left"/>
+      <w:pPr>
+        <w:ind w:left="1440" w:hanging="360"/>
+      </w:pPr>
+      <w:rPr>
+        <w:rFonts w:ascii="Symbol" w:hAnsi="Symbol" w:hint="default"/>
+      </w:rPr>
+    </w:lvl>
+    <w:lvl w:ilvl="2" w:tplc="0409001B" w:tentative="1">
+      <w:start w:val="1"/>
+      <w:numFmt w:val="lowerRoman"/>
+      <w:lvlText w:val="%3."/>
+      <w:lvlJc w:val="right"/>
+      <w:pPr>
+        <w:ind w:left="2160" w:hanging="180"/>
+      </w:pPr>
+    </w:lvl>
+    <w:lvl w:ilvl="3" w:tplc="0409000F" w:tentative="1">
+      <w:start w:val="1"/>
+      <w:numFmt w:val="decimal"/>
+      <w:lvlText w:val="%4."/>
+      <w:lvlJc w:val="left"/>
+      <w:pPr>
+        <w:ind w:left="2880" w:hanging="360"/>
+      </w:pPr>
+    </w:lvl>
+    <w:lvl w:ilvl="4" w:tplc="04090019" w:tentative="1">
+      <w:start w:val="1"/>
+      <w:numFmt w:val="lowerLetter"/>
+      <w:lvlText w:val="%5."/>
+      <w:lvlJc w:val="left"/>
+      <w:pPr>
+        <w:ind w:left="3600" w:hanging="360"/>
+      </w:pPr>
+    </w:lvl>
+    <w:lvl w:ilvl="5" w:tplc="0409001B" w:tentative="1">
+      <w:start w:val="1"/>
+      <w:numFmt w:val="lowerRoman"/>
+      <w:lvlText w:val="%6."/>
+      <w:lvlJc w:val="right"/>
+      <w:pPr>
+        <w:ind w:left="4320" w:hanging="180"/>
+      </w:pPr>
+    </w:lvl>
+    <w:lvl w:ilvl="6" w:tplc="0409000F" w:tentative="1">
+      <w:start w:val="1"/>
+      <w:numFmt w:val="decimal"/>
+      <w:lvlText w:val="%7."/>
+      <w:lvlJc w:val="left"/>
+      <w:pPr>
+        <w:ind w:left="5040" w:hanging="360"/>
+      </w:pPr>
+    </w:lvl>
+    <w:lvl w:ilvl="7" w:tplc="04090019" w:tentative="1">
+      <w:start w:val="1"/>
+      <w:numFmt w:val="lowerLetter"/>
+      <w:lvlText w:val="%8."/>
+      <w:lvlJc w:val="left"/>
+      <w:pPr>
+        <w:ind w:left="5760" w:hanging="360"/>
+      </w:pPr>
+    </w:lvl>
+    <w:lvl w:ilvl="8" w:tplc="0409001B" w:tentative="1">
+      <w:start w:val="1"/>
+      <w:numFmt w:val="lowerRoman"/>
+      <w:lvlText w:val="%9."/>
+      <w:lvlJc w:val="right"/>
+      <w:pPr>
+        <w:ind w:left="6480" w:hanging="180"/>
+      </w:pPr>
+    </w:lvl>
+  </w:abstractNum>
+  <w:abstractNum w:abstractNumId="3" w15:restartNumberingAfterBreak="0">
     <w:nsid w:val="444C5EC2"/>
     <w:multiLevelType w:val="hybridMultilevel"/>
     <w:tmpl w:val="E244F1C4"/>
@@ -2319,7 +2515,7 @@
       </w:pPr>
     </w:lvl>
   </w:abstractNum>
-  <w:abstractNum w:abstractNumId="3" w15:restartNumberingAfterBreak="0">
+  <w:abstractNum w:abstractNumId="4" w15:restartNumberingAfterBreak="0">
     <w:nsid w:val="741C1EFB"/>
     <w:multiLevelType w:val="hybridMultilevel"/>
     <w:tmpl w:val="12BAEA44"/>
@@ -2415,10 +2611,13 @@
     <w:abstractNumId w:val="1"/>
   </w:num>
   <w:num w:numId="3" w16cid:durableId="1306927964">
-    <w:abstractNumId w:val="2"/>
+    <w:abstractNumId w:val="3"/>
   </w:num>
   <w:num w:numId="4" w16cid:durableId="1323773767">
-    <w:abstractNumId w:val="3"/>
+    <w:abstractNumId w:val="4"/>
+  </w:num>
+  <w:num w:numId="5" w16cid:durableId="646013099">
+    <w:abstractNumId w:val="2"/>
   </w:num>
 </w:numbering>
 </file>

</xml_diff>

<commit_message>
DIO403/Output device manager now gets its the Digital-Writer from caller.
</commit_message>
<xml_diff>
--- a/Doc/UeiBridge.docx
+++ b/Doc/UeiBridge.docx
@@ -24,14 +24,1023 @@
         <w:t>Design, decisions, detailed specification.</w:t>
       </w:r>
     </w:p>
+    <w:sdt>
+      <w:sdtPr>
+        <w:rPr>
+          <w:rFonts w:asciiTheme="majorBidi" w:eastAsiaTheme="minorHAnsi" w:hAnsiTheme="majorBidi"/>
+          <w:color w:val="auto"/>
+          <w:kern w:val="2"/>
+          <w:sz w:val="22"/>
+          <w:szCs w:val="22"/>
+          <w:lang w:bidi="he-IL"/>
+          <w14:ligatures w14:val="standardContextual"/>
+        </w:rPr>
+        <w:id w:val="-767233660"/>
+        <w:docPartObj>
+          <w:docPartGallery w:val="Table of Contents"/>
+          <w:docPartUnique/>
+        </w:docPartObj>
+      </w:sdtPr>
+      <w:sdtEndPr>
+        <w:rPr>
+          <w:b/>
+          <w:bCs/>
+          <w:noProof/>
+        </w:rPr>
+      </w:sdtEndPr>
+      <w:sdtContent>
+        <w:p>
+          <w:pPr>
+            <w:pStyle w:val="TOCHeading"/>
+          </w:pPr>
+          <w:r>
+            <w:t>Contents</w:t>
+          </w:r>
+        </w:p>
+        <w:p>
+          <w:pPr>
+            <w:pStyle w:val="TOC2"/>
+            <w:tabs>
+              <w:tab w:val="right" w:leader="dot" w:pos="9350"/>
+            </w:tabs>
+            <w:rPr>
+              <w:noProof/>
+            </w:rPr>
+          </w:pPr>
+          <w:r>
+            <w:fldChar w:fldCharType="begin"/>
+          </w:r>
+          <w:r>
+            <w:instrText xml:space="preserve"> TOC \o "1-3" \h \z \u </w:instrText>
+          </w:r>
+          <w:r>
+            <w:fldChar w:fldCharType="separate"/>
+          </w:r>
+          <w:hyperlink w:anchor="_Toc130211983" w:history="1">
+            <w:r>
+              <w:rPr>
+                <w:rStyle w:val="Hyperlink"/>
+                <w:noProof/>
+              </w:rPr>
+              <w:t>ICD</w:t>
+            </w:r>
+            <w:r>
+              <w:rPr>
+                <w:noProof/>
+                <w:webHidden/>
+              </w:rPr>
+              <w:tab/>
+            </w:r>
+            <w:r>
+              <w:rPr>
+                <w:noProof/>
+                <w:webHidden/>
+              </w:rPr>
+              <w:fldChar w:fldCharType="begin"/>
+            </w:r>
+            <w:r>
+              <w:rPr>
+                <w:noProof/>
+                <w:webHidden/>
+              </w:rPr>
+              <w:instrText xml:space="preserve"> PAGEREF _Toc130211983 \h </w:instrText>
+            </w:r>
+            <w:r>
+              <w:rPr>
+                <w:noProof/>
+                <w:webHidden/>
+              </w:rPr>
+            </w:r>
+            <w:r>
+              <w:rPr>
+                <w:noProof/>
+                <w:webHidden/>
+              </w:rPr>
+              <w:fldChar w:fldCharType="separate"/>
+            </w:r>
+            <w:r>
+              <w:rPr>
+                <w:noProof/>
+                <w:webHidden/>
+              </w:rPr>
+              <w:t>1</w:t>
+            </w:r>
+            <w:r>
+              <w:rPr>
+                <w:noProof/>
+                <w:webHidden/>
+              </w:rPr>
+              <w:fldChar w:fldCharType="end"/>
+            </w:r>
+          </w:hyperlink>
+        </w:p>
+        <w:p>
+          <w:pPr>
+            <w:pStyle w:val="TOC2"/>
+            <w:tabs>
+              <w:tab w:val="right" w:leader="dot" w:pos="9350"/>
+            </w:tabs>
+            <w:rPr>
+              <w:noProof/>
+            </w:rPr>
+          </w:pPr>
+          <w:hyperlink w:anchor="_Toc130211984" w:history="1">
+            <w:r>
+              <w:rPr>
+                <w:rStyle w:val="Hyperlink"/>
+                <w:noProof/>
+              </w:rPr>
+              <w:t>Names</w:t>
+            </w:r>
+            <w:r>
+              <w:rPr>
+                <w:noProof/>
+                <w:webHidden/>
+              </w:rPr>
+              <w:tab/>
+            </w:r>
+            <w:r>
+              <w:rPr>
+                <w:noProof/>
+                <w:webHidden/>
+              </w:rPr>
+              <w:fldChar w:fldCharType="begin"/>
+            </w:r>
+            <w:r>
+              <w:rPr>
+                <w:noProof/>
+                <w:webHidden/>
+              </w:rPr>
+              <w:instrText xml:space="preserve"> PAGEREF _Toc130211984 \h </w:instrText>
+            </w:r>
+            <w:r>
+              <w:rPr>
+                <w:noProof/>
+                <w:webHidden/>
+              </w:rPr>
+            </w:r>
+            <w:r>
+              <w:rPr>
+                <w:noProof/>
+                <w:webHidden/>
+              </w:rPr>
+              <w:fldChar w:fldCharType="separate"/>
+            </w:r>
+            <w:r>
+              <w:rPr>
+                <w:noProof/>
+                <w:webHidden/>
+              </w:rPr>
+              <w:t>1</w:t>
+            </w:r>
+            <w:r>
+              <w:rPr>
+                <w:noProof/>
+                <w:webHidden/>
+              </w:rPr>
+              <w:fldChar w:fldCharType="end"/>
+            </w:r>
+          </w:hyperlink>
+        </w:p>
+        <w:p>
+          <w:pPr>
+            <w:pStyle w:val="TOC2"/>
+            <w:tabs>
+              <w:tab w:val="right" w:leader="dot" w:pos="9350"/>
+            </w:tabs>
+            <w:rPr>
+              <w:noProof/>
+            </w:rPr>
+          </w:pPr>
+          <w:hyperlink w:anchor="_Toc130211985" w:history="1">
+            <w:r>
+              <w:rPr>
+                <w:rStyle w:val="Hyperlink"/>
+                <w:noProof/>
+              </w:rPr>
+              <w:t>Digital card DIO403</w:t>
+            </w:r>
+            <w:r>
+              <w:rPr>
+                <w:noProof/>
+                <w:webHidden/>
+              </w:rPr>
+              <w:tab/>
+            </w:r>
+            <w:r>
+              <w:rPr>
+                <w:noProof/>
+                <w:webHidden/>
+              </w:rPr>
+              <w:fldChar w:fldCharType="begin"/>
+            </w:r>
+            <w:r>
+              <w:rPr>
+                <w:noProof/>
+                <w:webHidden/>
+              </w:rPr>
+              <w:instrText xml:space="preserve"> PAGEREF _Toc130211985 \h </w:instrText>
+            </w:r>
+            <w:r>
+              <w:rPr>
+                <w:noProof/>
+                <w:webHidden/>
+              </w:rPr>
+            </w:r>
+            <w:r>
+              <w:rPr>
+                <w:noProof/>
+                <w:webHidden/>
+              </w:rPr>
+              <w:fldChar w:fldCharType="separate"/>
+            </w:r>
+            <w:r>
+              <w:rPr>
+                <w:noProof/>
+                <w:webHidden/>
+              </w:rPr>
+              <w:t>1</w:t>
+            </w:r>
+            <w:r>
+              <w:rPr>
+                <w:noProof/>
+                <w:webHidden/>
+              </w:rPr>
+              <w:fldChar w:fldCharType="end"/>
+            </w:r>
+          </w:hyperlink>
+        </w:p>
+        <w:p>
+          <w:pPr>
+            <w:pStyle w:val="TOC2"/>
+            <w:tabs>
+              <w:tab w:val="right" w:leader="dot" w:pos="9350"/>
+            </w:tabs>
+            <w:rPr>
+              <w:noProof/>
+            </w:rPr>
+          </w:pPr>
+          <w:hyperlink w:anchor="_Toc130211986" w:history="1">
+            <w:r>
+              <w:rPr>
+                <w:rStyle w:val="Hyperlink"/>
+                <w:noProof/>
+              </w:rPr>
+              <w:t>Analog/Out card</w:t>
+            </w:r>
+            <w:r>
+              <w:rPr>
+                <w:noProof/>
+                <w:webHidden/>
+              </w:rPr>
+              <w:tab/>
+            </w:r>
+            <w:r>
+              <w:rPr>
+                <w:noProof/>
+                <w:webHidden/>
+              </w:rPr>
+              <w:fldChar w:fldCharType="begin"/>
+            </w:r>
+            <w:r>
+              <w:rPr>
+                <w:noProof/>
+                <w:webHidden/>
+              </w:rPr>
+              <w:instrText xml:space="preserve"> PAGEREF _Toc130211986 \h </w:instrText>
+            </w:r>
+            <w:r>
+              <w:rPr>
+                <w:noProof/>
+                <w:webHidden/>
+              </w:rPr>
+            </w:r>
+            <w:r>
+              <w:rPr>
+                <w:noProof/>
+                <w:webHidden/>
+              </w:rPr>
+              <w:fldChar w:fldCharType="separate"/>
+            </w:r>
+            <w:r>
+              <w:rPr>
+                <w:noProof/>
+                <w:webHidden/>
+              </w:rPr>
+              <w:t>1</w:t>
+            </w:r>
+            <w:r>
+              <w:rPr>
+                <w:noProof/>
+                <w:webHidden/>
+              </w:rPr>
+              <w:fldChar w:fldCharType="end"/>
+            </w:r>
+          </w:hyperlink>
+        </w:p>
+        <w:p>
+          <w:pPr>
+            <w:pStyle w:val="TOC2"/>
+            <w:tabs>
+              <w:tab w:val="right" w:leader="dot" w:pos="9350"/>
+            </w:tabs>
+            <w:rPr>
+              <w:noProof/>
+            </w:rPr>
+          </w:pPr>
+          <w:hyperlink w:anchor="_Toc130211987" w:history="1">
+            <w:r>
+              <w:rPr>
+                <w:rStyle w:val="Hyperlink"/>
+                <w:noProof/>
+              </w:rPr>
+              <w:t>Block sensor</w:t>
+            </w:r>
+            <w:r>
+              <w:rPr>
+                <w:noProof/>
+                <w:webHidden/>
+              </w:rPr>
+              <w:tab/>
+            </w:r>
+            <w:r>
+              <w:rPr>
+                <w:noProof/>
+                <w:webHidden/>
+              </w:rPr>
+              <w:fldChar w:fldCharType="begin"/>
+            </w:r>
+            <w:r>
+              <w:rPr>
+                <w:noProof/>
+                <w:webHidden/>
+              </w:rPr>
+              <w:instrText xml:space="preserve"> PAGEREF _Toc130211987 \h </w:instrText>
+            </w:r>
+            <w:r>
+              <w:rPr>
+                <w:noProof/>
+                <w:webHidden/>
+              </w:rPr>
+            </w:r>
+            <w:r>
+              <w:rPr>
+                <w:noProof/>
+                <w:webHidden/>
+              </w:rPr>
+              <w:fldChar w:fldCharType="separate"/>
+            </w:r>
+            <w:r>
+              <w:rPr>
+                <w:noProof/>
+                <w:webHidden/>
+              </w:rPr>
+              <w:t>1</w:t>
+            </w:r>
+            <w:r>
+              <w:rPr>
+                <w:noProof/>
+                <w:webHidden/>
+              </w:rPr>
+              <w:fldChar w:fldCharType="end"/>
+            </w:r>
+          </w:hyperlink>
+        </w:p>
+        <w:p>
+          <w:pPr>
+            <w:pStyle w:val="TOC2"/>
+            <w:tabs>
+              <w:tab w:val="right" w:leader="dot" w:pos="9350"/>
+            </w:tabs>
+            <w:rPr>
+              <w:noProof/>
+            </w:rPr>
+          </w:pPr>
+          <w:hyperlink w:anchor="_Toc130211988" w:history="1">
+            <w:r>
+              <w:rPr>
+                <w:rStyle w:val="Hyperlink"/>
+                <w:noProof/>
+              </w:rPr>
+              <w:t>To Do</w:t>
+            </w:r>
+            <w:r>
+              <w:rPr>
+                <w:noProof/>
+                <w:webHidden/>
+              </w:rPr>
+              <w:tab/>
+            </w:r>
+            <w:r>
+              <w:rPr>
+                <w:noProof/>
+                <w:webHidden/>
+              </w:rPr>
+              <w:fldChar w:fldCharType="begin"/>
+            </w:r>
+            <w:r>
+              <w:rPr>
+                <w:noProof/>
+                <w:webHidden/>
+              </w:rPr>
+              <w:instrText xml:space="preserve"> PAGEREF _Toc130211988 \h </w:instrText>
+            </w:r>
+            <w:r>
+              <w:rPr>
+                <w:noProof/>
+                <w:webHidden/>
+              </w:rPr>
+            </w:r>
+            <w:r>
+              <w:rPr>
+                <w:noProof/>
+                <w:webHidden/>
+              </w:rPr>
+              <w:fldChar w:fldCharType="separate"/>
+            </w:r>
+            <w:r>
+              <w:rPr>
+                <w:noProof/>
+                <w:webHidden/>
+              </w:rPr>
+              <w:t>1</w:t>
+            </w:r>
+            <w:r>
+              <w:rPr>
+                <w:noProof/>
+                <w:webHidden/>
+              </w:rPr>
+              <w:fldChar w:fldCharType="end"/>
+            </w:r>
+          </w:hyperlink>
+        </w:p>
+        <w:p>
+          <w:pPr>
+            <w:pStyle w:val="TOC2"/>
+            <w:tabs>
+              <w:tab w:val="right" w:leader="dot" w:pos="9350"/>
+            </w:tabs>
+            <w:rPr>
+              <w:noProof/>
+            </w:rPr>
+          </w:pPr>
+          <w:hyperlink w:anchor="_Toc130211989" w:history="1">
+            <w:r>
+              <w:rPr>
+                <w:rStyle w:val="Hyperlink"/>
+                <w:noProof/>
+              </w:rPr>
+              <w:t>Converters</w:t>
+            </w:r>
+            <w:r>
+              <w:rPr>
+                <w:noProof/>
+                <w:webHidden/>
+              </w:rPr>
+              <w:tab/>
+            </w:r>
+            <w:r>
+              <w:rPr>
+                <w:noProof/>
+                <w:webHidden/>
+              </w:rPr>
+              <w:fldChar w:fldCharType="begin"/>
+            </w:r>
+            <w:r>
+              <w:rPr>
+                <w:noProof/>
+                <w:webHidden/>
+              </w:rPr>
+              <w:instrText xml:space="preserve"> PAGEREF _Toc130211989 \h </w:instrText>
+            </w:r>
+            <w:r>
+              <w:rPr>
+                <w:noProof/>
+                <w:webHidden/>
+              </w:rPr>
+            </w:r>
+            <w:r>
+              <w:rPr>
+                <w:noProof/>
+                <w:webHidden/>
+              </w:rPr>
+              <w:fldChar w:fldCharType="separate"/>
+            </w:r>
+            <w:r>
+              <w:rPr>
+                <w:noProof/>
+                <w:webHidden/>
+              </w:rPr>
+              <w:t>1</w:t>
+            </w:r>
+            <w:r>
+              <w:rPr>
+                <w:noProof/>
+                <w:webHidden/>
+              </w:rPr>
+              <w:fldChar w:fldCharType="end"/>
+            </w:r>
+          </w:hyperlink>
+        </w:p>
+        <w:p>
+          <w:pPr>
+            <w:pStyle w:val="TOC2"/>
+            <w:tabs>
+              <w:tab w:val="right" w:leader="dot" w:pos="9350"/>
+            </w:tabs>
+            <w:rPr>
+              <w:noProof/>
+            </w:rPr>
+          </w:pPr>
+          <w:hyperlink w:anchor="_Toc130211990" w:history="1">
+            <w:r>
+              <w:rPr>
+                <w:rStyle w:val="Hyperlink"/>
+                <w:noProof/>
+              </w:rPr>
+              <w:t>Using Writer/Reader adapters</w:t>
+            </w:r>
+            <w:r>
+              <w:rPr>
+                <w:noProof/>
+                <w:webHidden/>
+              </w:rPr>
+              <w:tab/>
+            </w:r>
+            <w:r>
+              <w:rPr>
+                <w:noProof/>
+                <w:webHidden/>
+              </w:rPr>
+              <w:fldChar w:fldCharType="begin"/>
+            </w:r>
+            <w:r>
+              <w:rPr>
+                <w:noProof/>
+                <w:webHidden/>
+              </w:rPr>
+              <w:instrText xml:space="preserve"> PAGEREF _Toc130211990 \h </w:instrText>
+            </w:r>
+            <w:r>
+              <w:rPr>
+                <w:noProof/>
+                <w:webHidden/>
+              </w:rPr>
+            </w:r>
+            <w:r>
+              <w:rPr>
+                <w:noProof/>
+                <w:webHidden/>
+              </w:rPr>
+              <w:fldChar w:fldCharType="separate"/>
+            </w:r>
+            <w:r>
+              <w:rPr>
+                <w:noProof/>
+                <w:webHidden/>
+              </w:rPr>
+              <w:t>2</w:t>
+            </w:r>
+            <w:r>
+              <w:rPr>
+                <w:noProof/>
+                <w:webHidden/>
+              </w:rPr>
+              <w:fldChar w:fldCharType="end"/>
+            </w:r>
+          </w:hyperlink>
+        </w:p>
+        <w:p>
+          <w:pPr>
+            <w:pStyle w:val="TOC2"/>
+            <w:tabs>
+              <w:tab w:val="right" w:leader="dot" w:pos="9350"/>
+            </w:tabs>
+            <w:rPr>
+              <w:noProof/>
+            </w:rPr>
+          </w:pPr>
+          <w:hyperlink w:anchor="_Toc130211991" w:history="1">
+            <w:r>
+              <w:rPr>
+                <w:rStyle w:val="Hyperlink"/>
+                <w:noProof/>
+              </w:rPr>
+              <w:t>Support multiple cubes</w:t>
+            </w:r>
+            <w:r>
+              <w:rPr>
+                <w:noProof/>
+                <w:webHidden/>
+              </w:rPr>
+              <w:tab/>
+            </w:r>
+            <w:r>
+              <w:rPr>
+                <w:noProof/>
+                <w:webHidden/>
+              </w:rPr>
+              <w:fldChar w:fldCharType="begin"/>
+            </w:r>
+            <w:r>
+              <w:rPr>
+                <w:noProof/>
+                <w:webHidden/>
+              </w:rPr>
+              <w:instrText xml:space="preserve"> PAGEREF _Toc130211991 \h </w:instrText>
+            </w:r>
+            <w:r>
+              <w:rPr>
+                <w:noProof/>
+                <w:webHidden/>
+              </w:rPr>
+            </w:r>
+            <w:r>
+              <w:rPr>
+                <w:noProof/>
+                <w:webHidden/>
+              </w:rPr>
+              <w:fldChar w:fldCharType="separate"/>
+            </w:r>
+            <w:r>
+              <w:rPr>
+                <w:noProof/>
+                <w:webHidden/>
+              </w:rPr>
+              <w:t>2</w:t>
+            </w:r>
+            <w:r>
+              <w:rPr>
+                <w:noProof/>
+                <w:webHidden/>
+              </w:rPr>
+              <w:fldChar w:fldCharType="end"/>
+            </w:r>
+          </w:hyperlink>
+        </w:p>
+        <w:p>
+          <w:pPr>
+            <w:pStyle w:val="TOC2"/>
+            <w:tabs>
+              <w:tab w:val="right" w:leader="dot" w:pos="9350"/>
+            </w:tabs>
+            <w:rPr>
+              <w:noProof/>
+            </w:rPr>
+          </w:pPr>
+          <w:hyperlink w:anchor="_Toc130211992" w:history="1">
+            <w:r>
+              <w:rPr>
+                <w:rStyle w:val="Hyperlink"/>
+                <w:noProof/>
+              </w:rPr>
+              <w:t>Device table</w:t>
+            </w:r>
+            <w:r>
+              <w:rPr>
+                <w:noProof/>
+                <w:webHidden/>
+              </w:rPr>
+              <w:tab/>
+            </w:r>
+            <w:r>
+              <w:rPr>
+                <w:noProof/>
+                <w:webHidden/>
+              </w:rPr>
+              <w:fldChar w:fldCharType="begin"/>
+            </w:r>
+            <w:r>
+              <w:rPr>
+                <w:noProof/>
+                <w:webHidden/>
+              </w:rPr>
+              <w:instrText xml:space="preserve"> PAGEREF _Toc130211992 \h </w:instrText>
+            </w:r>
+            <w:r>
+              <w:rPr>
+                <w:noProof/>
+                <w:webHidden/>
+              </w:rPr>
+            </w:r>
+            <w:r>
+              <w:rPr>
+                <w:noProof/>
+                <w:webHidden/>
+              </w:rPr>
+              <w:fldChar w:fldCharType="separate"/>
+            </w:r>
+            <w:r>
+              <w:rPr>
+                <w:noProof/>
+                <w:webHidden/>
+              </w:rPr>
+              <w:t>2</w:t>
+            </w:r>
+            <w:r>
+              <w:rPr>
+                <w:noProof/>
+                <w:webHidden/>
+              </w:rPr>
+              <w:fldChar w:fldCharType="end"/>
+            </w:r>
+          </w:hyperlink>
+        </w:p>
+        <w:p>
+          <w:pPr>
+            <w:pStyle w:val="TOC3"/>
+            <w:tabs>
+              <w:tab w:val="right" w:leader="dot" w:pos="9350"/>
+            </w:tabs>
+            <w:rPr>
+              <w:noProof/>
+            </w:rPr>
+          </w:pPr>
+          <w:hyperlink w:anchor="_Toc130211993" w:history="1">
+            <w:r>
+              <w:rPr>
+                <w:rStyle w:val="Hyperlink"/>
+                <w:noProof/>
+              </w:rPr>
+              <w:t>Device list</w:t>
+            </w:r>
+            <w:r>
+              <w:rPr>
+                <w:noProof/>
+                <w:webHidden/>
+              </w:rPr>
+              <w:tab/>
+            </w:r>
+            <w:r>
+              <w:rPr>
+                <w:noProof/>
+                <w:webHidden/>
+              </w:rPr>
+              <w:fldChar w:fldCharType="begin"/>
+            </w:r>
+            <w:r>
+              <w:rPr>
+                <w:noProof/>
+                <w:webHidden/>
+              </w:rPr>
+              <w:instrText xml:space="preserve"> PAGEREF _Toc130211993 \h </w:instrText>
+            </w:r>
+            <w:r>
+              <w:rPr>
+                <w:noProof/>
+                <w:webHidden/>
+              </w:rPr>
+            </w:r>
+            <w:r>
+              <w:rPr>
+                <w:noProof/>
+                <w:webHidden/>
+              </w:rPr>
+              <w:fldChar w:fldCharType="separate"/>
+            </w:r>
+            <w:r>
+              <w:rPr>
+                <w:noProof/>
+                <w:webHidden/>
+              </w:rPr>
+              <w:t>2</w:t>
+            </w:r>
+            <w:r>
+              <w:rPr>
+                <w:noProof/>
+                <w:webHidden/>
+              </w:rPr>
+              <w:fldChar w:fldCharType="end"/>
+            </w:r>
+          </w:hyperlink>
+        </w:p>
+        <w:p>
+          <w:pPr>
+            <w:pStyle w:val="TOC3"/>
+            <w:tabs>
+              <w:tab w:val="right" w:leader="dot" w:pos="9350"/>
+            </w:tabs>
+            <w:rPr>
+              <w:noProof/>
+            </w:rPr>
+          </w:pPr>
+          <w:hyperlink w:anchor="_Toc130211994" w:history="1">
+            <w:r>
+              <w:rPr>
+                <w:rStyle w:val="Hyperlink"/>
+                <w:noProof/>
+              </w:rPr>
+              <w:t>Use case: Config</w:t>
+            </w:r>
+            <w:r>
+              <w:rPr>
+                <w:noProof/>
+                <w:webHidden/>
+              </w:rPr>
+              <w:tab/>
+            </w:r>
+            <w:r>
+              <w:rPr>
+                <w:noProof/>
+                <w:webHidden/>
+              </w:rPr>
+              <w:fldChar w:fldCharType="begin"/>
+            </w:r>
+            <w:r>
+              <w:rPr>
+                <w:noProof/>
+                <w:webHidden/>
+              </w:rPr>
+              <w:instrText xml:space="preserve"> PAGEREF _Toc130211994 \h </w:instrText>
+            </w:r>
+            <w:r>
+              <w:rPr>
+                <w:noProof/>
+                <w:webHidden/>
+              </w:rPr>
+            </w:r>
+            <w:r>
+              <w:rPr>
+                <w:noProof/>
+                <w:webHidden/>
+              </w:rPr>
+              <w:fldChar w:fldCharType="separate"/>
+            </w:r>
+            <w:r>
+              <w:rPr>
+                <w:noProof/>
+                <w:webHidden/>
+              </w:rPr>
+              <w:t>2</w:t>
+            </w:r>
+            <w:r>
+              <w:rPr>
+                <w:noProof/>
+                <w:webHidden/>
+              </w:rPr>
+              <w:fldChar w:fldCharType="end"/>
+            </w:r>
+          </w:hyperlink>
+        </w:p>
+        <w:p>
+          <w:pPr>
+            <w:pStyle w:val="TOC3"/>
+            <w:tabs>
+              <w:tab w:val="right" w:leader="dot" w:pos="9350"/>
+            </w:tabs>
+            <w:rPr>
+              <w:noProof/>
+            </w:rPr>
+          </w:pPr>
+          <w:hyperlink w:anchor="_Toc130211995" w:history="1">
+            <w:r>
+              <w:rPr>
+                <w:rStyle w:val="Hyperlink"/>
+                <w:noProof/>
+              </w:rPr>
+              <w:t>Use case: Startup</w:t>
+            </w:r>
+            <w:r>
+              <w:rPr>
+                <w:noProof/>
+                <w:webHidden/>
+              </w:rPr>
+              <w:tab/>
+            </w:r>
+            <w:r>
+              <w:rPr>
+                <w:noProof/>
+                <w:webHidden/>
+              </w:rPr>
+              <w:fldChar w:fldCharType="begin"/>
+            </w:r>
+            <w:r>
+              <w:rPr>
+                <w:noProof/>
+                <w:webHidden/>
+              </w:rPr>
+              <w:instrText xml:space="preserve"> PAGEREF _Toc130211995 \h </w:instrText>
+            </w:r>
+            <w:r>
+              <w:rPr>
+                <w:noProof/>
+                <w:webHidden/>
+              </w:rPr>
+            </w:r>
+            <w:r>
+              <w:rPr>
+                <w:noProof/>
+                <w:webHidden/>
+              </w:rPr>
+              <w:fldChar w:fldCharType="separate"/>
+            </w:r>
+            <w:r>
+              <w:rPr>
+                <w:noProof/>
+                <w:webHidden/>
+              </w:rPr>
+              <w:t>2</w:t>
+            </w:r>
+            <w:r>
+              <w:rPr>
+                <w:noProof/>
+                <w:webHidden/>
+              </w:rPr>
+              <w:fldChar w:fldCharType="end"/>
+            </w:r>
+          </w:hyperlink>
+        </w:p>
+        <w:p>
+          <w:pPr>
+            <w:pStyle w:val="TOC3"/>
+            <w:tabs>
+              <w:tab w:val="right" w:leader="dot" w:pos="9350"/>
+            </w:tabs>
+            <w:rPr>
+              <w:noProof/>
+            </w:rPr>
+          </w:pPr>
+          <w:hyperlink w:anchor="_Toc130211996" w:history="1">
+            <w:r>
+              <w:rPr>
+                <w:rStyle w:val="Hyperlink"/>
+                <w:noProof/>
+              </w:rPr>
+              <w:t>Use case: Build per-device-objects for device/slot</w:t>
+            </w:r>
+            <w:r>
+              <w:rPr>
+                <w:noProof/>
+                <w:webHidden/>
+              </w:rPr>
+              <w:tab/>
+            </w:r>
+            <w:r>
+              <w:rPr>
+                <w:noProof/>
+                <w:webHidden/>
+              </w:rPr>
+              <w:fldChar w:fldCharType="begin"/>
+            </w:r>
+            <w:r>
+              <w:rPr>
+                <w:noProof/>
+                <w:webHidden/>
+              </w:rPr>
+              <w:instrText xml:space="preserve"> PAGEREF _Toc130211996 \h </w:instrText>
+            </w:r>
+            <w:r>
+              <w:rPr>
+                <w:noProof/>
+                <w:webHidden/>
+              </w:rPr>
+            </w:r>
+            <w:r>
+              <w:rPr>
+                <w:noProof/>
+                <w:webHidden/>
+              </w:rPr>
+              <w:fldChar w:fldCharType="separate"/>
+            </w:r>
+            <w:r>
+              <w:rPr>
+                <w:noProof/>
+                <w:webHidden/>
+              </w:rPr>
+              <w:t>3</w:t>
+            </w:r>
+            <w:r>
+              <w:rPr>
+                <w:noProof/>
+                <w:webHidden/>
+              </w:rPr>
+              <w:fldChar w:fldCharType="end"/>
+            </w:r>
+          </w:hyperlink>
+        </w:p>
+        <w:p>
+          <w:r>
+            <w:rPr>
+              <w:b/>
+              <w:bCs/>
+              <w:noProof/>
+            </w:rPr>
+            <w:fldChar w:fldCharType="end"/>
+          </w:r>
+        </w:p>
+      </w:sdtContent>
+    </w:sdt>
     <w:p/>
+    <w:p/>
     <w:p>
       <w:pPr>
         <w:pStyle w:val="Heading2"/>
       </w:pPr>
+      <w:bookmarkStart w:id="0" w:name="_Toc130211983"/>
       <w:r>
         <w:t>ICD</w:t>
       </w:r>
+      <w:bookmarkEnd w:id="0"/>
     </w:p>
     <w:p>
       <w:r>
@@ -47,9 +1056,11 @@
       <w:pPr>
         <w:pStyle w:val="Heading2"/>
       </w:pPr>
+      <w:bookmarkStart w:id="1" w:name="_Toc130211984"/>
       <w:r>
         <w:t>Names</w:t>
       </w:r>
+      <w:bookmarkEnd w:id="1"/>
     </w:p>
     <w:p>
       <w:pPr>
@@ -178,9 +1189,11 @@
       <w:pPr>
         <w:pStyle w:val="Heading2"/>
       </w:pPr>
+      <w:bookmarkStart w:id="2" w:name="_Toc130211985"/>
       <w:r>
         <w:t>Digital card DIO403</w:t>
       </w:r>
+      <w:bookmarkEnd w:id="2"/>
     </w:p>
     <w:p>
       <w:r>
@@ -236,9 +1249,12 @@
       <w:pPr>
         <w:pStyle w:val="Heading2"/>
       </w:pPr>
-      <w:r>
+      <w:bookmarkStart w:id="3" w:name="_Toc130211986"/>
+      <w:r>
+        <w:lastRenderedPageBreak/>
         <w:t>Analog/Out card</w:t>
       </w:r>
+      <w:bookmarkEnd w:id="3"/>
     </w:p>
     <w:p>
       <w:r>
@@ -279,12 +1295,14 @@
       <w:pPr>
         <w:pStyle w:val="Heading2"/>
       </w:pPr>
+      <w:bookmarkStart w:id="4" w:name="_Toc130211987"/>
       <w:r>
         <w:t xml:space="preserve">Block </w:t>
       </w:r>
       <w:r>
         <w:t>sensor</w:t>
       </w:r>
+      <w:bookmarkEnd w:id="4"/>
     </w:p>
     <w:p>
       <w:r>
@@ -319,6 +1337,7 @@
         <w:pStyle w:val="Heading2"/>
         <w:ind w:left="720" w:hanging="720"/>
       </w:pPr>
+      <w:bookmarkStart w:id="5" w:name="_Toc130211988"/>
       <w:r>
         <w:t>To</w:t>
       </w:r>
@@ -328,6 +1347,7 @@
       <w:r>
         <w:t>Do</w:t>
       </w:r>
+      <w:bookmarkEnd w:id="5"/>
     </w:p>
     <w:p>
       <w:pPr>
@@ -554,6 +1574,7 @@
       <w:pPr>
         <w:pStyle w:val="Heading2"/>
       </w:pPr>
+      <w:bookmarkStart w:id="6" w:name="_Toc130211989"/>
       <w:r>
         <w:t>Converte</w:t>
       </w:r>
@@ -563,6 +1584,7 @@
       <w:r>
         <w:t>s</w:t>
       </w:r>
+      <w:bookmarkEnd w:id="6"/>
     </w:p>
     <w:p>
       <w:r>
@@ -845,7 +1867,6 @@
           <w:sz w:val="19"/>
           <w:szCs w:val="19"/>
         </w:rPr>
-        <w:lastRenderedPageBreak/>
         <w:t xml:space="preserve">        </w:t>
       </w:r>
       <w:r>
@@ -1034,86 +2055,31 @@
       <w:pPr>
         <w:pStyle w:val="Heading2"/>
       </w:pPr>
-      <w:r>
-        <w:t>Using Writer/Reader adapt</w:t>
-      </w:r>
-      <w:r>
-        <w:t>er</w:t>
-      </w:r>
-      <w:r>
-        <w:t>s</w:t>
-      </w:r>
-    </w:p>
-    <w:p>
-      <w:r>
-        <w:t xml:space="preserve">AO308Manager is now using </w:t>
-      </w:r>
-      <w:r>
-        <w:t>IWriterAdapter</w:t>
-      </w:r>
-      <w:r>
-        <w:t xml:space="preserve"> in order to write to device. Thus, is must define a class which obeys </w:t>
-      </w:r>
-      <w:r>
-        <w:t>IUeiWriterAdapter</w:t>
-      </w:r>
-      <w:r>
-        <w:t xml:space="preserve"> and knows how to write to the physical card.</w:t>
-      </w:r>
-    </w:p>
-    <w:p>
-      <w:r>
-        <w:t>The writer is exposed to the world and thus, accommodates unit testing.</w:t>
-      </w:r>
-    </w:p>
-    <w:p>
-      <w:r>
-        <w:t>This pattern should be app</w:t>
-      </w:r>
-      <w:r>
-        <w:t>lied to other device mangers as well. (To do).</w:t>
-      </w:r>
-    </w:p>
-    <w:p>
-      <w:pPr>
-        <w:rPr>
-          <w:rFonts w:ascii="Consolas" w:hAnsi="Consolas"/>
-          <w:b/>
-          <w:bCs/>
-        </w:rPr>
-      </w:pPr>
-      <w:r>
-        <w:rPr>
-          <w:rFonts w:ascii="Consolas" w:hAnsi="Consolas"/>
-          <w:b/>
-          <w:bCs/>
-        </w:rPr>
-        <w:t>public interface IWriterAdapter&lt;T&gt;</w:t>
-      </w:r>
+      <w:bookmarkStart w:id="7" w:name="_Toc130211991"/>
+      <w:r>
+        <w:t>Support multiple cubes</w:t>
+      </w:r>
+      <w:bookmarkEnd w:id="7"/>
     </w:p>
     <w:p>
       <w:pPr>
         <w:pStyle w:val="Heading2"/>
       </w:pPr>
-      <w:r>
-        <w:t>Support multiple cubes</w:t>
-      </w:r>
-    </w:p>
-    <w:p>
-      <w:pPr>
-        <w:pStyle w:val="Heading2"/>
-      </w:pPr>
+      <w:bookmarkStart w:id="8" w:name="_Toc130211992"/>
       <w:r>
         <w:t>Device table</w:t>
       </w:r>
+      <w:bookmarkEnd w:id="8"/>
     </w:p>
     <w:p>
       <w:pPr>
         <w:pStyle w:val="Heading3"/>
       </w:pPr>
+      <w:bookmarkStart w:id="9" w:name="_Toc130211993"/>
       <w:r>
         <w:t>Device list</w:t>
       </w:r>
+      <w:bookmarkEnd w:id="9"/>
     </w:p>
     <w:p>
       <w:r>
@@ -1460,26 +2426,33 @@
     </w:p>
     <w:p>
       <w:pPr>
+        <w:pStyle w:val="Heading2"/>
+      </w:pPr>
+      <w:r>
+        <w:lastRenderedPageBreak/>
+        <w:t>Use cases</w:t>
+      </w:r>
+    </w:p>
+    <w:p>
+      <w:pPr>
         <w:pStyle w:val="Heading3"/>
       </w:pPr>
+      <w:bookmarkStart w:id="10" w:name="_Toc130211994"/>
+      <w:r>
+        <w:t>Use case: Config</w:t>
+      </w:r>
+      <w:bookmarkEnd w:id="10"/>
+    </w:p>
+    <w:p>
+      <w:r>
+        <w:t>Upon startup, the main program checks to see if config file exists, if not it asks the config handler to create config files, based on known cube url's.</w:t>
+      </w:r>
     </w:p>
     <w:p>
       <w:pPr>
         <w:pStyle w:val="Heading3"/>
       </w:pPr>
-      <w:r>
-        <w:t>Use case: Config</w:t>
-      </w:r>
-    </w:p>
-    <w:p>
-      <w:r>
-        <w:t>Upon startup, the main program checks to see if config file exists, if not it asks the config handler to create config files, based on known cube url's.</w:t>
-      </w:r>
-    </w:p>
-    <w:p>
-      <w:pPr>
-        <w:pStyle w:val="Heading3"/>
-      </w:pPr>
+      <w:bookmarkStart w:id="11" w:name="_Toc130211995"/>
       <w:r>
         <w:t xml:space="preserve">Use case: </w:t>
       </w:r>
@@ -1489,6 +2462,7 @@
       <w:r>
         <w:t>p</w:t>
       </w:r>
+      <w:bookmarkEnd w:id="11"/>
     </w:p>
     <w:p>
       <w:pPr>
@@ -1674,10 +2648,11 @@
       <w:pPr>
         <w:pStyle w:val="Heading3"/>
       </w:pPr>
-      <w:r>
-        <w:lastRenderedPageBreak/>
+      <w:bookmarkStart w:id="12" w:name="_Toc130211996"/>
+      <w:r>
         <w:t>Use case: Build per-device-objects for device/slot</w:t>
       </w:r>
+      <w:bookmarkEnd w:id="12"/>
     </w:p>
     <w:p>
       <w:pPr>
@@ -1801,17 +2776,322 @@
     </w:p>
     <w:p>
       <w:pPr>
+        <w:pStyle w:val="Heading1"/>
+      </w:pPr>
+      <w:r>
+        <w:t>Uei-Bridge Configuration editor</w:t>
+      </w:r>
+      <w:r>
+        <w:t xml:space="preserve"> “BridgeSetup”</w:t>
+      </w:r>
+    </w:p>
+    <w:p>
+      <w:pPr>
+        <w:pStyle w:val="Heading2"/>
+      </w:pPr>
+      <w:r>
+        <w:t>Use cases</w:t>
+      </w:r>
+    </w:p>
+    <w:p>
+      <w:pPr>
+        <w:pStyle w:val="Heading3"/>
+      </w:pPr>
+      <w:r>
+        <w:t>Use case 1: Add configuration entry for specific device</w:t>
+      </w:r>
+    </w:p>
+    <w:p>
+      <w:r>
+        <w:t>Description: The user wants to add</w:t>
+      </w:r>
+      <w:r>
+        <w:t>/update</w:t>
+      </w:r>
+      <w:r>
+        <w:t xml:space="preserve"> configuration for </w:t>
+      </w:r>
+      <w:r>
+        <w:t xml:space="preserve">specific </w:t>
+      </w:r>
+      <w:r>
+        <w:t xml:space="preserve">device </w:t>
+      </w:r>
+    </w:p>
+    <w:p>
+      <w:r>
+        <w:t>Preconditions:</w:t>
+      </w:r>
+      <w:r>
+        <w:rPr>
+          <w:rFonts w:hint="cs"/>
+          <w:rtl/>
+        </w:rPr>
+        <w:t xml:space="preserve"> </w:t>
+      </w:r>
+      <w:r>
+        <w:t xml:space="preserve"> config file already exists.</w:t>
+      </w:r>
+    </w:p>
+    <w:p>
+      <w:pPr>
+        <w:pStyle w:val="ListParagraph"/>
+        <w:numPr>
+          <w:ilvl w:val="0"/>
+          <w:numId w:val="6"/>
+        </w:numPr>
+      </w:pPr>
+      <w:r>
+        <w:t>The system loads the existing setup file</w:t>
+      </w:r>
+      <w:r>
+        <w:t xml:space="preserve"> and opens the default view.</w:t>
+      </w:r>
+      <w:r>
+        <w:t>.</w:t>
+      </w:r>
+    </w:p>
+    <w:p>
+      <w:pPr>
+        <w:pStyle w:val="ListParagraph"/>
+        <w:numPr>
+          <w:ilvl w:val="0"/>
+          <w:numId w:val="6"/>
+        </w:numPr>
+      </w:pPr>
+      <w:r>
+        <w:t>If user wants to change the device name, he’ll get a drop-down list from which he might choose.</w:t>
+      </w:r>
+    </w:p>
+    <w:p>
+      <w:pPr>
+        <w:pStyle w:val="ListParagraph"/>
+        <w:numPr>
+          <w:ilvl w:val="0"/>
+          <w:numId w:val="6"/>
+        </w:numPr>
+      </w:pPr>
+      <w:r>
+        <w:t>(no limit on slot number)</w:t>
+      </w:r>
+    </w:p>
+    <w:p>
+      <w:pPr>
+        <w:pStyle w:val="ListParagraph"/>
+        <w:numPr>
+          <w:ilvl w:val="0"/>
+          <w:numId w:val="6"/>
+        </w:numPr>
+      </w:pPr>
+      <w:r>
+        <w:t>If a uei cube is connected, the app search for such device. The app indicates:</w:t>
+      </w:r>
+    </w:p>
+    <w:p>
+      <w:pPr>
+        <w:pStyle w:val="ListParagraph"/>
+        <w:numPr>
+          <w:ilvl w:val="1"/>
+          <w:numId w:val="7"/>
+        </w:numPr>
+      </w:pPr>
+      <w:r>
+        <w:t>No connected devices.</w:t>
+      </w:r>
+    </w:p>
+    <w:p>
+      <w:pPr>
+        <w:pStyle w:val="ListParagraph"/>
+        <w:numPr>
+          <w:ilvl w:val="1"/>
+          <w:numId w:val="7"/>
+        </w:numPr>
+      </w:pPr>
+      <w:r>
+        <w:t>Such device does not reside in any of the connected cubes.</w:t>
+      </w:r>
+    </w:p>
+    <w:p>
+      <w:pPr>
+        <w:pStyle w:val="ListParagraph"/>
+        <w:numPr>
+          <w:ilvl w:val="1"/>
+          <w:numId w:val="7"/>
+        </w:numPr>
+      </w:pPr>
+      <w:r>
+        <w:t xml:space="preserve">This device resides on </w:t>
+      </w:r>
+      <w:r>
+        <w:t>cube</w:t>
+      </w:r>
+      <w:r>
+        <w:t>2</w:t>
+      </w:r>
+      <w:r>
+        <w:t>/slot</w:t>
+      </w:r>
+      <w:r>
+        <w:t>3, cube2/slot4 etc…</w:t>
+      </w:r>
+    </w:p>
+    <w:p>
+      <w:pPr>
+        <w:pStyle w:val="ListParagraph"/>
+        <w:numPr>
+          <w:ilvl w:val="0"/>
+          <w:numId w:val="6"/>
+        </w:numPr>
+      </w:pPr>
+      <w:r>
+        <w:t>The app shows a form which is suitable to the selected device.</w:t>
+      </w:r>
+    </w:p>
+    <w:p>
+      <w:pPr>
+        <w:pStyle w:val="ListParagraph"/>
+        <w:numPr>
+          <w:ilvl w:val="0"/>
+          <w:numId w:val="6"/>
+        </w:numPr>
+      </w:pPr>
+      <w:r>
+        <w:t>The use might select auto-fill, or fill each field.</w:t>
+      </w:r>
+    </w:p>
+    <w:p/>
+    <w:p/>
+    <w:p/>
+    <w:p>
+      <w:pPr>
+        <w:pStyle w:val="Heading2"/>
+      </w:pPr>
+      <w:r>
+        <w:lastRenderedPageBreak/>
+        <w:t>File view</w:t>
+      </w:r>
+    </w:p>
+    <w:p>
+      <w:pPr>
         <w:ind w:left="288" w:firstLine="0"/>
       </w:pPr>
-    </w:p>
-    <w:p>
-      <w:r>
-        <w:t xml:space="preserve">2V - 6553 – 0x1999 </w:t>
-      </w:r>
-    </w:p>
-    <w:p>
-      <w:r>
-        <w:t>3V – 9829 – 0x2665</w:t>
+      <w:r>
+        <w:rPr>
+          <w:u w:val="single"/>
+        </w:rPr>
+        <w:t>Left panel</w:t>
+      </w:r>
+      <w:r>
+        <w:t xml:space="preserve">. Icon for </w:t>
+      </w:r>
+      <w:r>
+        <w:t>each cube</w:t>
+      </w:r>
+      <w:r>
+        <w:t>.</w:t>
+      </w:r>
+      <w:r>
+        <w:t xml:space="preserve"> Red background if cube not </w:t>
+      </w:r>
+      <w:r>
+        <w:t>presented, or device not presented in given slot.</w:t>
+      </w:r>
+    </w:p>
+    <w:p>
+      <w:pPr>
+        <w:ind w:left="288" w:firstLine="0"/>
+      </w:pPr>
+      <w:r>
+        <w:rPr>
+          <w:noProof/>
+        </w:rPr>
+        <w:drawing>
+          <wp:inline distT="0" distB="0" distL="0" distR="0" wp14:anchorId="28DD71D5" wp14:editId="5264BF7C">
+            <wp:extent cx="1743075" cy="3600450"/>
+            <wp:effectExtent l="0" t="0" r="9525" b="0"/>
+            <wp:docPr id="1" name="Picture 1"/>
+            <wp:cNvGraphicFramePr>
+              <a:graphicFrameLocks xmlns:a="http://schemas.openxmlformats.org/drawingml/2006/main" noChangeAspect="1"/>
+            </wp:cNvGraphicFramePr>
+            <a:graphic xmlns:a="http://schemas.openxmlformats.org/drawingml/2006/main">
+              <a:graphicData uri="http://schemas.openxmlformats.org/drawingml/2006/picture">
+                <pic:pic xmlns:pic="http://schemas.openxmlformats.org/drawingml/2006/picture">
+                  <pic:nvPicPr>
+                    <pic:cNvPr id="1" name=""/>
+                    <pic:cNvPicPr/>
+                  </pic:nvPicPr>
+                  <pic:blipFill>
+                    <a:blip r:embed="rId6"/>
+                    <a:stretch>
+                      <a:fillRect/>
+                    </a:stretch>
+                  </pic:blipFill>
+                  <pic:spPr>
+                    <a:xfrm>
+                      <a:off x="0" y="0"/>
+                      <a:ext cx="1743075" cy="3600450"/>
+                    </a:xfrm>
+                    <a:prstGeom prst="rect">
+                      <a:avLst/>
+                    </a:prstGeom>
+                  </pic:spPr>
+                </pic:pic>
+              </a:graphicData>
+            </a:graphic>
+          </wp:inline>
+        </w:drawing>
+      </w:r>
+    </w:p>
+    <w:p>
+      <w:pPr>
+        <w:ind w:left="288" w:firstLine="0"/>
+      </w:pPr>
+    </w:p>
+    <w:p>
+      <w:r>
+        <w:t>Cube click: expand/collapse</w:t>
+      </w:r>
+      <w:r>
+        <w:t xml:space="preserve"> device list</w:t>
+      </w:r>
+      <w:r>
+        <w:t xml:space="preserve">. On main panel – show </w:t>
+      </w:r>
+      <w:r>
+        <w:t>cube details.</w:t>
+      </w:r>
+    </w:p>
+    <w:p>
+      <w:r>
+        <w:t>Cube right click: remove cube. Add device.</w:t>
+      </w:r>
+    </w:p>
+    <w:p>
+      <w:r>
+        <w:t xml:space="preserve">Device click: </w:t>
+      </w:r>
+      <w:r>
+        <w:t xml:space="preserve">On main panel – show </w:t>
+      </w:r>
+      <w:r>
+        <w:t>device</w:t>
+      </w:r>
+      <w:r>
+        <w:t xml:space="preserve"> details.</w:t>
+      </w:r>
+    </w:p>
+    <w:p>
+      <w:r>
+        <w:t xml:space="preserve">Device </w:t>
+      </w:r>
+      <w:r>
+        <w:t xml:space="preserve">left click: </w:t>
+      </w:r>
+      <w:r>
+        <w:t>remove</w:t>
+      </w:r>
+      <w:r>
+        <w:t xml:space="preserve"> device.</w:t>
       </w:r>
     </w:p>
     <w:sectPr>
@@ -1827,6 +3107,98 @@
 <file path=word/numbering.xml><?xml version="1.0" encoding="utf-8"?>
 <w:numbering xmlns:wpc="http://schemas.microsoft.com/office/word/2010/wordprocessingCanvas" xmlns:cx="http://schemas.microsoft.com/office/drawing/2014/chartex" xmlns:cx1="http://schemas.microsoft.com/office/drawing/2015/9/8/chartex" xmlns:cx2="http://schemas.microsoft.com/office/drawing/2015/10/21/chartex" xmlns:cx3="http://schemas.microsoft.com/office/drawing/2016/5/9/chartex" xmlns:cx4="http://schemas.microsoft.com/office/drawing/2016/5/10/chartex" xmlns:cx5="http://schemas.microsoft.com/office/drawing/2016/5/11/chartex" xmlns:cx6="http://schemas.microsoft.com/office/drawing/2016/5/12/chartex" xmlns:cx7="http://schemas.microsoft.com/office/drawing/2016/5/13/chartex" xmlns:cx8="http://schemas.microsoft.com/office/drawing/2016/5/14/chartex" xmlns:mc="http://schemas.openxmlformats.org/markup-compatibility/2006" xmlns:aink="http://schemas.microsoft.com/office/drawing/2016/ink" xmlns:am3d="http://schemas.microsoft.com/office/drawing/2017/model3d" xmlns:o="urn:schemas-microsoft-com:office:office" xmlns:oel="http://schemas.microsoft.com/office/2019/extlst" xmlns:r="http://schemas.openxmlformats.org/officeDocument/2006/relationships" xmlns:m="http://schemas.openxmlformats.org/officeDocument/2006/math" xmlns:v="urn:schemas-microsoft-com:vml" xmlns:wp14="http://schemas.microsoft.com/office/word/2010/wordprocessingDrawing" xmlns:wp="http://schemas.openxmlformats.org/drawingml/2006/wordprocessingDrawing" xmlns:w10="urn:schemas-microsoft-com:office:word" xmlns:w="http://schemas.openxmlformats.org/wordprocessingml/2006/main" xmlns:w14="http://schemas.microsoft.com/office/word/2010/wordml" xmlns:w15="http://schemas.microsoft.com/office/word/2012/wordml" xmlns:w16cex="http://schemas.microsoft.com/office/word/2018/wordml/cex" xmlns:w16cid="http://schemas.microsoft.com/office/word/2016/wordml/cid" xmlns:w16="http://schemas.microsoft.com/office/word/2018/wordml" xmlns:w16sdtdh="http://schemas.microsoft.com/office/word/2020/wordml/sdtdatahash" xmlns:w16se="http://schemas.microsoft.com/office/word/2015/wordml/symex" xmlns:wpg="http://schemas.microsoft.com/office/word/2010/wordprocessingGroup" xmlns:wpi="http://schemas.microsoft.com/office/word/2010/wordprocessingInk" xmlns:wne="http://schemas.microsoft.com/office/word/2006/wordml" xmlns:wps="http://schemas.microsoft.com/office/word/2010/wordprocessingShape" mc:Ignorable="w14 w15 w16se w16cid w16 w16cex w16sdtdh wp14">
   <w:abstractNum w:abstractNumId="0" w15:restartNumberingAfterBreak="0">
+    <w:nsid w:val="09E674C3"/>
+    <w:multiLevelType w:val="hybridMultilevel"/>
+    <w:tmpl w:val="F7003D1A"/>
+    <w:lvl w:ilvl="0" w:tplc="FFFFFFFF">
+      <w:start w:val="1"/>
+      <w:numFmt w:val="lowerLetter"/>
+      <w:lvlText w:val="%1."/>
+      <w:lvlJc w:val="left"/>
+      <w:pPr>
+        <w:ind w:left="648" w:hanging="360"/>
+      </w:pPr>
+      <w:rPr>
+        <w:rFonts w:hint="default"/>
+      </w:rPr>
+    </w:lvl>
+    <w:lvl w:ilvl="1" w:tplc="04090001">
+      <w:start w:val="1"/>
+      <w:numFmt w:val="bullet"/>
+      <w:lvlText w:val=""/>
+      <w:lvlJc w:val="left"/>
+      <w:pPr>
+        <w:ind w:left="1440" w:hanging="360"/>
+      </w:pPr>
+      <w:rPr>
+        <w:rFonts w:ascii="Symbol" w:hAnsi="Symbol" w:hint="default"/>
+      </w:rPr>
+    </w:lvl>
+    <w:lvl w:ilvl="2" w:tplc="FFFFFFFF">
+      <w:start w:val="1"/>
+      <w:numFmt w:val="lowerRoman"/>
+      <w:lvlText w:val="%3."/>
+      <w:lvlJc w:val="right"/>
+      <w:pPr>
+        <w:ind w:left="2088" w:hanging="180"/>
+      </w:pPr>
+    </w:lvl>
+    <w:lvl w:ilvl="3" w:tplc="FFFFFFFF" w:tentative="1">
+      <w:start w:val="1"/>
+      <w:numFmt w:val="decimal"/>
+      <w:lvlText w:val="%4."/>
+      <w:lvlJc w:val="left"/>
+      <w:pPr>
+        <w:ind w:left="2808" w:hanging="360"/>
+      </w:pPr>
+    </w:lvl>
+    <w:lvl w:ilvl="4" w:tplc="FFFFFFFF" w:tentative="1">
+      <w:start w:val="1"/>
+      <w:numFmt w:val="lowerLetter"/>
+      <w:lvlText w:val="%5."/>
+      <w:lvlJc w:val="left"/>
+      <w:pPr>
+        <w:ind w:left="3528" w:hanging="360"/>
+      </w:pPr>
+    </w:lvl>
+    <w:lvl w:ilvl="5" w:tplc="FFFFFFFF" w:tentative="1">
+      <w:start w:val="1"/>
+      <w:numFmt w:val="lowerRoman"/>
+      <w:lvlText w:val="%6."/>
+      <w:lvlJc w:val="right"/>
+      <w:pPr>
+        <w:ind w:left="4248" w:hanging="180"/>
+      </w:pPr>
+    </w:lvl>
+    <w:lvl w:ilvl="6" w:tplc="FFFFFFFF" w:tentative="1">
+      <w:start w:val="1"/>
+      <w:numFmt w:val="decimal"/>
+      <w:lvlText w:val="%7."/>
+      <w:lvlJc w:val="left"/>
+      <w:pPr>
+        <w:ind w:left="4968" w:hanging="360"/>
+      </w:pPr>
+    </w:lvl>
+    <w:lvl w:ilvl="7" w:tplc="FFFFFFFF" w:tentative="1">
+      <w:start w:val="1"/>
+      <w:numFmt w:val="lowerLetter"/>
+      <w:lvlText w:val="%8."/>
+      <w:lvlJc w:val="left"/>
+      <w:pPr>
+        <w:ind w:left="5688" w:hanging="360"/>
+      </w:pPr>
+    </w:lvl>
+    <w:lvl w:ilvl="8" w:tplc="FFFFFFFF" w:tentative="1">
+      <w:start w:val="1"/>
+      <w:numFmt w:val="lowerRoman"/>
+      <w:lvlText w:val="%9."/>
+      <w:lvlJc w:val="right"/>
+      <w:pPr>
+        <w:ind w:left="6408" w:hanging="180"/>
+      </w:pPr>
+    </w:lvl>
+  </w:abstractNum>
+  <w:abstractNum w:abstractNumId="1" w15:restartNumberingAfterBreak="0">
     <w:nsid w:val="0C1069C4"/>
     <w:multiLevelType w:val="hybridMultilevel"/>
     <w:tmpl w:val="F166775A"/>
@@ -1915,7 +3287,99 @@
       </w:pPr>
     </w:lvl>
   </w:abstractNum>
-  <w:abstractNum w:abstractNumId="1" w15:restartNumberingAfterBreak="0">
+  <w:abstractNum w:abstractNumId="2" w15:restartNumberingAfterBreak="0">
+    <w:nsid w:val="0EE21D8C"/>
+    <w:multiLevelType w:val="hybridMultilevel"/>
+    <w:tmpl w:val="E3CA7636"/>
+    <w:lvl w:ilvl="0" w:tplc="A6C8F8B8">
+      <w:start w:val="1"/>
+      <w:numFmt w:val="lowerLetter"/>
+      <w:lvlText w:val="%1."/>
+      <w:lvlJc w:val="left"/>
+      <w:pPr>
+        <w:ind w:left="648" w:hanging="360"/>
+      </w:pPr>
+      <w:rPr>
+        <w:rFonts w:hint="default"/>
+      </w:rPr>
+    </w:lvl>
+    <w:lvl w:ilvl="1" w:tplc="04090001">
+      <w:start w:val="1"/>
+      <w:numFmt w:val="bullet"/>
+      <w:lvlText w:val=""/>
+      <w:lvlJc w:val="left"/>
+      <w:pPr>
+        <w:ind w:left="1440" w:hanging="360"/>
+      </w:pPr>
+      <w:rPr>
+        <w:rFonts w:ascii="Symbol" w:hAnsi="Symbol" w:hint="default"/>
+      </w:rPr>
+    </w:lvl>
+    <w:lvl w:ilvl="2" w:tplc="0409001B">
+      <w:start w:val="1"/>
+      <w:numFmt w:val="lowerRoman"/>
+      <w:lvlText w:val="%3."/>
+      <w:lvlJc w:val="right"/>
+      <w:pPr>
+        <w:ind w:left="2088" w:hanging="180"/>
+      </w:pPr>
+    </w:lvl>
+    <w:lvl w:ilvl="3" w:tplc="0409000F" w:tentative="1">
+      <w:start w:val="1"/>
+      <w:numFmt w:val="decimal"/>
+      <w:lvlText w:val="%4."/>
+      <w:lvlJc w:val="left"/>
+      <w:pPr>
+        <w:ind w:left="2808" w:hanging="360"/>
+      </w:pPr>
+    </w:lvl>
+    <w:lvl w:ilvl="4" w:tplc="04090019" w:tentative="1">
+      <w:start w:val="1"/>
+      <w:numFmt w:val="lowerLetter"/>
+      <w:lvlText w:val="%5."/>
+      <w:lvlJc w:val="left"/>
+      <w:pPr>
+        <w:ind w:left="3528" w:hanging="360"/>
+      </w:pPr>
+    </w:lvl>
+    <w:lvl w:ilvl="5" w:tplc="0409001B" w:tentative="1">
+      <w:start w:val="1"/>
+      <w:numFmt w:val="lowerRoman"/>
+      <w:lvlText w:val="%6."/>
+      <w:lvlJc w:val="right"/>
+      <w:pPr>
+        <w:ind w:left="4248" w:hanging="180"/>
+      </w:pPr>
+    </w:lvl>
+    <w:lvl w:ilvl="6" w:tplc="0409000F" w:tentative="1">
+      <w:start w:val="1"/>
+      <w:numFmt w:val="decimal"/>
+      <w:lvlText w:val="%7."/>
+      <w:lvlJc w:val="left"/>
+      <w:pPr>
+        <w:ind w:left="4968" w:hanging="360"/>
+      </w:pPr>
+    </w:lvl>
+    <w:lvl w:ilvl="7" w:tplc="04090019" w:tentative="1">
+      <w:start w:val="1"/>
+      <w:numFmt w:val="lowerLetter"/>
+      <w:lvlText w:val="%8."/>
+      <w:lvlJc w:val="left"/>
+      <w:pPr>
+        <w:ind w:left="5688" w:hanging="360"/>
+      </w:pPr>
+    </w:lvl>
+    <w:lvl w:ilvl="8" w:tplc="0409001B" w:tentative="1">
+      <w:start w:val="1"/>
+      <w:numFmt w:val="lowerRoman"/>
+      <w:lvlText w:val="%9."/>
+      <w:lvlJc w:val="right"/>
+      <w:pPr>
+        <w:ind w:left="6408" w:hanging="180"/>
+      </w:pPr>
+    </w:lvl>
+  </w:abstractNum>
+  <w:abstractNum w:abstractNumId="3" w15:restartNumberingAfterBreak="0">
     <w:nsid w:val="130721D0"/>
     <w:multiLevelType w:val="hybridMultilevel"/>
     <w:tmpl w:val="F166775A"/>
@@ -2004,7 +3468,7 @@
       </w:pPr>
     </w:lvl>
   </w:abstractNum>
-  <w:abstractNum w:abstractNumId="2" w15:restartNumberingAfterBreak="0">
+  <w:abstractNum w:abstractNumId="4" w15:restartNumberingAfterBreak="0">
     <w:nsid w:val="3DBF7B7C"/>
     <w:multiLevelType w:val="hybridMultilevel"/>
     <w:tmpl w:val="233049CE"/>
@@ -2093,7 +3557,7 @@
       </w:pPr>
     </w:lvl>
   </w:abstractNum>
-  <w:abstractNum w:abstractNumId="3" w15:restartNumberingAfterBreak="0">
+  <w:abstractNum w:abstractNumId="5" w15:restartNumberingAfterBreak="0">
     <w:nsid w:val="444C5EC2"/>
     <w:multiLevelType w:val="hybridMultilevel"/>
     <w:tmpl w:val="E244F1C4"/>
@@ -2182,7 +3646,7 @@
       </w:pPr>
     </w:lvl>
   </w:abstractNum>
-  <w:abstractNum w:abstractNumId="4" w15:restartNumberingAfterBreak="0">
+  <w:abstractNum w:abstractNumId="6" w15:restartNumberingAfterBreak="0">
     <w:nsid w:val="741C1EFB"/>
     <w:multiLevelType w:val="hybridMultilevel"/>
     <w:tmpl w:val="12BAEA44"/>
@@ -2272,19 +3736,25 @@
     </w:lvl>
   </w:abstractNum>
   <w:num w:numId="1" w16cid:durableId="977760645">
-    <w:abstractNumId w:val="0"/>
+    <w:abstractNumId w:val="1"/>
   </w:num>
   <w:num w:numId="2" w16cid:durableId="1736007464">
-    <w:abstractNumId w:val="1"/>
+    <w:abstractNumId w:val="3"/>
   </w:num>
   <w:num w:numId="3" w16cid:durableId="1306927964">
-    <w:abstractNumId w:val="3"/>
+    <w:abstractNumId w:val="5"/>
   </w:num>
   <w:num w:numId="4" w16cid:durableId="1323773767">
+    <w:abstractNumId w:val="6"/>
+  </w:num>
+  <w:num w:numId="5" w16cid:durableId="646013099">
     <w:abstractNumId w:val="4"/>
   </w:num>
-  <w:num w:numId="5" w16cid:durableId="646013099">
+  <w:num w:numId="6" w16cid:durableId="1141458873">
     <w:abstractNumId w:val="2"/>
+  </w:num>
+  <w:num w:numId="7" w16cid:durableId="994527920">
+    <w:abstractNumId w:val="0"/>
   </w:num>
 </w:numbering>
 </file>
@@ -2698,6 +4168,27 @@
       <w:rFonts w:asciiTheme="majorBidi" w:hAnsiTheme="majorBidi" w:cstheme="majorBidi"/>
     </w:rPr>
   </w:style>
+  <w:style w:type="paragraph" w:styleId="Heading1">
+    <w:name w:val="heading 1"/>
+    <w:basedOn w:val="Normal"/>
+    <w:next w:val="Normal"/>
+    <w:link w:val="Heading1Char"/>
+    <w:uiPriority w:val="9"/>
+    <w:qFormat/>
+    <w:rsid w:val="0097654B"/>
+    <w:pPr>
+      <w:keepNext/>
+      <w:keepLines/>
+      <w:spacing w:before="240"/>
+      <w:outlineLvl w:val="0"/>
+    </w:pPr>
+    <w:rPr>
+      <w:rFonts w:asciiTheme="majorHAnsi" w:eastAsiaTheme="majorEastAsia" w:hAnsiTheme="majorHAnsi"/>
+      <w:color w:val="2F5496" w:themeColor="accent1" w:themeShade="BF"/>
+      <w:sz w:val="32"/>
+      <w:szCs w:val="32"/>
+    </w:rPr>
+  </w:style>
   <w:style w:type="paragraph" w:styleId="Heading2">
     <w:name w:val="heading 2"/>
     <w:basedOn w:val="Normal"/>
@@ -2883,6 +4374,74 @@
       <w:color w:val="1F3763" w:themeColor="accent1" w:themeShade="7F"/>
       <w:sz w:val="24"/>
       <w:szCs w:val="24"/>
+    </w:rPr>
+  </w:style>
+  <w:style w:type="character" w:customStyle="1" w:styleId="Heading1Char">
+    <w:name w:val="Heading 1 Char"/>
+    <w:basedOn w:val="DefaultParagraphFont"/>
+    <w:link w:val="Heading1"/>
+    <w:uiPriority w:val="9"/>
+    <w:rsid w:val="0097654B"/>
+    <w:rPr>
+      <w:rFonts w:asciiTheme="majorHAnsi" w:eastAsiaTheme="majorEastAsia" w:hAnsiTheme="majorHAnsi" w:cstheme="majorBidi"/>
+      <w:color w:val="2F5496" w:themeColor="accent1" w:themeShade="BF"/>
+      <w:sz w:val="32"/>
+      <w:szCs w:val="32"/>
+    </w:rPr>
+  </w:style>
+  <w:style w:type="paragraph" w:styleId="TOCHeading">
+    <w:name w:val="TOC Heading"/>
+    <w:basedOn w:val="Heading1"/>
+    <w:next w:val="Normal"/>
+    <w:uiPriority w:val="39"/>
+    <w:unhideWhenUsed/>
+    <w:qFormat/>
+    <w:rsid w:val="0097654B"/>
+    <w:pPr>
+      <w:ind w:firstLine="0"/>
+      <w:outlineLvl w:val="9"/>
+    </w:pPr>
+    <w:rPr>
+      <w:kern w:val="0"/>
+      <w:lang w:bidi="ar-SA"/>
+      <w14:ligatures w14:val="none"/>
+    </w:rPr>
+  </w:style>
+  <w:style w:type="paragraph" w:styleId="TOC2">
+    <w:name w:val="toc 2"/>
+    <w:basedOn w:val="Normal"/>
+    <w:next w:val="Normal"/>
+    <w:autoRedefine/>
+    <w:uiPriority w:val="39"/>
+    <w:unhideWhenUsed/>
+    <w:rsid w:val="0097654B"/>
+    <w:pPr>
+      <w:spacing w:after="100"/>
+      <w:ind w:left="220"/>
+    </w:pPr>
+  </w:style>
+  <w:style w:type="paragraph" w:styleId="TOC3">
+    <w:name w:val="toc 3"/>
+    <w:basedOn w:val="Normal"/>
+    <w:next w:val="Normal"/>
+    <w:autoRedefine/>
+    <w:uiPriority w:val="39"/>
+    <w:unhideWhenUsed/>
+    <w:rsid w:val="0097654B"/>
+    <w:pPr>
+      <w:spacing w:after="100"/>
+      <w:ind w:left="440"/>
+    </w:pPr>
+  </w:style>
+  <w:style w:type="character" w:styleId="Hyperlink">
+    <w:name w:val="Hyperlink"/>
+    <w:basedOn w:val="DefaultParagraphFont"/>
+    <w:uiPriority w:val="99"/>
+    <w:unhideWhenUsed/>
+    <w:rsid w:val="0097654B"/>
+    <w:rPr>
+      <w:color w:val="0563C1" w:themeColor="hyperlink"/>
+      <w:u w:val="single"/>
     </w:rPr>
   </w:style>
 </w:styles>
@@ -3181,4 +4740,16 @@
     </a:ext>
   </a:extLst>
 </a:theme>
+</file>
+
+<file path=customXml/item1.xml><?xml version="1.0" encoding="utf-8"?>
+<b:Sources xmlns:b="http://schemas.openxmlformats.org/officeDocument/2006/bibliography" xmlns="http://schemas.openxmlformats.org/officeDocument/2006/bibliography" SelectedStyle="\APASixthEditionOfficeOnline.xsl" StyleName="APA" Version="6"/>
+</file>
+
+<file path=customXml/itemProps1.xml><?xml version="1.0" encoding="utf-8"?>
+<ds:datastoreItem xmlns:ds="http://schemas.openxmlformats.org/officeDocument/2006/customXml" ds:itemID="{C087A87A-5889-496D-8F02-272D28936AAD}">
+  <ds:schemaRefs>
+    <ds:schemaRef ds:uri="http://schemas.openxmlformats.org/officeDocument/2006/bibliography"/>
+  </ds:schemaRefs>
+</ds:datastoreItem>
 </file>
</xml_diff>

<commit_message>
UeiBridgeSetup added. (instead of BridgeSetup)
</commit_message>
<xml_diff>
--- a/Doc/UeiBridge.docx
+++ b/Doc/UeiBridge.docx
@@ -6,8 +6,13 @@
       <w:pPr>
         <w:pStyle w:val="Title"/>
       </w:pPr>
-      <w:r>
-        <w:t>Uei-</w:t>
+      <w:proofErr w:type="spellStart"/>
+      <w:r>
+        <w:t>Uei</w:t>
+      </w:r>
+      <w:proofErr w:type="spellEnd"/>
+      <w:r>
+        <w:t>-</w:t>
       </w:r>
       <w:r>
         <w:t>Bridge</w:t>
@@ -1077,7 +1082,36 @@
         <w:t xml:space="preserve">(real) </w:t>
       </w:r>
       <w:r>
-        <w:t>name is determines by as Uei api: GetDeviceName()</w:t>
+        <w:t xml:space="preserve">name is determines by as </w:t>
+      </w:r>
+      <w:proofErr w:type="spellStart"/>
+      <w:r>
+        <w:t>Uei</w:t>
+      </w:r>
+      <w:proofErr w:type="spellEnd"/>
+      <w:r>
+        <w:t xml:space="preserve"> </w:t>
+      </w:r>
+      <w:proofErr w:type="spellStart"/>
+      <w:r>
+        <w:t>api</w:t>
+      </w:r>
+      <w:proofErr w:type="spellEnd"/>
+      <w:r>
+        <w:t xml:space="preserve">: </w:t>
+      </w:r>
+      <w:proofErr w:type="spellStart"/>
+      <w:proofErr w:type="gramStart"/>
+      <w:r>
+        <w:t>GetDeviceName</w:t>
+      </w:r>
+      <w:proofErr w:type="spellEnd"/>
+      <w:r>
+        <w:t>(</w:t>
+      </w:r>
+      <w:proofErr w:type="gramEnd"/>
+      <w:r>
+        <w:t>)</w:t>
       </w:r>
     </w:p>
     <w:p>
@@ -1100,7 +1134,23 @@
           <w:b/>
           <w:bCs/>
         </w:rPr>
-        <w:t>“BlockSensor”</w:t>
+        <w:t>“</w:t>
+      </w:r>
+      <w:proofErr w:type="spellStart"/>
+      <w:r>
+        <w:rPr>
+          <w:b/>
+          <w:bCs/>
+        </w:rPr>
+        <w:t>BlockSensor</w:t>
+      </w:r>
+      <w:proofErr w:type="spellEnd"/>
+      <w:r>
+        <w:rPr>
+          <w:b/>
+          <w:bCs/>
+        </w:rPr>
+        <w:t>”</w:t>
       </w:r>
     </w:p>
     <w:p>
@@ -1112,13 +1162,34 @@
         </w:numPr>
       </w:pPr>
       <w:r>
-        <w:t xml:space="preserve">Each device manager inherits DeviceName from </w:t>
+        <w:t xml:space="preserve">Each device manager inherits </w:t>
+      </w:r>
+      <w:proofErr w:type="spellStart"/>
+      <w:r>
+        <w:t>DeviceName</w:t>
+      </w:r>
+      <w:proofErr w:type="spellEnd"/>
+      <w:r>
+        <w:t xml:space="preserve"> from </w:t>
       </w:r>
       <w:r>
         <w:t>its parent (</w:t>
       </w:r>
-      <w:r>
-        <w:t>OutputDevice or InputDevice class</w:t>
+      <w:proofErr w:type="spellStart"/>
+      <w:r>
+        <w:t>OutputDevice</w:t>
+      </w:r>
+      <w:proofErr w:type="spellEnd"/>
+      <w:r>
+        <w:t xml:space="preserve"> or </w:t>
+      </w:r>
+      <w:proofErr w:type="spellStart"/>
+      <w:r>
+        <w:t>InputDevice</w:t>
+      </w:r>
+      <w:proofErr w:type="spellEnd"/>
+      <w:r>
+        <w:t xml:space="preserve"> class</w:t>
       </w:r>
       <w:r>
         <w:t>)</w:t>
@@ -1148,6 +1219,7 @@
       <w:r>
         <w:t xml:space="preserve">. It can define </w:t>
       </w:r>
+      <w:proofErr w:type="spellStart"/>
       <w:r>
         <w:rPr>
           <w:b/>
@@ -1155,6 +1227,7 @@
         </w:rPr>
         <w:t>ThisDeviceSetup</w:t>
       </w:r>
+      <w:proofErr w:type="spellEnd"/>
       <w:r>
         <w:t xml:space="preserve"> property, for example:</w:t>
       </w:r>
@@ -1182,7 +1255,51 @@
           <w:sz w:val="20"/>
           <w:szCs w:val="20"/>
         </w:rPr>
-        <w:t>public AO308Setup ThisDeviceSetup =&gt; _deviceSetup as AO308Setup;</w:t>
+        <w:t xml:space="preserve">public AO308Setup </w:t>
+      </w:r>
+      <w:proofErr w:type="spellStart"/>
+      <w:r>
+        <w:rPr>
+          <w:rFonts w:asciiTheme="minorBidi" w:hAnsiTheme="minorBidi" w:cstheme="minorBidi"/>
+          <w:b/>
+          <w:bCs/>
+          <w:sz w:val="20"/>
+          <w:szCs w:val="20"/>
+        </w:rPr>
+        <w:t>ThisDeviceSetup</w:t>
+      </w:r>
+      <w:proofErr w:type="spellEnd"/>
+      <w:r>
+        <w:rPr>
+          <w:rFonts w:asciiTheme="minorBidi" w:hAnsiTheme="minorBidi" w:cstheme="minorBidi"/>
+          <w:b/>
+          <w:bCs/>
+          <w:sz w:val="20"/>
+          <w:szCs w:val="20"/>
+        </w:rPr>
+        <w:t xml:space="preserve"> =&gt; _</w:t>
+      </w:r>
+      <w:proofErr w:type="spellStart"/>
+      <w:r>
+        <w:rPr>
+          <w:rFonts w:asciiTheme="minorBidi" w:hAnsiTheme="minorBidi" w:cstheme="minorBidi"/>
+          <w:b/>
+          <w:bCs/>
+          <w:sz w:val="20"/>
+          <w:szCs w:val="20"/>
+        </w:rPr>
+        <w:t>deviceSetup</w:t>
+      </w:r>
+      <w:proofErr w:type="spellEnd"/>
+      <w:r>
+        <w:rPr>
+          <w:rFonts w:asciiTheme="minorBidi" w:hAnsiTheme="minorBidi" w:cstheme="minorBidi"/>
+          <w:b/>
+          <w:bCs/>
+          <w:sz w:val="20"/>
+          <w:szCs w:val="20"/>
+        </w:rPr>
+        <w:t xml:space="preserve"> as AO308Setup;</w:t>
       </w:r>
     </w:p>
     <w:p>
@@ -1239,10 +1356,23 @@
         <w:rPr>
           <w:strike/>
         </w:rPr>
-        <w:t>when block sensor is active, this card should be dedicated to block sensor.</w:t>
-      </w:r>
-      <w:r>
-        <w:t>done.</w:t>
+        <w:t xml:space="preserve">when block sensor is active, this card should be dedicated to block </w:t>
+      </w:r>
+      <w:proofErr w:type="spellStart"/>
+      <w:proofErr w:type="gramStart"/>
+      <w:r>
+        <w:rPr>
+          <w:strike/>
+        </w:rPr>
+        <w:t>sensor.</w:t>
+      </w:r>
+      <w:r>
+        <w:t>done</w:t>
+      </w:r>
+      <w:proofErr w:type="spellEnd"/>
+      <w:proofErr w:type="gramEnd"/>
+      <w:r>
+        <w:t>.</w:t>
       </w:r>
     </w:p>
     <w:p>
@@ -1313,8 +1443,13 @@
       </w:r>
     </w:p>
     <w:p>
-      <w:r>
-        <w:t xml:space="preserve">BlockSensor </w:t>
+      <w:proofErr w:type="spellStart"/>
+      <w:r>
+        <w:t>BlockSensor</w:t>
+      </w:r>
+      <w:proofErr w:type="spellEnd"/>
+      <w:r>
+        <w:t xml:space="preserve"> </w:t>
       </w:r>
       <w:r>
         <w:t xml:space="preserve">uses analog and digital card. The first </w:t>
@@ -1358,8 +1493,13 @@
         </w:numPr>
       </w:pPr>
       <w:r>
-        <w:t>Unit test on EthMessage</w:t>
-      </w:r>
+        <w:t xml:space="preserve">Unit test on </w:t>
+      </w:r>
+      <w:proofErr w:type="spellStart"/>
+      <w:r>
+        <w:t>EthMessage</w:t>
+      </w:r>
+      <w:proofErr w:type="spellEnd"/>
     </w:p>
     <w:p>
       <w:pPr>
@@ -1370,7 +1510,15 @@
         </w:numPr>
       </w:pPr>
       <w:r>
-        <w:t>DIO403, replace bits. The input bits should be in lower order. (for the sake of block sensor)</w:t>
+        <w:t>DIO403, replace bits. The input bits should be in lower order. (</w:t>
+      </w:r>
+      <w:proofErr w:type="gramStart"/>
+      <w:r>
+        <w:t>for</w:t>
+      </w:r>
+      <w:proofErr w:type="gramEnd"/>
+      <w:r>
+        <w:t xml:space="preserve"> the sake of block sensor)</w:t>
       </w:r>
     </w:p>
     <w:p>
@@ -1400,8 +1548,16 @@
         <w:rPr>
           <w:strike/>
         </w:rPr>
-        <w:t>from Program.cs</w:t>
-      </w:r>
+        <w:t xml:space="preserve">from </w:t>
+      </w:r>
+      <w:proofErr w:type="spellStart"/>
+      <w:r>
+        <w:rPr>
+          <w:strike/>
+        </w:rPr>
+        <w:t>Program.cs</w:t>
+      </w:r>
+      <w:proofErr w:type="spellEnd"/>
       <w:r>
         <w:rPr>
           <w:strike/>
@@ -1433,15 +1589,27 @@
       <w:r>
         <w:t xml:space="preserve"> to use </w:t>
       </w:r>
-      <w:r>
-        <w:rPr>
-          <w:rFonts w:ascii="Consolas" w:hAnsi="Consolas" w:cs="Consolas"/>
-          <w:color w:val="000000"/>
-          <w:kern w:val="0"/>
-          <w:sz w:val="19"/>
-          <w:szCs w:val="19"/>
-        </w:rPr>
-        <w:t>Activator.CreateInstance()</w:t>
+      <w:proofErr w:type="spellStart"/>
+      <w:r>
+        <w:rPr>
+          <w:rFonts w:ascii="Consolas" w:hAnsi="Consolas" w:cs="Consolas"/>
+          <w:color w:val="000000"/>
+          <w:kern w:val="0"/>
+          <w:sz w:val="19"/>
+          <w:szCs w:val="19"/>
+        </w:rPr>
+        <w:t>Activator.CreateInstance</w:t>
+      </w:r>
+      <w:proofErr w:type="spellEnd"/>
+      <w:r>
+        <w:rPr>
+          <w:rFonts w:ascii="Consolas" w:hAnsi="Consolas" w:cs="Consolas"/>
+          <w:color w:val="000000"/>
+          <w:kern w:val="0"/>
+          <w:sz w:val="19"/>
+          <w:szCs w:val="19"/>
+        </w:rPr>
+        <w:t>()</w:t>
       </w:r>
       <w:r>
         <w:rPr>
@@ -1460,7 +1628,15 @@
         <w:t>ou</w:t>
       </w:r>
       <w:r>
-        <w:t xml:space="preserve"> earn one and loose two. Something like DeviceManagerFactory might be more efficient.</w:t>
+        <w:t xml:space="preserve"> earn one and loose two. Something like </w:t>
+      </w:r>
+      <w:proofErr w:type="spellStart"/>
+      <w:r>
+        <w:t>DeviceManagerFactory</w:t>
+      </w:r>
+      <w:proofErr w:type="spellEnd"/>
+      <w:r>
+        <w:t xml:space="preserve"> might be more efficient.</w:t>
       </w:r>
     </w:p>
     <w:p>
@@ -1486,6 +1662,7 @@
         </w:rPr>
         <w:t xml:space="preserve">Use </w:t>
       </w:r>
+      <w:proofErr w:type="spellStart"/>
       <w:r>
         <w:rPr>
           <w:rFonts w:ascii="Consolas" w:hAnsi="Consolas" w:cs="Consolas"/>
@@ -1517,11 +1694,23 @@
           <w:sz w:val="19"/>
           <w:szCs w:val="19"/>
         </w:rPr>
-        <w:t xml:space="preserve">ForDevice </w:t>
-      </w:r>
-      <w:r>
-        <w:rPr>
+        <w:t>ForDevice</w:t>
+      </w:r>
+      <w:proofErr w:type="spellEnd"/>
+      <w:r>
+        <w:rPr>
+          <w:rFonts w:ascii="Consolas" w:hAnsi="Consolas" w:cs="Consolas"/>
           <w:strike/>
+          <w:color w:val="000000"/>
+          <w:kern w:val="0"/>
+          <w:sz w:val="19"/>
+          <w:szCs w:val="19"/>
+        </w:rPr>
+        <w:t xml:space="preserve"> </w:t>
+      </w:r>
+      <w:r>
+        <w:rPr>
+          <w:strike/>
         </w:rPr>
         <w:t xml:space="preserve">instead of getting </w:t>
       </w:r>
@@ -1535,10 +1724,23 @@
         <w:rPr>
           <w:strike/>
         </w:rPr>
-        <w:t>entry by index.</w:t>
-      </w:r>
-      <w:r>
-        <w:t>done.</w:t>
+        <w:t xml:space="preserve">entry by </w:t>
+      </w:r>
+      <w:proofErr w:type="spellStart"/>
+      <w:proofErr w:type="gramStart"/>
+      <w:r>
+        <w:rPr>
+          <w:strike/>
+        </w:rPr>
+        <w:t>index.</w:t>
+      </w:r>
+      <w:r>
+        <w:t>done</w:t>
+      </w:r>
+      <w:proofErr w:type="spellEnd"/>
+      <w:proofErr w:type="gramEnd"/>
+      <w:r>
+        <w:t>.</w:t>
       </w:r>
     </w:p>
     <w:p>
@@ -1821,8 +2023,31 @@
           <w:sz w:val="19"/>
           <w:szCs w:val="19"/>
         </w:rPr>
-        <w:t xml:space="preserve"> DownstreamConvert(</w:t>
-      </w:r>
+        <w:t xml:space="preserve"> </w:t>
+      </w:r>
+      <w:proofErr w:type="spellStart"/>
+      <w:r>
+        <w:rPr>
+          <w:rFonts w:ascii="Consolas" w:hAnsi="Consolas" w:cs="Consolas"/>
+          <w:color w:val="000000"/>
+          <w:kern w:val="0"/>
+          <w:sz w:val="19"/>
+          <w:szCs w:val="19"/>
+        </w:rPr>
+        <w:t>DownstreamConvert</w:t>
+      </w:r>
+      <w:proofErr w:type="spellEnd"/>
+      <w:r>
+        <w:rPr>
+          <w:rFonts w:ascii="Consolas" w:hAnsi="Consolas" w:cs="Consolas"/>
+          <w:color w:val="000000"/>
+          <w:kern w:val="0"/>
+          <w:sz w:val="19"/>
+          <w:szCs w:val="19"/>
+        </w:rPr>
+        <w:t>(</w:t>
+      </w:r>
+      <w:proofErr w:type="gramStart"/>
       <w:r>
         <w:rPr>
           <w:rFonts w:ascii="Consolas" w:hAnsi="Consolas" w:cs="Consolas"/>
@@ -1841,7 +2066,40 @@
           <w:sz w:val="19"/>
           <w:szCs w:val="19"/>
         </w:rPr>
-        <w:t>[] messagePayload);</w:t>
+        <w:t>[</w:t>
+      </w:r>
+      <w:proofErr w:type="gramEnd"/>
+      <w:r>
+        <w:rPr>
+          <w:rFonts w:ascii="Consolas" w:hAnsi="Consolas" w:cs="Consolas"/>
+          <w:color w:val="000000"/>
+          <w:kern w:val="0"/>
+          <w:sz w:val="19"/>
+          <w:szCs w:val="19"/>
+        </w:rPr>
+        <w:t xml:space="preserve">] </w:t>
+      </w:r>
+      <w:proofErr w:type="spellStart"/>
+      <w:r>
+        <w:rPr>
+          <w:rFonts w:ascii="Consolas" w:hAnsi="Consolas" w:cs="Consolas"/>
+          <w:color w:val="000000"/>
+          <w:kern w:val="0"/>
+          <w:sz w:val="19"/>
+          <w:szCs w:val="19"/>
+        </w:rPr>
+        <w:t>messagePayload</w:t>
+      </w:r>
+      <w:proofErr w:type="spellEnd"/>
+      <w:r>
+        <w:rPr>
+          <w:rFonts w:ascii="Consolas" w:hAnsi="Consolas" w:cs="Consolas"/>
+          <w:color w:val="000000"/>
+          <w:kern w:val="0"/>
+          <w:sz w:val="19"/>
+          <w:szCs w:val="19"/>
+        </w:rPr>
+        <w:t>);</w:t>
       </w:r>
     </w:p>
     <w:p>
@@ -1869,6 +2127,7 @@
         </w:rPr>
         <w:t xml:space="preserve">        </w:t>
       </w:r>
+      <w:proofErr w:type="gramStart"/>
       <w:r>
         <w:rPr>
           <w:rFonts w:ascii="Consolas" w:hAnsi="Consolas" w:cs="Consolas"/>
@@ -1887,7 +2146,40 @@
           <w:sz w:val="19"/>
           <w:szCs w:val="19"/>
         </w:rPr>
-        <w:t>[] UpstreamConvert(</w:t>
+        <w:t>[</w:t>
+      </w:r>
+      <w:proofErr w:type="gramEnd"/>
+      <w:r>
+        <w:rPr>
+          <w:rFonts w:ascii="Consolas" w:hAnsi="Consolas" w:cs="Consolas"/>
+          <w:color w:val="000000"/>
+          <w:kern w:val="0"/>
+          <w:sz w:val="19"/>
+          <w:szCs w:val="19"/>
+        </w:rPr>
+        <w:t xml:space="preserve">] </w:t>
+      </w:r>
+      <w:proofErr w:type="spellStart"/>
+      <w:r>
+        <w:rPr>
+          <w:rFonts w:ascii="Consolas" w:hAnsi="Consolas" w:cs="Consolas"/>
+          <w:color w:val="000000"/>
+          <w:kern w:val="0"/>
+          <w:sz w:val="19"/>
+          <w:szCs w:val="19"/>
+        </w:rPr>
+        <w:t>UpstreamConvert</w:t>
+      </w:r>
+      <w:proofErr w:type="spellEnd"/>
+      <w:r>
+        <w:rPr>
+          <w:rFonts w:ascii="Consolas" w:hAnsi="Consolas" w:cs="Consolas"/>
+          <w:color w:val="000000"/>
+          <w:kern w:val="0"/>
+          <w:sz w:val="19"/>
+          <w:szCs w:val="19"/>
+        </w:rPr>
+        <w:t>(</w:t>
       </w:r>
       <w:r>
         <w:rPr>
@@ -1953,7 +2245,40 @@
           <w:sz w:val="19"/>
           <w:szCs w:val="19"/>
         </w:rPr>
-        <w:t xml:space="preserve"> DeviceName { </w:t>
+        <w:t xml:space="preserve"> </w:t>
+      </w:r>
+      <w:proofErr w:type="spellStart"/>
+      <w:r>
+        <w:rPr>
+          <w:rFonts w:ascii="Consolas" w:hAnsi="Consolas" w:cs="Consolas"/>
+          <w:color w:val="000000"/>
+          <w:kern w:val="0"/>
+          <w:sz w:val="19"/>
+          <w:szCs w:val="19"/>
+        </w:rPr>
+        <w:t>DeviceName</w:t>
+      </w:r>
+      <w:proofErr w:type="spellEnd"/>
+      <w:r>
+        <w:rPr>
+          <w:rFonts w:ascii="Consolas" w:hAnsi="Consolas" w:cs="Consolas"/>
+          <w:color w:val="000000"/>
+          <w:kern w:val="0"/>
+          <w:sz w:val="19"/>
+          <w:szCs w:val="19"/>
+        </w:rPr>
+        <w:t xml:space="preserve"> </w:t>
+      </w:r>
+      <w:proofErr w:type="gramStart"/>
+      <w:r>
+        <w:rPr>
+          <w:rFonts w:ascii="Consolas" w:hAnsi="Consolas" w:cs="Consolas"/>
+          <w:color w:val="000000"/>
+          <w:kern w:val="0"/>
+          <w:sz w:val="19"/>
+          <w:szCs w:val="19"/>
+        </w:rPr>
+        <w:t xml:space="preserve">{ </w:t>
       </w:r>
       <w:r>
         <w:rPr>
@@ -1965,6 +2290,7 @@
         </w:rPr>
         <w:t>get</w:t>
       </w:r>
+      <w:proofErr w:type="gramEnd"/>
       <w:r>
         <w:rPr>
           <w:rFonts w:ascii="Consolas" w:hAnsi="Consolas" w:cs="Consolas"/>
@@ -2007,7 +2333,15 @@
         <w:ind w:left="288" w:firstLine="0"/>
       </w:pPr>
       <w:r>
-        <w:t>Instead of IConvert,</w:t>
+        <w:t xml:space="preserve">Instead of </w:t>
+      </w:r>
+      <w:proofErr w:type="spellStart"/>
+      <w:r>
+        <w:t>IConvert</w:t>
+      </w:r>
+      <w:proofErr w:type="spellEnd"/>
+      <w:r>
+        <w:t>,</w:t>
       </w:r>
     </w:p>
     <w:p>
@@ -2042,13 +2376,29 @@
         <w:t xml:space="preserve"> convert</w:t>
       </w:r>
       <w:r>
-        <w:t xml:space="preserve"> to know about the setup of the program. Just give the needed parameters! (min voltage, max </w:t>
+        <w:t xml:space="preserve"> to know about the setup of the program. Just give the needed parameters! (</w:t>
+      </w:r>
+      <w:proofErr w:type="gramStart"/>
+      <w:r>
+        <w:t>min</w:t>
+      </w:r>
+      <w:proofErr w:type="gramEnd"/>
+      <w:r>
+        <w:t xml:space="preserve"> voltage, max </w:t>
       </w:r>
       <w:r>
         <w:t>voltage</w:t>
       </w:r>
       <w:r>
-        <w:t>, etc…)</w:t>
+        <w:t xml:space="preserve">, </w:t>
+      </w:r>
+      <w:proofErr w:type="spellStart"/>
+      <w:r>
+        <w:t>etc</w:t>
+      </w:r>
+      <w:proofErr w:type="spellEnd"/>
+      <w:r>
+        <w:t>…)</w:t>
       </w:r>
     </w:p>
     <w:p>
@@ -2083,7 +2433,15 @@
     </w:p>
     <w:p>
       <w:r>
-        <w:t>List&lt; PerDeviceObjects&gt;</w:t>
+        <w:t xml:space="preserve">List&lt; </w:t>
+      </w:r>
+      <w:proofErr w:type="spellStart"/>
+      <w:r>
+        <w:t>PerDeviceObjects</w:t>
+      </w:r>
+      <w:proofErr w:type="spellEnd"/>
+      <w:r>
+        <w:t>&gt;</w:t>
       </w:r>
       <w:r>
         <w:t xml:space="preserve"> </w:t>
@@ -2092,17 +2450,30 @@
         <w:rPr>
           <w:strike/>
         </w:rPr>
-        <w:t>_deviceObjectsTable</w:t>
-      </w:r>
+        <w:t>_</w:t>
+      </w:r>
+      <w:proofErr w:type="spellStart"/>
+      <w:r>
+        <w:rPr>
+          <w:strike/>
+        </w:rPr>
+        <w:t>deviceObjectsTable</w:t>
+      </w:r>
+      <w:proofErr w:type="spellEnd"/>
       <w:r>
         <w:t xml:space="preserve"> </w:t>
       </w:r>
       <w:r>
-        <w:t>_deviceObjects</w:t>
+        <w:t>_</w:t>
+      </w:r>
+      <w:proofErr w:type="spellStart"/>
+      <w:r>
+        <w:t>deviceObjects</w:t>
       </w:r>
       <w:r>
         <w:t>List</w:t>
       </w:r>
+      <w:proofErr w:type="spellEnd"/>
     </w:p>
     <w:p>
       <w:r>
@@ -2160,6 +2531,7 @@
         </w:rPr>
         <w:t xml:space="preserve"> </w:t>
       </w:r>
+      <w:proofErr w:type="spellStart"/>
       <w:r>
         <w:rPr>
           <w:rFonts w:ascii="Consolas" w:hAnsi="Consolas" w:cs="Consolas"/>
@@ -2170,6 +2542,7 @@
         </w:rPr>
         <w:t>PerDeviceObjects</w:t>
       </w:r>
+      <w:proofErr w:type="spellEnd"/>
     </w:p>
     <w:p>
       <w:pPr>
@@ -2220,7 +2593,29 @@
           <w:sz w:val="19"/>
           <w:szCs w:val="19"/>
         </w:rPr>
-        <w:t xml:space="preserve">        DeviceName </w:t>
+        <w:t xml:space="preserve">        </w:t>
+      </w:r>
+      <w:proofErr w:type="spellStart"/>
+      <w:r>
+        <w:rPr>
+          <w:rFonts w:ascii="Consolas" w:hAnsi="Consolas" w:cs="Consolas"/>
+          <w:color w:val="000000"/>
+          <w:kern w:val="0"/>
+          <w:sz w:val="19"/>
+          <w:szCs w:val="19"/>
+        </w:rPr>
+        <w:t>DeviceName</w:t>
+      </w:r>
+      <w:proofErr w:type="spellEnd"/>
+      <w:r>
+        <w:rPr>
+          <w:rFonts w:ascii="Consolas" w:hAnsi="Consolas" w:cs="Consolas"/>
+          <w:color w:val="000000"/>
+          <w:kern w:val="0"/>
+          <w:sz w:val="19"/>
+          <w:szCs w:val="19"/>
+        </w:rPr>
+        <w:t xml:space="preserve"> </w:t>
       </w:r>
     </w:p>
     <w:p>
@@ -2246,7 +2641,29 @@
           <w:sz w:val="19"/>
           <w:szCs w:val="19"/>
         </w:rPr>
-        <w:t xml:space="preserve">        SlotNumber </w:t>
+        <w:t xml:space="preserve">        </w:t>
+      </w:r>
+      <w:proofErr w:type="spellStart"/>
+      <w:r>
+        <w:rPr>
+          <w:rFonts w:ascii="Consolas" w:hAnsi="Consolas" w:cs="Consolas"/>
+          <w:color w:val="000000"/>
+          <w:kern w:val="0"/>
+          <w:sz w:val="19"/>
+          <w:szCs w:val="19"/>
+        </w:rPr>
+        <w:t>SlotNumber</w:t>
+      </w:r>
+      <w:proofErr w:type="spellEnd"/>
+      <w:r>
+        <w:rPr>
+          <w:rFonts w:ascii="Consolas" w:hAnsi="Consolas" w:cs="Consolas"/>
+          <w:color w:val="000000"/>
+          <w:kern w:val="0"/>
+          <w:sz w:val="19"/>
+          <w:szCs w:val="19"/>
+        </w:rPr>
+        <w:t xml:space="preserve"> </w:t>
       </w:r>
     </w:p>
     <w:p>
@@ -2272,7 +2689,18 @@
           <w:sz w:val="19"/>
           <w:szCs w:val="19"/>
         </w:rPr>
-        <w:t xml:space="preserve">        Cube</w:t>
+        <w:t xml:space="preserve">        </w:t>
+      </w:r>
+      <w:proofErr w:type="spellStart"/>
+      <w:r>
+        <w:rPr>
+          <w:rFonts w:ascii="Consolas" w:hAnsi="Consolas" w:cs="Consolas"/>
+          <w:color w:val="000000"/>
+          <w:kern w:val="0"/>
+          <w:sz w:val="19"/>
+          <w:szCs w:val="19"/>
+        </w:rPr>
+        <w:t>Cube</w:t>
       </w:r>
       <w:r>
         <w:rPr>
@@ -2284,6 +2712,7 @@
         </w:rPr>
         <w:t>Url</w:t>
       </w:r>
+      <w:proofErr w:type="spellEnd"/>
     </w:p>
     <w:p>
       <w:pPr>
@@ -2308,8 +2737,20 @@
           <w:sz w:val="19"/>
           <w:szCs w:val="19"/>
         </w:rPr>
-        <w:t xml:space="preserve">        DeviceManager</w:t>
-      </w:r>
+        <w:t xml:space="preserve">        </w:t>
+      </w:r>
+      <w:proofErr w:type="spellStart"/>
+      <w:r>
+        <w:rPr>
+          <w:rFonts w:ascii="Consolas" w:hAnsi="Consolas" w:cs="Consolas"/>
+          <w:color w:val="000000"/>
+          <w:kern w:val="0"/>
+          <w:sz w:val="19"/>
+          <w:szCs w:val="19"/>
+        </w:rPr>
+        <w:t>DeviceManager</w:t>
+      </w:r>
+      <w:proofErr w:type="spellEnd"/>
       <w:r>
         <w:rPr>
           <w:rFonts w:ascii="Consolas" w:hAnsi="Consolas" w:cs="Consolas"/>
@@ -2344,7 +2785,29 @@
           <w:sz w:val="19"/>
           <w:szCs w:val="19"/>
         </w:rPr>
-        <w:t xml:space="preserve">        UdpReader </w:t>
+        <w:t xml:space="preserve">        </w:t>
+      </w:r>
+      <w:proofErr w:type="spellStart"/>
+      <w:r>
+        <w:rPr>
+          <w:rFonts w:ascii="Consolas" w:hAnsi="Consolas" w:cs="Consolas"/>
+          <w:color w:val="000000"/>
+          <w:kern w:val="0"/>
+          <w:sz w:val="19"/>
+          <w:szCs w:val="19"/>
+        </w:rPr>
+        <w:t>UdpReader</w:t>
+      </w:r>
+      <w:proofErr w:type="spellEnd"/>
+      <w:r>
+        <w:rPr>
+          <w:rFonts w:ascii="Consolas" w:hAnsi="Consolas" w:cs="Consolas"/>
+          <w:color w:val="000000"/>
+          <w:kern w:val="0"/>
+          <w:sz w:val="19"/>
+          <w:szCs w:val="19"/>
+        </w:rPr>
+        <w:t xml:space="preserve"> </w:t>
       </w:r>
       <w:r>
         <w:rPr>
@@ -2420,8 +2883,13 @@
       <w:r>
         <w:t xml:space="preserve"> by </w:t>
       </w:r>
-      <w:r>
-        <w:t>Device.GetIndex()</w:t>
+      <w:proofErr w:type="spellStart"/>
+      <w:r>
+        <w:t>Device.GetIndex</w:t>
+      </w:r>
+      <w:proofErr w:type="spellEnd"/>
+      <w:r>
+        <w:t>()</w:t>
       </w:r>
     </w:p>
     <w:p>
@@ -2445,7 +2913,15 @@
     </w:p>
     <w:p>
       <w:r>
-        <w:t>Upon startup, the main program checks to see if config file exists, if not it asks the config handler to create config files, based on known cube url's.</w:t>
+        <w:t xml:space="preserve">Upon startup, the main program checks to see if config file exists, if not it asks the config handler to create config files, based on known cube </w:t>
+      </w:r>
+      <w:proofErr w:type="spellStart"/>
+      <w:r>
+        <w:t>url's</w:t>
+      </w:r>
+      <w:proofErr w:type="spellEnd"/>
+      <w:r>
+        <w:t>.</w:t>
       </w:r>
     </w:p>
     <w:p>
@@ -2476,8 +2952,13 @@
         <w:t>App search for cubes according to file cubelist.txt</w:t>
       </w:r>
       <w:r>
-        <w:t xml:space="preserve"> which contains simple list of cube url's</w:t>
-      </w:r>
+        <w:t xml:space="preserve"> which contains simple list of cube </w:t>
+      </w:r>
+      <w:proofErr w:type="spellStart"/>
+      <w:r>
+        <w:t>url's</w:t>
+      </w:r>
+      <w:proofErr w:type="spellEnd"/>
       <w:r>
         <w:t xml:space="preserve">. </w:t>
       </w:r>
@@ -2503,7 +2984,15 @@
         <w:t>App inquire each cube for its device list</w:t>
       </w:r>
       <w:r>
-        <w:t xml:space="preserve"> and fills one-dimensional list with 'Device' and cube url. This is real-device-list.</w:t>
+        <w:t xml:space="preserve"> and fills one-dimensional list with 'Device' and cube </w:t>
+      </w:r>
+      <w:proofErr w:type="spellStart"/>
+      <w:r>
+        <w:t>url</w:t>
+      </w:r>
+      <w:proofErr w:type="spellEnd"/>
+      <w:r>
+        <w:t>. This is real-device-list.</w:t>
       </w:r>
     </w:p>
     <w:p>
@@ -2638,11 +3127,16 @@
         <w:t xml:space="preserve">(see use case) </w:t>
       </w:r>
       <w:r>
-        <w:t>and add them to _deviceMan</w:t>
+        <w:t>and add them to _</w:t>
+      </w:r>
+      <w:proofErr w:type="spellStart"/>
+      <w:r>
+        <w:t>deviceMan</w:t>
       </w:r>
       <w:r>
         <w:t>agerList</w:t>
       </w:r>
+      <w:proofErr w:type="spellEnd"/>
     </w:p>
     <w:p>
       <w:pPr>
@@ -2663,13 +3157,39 @@
         </w:numPr>
       </w:pPr>
       <w:r>
-        <w:t>List&lt;PerDeviceObjects&gt; BuildDeviceObjects( dev</w:t>
+        <w:t>List&lt;</w:t>
+      </w:r>
+      <w:proofErr w:type="spellStart"/>
+      <w:r>
+        <w:t>PerDeviceObjects</w:t>
+      </w:r>
+      <w:proofErr w:type="spellEnd"/>
+      <w:r>
+        <w:t xml:space="preserve">&gt; </w:t>
+      </w:r>
+      <w:proofErr w:type="spellStart"/>
+      <w:proofErr w:type="gramStart"/>
+      <w:r>
+        <w:t>BuildDeviceObjects</w:t>
+      </w:r>
+      <w:proofErr w:type="spellEnd"/>
+      <w:r>
+        <w:t>( dev</w:t>
       </w:r>
       <w:r>
         <w:t>ice</w:t>
       </w:r>
-      <w:r>
-        <w:t>, cubeUrl)</w:t>
+      <w:proofErr w:type="gramEnd"/>
+      <w:r>
+        <w:t xml:space="preserve">, </w:t>
+      </w:r>
+      <w:proofErr w:type="spellStart"/>
+      <w:r>
+        <w:t>cubeUrl</w:t>
+      </w:r>
+      <w:proofErr w:type="spellEnd"/>
+      <w:r>
+        <w:t>)</w:t>
       </w:r>
     </w:p>
     <w:p>
@@ -2681,7 +3201,11 @@
         </w:numPr>
       </w:pPr>
       <w:r>
-        <w:t>If it is serial</w:t>
+        <w:t xml:space="preserve">If it is </w:t>
+      </w:r>
+      <w:proofErr w:type="gramStart"/>
+      <w:r>
+        <w:t>serial</w:t>
       </w:r>
       <w:r>
         <w:t>,</w:t>
@@ -2690,11 +3214,20 @@
         <w:t xml:space="preserve">  </w:t>
       </w:r>
       <w:r>
-        <w:t xml:space="preserve">first </w:t>
-      </w:r>
-      <w:r>
-        <w:t>create sessionObject</w:t>
-      </w:r>
+        <w:t>first</w:t>
+      </w:r>
+      <w:proofErr w:type="gramEnd"/>
+      <w:r>
+        <w:t xml:space="preserve"> </w:t>
+      </w:r>
+      <w:r>
+        <w:t xml:space="preserve">create </w:t>
+      </w:r>
+      <w:proofErr w:type="spellStart"/>
+      <w:r>
+        <w:t>sessionObject</w:t>
+      </w:r>
+      <w:proofErr w:type="spellEnd"/>
     </w:p>
     <w:p>
       <w:pPr>
@@ -2771,15 +3304,28 @@
         </w:numPr>
       </w:pPr>
       <w:r>
-        <w:t>After all that, add block-sensor. If block sensor enabled, redirect output of DIO403/input to block sensor and disable inputs to AO308 which is know owned by block sensor.</w:t>
+        <w:t xml:space="preserve">After all that, add block-sensor. If block sensor enabled, redirect output of DIO403/input to block sensor and disable inputs to AO308 which is </w:t>
+      </w:r>
+      <w:proofErr w:type="spellStart"/>
+      <w:r>
+        <w:t>know</w:t>
+      </w:r>
+      <w:proofErr w:type="spellEnd"/>
+      <w:r>
+        <w:t xml:space="preserve"> owned by block sensor.</w:t>
       </w:r>
     </w:p>
     <w:p>
       <w:pPr>
         <w:pStyle w:val="Heading1"/>
       </w:pPr>
-      <w:r>
-        <w:t xml:space="preserve">Uei-Bridge </w:t>
+      <w:proofErr w:type="spellStart"/>
+      <w:r>
+        <w:t>Uei</w:t>
+      </w:r>
+      <w:proofErr w:type="spellEnd"/>
+      <w:r>
+        <w:t xml:space="preserve">-Bridge </w:t>
       </w:r>
       <w:r>
         <w:t>setup</w:t>
@@ -2794,7 +3340,24 @@
         <w:t xml:space="preserve">- </w:t>
       </w:r>
       <w:r>
-        <w:t>“BridgeSetup”</w:t>
+        <w:t>“</w:t>
+      </w:r>
+      <w:proofErr w:type="spellStart"/>
+      <w:r>
+        <w:t>Uei</w:t>
+      </w:r>
+      <w:proofErr w:type="spellEnd"/>
+      <w:r>
+        <w:t>-</w:t>
+      </w:r>
+      <w:r>
+        <w:t>Bridge</w:t>
+      </w:r>
+      <w:r>
+        <w:t>-</w:t>
+      </w:r>
+      <w:r>
+        <w:t>Setup”</w:t>
       </w:r>
     </w:p>
     <w:p>
@@ -2937,10 +3500,7 @@
         <w:t xml:space="preserve">file </w:t>
       </w:r>
       <w:r>
-        <w:t>doesn’t exist</w:t>
-      </w:r>
-      <w:r>
-        <w:t xml:space="preserve"> or </w:t>
+        <w:t xml:space="preserve">doesn’t exist or </w:t>
       </w:r>
       <w:r>
         <w:t xml:space="preserve">not valid, </w:t>
@@ -2973,19 +3533,7 @@
         <w:t>”</w:t>
       </w:r>
       <w:r>
-        <w:t xml:space="preserve">. </w:t>
-      </w:r>
-      <w:r>
-        <w:t xml:space="preserve">left panel </w:t>
-      </w:r>
-      <w:r>
-        <w:t xml:space="preserve">remains </w:t>
-      </w:r>
-      <w:r>
-        <w:t xml:space="preserve">blank. </w:t>
-      </w:r>
-      <w:r>
-        <w:t>Use case end.</w:t>
+        <w:t>. left panel remains blank. Use case end.</w:t>
       </w:r>
     </w:p>
     <w:p>
@@ -3192,10 +3740,7 @@
         <w:t xml:space="preserve"> </w:t>
       </w:r>
       <w:r>
-        <w:t>Bridge-Setup</w:t>
-      </w:r>
-      <w:r>
-        <w:t xml:space="preserve"> is up.</w:t>
+        <w:t>Bridge-Setup is up.</w:t>
       </w:r>
     </w:p>
     <w:p>
@@ -3230,10 +3775,7 @@
         </w:numPr>
       </w:pPr>
       <w:r>
-        <w:t xml:space="preserve">If file is valid, continue with use case 1 - </w:t>
-      </w:r>
-      <w:r>
-        <w:t>Populate view entries</w:t>
+        <w:t>If file is valid, continue with use case 1 - Populate view entries</w:t>
       </w:r>
     </w:p>
     <w:p>
@@ -3253,13 +3795,7 @@
         <w:pStyle w:val="Heading3"/>
       </w:pPr>
       <w:r>
-        <w:t xml:space="preserve">Use case 3: Create </w:t>
-      </w:r>
-      <w:r>
-        <w:t>empty</w:t>
-      </w:r>
-      <w:r>
-        <w:t xml:space="preserve"> setup file.</w:t>
+        <w:t>Use case 3: Create empty setup file.</w:t>
       </w:r>
     </w:p>
     <w:p>
@@ -3290,13 +3826,7 @@
         </w:numPr>
       </w:pPr>
       <w:r>
-        <w:t xml:space="preserve">User select: Menu&gt;File&gt;Create </w:t>
-      </w:r>
-      <w:r>
-        <w:t>empty</w:t>
-      </w:r>
-      <w:r>
-        <w:t xml:space="preserve"> config file</w:t>
+        <w:t>User select: Menu&gt;File&gt;Create empty config file</w:t>
       </w:r>
     </w:p>
     <w:p>
@@ -3336,6 +3866,7 @@
         </w:rPr>
         <w:t>&lt;</w:t>
       </w:r>
+      <w:proofErr w:type="spellStart"/>
       <w:r>
         <w:rPr>
           <w:rFonts w:ascii="Consolas" w:hAnsi="Consolas" w:cs="Consolas"/>
@@ -3346,6 +3877,7 @@
         </w:rPr>
         <w:t>UeiBridgeCubeSetup</w:t>
       </w:r>
+      <w:proofErr w:type="spellEnd"/>
       <w:r>
         <w:rPr>
           <w:rFonts w:ascii="Consolas" w:hAnsi="Consolas" w:cs="Consolas"/>
@@ -3383,6 +3915,7 @@
         <w:tab/>
         <w:t>&lt;</w:t>
       </w:r>
+      <w:proofErr w:type="spellStart"/>
       <w:r>
         <w:rPr>
           <w:rFonts w:ascii="Consolas" w:hAnsi="Consolas" w:cs="Consolas"/>
@@ -3393,6 +3926,7 @@
         </w:rPr>
         <w:t>UeiCubes</w:t>
       </w:r>
+      <w:proofErr w:type="spellEnd"/>
       <w:r>
         <w:rPr>
           <w:rFonts w:ascii="Consolas" w:hAnsi="Consolas" w:cs="Consolas"/>
@@ -3440,6 +3974,7 @@
         <w:tab/>
         <w:t>&lt;</w:t>
       </w:r>
+      <w:proofErr w:type="spellStart"/>
       <w:r>
         <w:rPr>
           <w:rFonts w:ascii="Consolas" w:hAnsi="Consolas" w:cs="Consolas"/>
@@ -3450,6 +3985,7 @@
         </w:rPr>
         <w:t>CubeSetup</w:t>
       </w:r>
+      <w:proofErr w:type="spellEnd"/>
       <w:r>
         <w:rPr>
           <w:rFonts w:ascii="Consolas" w:hAnsi="Consolas" w:cs="Consolas"/>
@@ -3460,6 +3996,7 @@
         </w:rPr>
         <w:t xml:space="preserve"> </w:t>
       </w:r>
+      <w:proofErr w:type="spellStart"/>
       <w:r>
         <w:rPr>
           <w:rFonts w:ascii="Consolas" w:hAnsi="Consolas" w:cs="Consolas"/>
@@ -3470,6 +4007,7 @@
         </w:rPr>
         <w:t>uri</w:t>
       </w:r>
+      <w:proofErr w:type="spellEnd"/>
       <w:r>
         <w:rPr>
           <w:rFonts w:ascii="Consolas" w:hAnsi="Consolas" w:cs="Consolas"/>
@@ -3490,6 +4028,7 @@
         </w:rPr>
         <w:t>"</w:t>
       </w:r>
+      <w:proofErr w:type="spellStart"/>
       <w:r>
         <w:rPr>
           <w:rFonts w:ascii="Consolas" w:hAnsi="Consolas" w:cs="Consolas"/>
@@ -3510,6 +4049,7 @@
         </w:rPr>
         <w:t>a</w:t>
       </w:r>
+      <w:proofErr w:type="spellEnd"/>
       <w:r>
         <w:rPr>
           <w:rFonts w:ascii="Consolas" w:hAnsi="Consolas" w:cs="Consolas"/>
@@ -3663,6 +4203,7 @@
         <w:tab/>
         <w:t>&lt;/</w:t>
       </w:r>
+      <w:proofErr w:type="spellStart"/>
       <w:r>
         <w:rPr>
           <w:rFonts w:ascii="Consolas" w:hAnsi="Consolas" w:cs="Consolas"/>
@@ -3673,6 +4214,7 @@
         </w:rPr>
         <w:t>CubeSetup</w:t>
       </w:r>
+      <w:proofErr w:type="spellEnd"/>
       <w:r>
         <w:rPr>
           <w:rFonts w:ascii="Consolas" w:hAnsi="Consolas" w:cs="Consolas"/>
@@ -3710,6 +4252,7 @@
         <w:tab/>
         <w:t>&lt;/</w:t>
       </w:r>
+      <w:proofErr w:type="spellStart"/>
       <w:r>
         <w:rPr>
           <w:rFonts w:ascii="Consolas" w:hAnsi="Consolas" w:cs="Consolas"/>
@@ -3720,6 +4263,7 @@
         </w:rPr>
         <w:t>UeiCubes</w:t>
       </w:r>
+      <w:proofErr w:type="spellEnd"/>
       <w:r>
         <w:rPr>
           <w:rFonts w:ascii="Consolas" w:hAnsi="Consolas" w:cs="Consolas"/>
@@ -3745,6 +4289,7 @@
         </w:rPr>
         <w:t>&lt;/</w:t>
       </w:r>
+      <w:proofErr w:type="spellStart"/>
       <w:r>
         <w:rPr>
           <w:rFonts w:ascii="Consolas" w:hAnsi="Consolas" w:cs="Consolas"/>
@@ -3755,6 +4300,7 @@
         </w:rPr>
         <w:t>UeiBridgeCubeSetup</w:t>
       </w:r>
+      <w:proofErr w:type="spellEnd"/>
       <w:r>
         <w:rPr>
           <w:rFonts w:ascii="Consolas" w:hAnsi="Consolas" w:cs="Consolas"/>
@@ -3784,13 +4330,7 @@
         <w:pStyle w:val="Heading3"/>
       </w:pPr>
       <w:r>
-        <w:t xml:space="preserve">Use case 3: Create </w:t>
-      </w:r>
-      <w:r>
-        <w:t>default</w:t>
-      </w:r>
-      <w:r>
-        <w:t xml:space="preserve"> setup file.</w:t>
+        <w:t>Use case 3: Create default setup file.</w:t>
       </w:r>
     </w:p>
     <w:p>
@@ -3801,10 +4341,7 @@
         <w:t xml:space="preserve"> </w:t>
       </w:r>
       <w:r>
-        <w:t>Bridge-Setup is up.</w:t>
-      </w:r>
-      <w:r>
-        <w:t xml:space="preserve"> At least one cube connected.</w:t>
+        <w:t>Bridge-Setup is up. At least one cube connected.</w:t>
       </w:r>
     </w:p>
     <w:p>
@@ -3846,10 +4383,7 @@
         </w:numPr>
       </w:pPr>
       <w:r>
-        <w:t>App asks for file name and creates an xml file</w:t>
-      </w:r>
-      <w:r>
-        <w:t xml:space="preserve"> based on connected cubes and default value.</w:t>
+        <w:t>App asks for file name and creates an xml file based on connected cubes and default value.</w:t>
       </w:r>
     </w:p>
     <w:p>
@@ -3874,11 +4408,16 @@
         <w:pStyle w:val="Heading3"/>
       </w:pPr>
       <w:r>
-        <w:t xml:space="preserve">Use case </w:t>
+        <w:t xml:space="preserve">Use </w:t>
+      </w:r>
+      <w:proofErr w:type="gramStart"/>
+      <w:r>
+        <w:t xml:space="preserve">case </w:t>
       </w:r>
       <w:r>
         <w:t>?</w:t>
       </w:r>
+      <w:proofErr w:type="gramEnd"/>
       <w:r>
         <w:t>: Add configuration entry for specific device</w:t>
       </w:r>
@@ -3920,11 +4459,16 @@
         <w:t>The system loads the existing setup file</w:t>
       </w:r>
       <w:r>
-        <w:t xml:space="preserve"> and opens the default view.</w:t>
+        <w:t xml:space="preserve"> and opens the default </w:t>
+      </w:r>
+      <w:proofErr w:type="gramStart"/>
+      <w:r>
+        <w:t>view.</w:t>
       </w:r>
       <w:r>
         <w:t>.</w:t>
       </w:r>
+      <w:proofErr w:type="gramEnd"/>
     </w:p>
     <w:p>
       <w:pPr>
@@ -3947,7 +4491,15 @@
         </w:numPr>
       </w:pPr>
       <w:r>
-        <w:t>(no limit on slot number)</w:t>
+        <w:t>(</w:t>
+      </w:r>
+      <w:proofErr w:type="gramStart"/>
+      <w:r>
+        <w:t>no</w:t>
+      </w:r>
+      <w:proofErr w:type="gramEnd"/>
+      <w:r>
+        <w:t xml:space="preserve"> limit on slot number)</w:t>
       </w:r>
     </w:p>
     <w:p>
@@ -3959,7 +4511,15 @@
         </w:numPr>
       </w:pPr>
       <w:r>
-        <w:t>If a uei cube is connected, the app search for such device. The app indicates:</w:t>
+        <w:t xml:space="preserve">If a </w:t>
+      </w:r>
+      <w:proofErr w:type="spellStart"/>
+      <w:r>
+        <w:t>uei</w:t>
+      </w:r>
+      <w:proofErr w:type="spellEnd"/>
+      <w:r>
+        <w:t xml:space="preserve"> cube is connected, the app search for such device. The app indicates:</w:t>
       </w:r>
     </w:p>
     <w:p>
@@ -4007,7 +4567,15 @@
         <w:t>/slot</w:t>
       </w:r>
       <w:r>
-        <w:t>3, cube2/slot4 etc…</w:t>
+        <w:t xml:space="preserve">3, cube2/slot4 </w:t>
+      </w:r>
+      <w:proofErr w:type="spellStart"/>
+      <w:r>
+        <w:t>etc</w:t>
+      </w:r>
+      <w:proofErr w:type="spellEnd"/>
+      <w:r>
+        <w:t>…</w:t>
       </w:r>
     </w:p>
     <w:p>

</xml_diff>

<commit_message>
Make Config2 more robust.
</commit_message>
<xml_diff>
--- a/Doc/UeiBridge.docx
+++ b/Doc/UeiBridge.docx
@@ -6,13 +6,8 @@
       <w:pPr>
         <w:pStyle w:val="Title"/>
       </w:pPr>
-      <w:proofErr w:type="spellStart"/>
-      <w:r>
-        <w:t>Uei</w:t>
-      </w:r>
-      <w:proofErr w:type="spellEnd"/>
-      <w:r>
-        <w:t>-</w:t>
+      <w:r>
+        <w:t>Uei-</w:t>
       </w:r>
       <w:r>
         <w:t>Bridge</w:t>
@@ -69,7 +64,10 @@
               <w:tab w:val="right" w:leader="dot" w:pos="9350"/>
             </w:tabs>
             <w:rPr>
+              <w:rFonts w:asciiTheme="minorHAnsi" w:eastAsiaTheme="minorEastAsia" w:hAnsiTheme="minorHAnsi" w:cstheme="minorBidi"/>
               <w:noProof/>
+              <w:kern w:val="0"/>
+              <w14:ligatures w14:val="none"/>
             </w:rPr>
           </w:pPr>
           <w:r>
@@ -81,7 +79,7 @@
           <w:r>
             <w:fldChar w:fldCharType="separate"/>
           </w:r>
-          <w:hyperlink w:anchor="_Toc130211983" w:history="1">
+          <w:hyperlink w:anchor="_Toc132530060" w:history="1">
             <w:r>
               <w:rPr>
                 <w:rStyle w:val="Hyperlink"/>
@@ -108,7 +106,7 @@
                 <w:noProof/>
                 <w:webHidden/>
               </w:rPr>
-              <w:instrText xml:space="preserve"> PAGEREF _Toc130211983 \h </w:instrText>
+              <w:instrText xml:space="preserve"> PAGEREF _Toc132530060 \h </w:instrText>
             </w:r>
             <w:r>
               <w:rPr>
@@ -146,10 +144,13 @@
               <w:tab w:val="right" w:leader="dot" w:pos="9350"/>
             </w:tabs>
             <w:rPr>
+              <w:rFonts w:asciiTheme="minorHAnsi" w:eastAsiaTheme="minorEastAsia" w:hAnsiTheme="minorHAnsi" w:cstheme="minorBidi"/>
               <w:noProof/>
+              <w:kern w:val="0"/>
+              <w14:ligatures w14:val="none"/>
             </w:rPr>
           </w:pPr>
-          <w:hyperlink w:anchor="_Toc130211984" w:history="1">
+          <w:hyperlink w:anchor="_Toc132530061" w:history="1">
             <w:r>
               <w:rPr>
                 <w:rStyle w:val="Hyperlink"/>
@@ -176,7 +177,7 @@
                 <w:noProof/>
                 <w:webHidden/>
               </w:rPr>
-              <w:instrText xml:space="preserve"> PAGEREF _Toc130211984 \h </w:instrText>
+              <w:instrText xml:space="preserve"> PAGEREF _Toc132530061 \h </w:instrText>
             </w:r>
             <w:r>
               <w:rPr>
@@ -214,10 +215,13 @@
               <w:tab w:val="right" w:leader="dot" w:pos="9350"/>
             </w:tabs>
             <w:rPr>
+              <w:rFonts w:asciiTheme="minorHAnsi" w:eastAsiaTheme="minorEastAsia" w:hAnsiTheme="minorHAnsi" w:cstheme="minorBidi"/>
               <w:noProof/>
+              <w:kern w:val="0"/>
+              <w14:ligatures w14:val="none"/>
             </w:rPr>
           </w:pPr>
-          <w:hyperlink w:anchor="_Toc130211985" w:history="1">
+          <w:hyperlink w:anchor="_Toc132530062" w:history="1">
             <w:r>
               <w:rPr>
                 <w:rStyle w:val="Hyperlink"/>
@@ -244,7 +248,7 @@
                 <w:noProof/>
                 <w:webHidden/>
               </w:rPr>
-              <w:instrText xml:space="preserve"> PAGEREF _Toc130211985 \h </w:instrText>
+              <w:instrText xml:space="preserve"> PAGEREF _Toc132530062 \h </w:instrText>
             </w:r>
             <w:r>
               <w:rPr>
@@ -264,7 +268,7 @@
                 <w:noProof/>
                 <w:webHidden/>
               </w:rPr>
-              <w:t>1</w:t>
+              <w:t>2</w:t>
             </w:r>
             <w:r>
               <w:rPr>
@@ -282,10 +286,13 @@
               <w:tab w:val="right" w:leader="dot" w:pos="9350"/>
             </w:tabs>
             <w:rPr>
+              <w:rFonts w:asciiTheme="minorHAnsi" w:eastAsiaTheme="minorEastAsia" w:hAnsiTheme="minorHAnsi" w:cstheme="minorBidi"/>
               <w:noProof/>
+              <w:kern w:val="0"/>
+              <w14:ligatures w14:val="none"/>
             </w:rPr>
           </w:pPr>
-          <w:hyperlink w:anchor="_Toc130211986" w:history="1">
+          <w:hyperlink w:anchor="_Toc132530063" w:history="1">
             <w:r>
               <w:rPr>
                 <w:rStyle w:val="Hyperlink"/>
@@ -312,7 +319,7 @@
                 <w:noProof/>
                 <w:webHidden/>
               </w:rPr>
-              <w:instrText xml:space="preserve"> PAGEREF _Toc130211986 \h </w:instrText>
+              <w:instrText xml:space="preserve"> PAGEREF _Toc132530063 \h </w:instrText>
             </w:r>
             <w:r>
               <w:rPr>
@@ -332,7 +339,7 @@
                 <w:noProof/>
                 <w:webHidden/>
               </w:rPr>
-              <w:t>1</w:t>
+              <w:t>2</w:t>
             </w:r>
             <w:r>
               <w:rPr>
@@ -350,10 +357,13 @@
               <w:tab w:val="right" w:leader="dot" w:pos="9350"/>
             </w:tabs>
             <w:rPr>
+              <w:rFonts w:asciiTheme="minorHAnsi" w:eastAsiaTheme="minorEastAsia" w:hAnsiTheme="minorHAnsi" w:cstheme="minorBidi"/>
               <w:noProof/>
+              <w:kern w:val="0"/>
+              <w14:ligatures w14:val="none"/>
             </w:rPr>
           </w:pPr>
-          <w:hyperlink w:anchor="_Toc130211987" w:history="1">
+          <w:hyperlink w:anchor="_Toc132530064" w:history="1">
             <w:r>
               <w:rPr>
                 <w:rStyle w:val="Hyperlink"/>
@@ -380,7 +390,7 @@
                 <w:noProof/>
                 <w:webHidden/>
               </w:rPr>
-              <w:instrText xml:space="preserve"> PAGEREF _Toc130211987 \h </w:instrText>
+              <w:instrText xml:space="preserve"> PAGEREF _Toc132530064 \h </w:instrText>
             </w:r>
             <w:r>
               <w:rPr>
@@ -400,7 +410,7 @@
                 <w:noProof/>
                 <w:webHidden/>
               </w:rPr>
-              <w:t>1</w:t>
+              <w:t>2</w:t>
             </w:r>
             <w:r>
               <w:rPr>
@@ -418,10 +428,13 @@
               <w:tab w:val="right" w:leader="dot" w:pos="9350"/>
             </w:tabs>
             <w:rPr>
+              <w:rFonts w:asciiTheme="minorHAnsi" w:eastAsiaTheme="minorEastAsia" w:hAnsiTheme="minorHAnsi" w:cstheme="minorBidi"/>
               <w:noProof/>
+              <w:kern w:val="0"/>
+              <w14:ligatures w14:val="none"/>
             </w:rPr>
           </w:pPr>
-          <w:hyperlink w:anchor="_Toc130211988" w:history="1">
+          <w:hyperlink w:anchor="_Toc132530065" w:history="1">
             <w:r>
               <w:rPr>
                 <w:rStyle w:val="Hyperlink"/>
@@ -448,7 +461,7 @@
                 <w:noProof/>
                 <w:webHidden/>
               </w:rPr>
-              <w:instrText xml:space="preserve"> PAGEREF _Toc130211988 \h </w:instrText>
+              <w:instrText xml:space="preserve"> PAGEREF _Toc132530065 \h </w:instrText>
             </w:r>
             <w:r>
               <w:rPr>
@@ -468,7 +481,7 @@
                 <w:noProof/>
                 <w:webHidden/>
               </w:rPr>
-              <w:t>1</w:t>
+              <w:t>2</w:t>
             </w:r>
             <w:r>
               <w:rPr>
@@ -486,10 +499,13 @@
               <w:tab w:val="right" w:leader="dot" w:pos="9350"/>
             </w:tabs>
             <w:rPr>
+              <w:rFonts w:asciiTheme="minorHAnsi" w:eastAsiaTheme="minorEastAsia" w:hAnsiTheme="minorHAnsi" w:cstheme="minorBidi"/>
               <w:noProof/>
+              <w:kern w:val="0"/>
+              <w14:ligatures w14:val="none"/>
             </w:rPr>
           </w:pPr>
-          <w:hyperlink w:anchor="_Toc130211989" w:history="1">
+          <w:hyperlink w:anchor="_Toc132530066" w:history="1">
             <w:r>
               <w:rPr>
                 <w:rStyle w:val="Hyperlink"/>
@@ -516,7 +532,7 @@
                 <w:noProof/>
                 <w:webHidden/>
               </w:rPr>
-              <w:instrText xml:space="preserve"> PAGEREF _Toc130211989 \h </w:instrText>
+              <w:instrText xml:space="preserve"> PAGEREF _Toc132530066 \h </w:instrText>
             </w:r>
             <w:r>
               <w:rPr>
@@ -536,7 +552,7 @@
                 <w:noProof/>
                 <w:webHidden/>
               </w:rPr>
-              <w:t>1</w:t>
+              <w:t>2</w:t>
             </w:r>
             <w:r>
               <w:rPr>
@@ -554,16 +570,19 @@
               <w:tab w:val="right" w:leader="dot" w:pos="9350"/>
             </w:tabs>
             <w:rPr>
+              <w:rFonts w:asciiTheme="minorHAnsi" w:eastAsiaTheme="minorEastAsia" w:hAnsiTheme="minorHAnsi" w:cstheme="minorBidi"/>
               <w:noProof/>
+              <w:kern w:val="0"/>
+              <w14:ligatures w14:val="none"/>
             </w:rPr>
           </w:pPr>
-          <w:hyperlink w:anchor="_Toc130211990" w:history="1">
+          <w:hyperlink w:anchor="_Toc132530067" w:history="1">
             <w:r>
               <w:rPr>
                 <w:rStyle w:val="Hyperlink"/>
                 <w:noProof/>
               </w:rPr>
-              <w:t>Using Writer/Reader adapters</w:t>
+              <w:t>Device table</w:t>
             </w:r>
             <w:r>
               <w:rPr>
@@ -584,7 +603,78 @@
                 <w:noProof/>
                 <w:webHidden/>
               </w:rPr>
-              <w:instrText xml:space="preserve"> PAGEREF _Toc130211990 \h </w:instrText>
+              <w:instrText xml:space="preserve"> PAGEREF _Toc132530067 \h </w:instrText>
+            </w:r>
+            <w:r>
+              <w:rPr>
+                <w:noProof/>
+                <w:webHidden/>
+              </w:rPr>
+            </w:r>
+            <w:r>
+              <w:rPr>
+                <w:noProof/>
+                <w:webHidden/>
+              </w:rPr>
+              <w:fldChar w:fldCharType="separate"/>
+            </w:r>
+            <w:r>
+              <w:rPr>
+                <w:noProof/>
+                <w:webHidden/>
+              </w:rPr>
+              <w:t>2</w:t>
+            </w:r>
+            <w:r>
+              <w:rPr>
+                <w:noProof/>
+                <w:webHidden/>
+              </w:rPr>
+              <w:fldChar w:fldCharType="end"/>
+            </w:r>
+          </w:hyperlink>
+        </w:p>
+        <w:p>
+          <w:pPr>
+            <w:pStyle w:val="TOC3"/>
+            <w:tabs>
+              <w:tab w:val="right" w:leader="dot" w:pos="9350"/>
+            </w:tabs>
+            <w:rPr>
+              <w:rFonts w:asciiTheme="minorHAnsi" w:eastAsiaTheme="minorEastAsia" w:hAnsiTheme="minorHAnsi" w:cstheme="minorBidi"/>
+              <w:noProof/>
+              <w:kern w:val="0"/>
+              <w14:ligatures w14:val="none"/>
+            </w:rPr>
+          </w:pPr>
+          <w:hyperlink w:anchor="_Toc132530068" w:history="1">
+            <w:r>
+              <w:rPr>
+                <w:rStyle w:val="Hyperlink"/>
+                <w:noProof/>
+              </w:rPr>
+              <w:t>Device list</w:t>
+            </w:r>
+            <w:r>
+              <w:rPr>
+                <w:noProof/>
+                <w:webHidden/>
+              </w:rPr>
+              <w:tab/>
+            </w:r>
+            <w:r>
+              <w:rPr>
+                <w:noProof/>
+                <w:webHidden/>
+              </w:rPr>
+              <w:fldChar w:fldCharType="begin"/>
+            </w:r>
+            <w:r>
+              <w:rPr>
+                <w:noProof/>
+                <w:webHidden/>
+              </w:rPr>
+              <w:instrText xml:space="preserve"> PAGEREF _Toc132530068 \h </w:instrText>
             </w:r>
             <w:r>
               <w:rPr>
@@ -622,16 +712,300 @@
               <w:tab w:val="right" w:leader="dot" w:pos="9350"/>
             </w:tabs>
             <w:rPr>
+              <w:rFonts w:asciiTheme="minorHAnsi" w:eastAsiaTheme="minorEastAsia" w:hAnsiTheme="minorHAnsi" w:cstheme="minorBidi"/>
+              <w:noProof/>
+              <w:kern w:val="0"/>
+              <w14:ligatures w14:val="none"/>
+            </w:rPr>
+          </w:pPr>
+          <w:hyperlink w:anchor="_Toc132530069" w:history="1">
+            <w:r>
+              <w:rPr>
+                <w:rStyle w:val="Hyperlink"/>
+                <w:noProof/>
+              </w:rPr>
+              <w:t>Use cases</w:t>
+            </w:r>
+            <w:r>
+              <w:rPr>
+                <w:noProof/>
+                <w:webHidden/>
+              </w:rPr>
+              <w:tab/>
+            </w:r>
+            <w:r>
+              <w:rPr>
+                <w:noProof/>
+                <w:webHidden/>
+              </w:rPr>
+              <w:fldChar w:fldCharType="begin"/>
+            </w:r>
+            <w:r>
+              <w:rPr>
+                <w:noProof/>
+                <w:webHidden/>
+              </w:rPr>
+              <w:instrText xml:space="preserve"> PAGEREF _Toc132530069 \h </w:instrText>
+            </w:r>
+            <w:r>
+              <w:rPr>
+                <w:noProof/>
+                <w:webHidden/>
+              </w:rPr>
+            </w:r>
+            <w:r>
+              <w:rPr>
+                <w:noProof/>
+                <w:webHidden/>
+              </w:rPr>
+              <w:fldChar w:fldCharType="separate"/>
+            </w:r>
+            <w:r>
+              <w:rPr>
+                <w:noProof/>
+                <w:webHidden/>
+              </w:rPr>
+              <w:t>3</w:t>
+            </w:r>
+            <w:r>
+              <w:rPr>
+                <w:noProof/>
+                <w:webHidden/>
+              </w:rPr>
+              <w:fldChar w:fldCharType="end"/>
+            </w:r>
+          </w:hyperlink>
+        </w:p>
+        <w:p>
+          <w:pPr>
+            <w:pStyle w:val="TOC3"/>
+            <w:tabs>
+              <w:tab w:val="right" w:leader="dot" w:pos="9350"/>
+            </w:tabs>
+            <w:rPr>
+              <w:rFonts w:asciiTheme="minorHAnsi" w:eastAsiaTheme="minorEastAsia" w:hAnsiTheme="minorHAnsi" w:cstheme="minorBidi"/>
+              <w:noProof/>
+              <w:kern w:val="0"/>
+              <w14:ligatures w14:val="none"/>
+            </w:rPr>
+          </w:pPr>
+          <w:hyperlink w:anchor="_Toc132530070" w:history="1">
+            <w:r>
+              <w:rPr>
+                <w:rStyle w:val="Hyperlink"/>
+                <w:noProof/>
+              </w:rPr>
+              <w:t>Use case: Config</w:t>
+            </w:r>
+            <w:r>
+              <w:rPr>
+                <w:noProof/>
+                <w:webHidden/>
+              </w:rPr>
+              <w:tab/>
+            </w:r>
+            <w:r>
+              <w:rPr>
+                <w:noProof/>
+                <w:webHidden/>
+              </w:rPr>
+              <w:fldChar w:fldCharType="begin"/>
+            </w:r>
+            <w:r>
+              <w:rPr>
+                <w:noProof/>
+                <w:webHidden/>
+              </w:rPr>
+              <w:instrText xml:space="preserve"> PAGEREF _Toc132530070 \h </w:instrText>
+            </w:r>
+            <w:r>
+              <w:rPr>
+                <w:noProof/>
+                <w:webHidden/>
+              </w:rPr>
+            </w:r>
+            <w:r>
+              <w:rPr>
+                <w:noProof/>
+                <w:webHidden/>
+              </w:rPr>
+              <w:fldChar w:fldCharType="separate"/>
+            </w:r>
+            <w:r>
+              <w:rPr>
+                <w:noProof/>
+                <w:webHidden/>
+              </w:rPr>
+              <w:t>3</w:t>
+            </w:r>
+            <w:r>
+              <w:rPr>
+                <w:noProof/>
+                <w:webHidden/>
+              </w:rPr>
+              <w:fldChar w:fldCharType="end"/>
+            </w:r>
+          </w:hyperlink>
+        </w:p>
+        <w:p>
+          <w:pPr>
+            <w:pStyle w:val="TOC3"/>
+            <w:tabs>
+              <w:tab w:val="right" w:leader="dot" w:pos="9350"/>
+            </w:tabs>
+            <w:rPr>
+              <w:rFonts w:asciiTheme="minorHAnsi" w:eastAsiaTheme="minorEastAsia" w:hAnsiTheme="minorHAnsi" w:cstheme="minorBidi"/>
+              <w:noProof/>
+              <w:kern w:val="0"/>
+              <w14:ligatures w14:val="none"/>
+            </w:rPr>
+          </w:pPr>
+          <w:hyperlink w:anchor="_Toc132530071" w:history="1">
+            <w:r>
+              <w:rPr>
+                <w:rStyle w:val="Hyperlink"/>
+                <w:noProof/>
+              </w:rPr>
+              <w:t>Use case: Startup</w:t>
+            </w:r>
+            <w:r>
+              <w:rPr>
+                <w:noProof/>
+                <w:webHidden/>
+              </w:rPr>
+              <w:tab/>
+            </w:r>
+            <w:r>
+              <w:rPr>
+                <w:noProof/>
+                <w:webHidden/>
+              </w:rPr>
+              <w:fldChar w:fldCharType="begin"/>
+            </w:r>
+            <w:r>
+              <w:rPr>
+                <w:noProof/>
+                <w:webHidden/>
+              </w:rPr>
+              <w:instrText xml:space="preserve"> PAGEREF _Toc132530071 \h </w:instrText>
+            </w:r>
+            <w:r>
+              <w:rPr>
+                <w:noProof/>
+                <w:webHidden/>
+              </w:rPr>
+            </w:r>
+            <w:r>
+              <w:rPr>
+                <w:noProof/>
+                <w:webHidden/>
+              </w:rPr>
+              <w:fldChar w:fldCharType="separate"/>
+            </w:r>
+            <w:r>
+              <w:rPr>
+                <w:noProof/>
+                <w:webHidden/>
+              </w:rPr>
+              <w:t>3</w:t>
+            </w:r>
+            <w:r>
+              <w:rPr>
+                <w:noProof/>
+                <w:webHidden/>
+              </w:rPr>
+              <w:fldChar w:fldCharType="end"/>
+            </w:r>
+          </w:hyperlink>
+        </w:p>
+        <w:p>
+          <w:pPr>
+            <w:pStyle w:val="TOC3"/>
+            <w:tabs>
+              <w:tab w:val="right" w:leader="dot" w:pos="9350"/>
+            </w:tabs>
+            <w:rPr>
+              <w:rFonts w:asciiTheme="minorHAnsi" w:eastAsiaTheme="minorEastAsia" w:hAnsiTheme="minorHAnsi" w:cstheme="minorBidi"/>
+              <w:noProof/>
+              <w:kern w:val="0"/>
+              <w14:ligatures w14:val="none"/>
+            </w:rPr>
+          </w:pPr>
+          <w:hyperlink w:anchor="_Toc132530072" w:history="1">
+            <w:r>
+              <w:rPr>
+                <w:rStyle w:val="Hyperlink"/>
+                <w:noProof/>
+              </w:rPr>
+              <w:t>Use case: Build per-device-objects for device/slot</w:t>
+            </w:r>
+            <w:r>
+              <w:rPr>
+                <w:noProof/>
+                <w:webHidden/>
+              </w:rPr>
+              <w:tab/>
+            </w:r>
+            <w:r>
+              <w:rPr>
+                <w:noProof/>
+                <w:webHidden/>
+              </w:rPr>
+              <w:fldChar w:fldCharType="begin"/>
+            </w:r>
+            <w:r>
+              <w:rPr>
+                <w:noProof/>
+                <w:webHidden/>
+              </w:rPr>
+              <w:instrText xml:space="preserve"> PAGEREF _Toc132530072 \h </w:instrText>
+            </w:r>
+            <w:r>
+              <w:rPr>
+                <w:noProof/>
+                <w:webHidden/>
+              </w:rPr>
+            </w:r>
+            <w:r>
+              <w:rPr>
+                <w:noProof/>
+                <w:webHidden/>
+              </w:rPr>
+              <w:fldChar w:fldCharType="separate"/>
+            </w:r>
+            <w:r>
+              <w:rPr>
+                <w:noProof/>
+                <w:webHidden/>
+              </w:rPr>
+              <w:t>3</w:t>
+            </w:r>
+            <w:r>
+              <w:rPr>
+                <w:noProof/>
+                <w:webHidden/>
+              </w:rPr>
+              <w:fldChar w:fldCharType="end"/>
+            </w:r>
+          </w:hyperlink>
+        </w:p>
+        <w:p>
+          <w:pPr>
+            <w:pStyle w:val="TOC1"/>
+            <w:tabs>
+              <w:tab w:val="right" w:leader="dot" w:pos="9350"/>
+            </w:tabs>
+            <w:rPr>
               <w:noProof/>
             </w:rPr>
           </w:pPr>
-          <w:hyperlink w:anchor="_Toc130211991" w:history="1">
+          <w:hyperlink w:anchor="_Toc132530073" w:history="1">
             <w:r>
               <w:rPr>
                 <w:rStyle w:val="Hyperlink"/>
                 <w:noProof/>
               </w:rPr>
-              <w:t>Support multiple cubes</w:t>
+              <w:t>Uei-Bridge setup editor - “Uei-Bridge-Setup”</w:t>
             </w:r>
             <w:r>
               <w:rPr>
@@ -652,7 +1026,7 @@
                 <w:noProof/>
                 <w:webHidden/>
               </w:rPr>
-              <w:instrText xml:space="preserve"> PAGEREF _Toc130211991 \h </w:instrText>
+              <w:instrText xml:space="preserve"> PAGEREF _Toc132530073 \h </w:instrText>
             </w:r>
             <w:r>
               <w:rPr>
@@ -672,7 +1046,7 @@
                 <w:noProof/>
                 <w:webHidden/>
               </w:rPr>
-              <w:t>2</w:t>
+              <w:t>3</w:t>
             </w:r>
             <w:r>
               <w:rPr>
@@ -690,16 +1064,19 @@
               <w:tab w:val="right" w:leader="dot" w:pos="9350"/>
             </w:tabs>
             <w:rPr>
+              <w:rFonts w:asciiTheme="minorHAnsi" w:eastAsiaTheme="minorEastAsia" w:hAnsiTheme="minorHAnsi" w:cstheme="minorBidi"/>
               <w:noProof/>
+              <w:kern w:val="0"/>
+              <w14:ligatures w14:val="none"/>
             </w:rPr>
           </w:pPr>
-          <w:hyperlink w:anchor="_Toc130211992" w:history="1">
+          <w:hyperlink w:anchor="_Toc132530074" w:history="1">
             <w:r>
               <w:rPr>
                 <w:rStyle w:val="Hyperlink"/>
                 <w:noProof/>
               </w:rPr>
-              <w:t>Device table</w:t>
+              <w:t>Use cases</w:t>
             </w:r>
             <w:r>
               <w:rPr>
@@ -720,7 +1097,7 @@
                 <w:noProof/>
                 <w:webHidden/>
               </w:rPr>
-              <w:instrText xml:space="preserve"> PAGEREF _Toc130211992 \h </w:instrText>
+              <w:instrText xml:space="preserve"> PAGEREF _Toc132530074 \h </w:instrText>
             </w:r>
             <w:r>
               <w:rPr>
@@ -740,7 +1117,7 @@
                 <w:noProof/>
                 <w:webHidden/>
               </w:rPr>
-              <w:t>2</w:t>
+              <w:t>3</w:t>
             </w:r>
             <w:r>
               <w:rPr>
@@ -758,16 +1135,19 @@
               <w:tab w:val="right" w:leader="dot" w:pos="9350"/>
             </w:tabs>
             <w:rPr>
+              <w:rFonts w:asciiTheme="minorHAnsi" w:eastAsiaTheme="minorEastAsia" w:hAnsiTheme="minorHAnsi" w:cstheme="minorBidi"/>
               <w:noProof/>
+              <w:kern w:val="0"/>
+              <w14:ligatures w14:val="none"/>
             </w:rPr>
           </w:pPr>
-          <w:hyperlink w:anchor="_Toc130211993" w:history="1">
+          <w:hyperlink w:anchor="_Toc132530075" w:history="1">
             <w:r>
               <w:rPr>
                 <w:rStyle w:val="Hyperlink"/>
                 <w:noProof/>
               </w:rPr>
-              <w:t>Device list</w:t>
+              <w:t>Use case 1: App startup A</w:t>
             </w:r>
             <w:r>
               <w:rPr>
@@ -788,7 +1168,7 @@
                 <w:noProof/>
                 <w:webHidden/>
               </w:rPr>
-              <w:instrText xml:space="preserve"> PAGEREF _Toc130211993 \h </w:instrText>
+              <w:instrText xml:space="preserve"> PAGEREF _Toc132530075 \h </w:instrText>
             </w:r>
             <w:r>
               <w:rPr>
@@ -808,7 +1188,7 @@
                 <w:noProof/>
                 <w:webHidden/>
               </w:rPr>
-              <w:t>2</w:t>
+              <w:t>3</w:t>
             </w:r>
             <w:r>
               <w:rPr>
@@ -826,16 +1206,19 @@
               <w:tab w:val="right" w:leader="dot" w:pos="9350"/>
             </w:tabs>
             <w:rPr>
+              <w:rFonts w:asciiTheme="minorHAnsi" w:eastAsiaTheme="minorEastAsia" w:hAnsiTheme="minorHAnsi" w:cstheme="minorBidi"/>
               <w:noProof/>
+              <w:kern w:val="0"/>
+              <w14:ligatures w14:val="none"/>
             </w:rPr>
           </w:pPr>
-          <w:hyperlink w:anchor="_Toc130211994" w:history="1">
+          <w:hyperlink w:anchor="_Toc132530076" w:history="1">
             <w:r>
               <w:rPr>
                 <w:rStyle w:val="Hyperlink"/>
                 <w:noProof/>
               </w:rPr>
-              <w:t>Use case: Config</w:t>
+              <w:t>Use case 2: Open existing setup file.</w:t>
             </w:r>
             <w:r>
               <w:rPr>
@@ -856,7 +1239,7 @@
                 <w:noProof/>
                 <w:webHidden/>
               </w:rPr>
-              <w:instrText xml:space="preserve"> PAGEREF _Toc130211994 \h </w:instrText>
+              <w:instrText xml:space="preserve"> PAGEREF _Toc132530076 \h </w:instrText>
             </w:r>
             <w:r>
               <w:rPr>
@@ -876,7 +1259,7 @@
                 <w:noProof/>
                 <w:webHidden/>
               </w:rPr>
-              <w:t>2</w:t>
+              <w:t>4</w:t>
             </w:r>
             <w:r>
               <w:rPr>
@@ -894,16 +1277,19 @@
               <w:tab w:val="right" w:leader="dot" w:pos="9350"/>
             </w:tabs>
             <w:rPr>
+              <w:rFonts w:asciiTheme="minorHAnsi" w:eastAsiaTheme="minorEastAsia" w:hAnsiTheme="minorHAnsi" w:cstheme="minorBidi"/>
               <w:noProof/>
+              <w:kern w:val="0"/>
+              <w14:ligatures w14:val="none"/>
             </w:rPr>
           </w:pPr>
-          <w:hyperlink w:anchor="_Toc130211995" w:history="1">
+          <w:hyperlink w:anchor="_Toc132530077" w:history="1">
             <w:r>
               <w:rPr>
                 <w:rStyle w:val="Hyperlink"/>
                 <w:noProof/>
               </w:rPr>
-              <w:t>Use case: Startup</w:t>
+              <w:t>Use case 3: Create empty setup file.</w:t>
             </w:r>
             <w:r>
               <w:rPr>
@@ -924,7 +1310,7 @@
                 <w:noProof/>
                 <w:webHidden/>
               </w:rPr>
-              <w:instrText xml:space="preserve"> PAGEREF _Toc130211995 \h </w:instrText>
+              <w:instrText xml:space="preserve"> PAGEREF _Toc132530077 \h </w:instrText>
             </w:r>
             <w:r>
               <w:rPr>
@@ -944,7 +1330,7 @@
                 <w:noProof/>
                 <w:webHidden/>
               </w:rPr>
-              <w:t>2</w:t>
+              <w:t>4</w:t>
             </w:r>
             <w:r>
               <w:rPr>
@@ -962,16 +1348,19 @@
               <w:tab w:val="right" w:leader="dot" w:pos="9350"/>
             </w:tabs>
             <w:rPr>
+              <w:rFonts w:asciiTheme="minorHAnsi" w:eastAsiaTheme="minorEastAsia" w:hAnsiTheme="minorHAnsi" w:cstheme="minorBidi"/>
               <w:noProof/>
+              <w:kern w:val="0"/>
+              <w14:ligatures w14:val="none"/>
             </w:rPr>
           </w:pPr>
-          <w:hyperlink w:anchor="_Toc130211996" w:history="1">
+          <w:hyperlink w:anchor="_Toc132530078" w:history="1">
             <w:r>
               <w:rPr>
                 <w:rStyle w:val="Hyperlink"/>
                 <w:noProof/>
               </w:rPr>
-              <w:t>Use case: Build per-device-objects for device/slot</w:t>
+              <w:t>Use case 3: Create default setup file.</w:t>
             </w:r>
             <w:r>
               <w:rPr>
@@ -992,7 +1381,7 @@
                 <w:noProof/>
                 <w:webHidden/>
               </w:rPr>
-              <w:instrText xml:space="preserve"> PAGEREF _Toc130211996 \h </w:instrText>
+              <w:instrText xml:space="preserve"> PAGEREF _Toc132530078 \h </w:instrText>
             </w:r>
             <w:r>
               <w:rPr>
@@ -1012,7 +1401,149 @@
                 <w:noProof/>
                 <w:webHidden/>
               </w:rPr>
-              <w:t>3</w:t>
+              <w:t>4</w:t>
+            </w:r>
+            <w:r>
+              <w:rPr>
+                <w:noProof/>
+                <w:webHidden/>
+              </w:rPr>
+              <w:fldChar w:fldCharType="end"/>
+            </w:r>
+          </w:hyperlink>
+        </w:p>
+        <w:p>
+          <w:pPr>
+            <w:pStyle w:val="TOC3"/>
+            <w:tabs>
+              <w:tab w:val="right" w:leader="dot" w:pos="9350"/>
+            </w:tabs>
+            <w:rPr>
+              <w:rFonts w:asciiTheme="minorHAnsi" w:eastAsiaTheme="minorEastAsia" w:hAnsiTheme="minorHAnsi" w:cstheme="minorBidi"/>
+              <w:noProof/>
+              <w:kern w:val="0"/>
+              <w14:ligatures w14:val="none"/>
+            </w:rPr>
+          </w:pPr>
+          <w:hyperlink w:anchor="_Toc132530079" w:history="1">
+            <w:r>
+              <w:rPr>
+                <w:rStyle w:val="Hyperlink"/>
+                <w:noProof/>
+              </w:rPr>
+              <w:t>Use case ?: Add configuration entry for specific device</w:t>
+            </w:r>
+            <w:r>
+              <w:rPr>
+                <w:noProof/>
+                <w:webHidden/>
+              </w:rPr>
+              <w:tab/>
+            </w:r>
+            <w:r>
+              <w:rPr>
+                <w:noProof/>
+                <w:webHidden/>
+              </w:rPr>
+              <w:fldChar w:fldCharType="begin"/>
+            </w:r>
+            <w:r>
+              <w:rPr>
+                <w:noProof/>
+                <w:webHidden/>
+              </w:rPr>
+              <w:instrText xml:space="preserve"> PAGEREF _Toc132530079 \h </w:instrText>
+            </w:r>
+            <w:r>
+              <w:rPr>
+                <w:noProof/>
+                <w:webHidden/>
+              </w:rPr>
+            </w:r>
+            <w:r>
+              <w:rPr>
+                <w:noProof/>
+                <w:webHidden/>
+              </w:rPr>
+              <w:fldChar w:fldCharType="separate"/>
+            </w:r>
+            <w:r>
+              <w:rPr>
+                <w:noProof/>
+                <w:webHidden/>
+              </w:rPr>
+              <w:t>4</w:t>
+            </w:r>
+            <w:r>
+              <w:rPr>
+                <w:noProof/>
+                <w:webHidden/>
+              </w:rPr>
+              <w:fldChar w:fldCharType="end"/>
+            </w:r>
+          </w:hyperlink>
+        </w:p>
+        <w:p>
+          <w:pPr>
+            <w:pStyle w:val="TOC2"/>
+            <w:tabs>
+              <w:tab w:val="right" w:leader="dot" w:pos="9350"/>
+            </w:tabs>
+            <w:rPr>
+              <w:rFonts w:asciiTheme="minorHAnsi" w:eastAsiaTheme="minorEastAsia" w:hAnsiTheme="minorHAnsi" w:cstheme="minorBidi"/>
+              <w:noProof/>
+              <w:kern w:val="0"/>
+              <w14:ligatures w14:val="none"/>
+            </w:rPr>
+          </w:pPr>
+          <w:hyperlink w:anchor="_Toc132530080" w:history="1">
+            <w:r>
+              <w:rPr>
+                <w:rStyle w:val="Hyperlink"/>
+                <w:noProof/>
+              </w:rPr>
+              <w:t>File view</w:t>
+            </w:r>
+            <w:r>
+              <w:rPr>
+                <w:noProof/>
+                <w:webHidden/>
+              </w:rPr>
+              <w:tab/>
+            </w:r>
+            <w:r>
+              <w:rPr>
+                <w:noProof/>
+                <w:webHidden/>
+              </w:rPr>
+              <w:fldChar w:fldCharType="begin"/>
+            </w:r>
+            <w:r>
+              <w:rPr>
+                <w:noProof/>
+                <w:webHidden/>
+              </w:rPr>
+              <w:instrText xml:space="preserve"> PAGEREF _Toc132530080 \h </w:instrText>
+            </w:r>
+            <w:r>
+              <w:rPr>
+                <w:noProof/>
+                <w:webHidden/>
+              </w:rPr>
+            </w:r>
+            <w:r>
+              <w:rPr>
+                <w:noProof/>
+                <w:webHidden/>
+              </w:rPr>
+              <w:fldChar w:fldCharType="separate"/>
+            </w:r>
+            <w:r>
+              <w:rPr>
+                <w:noProof/>
+                <w:webHidden/>
+              </w:rPr>
+              <w:t>5</w:t>
             </w:r>
             <w:r>
               <w:rPr>
@@ -1039,9 +1570,17 @@
     <w:p/>
     <w:p>
       <w:pPr>
+        <w:pStyle w:val="Heading1"/>
+      </w:pPr>
+      <w:bookmarkStart w:id="0" w:name="_Toc132530060"/>
+      <w:r>
+        <w:t>Some project issues.</w:t>
+      </w:r>
+    </w:p>
+    <w:p>
+      <w:pPr>
         <w:pStyle w:val="Heading2"/>
       </w:pPr>
-      <w:bookmarkStart w:id="0" w:name="_Toc130211983"/>
       <w:r>
         <w:t>ICD</w:t>
       </w:r>
@@ -1061,7 +1600,7 @@
       <w:pPr>
         <w:pStyle w:val="Heading2"/>
       </w:pPr>
-      <w:bookmarkStart w:id="1" w:name="_Toc130211984"/>
+      <w:bookmarkStart w:id="1" w:name="_Toc132530061"/>
       <w:r>
         <w:t>Names</w:t>
       </w:r>
@@ -1082,36 +1621,7 @@
         <w:t xml:space="preserve">(real) </w:t>
       </w:r>
       <w:r>
-        <w:t xml:space="preserve">name is determines by as </w:t>
-      </w:r>
-      <w:proofErr w:type="spellStart"/>
-      <w:r>
-        <w:t>Uei</w:t>
-      </w:r>
-      <w:proofErr w:type="spellEnd"/>
-      <w:r>
-        <w:t xml:space="preserve"> </w:t>
-      </w:r>
-      <w:proofErr w:type="spellStart"/>
-      <w:r>
-        <w:t>api</w:t>
-      </w:r>
-      <w:proofErr w:type="spellEnd"/>
-      <w:r>
-        <w:t xml:space="preserve">: </w:t>
-      </w:r>
-      <w:proofErr w:type="spellStart"/>
-      <w:proofErr w:type="gramStart"/>
-      <w:r>
-        <w:t>GetDeviceName</w:t>
-      </w:r>
-      <w:proofErr w:type="spellEnd"/>
-      <w:r>
-        <w:t>(</w:t>
-      </w:r>
-      <w:proofErr w:type="gramEnd"/>
-      <w:r>
-        <w:t>)</w:t>
+        <w:t>name is determines by as Uei api: GetDeviceName()</w:t>
       </w:r>
     </w:p>
     <w:p>
@@ -1134,23 +1644,7 @@
           <w:b/>
           <w:bCs/>
         </w:rPr>
-        <w:t>“</w:t>
-      </w:r>
-      <w:proofErr w:type="spellStart"/>
-      <w:r>
-        <w:rPr>
-          <w:b/>
-          <w:bCs/>
-        </w:rPr>
-        <w:t>BlockSensor</w:t>
-      </w:r>
-      <w:proofErr w:type="spellEnd"/>
-      <w:r>
-        <w:rPr>
-          <w:b/>
-          <w:bCs/>
-        </w:rPr>
-        <w:t>”</w:t>
+        <w:t>“BlockSensor”</w:t>
       </w:r>
     </w:p>
     <w:p>
@@ -1160,41 +1654,39 @@
           <w:ilvl w:val="0"/>
           <w:numId w:val="5"/>
         </w:numPr>
-      </w:pPr>
-      <w:r>
-        <w:t xml:space="preserve">Each device manager inherits </w:t>
-      </w:r>
-      <w:proofErr w:type="spellStart"/>
-      <w:r>
-        <w:t>DeviceName</w:t>
-      </w:r>
-      <w:proofErr w:type="spellEnd"/>
-      <w:r>
-        <w:t xml:space="preserve"> from </w:t>
-      </w:r>
-      <w:r>
+        <w:rPr>
+          <w:strike/>
+        </w:rPr>
+      </w:pPr>
+      <w:r>
+        <w:rPr>
+          <w:strike/>
+        </w:rPr>
+        <w:lastRenderedPageBreak/>
+        <w:t xml:space="preserve">Each device manager inherits DeviceName from </w:t>
+      </w:r>
+      <w:r>
+        <w:rPr>
+          <w:strike/>
+        </w:rPr>
         <w:t>its parent (</w:t>
       </w:r>
-      <w:proofErr w:type="spellStart"/>
-      <w:r>
-        <w:t>OutputDevice</w:t>
-      </w:r>
-      <w:proofErr w:type="spellEnd"/>
-      <w:r>
-        <w:t xml:space="preserve"> or </w:t>
-      </w:r>
-      <w:proofErr w:type="spellStart"/>
-      <w:r>
-        <w:t>InputDevice</w:t>
-      </w:r>
-      <w:proofErr w:type="spellEnd"/>
-      <w:r>
-        <w:t xml:space="preserve"> class</w:t>
-      </w:r>
-      <w:r>
+      <w:r>
+        <w:rPr>
+          <w:strike/>
+        </w:rPr>
+        <w:t>OutputDevice or InputDevice class</w:t>
+      </w:r>
+      <w:r>
+        <w:rPr>
+          <w:strike/>
+        </w:rPr>
         <w:t>)</w:t>
       </w:r>
       <w:r>
+        <w:rPr>
+          <w:strike/>
+        </w:rPr>
         <w:t>.</w:t>
       </w:r>
     </w:p>
@@ -1219,7 +1711,6 @@
       <w:r>
         <w:t xml:space="preserve">. It can define </w:t>
       </w:r>
-      <w:proofErr w:type="spellStart"/>
       <w:r>
         <w:rPr>
           <w:b/>
@@ -1227,7 +1718,6 @@
         </w:rPr>
         <w:t>ThisDeviceSetup</w:t>
       </w:r>
-      <w:proofErr w:type="spellEnd"/>
       <w:r>
         <w:t xml:space="preserve"> property, for example:</w:t>
       </w:r>
@@ -1255,177 +1745,179 @@
           <w:sz w:val="20"/>
           <w:szCs w:val="20"/>
         </w:rPr>
-        <w:t xml:space="preserve">public AO308Setup </w:t>
-      </w:r>
-      <w:proofErr w:type="spellStart"/>
-      <w:r>
+        <w:t>public AO308Setup ThisDeviceSetup =&gt; _deviceSetup as AO308Setup;</w:t>
+      </w:r>
+    </w:p>
+    <w:p>
+      <w:pPr>
+        <w:pStyle w:val="ListParagraph"/>
+        <w:numPr>
+          <w:ilvl w:val="0"/>
+          <w:numId w:val="5"/>
+        </w:numPr>
         <w:rPr>
           <w:rFonts w:asciiTheme="minorBidi" w:hAnsiTheme="minorBidi" w:cstheme="minorBidi"/>
+          <w:sz w:val="20"/>
+          <w:szCs w:val="20"/>
+        </w:rPr>
+      </w:pPr>
+      <w:r>
+        <w:rPr>
+          <w:rStyle w:val="Emphasis"/>
+        </w:rPr>
+        <w:t>TODO</w:t>
+      </w:r>
+      <w:r>
+        <w:rPr>
+          <w:rFonts w:asciiTheme="minorBidi" w:hAnsiTheme="minorBidi" w:cstheme="minorBidi"/>
+          <w:sz w:val="20"/>
+          <w:szCs w:val="20"/>
+        </w:rPr>
+        <w:t xml:space="preserve">: define new </w:t>
+      </w:r>
+      <w:r>
+        <w:rPr>
+          <w:rFonts w:asciiTheme="minorBidi" w:hAnsiTheme="minorBidi" w:cstheme="minorBidi"/>
+          <w:sz w:val="20"/>
+          <w:szCs w:val="20"/>
+        </w:rPr>
+        <w:t xml:space="preserve">static </w:t>
+      </w:r>
+      <w:r>
+        <w:rPr>
+          <w:rFonts w:asciiTheme="minorBidi" w:hAnsiTheme="minorBidi" w:cstheme="minorBidi"/>
+          <w:sz w:val="20"/>
+          <w:szCs w:val="20"/>
+        </w:rPr>
+        <w:t>class</w:t>
+      </w:r>
+      <w:r>
+        <w:rPr>
+          <w:rFonts w:asciiTheme="minorBidi" w:hAnsiTheme="minorBidi" w:cstheme="minorBidi"/>
+          <w:sz w:val="20"/>
+          <w:szCs w:val="20"/>
+        </w:rPr>
+        <w:t xml:space="preserve"> DeviceNames for device names. In UeiLibrary.</w:t>
+      </w:r>
+    </w:p>
+    <w:p>
+      <w:pPr>
+        <w:pStyle w:val="ListParagraph"/>
+        <w:numPr>
+          <w:ilvl w:val="0"/>
+          <w:numId w:val="5"/>
+        </w:numPr>
+      </w:pPr>
+      <w:r>
+        <w:t xml:space="preserve">Slot number is given by </w:t>
+      </w:r>
+      <w:r>
+        <w:t>Device.GetIndex()</w:t>
+      </w:r>
+      <w:r>
+        <w:t>.</w:t>
+      </w:r>
+    </w:p>
+    <w:p>
+      <w:pPr>
+        <w:pStyle w:val="Heading2"/>
+      </w:pPr>
+      <w:bookmarkStart w:id="2" w:name="_Toc132530062"/>
+      <w:r>
+        <w:t>Digital card DIO403</w:t>
+      </w:r>
+      <w:bookmarkEnd w:id="2"/>
+    </w:p>
+    <w:p>
+      <w:r>
+        <w:t>48 bits. Might be configured as input or outpu</w:t>
+      </w:r>
+      <w:r>
+        <w:t>t</w:t>
+      </w:r>
+    </w:p>
+    <w:p>
+      <w:r>
+        <w:t>Read/Write is done with an array of Int16. The 8 higher bits are ignored.</w:t>
+      </w:r>
+    </w:p>
+    <w:p>
+      <w:r>
+        <w:t>Currently, lower 24 bits are considered output, and upper 24 bits are considered input. This is ‘very’ hard coded. Must at least set global constant.</w:t>
+      </w:r>
+    </w:p>
+    <w:p>
+      <w:r>
+        <w:t>W</w:t>
+      </w:r>
+      <w:r>
+        <w:t xml:space="preserve">hen </w:t>
+      </w:r>
+      <w:r>
+        <w:rPr>
           <w:b/>
           <w:bCs/>
-          <w:sz w:val="20"/>
-          <w:szCs w:val="20"/>
-        </w:rPr>
-        <w:t>ThisDeviceSetup</w:t>
-      </w:r>
-      <w:proofErr w:type="spellEnd"/>
-      <w:r>
-        <w:rPr>
-          <w:rFonts w:asciiTheme="minorBidi" w:hAnsiTheme="minorBidi" w:cstheme="minorBidi"/>
+        </w:rPr>
+        <w:t>block sensor</w:t>
+      </w:r>
+      <w:r>
+        <w:t xml:space="preserve"> is active, this card </w:t>
+      </w:r>
+      <w:r>
+        <w:t xml:space="preserve">output is </w:t>
+      </w:r>
+      <w:r>
+        <w:t xml:space="preserve">dedicated to </w:t>
+      </w:r>
+      <w:r>
+        <w:t>block sensor</w:t>
+      </w:r>
+      <w:r>
+        <w:t>.</w:t>
+      </w:r>
+    </w:p>
+    <w:p>
+      <w:pPr>
+        <w:pStyle w:val="Heading2"/>
+      </w:pPr>
+      <w:bookmarkStart w:id="3" w:name="_Toc132530063"/>
+      <w:r>
+        <w:t>Analog/Out card</w:t>
+      </w:r>
+      <w:bookmarkEnd w:id="3"/>
+    </w:p>
+    <w:p>
+      <w:r>
+        <w:t>W</w:t>
+      </w:r>
+      <w:r>
+        <w:t xml:space="preserve">hen </w:t>
+      </w:r>
+      <w:r>
+        <w:rPr>
           <w:b/>
           <w:bCs/>
-          <w:sz w:val="20"/>
-          <w:szCs w:val="20"/>
-        </w:rPr>
-        <w:t xml:space="preserve"> =&gt; _</w:t>
-      </w:r>
-      <w:proofErr w:type="spellStart"/>
-      <w:r>
-        <w:rPr>
-          <w:rFonts w:asciiTheme="minorBidi" w:hAnsiTheme="minorBidi" w:cstheme="minorBidi"/>
-          <w:b/>
-          <w:bCs/>
-          <w:sz w:val="20"/>
-          <w:szCs w:val="20"/>
-        </w:rPr>
-        <w:t>deviceSetup</w:t>
-      </w:r>
-      <w:proofErr w:type="spellEnd"/>
-      <w:r>
-        <w:rPr>
-          <w:rFonts w:asciiTheme="minorBidi" w:hAnsiTheme="minorBidi" w:cstheme="minorBidi"/>
-          <w:b/>
-          <w:bCs/>
-          <w:sz w:val="20"/>
-          <w:szCs w:val="20"/>
-        </w:rPr>
-        <w:t xml:space="preserve"> as AO308Setup;</w:t>
+        </w:rPr>
+        <w:t>block sensor</w:t>
+      </w:r>
+      <w:r>
+        <w:t xml:space="preserve"> is active, this card </w:t>
+      </w:r>
+      <w:r>
+        <w:t xml:space="preserve">reads from </w:t>
+      </w:r>
+      <w:r>
+        <w:t>block sensor</w:t>
+      </w:r>
+      <w:r>
+        <w:t xml:space="preserve"> only.</w:t>
       </w:r>
     </w:p>
     <w:p>
       <w:pPr>
         <w:pStyle w:val="Heading2"/>
       </w:pPr>
-      <w:bookmarkStart w:id="2" w:name="_Toc130211985"/>
-      <w:r>
-        <w:t>Digital card DIO403</w:t>
-      </w:r>
-      <w:bookmarkEnd w:id="2"/>
-    </w:p>
-    <w:p>
-      <w:r>
-        <w:t>48 bits. Might be configured as input or outpu</w:t>
-      </w:r>
-      <w:r>
-        <w:t>t</w:t>
-      </w:r>
-    </w:p>
-    <w:p>
-      <w:r>
-        <w:t>Read/Write is done with an array of Int16. The 8 higher bits are ignored.</w:t>
-      </w:r>
-    </w:p>
-    <w:p>
-      <w:r>
-        <w:t>Currently, lower 24 bits are considered output, and upper 24 bits are considered input. This is ‘very’ hard coded. Must at least set global constant.</w:t>
-      </w:r>
-    </w:p>
-    <w:p>
-      <w:r>
-        <w:rPr>
-          <w:rStyle w:val="Strong"/>
-        </w:rPr>
-        <w:t>To</w:t>
-      </w:r>
-      <w:r>
-        <w:rPr>
-          <w:rStyle w:val="Strong"/>
-        </w:rPr>
-        <w:t xml:space="preserve"> </w:t>
-      </w:r>
-      <w:r>
-        <w:rPr>
-          <w:rStyle w:val="Strong"/>
-        </w:rPr>
-        <w:t>do</w:t>
-      </w:r>
-      <w:r>
-        <w:t xml:space="preserve">: </w:t>
-      </w:r>
-      <w:r>
-        <w:rPr>
-          <w:strike/>
-        </w:rPr>
-        <w:t xml:space="preserve">when block sensor is active, this card should be dedicated to block </w:t>
-      </w:r>
-      <w:proofErr w:type="spellStart"/>
-      <w:proofErr w:type="gramStart"/>
-      <w:r>
-        <w:rPr>
-          <w:strike/>
-        </w:rPr>
-        <w:t>sensor.</w:t>
-      </w:r>
-      <w:r>
-        <w:t>done</w:t>
-      </w:r>
-      <w:proofErr w:type="spellEnd"/>
-      <w:proofErr w:type="gramEnd"/>
-      <w:r>
-        <w:t>.</w:t>
-      </w:r>
-    </w:p>
-    <w:p>
-      <w:pPr>
-        <w:pStyle w:val="Heading2"/>
-      </w:pPr>
-      <w:bookmarkStart w:id="3" w:name="_Toc130211986"/>
-      <w:r>
-        <w:lastRenderedPageBreak/>
-        <w:t>Analog/Out card</w:t>
-      </w:r>
-      <w:bookmarkEnd w:id="3"/>
-    </w:p>
-    <w:p>
-      <w:r>
-        <w:rPr>
-          <w:rStyle w:val="Strong"/>
-        </w:rPr>
-        <w:t>To</w:t>
-      </w:r>
-      <w:r>
-        <w:rPr>
-          <w:rStyle w:val="Strong"/>
-        </w:rPr>
-        <w:t xml:space="preserve"> </w:t>
-      </w:r>
-      <w:r>
-        <w:rPr>
-          <w:rStyle w:val="Strong"/>
-        </w:rPr>
-        <w:t>do</w:t>
-      </w:r>
-      <w:r>
-        <w:t xml:space="preserve">: </w:t>
-      </w:r>
-      <w:r>
-        <w:rPr>
-          <w:strike/>
-        </w:rPr>
-        <w:t>when block sensor is active, this card should be dedicated to block sensor</w:t>
-      </w:r>
-      <w:r>
-        <w:t xml:space="preserve">. </w:t>
-      </w:r>
-      <w:r>
-        <w:t>Done.</w:t>
-      </w:r>
-    </w:p>
-    <w:p>
-      <w:pPr>
-        <w:pStyle w:val="Heading2"/>
-      </w:pPr>
-      <w:bookmarkStart w:id="4" w:name="_Toc130211987"/>
+      <w:bookmarkStart w:id="4" w:name="_Toc132530064"/>
       <w:r>
         <w:t xml:space="preserve">Block </w:t>
       </w:r>
@@ -1443,22 +1935,17 @@
       </w:r>
     </w:p>
     <w:p>
-      <w:proofErr w:type="spellStart"/>
-      <w:r>
-        <w:t>BlockSensor</w:t>
-      </w:r>
-      <w:proofErr w:type="spellEnd"/>
-      <w:r>
-        <w:t xml:space="preserve"> </w:t>
-      </w:r>
-      <w:r>
-        <w:t xml:space="preserve">uses analog and digital card. The first </w:t>
-      </w:r>
-      <w:r>
-        <w:t>device</w:t>
-      </w:r>
-      <w:r>
-        <w:t>s</w:t>
+      <w:r>
+        <w:t xml:space="preserve">BlockSensor </w:t>
+      </w:r>
+      <w:r>
+        <w:t xml:space="preserve">uses analog and digital card. The </w:t>
+      </w:r>
+      <w:r>
+        <w:rPr>
+          <w:u w:val="single"/>
+        </w:rPr>
+        <w:t>first devices</w:t>
       </w:r>
       <w:r>
         <w:t xml:space="preserve"> </w:t>
@@ -1472,7 +1959,7 @@
         <w:pStyle w:val="Heading2"/>
         <w:ind w:left="720" w:hanging="720"/>
       </w:pPr>
-      <w:bookmarkStart w:id="5" w:name="_Toc130211988"/>
+      <w:bookmarkStart w:id="5" w:name="_Toc132530065"/>
       <w:r>
         <w:t>To</w:t>
       </w:r>
@@ -1493,13 +1980,8 @@
         </w:numPr>
       </w:pPr>
       <w:r>
-        <w:t xml:space="preserve">Unit test on </w:t>
-      </w:r>
-      <w:proofErr w:type="spellStart"/>
-      <w:r>
-        <w:t>EthMessage</w:t>
-      </w:r>
-      <w:proofErr w:type="spellEnd"/>
+        <w:t>Unit test on EthMessage</w:t>
+      </w:r>
     </w:p>
     <w:p>
       <w:pPr>
@@ -1510,15 +1992,46 @@
         </w:numPr>
       </w:pPr>
       <w:r>
-        <w:t>DIO403, replace bits. The input bits should be in lower order. (</w:t>
-      </w:r>
-      <w:proofErr w:type="gramStart"/>
-      <w:r>
-        <w:t>for</w:t>
-      </w:r>
-      <w:proofErr w:type="gramEnd"/>
-      <w:r>
-        <w:t xml:space="preserve"> the sake of block sensor)</w:t>
+        <w:t xml:space="preserve">Maybe it is better </w:t>
+      </w:r>
+      <w:r>
+        <w:rPr>
+          <w:b/>
+          <w:bCs/>
+        </w:rPr>
+        <w:t>not</w:t>
+      </w:r>
+      <w:r>
+        <w:t xml:space="preserve"> to use </w:t>
+      </w:r>
+      <w:r>
+        <w:rPr>
+          <w:rFonts w:ascii="Consolas" w:hAnsi="Consolas" w:cs="Consolas"/>
+          <w:color w:val="000000"/>
+          <w:kern w:val="0"/>
+          <w:sz w:val="19"/>
+          <w:szCs w:val="19"/>
+        </w:rPr>
+        <w:t>Activator.CreateInstance()</w:t>
+      </w:r>
+      <w:r>
+        <w:rPr>
+          <w:rFonts w:ascii="Consolas" w:hAnsi="Consolas" w:cs="Consolas"/>
+          <w:color w:val="000000"/>
+          <w:kern w:val="0"/>
+          <w:sz w:val="19"/>
+          <w:szCs w:val="19"/>
+        </w:rPr>
+        <w:t xml:space="preserve"> </w:t>
+      </w:r>
+      <w:r>
+        <w:t>For device managers, y</w:t>
+      </w:r>
+      <w:r>
+        <w:t>ou</w:t>
+      </w:r>
+      <w:r>
+        <w:t xml:space="preserve"> earn one and loose two. Something like DeviceManagerFactory might be more efficient.</w:t>
       </w:r>
     </w:p>
     <w:p>
@@ -1528,309 +2041,86 @@
           <w:ilvl w:val="0"/>
           <w:numId w:val="1"/>
         </w:numPr>
-        <w:rPr>
-          <w:strike/>
-        </w:rPr>
-      </w:pPr>
-      <w:r>
-        <w:rPr>
-          <w:strike/>
-        </w:rPr>
-        <w:t xml:space="preserve">Move device managers creation </w:t>
-      </w:r>
-      <w:r>
-        <w:rPr>
-          <w:strike/>
-        </w:rPr>
-        <w:t xml:space="preserve">away </w:t>
-      </w:r>
-      <w:r>
-        <w:rPr>
-          <w:strike/>
-        </w:rPr>
-        <w:t xml:space="preserve">from </w:t>
-      </w:r>
-      <w:proofErr w:type="spellStart"/>
-      <w:r>
-        <w:rPr>
-          <w:strike/>
-        </w:rPr>
-        <w:t>Program.cs</w:t>
-      </w:r>
-      <w:proofErr w:type="spellEnd"/>
-      <w:r>
-        <w:rPr>
-          <w:strike/>
-        </w:rPr>
+      </w:pPr>
+      <w:r>
+        <w:t xml:space="preserve">Add </w:t>
+      </w:r>
+      <w:r>
+        <w:t>self-inject</w:t>
+      </w:r>
+      <w:r>
+        <w:t xml:space="preserve"> capability to Digital Input driver (for </w:t>
+      </w:r>
+      <w:r>
+        <w:t>self-test</w:t>
+      </w:r>
+      <w:r>
+        <w:t>)</w:t>
+      </w:r>
+    </w:p>
+    <w:p>
+      <w:r>
         <w:t xml:space="preserve"> </w:t>
       </w:r>
-      <w:r>
-        <w:t>done.</w:t>
-      </w:r>
-    </w:p>
-    <w:p>
-      <w:pPr>
-        <w:pStyle w:val="ListParagraph"/>
-        <w:numPr>
-          <w:ilvl w:val="0"/>
-          <w:numId w:val="1"/>
-        </w:numPr>
-      </w:pPr>
-      <w:r>
-        <w:t xml:space="preserve">Maybe it is better </w:t>
-      </w:r>
+    </w:p>
+    <w:p>
+      <w:pPr>
+        <w:pStyle w:val="Heading2"/>
+      </w:pPr>
+      <w:bookmarkStart w:id="6" w:name="_Toc132530066"/>
+      <w:r>
+        <w:t>Converte</w:t>
+      </w:r>
+      <w:r>
+        <w:t>r</w:t>
+      </w:r>
+      <w:r>
+        <w:t>s</w:t>
+      </w:r>
+      <w:bookmarkEnd w:id="6"/>
+    </w:p>
+    <w:p>
       <w:r>
         <w:rPr>
           <w:b/>
           <w:bCs/>
         </w:rPr>
-        <w:t>not</w:t>
-      </w:r>
-      <w:r>
-        <w:t xml:space="preserve"> to use </w:t>
-      </w:r>
-      <w:proofErr w:type="spellStart"/>
-      <w:r>
-        <w:rPr>
-          <w:rFonts w:ascii="Consolas" w:hAnsi="Consolas" w:cs="Consolas"/>
-          <w:color w:val="000000"/>
-          <w:kern w:val="0"/>
-          <w:sz w:val="19"/>
-          <w:szCs w:val="19"/>
-        </w:rPr>
-        <w:t>Activator.CreateInstance</w:t>
-      </w:r>
-      <w:proofErr w:type="spellEnd"/>
-      <w:r>
-        <w:rPr>
-          <w:rFonts w:ascii="Consolas" w:hAnsi="Consolas" w:cs="Consolas"/>
-          <w:color w:val="000000"/>
-          <w:kern w:val="0"/>
-          <w:sz w:val="19"/>
-          <w:szCs w:val="19"/>
-        </w:rPr>
-        <w:t>()</w:t>
-      </w:r>
-      <w:r>
-        <w:rPr>
-          <w:rFonts w:ascii="Consolas" w:hAnsi="Consolas" w:cs="Consolas"/>
-          <w:color w:val="000000"/>
-          <w:kern w:val="0"/>
-          <w:sz w:val="19"/>
-          <w:szCs w:val="19"/>
-        </w:rPr>
+        <w:t>To do 1</w:t>
+      </w:r>
+      <w:r>
+        <w:t>: Dedicated converter for each card</w:t>
+      </w:r>
+      <w:r>
+        <w:t xml:space="preserve"> looks overwhelming. There should be Analog-Convertor</w:t>
+      </w:r>
+      <w:r>
+        <w:t xml:space="preserve"> which unites 308 and 201 cards, </w:t>
+      </w:r>
+      <w:r>
+        <w:t>and Digital-Convertor</w:t>
+      </w:r>
+      <w:r>
+        <w:t xml:space="preserve"> with unites 403 and 470 cards. </w:t>
+      </w:r>
+      <w:r>
+        <w:t>All others (serial</w:t>
+      </w:r>
+      <w:r>
+        <w:t>s</w:t>
+      </w:r>
+      <w:r>
+        <w:t>) might be handled</w:t>
+      </w:r>
+      <w:r>
+        <w:t xml:space="preserve"> be the device manager</w:t>
+      </w:r>
+      <w:r>
         <w:t xml:space="preserve"> </w:t>
       </w:r>
       <w:r>
-        <w:t>For device managers, y</w:t>
-      </w:r>
-      <w:r>
-        <w:t>ou</w:t>
-      </w:r>
-      <w:r>
-        <w:t xml:space="preserve"> earn one and loose two. Something like </w:t>
-      </w:r>
-      <w:proofErr w:type="spellStart"/>
-      <w:r>
-        <w:t>DeviceManagerFactory</w:t>
-      </w:r>
-      <w:proofErr w:type="spellEnd"/>
-      <w:r>
-        <w:t xml:space="preserve"> might be more efficient.</w:t>
-      </w:r>
-    </w:p>
-    <w:p>
-      <w:pPr>
-        <w:pStyle w:val="ListParagraph"/>
-        <w:numPr>
-          <w:ilvl w:val="0"/>
-          <w:numId w:val="1"/>
-        </w:numPr>
-        <w:rPr>
-          <w:strike/>
-        </w:rPr>
-      </w:pPr>
-      <w:r>
-        <w:rPr>
-          <w:strike/>
-        </w:rPr>
-        <w:t xml:space="preserve">Config2: </w:t>
-      </w:r>
-      <w:r>
-        <w:rPr>
-          <w:strike/>
-        </w:rPr>
-        <w:t xml:space="preserve">Use </w:t>
-      </w:r>
-      <w:proofErr w:type="spellStart"/>
-      <w:r>
-        <w:rPr>
-          <w:rFonts w:ascii="Consolas" w:hAnsi="Consolas" w:cs="Consolas"/>
-          <w:strike/>
-          <w:color w:val="000000"/>
-          <w:kern w:val="0"/>
-          <w:sz w:val="19"/>
-          <w:szCs w:val="19"/>
-        </w:rPr>
-        <w:t>GetSetup</w:t>
-      </w:r>
-      <w:r>
-        <w:rPr>
-          <w:rFonts w:ascii="Consolas" w:hAnsi="Consolas" w:cs="Consolas"/>
-          <w:strike/>
-          <w:color w:val="000000"/>
-          <w:kern w:val="0"/>
-          <w:sz w:val="19"/>
-          <w:szCs w:val="19"/>
-        </w:rPr>
-        <w:t>Entry</w:t>
-      </w:r>
-      <w:r>
-        <w:rPr>
-          <w:rFonts w:ascii="Consolas" w:hAnsi="Consolas" w:cs="Consolas"/>
-          <w:strike/>
-          <w:color w:val="000000"/>
-          <w:kern w:val="0"/>
-          <w:sz w:val="19"/>
-          <w:szCs w:val="19"/>
-        </w:rPr>
-        <w:t>ForDevice</w:t>
-      </w:r>
-      <w:proofErr w:type="spellEnd"/>
-      <w:r>
-        <w:rPr>
-          <w:rFonts w:ascii="Consolas" w:hAnsi="Consolas" w:cs="Consolas"/>
-          <w:strike/>
-          <w:color w:val="000000"/>
-          <w:kern w:val="0"/>
-          <w:sz w:val="19"/>
-          <w:szCs w:val="19"/>
-        </w:rPr>
-        <w:t xml:space="preserve"> </w:t>
-      </w:r>
-      <w:r>
-        <w:rPr>
-          <w:strike/>
-        </w:rPr>
-        <w:t xml:space="preserve">instead of getting </w:t>
-      </w:r>
-      <w:r>
-        <w:rPr>
-          <w:strike/>
-        </w:rPr>
-        <w:t xml:space="preserve">setup </w:t>
-      </w:r>
-      <w:r>
-        <w:rPr>
-          <w:strike/>
-        </w:rPr>
-        <w:t xml:space="preserve">entry by </w:t>
-      </w:r>
-      <w:proofErr w:type="spellStart"/>
-      <w:proofErr w:type="gramStart"/>
-      <w:r>
-        <w:rPr>
-          <w:strike/>
-        </w:rPr>
-        <w:t>index.</w:t>
-      </w:r>
-      <w:r>
-        <w:t>done</w:t>
-      </w:r>
-      <w:proofErr w:type="spellEnd"/>
-      <w:proofErr w:type="gramEnd"/>
-      <w:r>
-        <w:t>.</w:t>
-      </w:r>
-    </w:p>
-    <w:p>
-      <w:pPr>
-        <w:pStyle w:val="ListParagraph"/>
-        <w:numPr>
-          <w:ilvl w:val="0"/>
-          <w:numId w:val="1"/>
-        </w:numPr>
-      </w:pPr>
-      <w:r>
-        <w:t xml:space="preserve">Add </w:t>
-      </w:r>
-      <w:r>
-        <w:t>self-inject</w:t>
-      </w:r>
-      <w:r>
-        <w:t xml:space="preserve"> capability to Digital Input driver (for </w:t>
-      </w:r>
-      <w:r>
-        <w:t>self-test</w:t>
-      </w:r>
-      <w:r>
-        <w:t>)</w:t>
-      </w:r>
-    </w:p>
-    <w:p>
-      <w:r>
-        <w:t xml:space="preserve"> </w:t>
-      </w:r>
-    </w:p>
-    <w:p>
-      <w:pPr>
-        <w:pStyle w:val="Heading2"/>
-      </w:pPr>
-      <w:bookmarkStart w:id="6" w:name="_Toc130211989"/>
-      <w:r>
-        <w:t>Converte</w:t>
-      </w:r>
-      <w:r>
-        <w:t>r</w:t>
-      </w:r>
-      <w:r>
-        <w:t>s</w:t>
-      </w:r>
-      <w:bookmarkEnd w:id="6"/>
-    </w:p>
-    <w:p>
-      <w:r>
-        <w:rPr>
-          <w:b/>
-          <w:bCs/>
-        </w:rPr>
-        <w:t>To do 1</w:t>
-      </w:r>
-      <w:r>
-        <w:t>: Dedicated converter for each card</w:t>
-      </w:r>
-      <w:r>
-        <w:t xml:space="preserve"> looks overwhelming. There should be Analog-Convertor</w:t>
-      </w:r>
-      <w:r>
-        <w:t xml:space="preserve"> which unites 308 and 201 cards, </w:t>
-      </w:r>
-      <w:r>
-        <w:t>and Digital-Convertor</w:t>
-      </w:r>
-      <w:r>
-        <w:t xml:space="preserve"> with unites 403 and 470 cards. </w:t>
-      </w:r>
-      <w:r>
-        <w:t>All others (serial</w:t>
-      </w:r>
-      <w:r>
-        <w:t>s</w:t>
-      </w:r>
-      <w:r>
-        <w:t>) might be handled</w:t>
-      </w:r>
-      <w:r>
-        <w:t xml:space="preserve"> be the device manager</w:t>
-      </w:r>
-      <w:r>
-        <w:t xml:space="preserve"> </w:t>
-      </w:r>
-      <w:r>
         <w:t>itself.</w:t>
       </w:r>
     </w:p>
-    <w:p/>
     <w:p/>
     <w:p>
       <w:r>
@@ -2023,9 +2313,18 @@
           <w:sz w:val="19"/>
           <w:szCs w:val="19"/>
         </w:rPr>
-        <w:t xml:space="preserve"> </w:t>
-      </w:r>
-      <w:proofErr w:type="spellStart"/>
+        <w:t xml:space="preserve"> DownstreamConvert(</w:t>
+      </w:r>
+      <w:r>
+        <w:rPr>
+          <w:rFonts w:ascii="Consolas" w:hAnsi="Consolas" w:cs="Consolas"/>
+          <w:color w:val="0000FF"/>
+          <w:kern w:val="0"/>
+          <w:sz w:val="19"/>
+          <w:szCs w:val="19"/>
+        </w:rPr>
+        <w:t>byte</w:t>
+      </w:r>
       <w:r>
         <w:rPr>
           <w:rFonts w:ascii="Consolas" w:hAnsi="Consolas" w:cs="Consolas"/>
@@ -2034,72 +2333,7 @@
           <w:sz w:val="19"/>
           <w:szCs w:val="19"/>
         </w:rPr>
-        <w:t>DownstreamConvert</w:t>
-      </w:r>
-      <w:proofErr w:type="spellEnd"/>
-      <w:r>
-        <w:rPr>
-          <w:rFonts w:ascii="Consolas" w:hAnsi="Consolas" w:cs="Consolas"/>
-          <w:color w:val="000000"/>
-          <w:kern w:val="0"/>
-          <w:sz w:val="19"/>
-          <w:szCs w:val="19"/>
-        </w:rPr>
-        <w:t>(</w:t>
-      </w:r>
-      <w:proofErr w:type="gramStart"/>
-      <w:r>
-        <w:rPr>
-          <w:rFonts w:ascii="Consolas" w:hAnsi="Consolas" w:cs="Consolas"/>
-          <w:color w:val="0000FF"/>
-          <w:kern w:val="0"/>
-          <w:sz w:val="19"/>
-          <w:szCs w:val="19"/>
-        </w:rPr>
-        <w:t>byte</w:t>
-      </w:r>
-      <w:r>
-        <w:rPr>
-          <w:rFonts w:ascii="Consolas" w:hAnsi="Consolas" w:cs="Consolas"/>
-          <w:color w:val="000000"/>
-          <w:kern w:val="0"/>
-          <w:sz w:val="19"/>
-          <w:szCs w:val="19"/>
-        </w:rPr>
-        <w:t>[</w:t>
-      </w:r>
-      <w:proofErr w:type="gramEnd"/>
-      <w:r>
-        <w:rPr>
-          <w:rFonts w:ascii="Consolas" w:hAnsi="Consolas" w:cs="Consolas"/>
-          <w:color w:val="000000"/>
-          <w:kern w:val="0"/>
-          <w:sz w:val="19"/>
-          <w:szCs w:val="19"/>
-        </w:rPr>
-        <w:t xml:space="preserve">] </w:t>
-      </w:r>
-      <w:proofErr w:type="spellStart"/>
-      <w:r>
-        <w:rPr>
-          <w:rFonts w:ascii="Consolas" w:hAnsi="Consolas" w:cs="Consolas"/>
-          <w:color w:val="000000"/>
-          <w:kern w:val="0"/>
-          <w:sz w:val="19"/>
-          <w:szCs w:val="19"/>
-        </w:rPr>
-        <w:t>messagePayload</w:t>
-      </w:r>
-      <w:proofErr w:type="spellEnd"/>
-      <w:r>
-        <w:rPr>
-          <w:rFonts w:ascii="Consolas" w:hAnsi="Consolas" w:cs="Consolas"/>
-          <w:color w:val="000000"/>
-          <w:kern w:val="0"/>
-          <w:sz w:val="19"/>
-          <w:szCs w:val="19"/>
-        </w:rPr>
-        <w:t>);</w:t>
+        <w:t>[] messagePayload);</w:t>
       </w:r>
     </w:p>
     <w:p>
@@ -2127,7 +2361,6 @@
         </w:rPr>
         <w:t xml:space="preserve">        </w:t>
       </w:r>
-      <w:proofErr w:type="gramStart"/>
       <w:r>
         <w:rPr>
           <w:rFonts w:ascii="Consolas" w:hAnsi="Consolas" w:cs="Consolas"/>
@@ -2146,40 +2379,7 @@
           <w:sz w:val="19"/>
           <w:szCs w:val="19"/>
         </w:rPr>
-        <w:t>[</w:t>
-      </w:r>
-      <w:proofErr w:type="gramEnd"/>
-      <w:r>
-        <w:rPr>
-          <w:rFonts w:ascii="Consolas" w:hAnsi="Consolas" w:cs="Consolas"/>
-          <w:color w:val="000000"/>
-          <w:kern w:val="0"/>
-          <w:sz w:val="19"/>
-          <w:szCs w:val="19"/>
-        </w:rPr>
-        <w:t xml:space="preserve">] </w:t>
-      </w:r>
-      <w:proofErr w:type="spellStart"/>
-      <w:r>
-        <w:rPr>
-          <w:rFonts w:ascii="Consolas" w:hAnsi="Consolas" w:cs="Consolas"/>
-          <w:color w:val="000000"/>
-          <w:kern w:val="0"/>
-          <w:sz w:val="19"/>
-          <w:szCs w:val="19"/>
-        </w:rPr>
-        <w:t>UpstreamConvert</w:t>
-      </w:r>
-      <w:proofErr w:type="spellEnd"/>
-      <w:r>
-        <w:rPr>
-          <w:rFonts w:ascii="Consolas" w:hAnsi="Consolas" w:cs="Consolas"/>
-          <w:color w:val="000000"/>
-          <w:kern w:val="0"/>
-          <w:sz w:val="19"/>
-          <w:szCs w:val="19"/>
-        </w:rPr>
-        <w:t>(</w:t>
+        <w:t>[] UpstreamConvert(</w:t>
       </w:r>
       <w:r>
         <w:rPr>
@@ -2245,40 +2445,7 @@
           <w:sz w:val="19"/>
           <w:szCs w:val="19"/>
         </w:rPr>
-        <w:t xml:space="preserve"> </w:t>
-      </w:r>
-      <w:proofErr w:type="spellStart"/>
-      <w:r>
-        <w:rPr>
-          <w:rFonts w:ascii="Consolas" w:hAnsi="Consolas" w:cs="Consolas"/>
-          <w:color w:val="000000"/>
-          <w:kern w:val="0"/>
-          <w:sz w:val="19"/>
-          <w:szCs w:val="19"/>
-        </w:rPr>
-        <w:t>DeviceName</w:t>
-      </w:r>
-      <w:proofErr w:type="spellEnd"/>
-      <w:r>
-        <w:rPr>
-          <w:rFonts w:ascii="Consolas" w:hAnsi="Consolas" w:cs="Consolas"/>
-          <w:color w:val="000000"/>
-          <w:kern w:val="0"/>
-          <w:sz w:val="19"/>
-          <w:szCs w:val="19"/>
-        </w:rPr>
-        <w:t xml:space="preserve"> </w:t>
-      </w:r>
-      <w:proofErr w:type="gramStart"/>
-      <w:r>
-        <w:rPr>
-          <w:rFonts w:ascii="Consolas" w:hAnsi="Consolas" w:cs="Consolas"/>
-          <w:color w:val="000000"/>
-          <w:kern w:val="0"/>
-          <w:sz w:val="19"/>
-          <w:szCs w:val="19"/>
-        </w:rPr>
-        <w:t xml:space="preserve">{ </w:t>
+        <w:t xml:space="preserve"> DeviceName { </w:t>
       </w:r>
       <w:r>
         <w:rPr>
@@ -2290,7 +2457,6 @@
         </w:rPr>
         <w:t>get</w:t>
       </w:r>
-      <w:proofErr w:type="gramEnd"/>
       <w:r>
         <w:rPr>
           <w:rFonts w:ascii="Consolas" w:hAnsi="Consolas" w:cs="Consolas"/>
@@ -2333,15 +2499,7 @@
         <w:ind w:left="288" w:firstLine="0"/>
       </w:pPr>
       <w:r>
-        <w:t xml:space="preserve">Instead of </w:t>
-      </w:r>
-      <w:proofErr w:type="spellStart"/>
-      <w:r>
-        <w:t>IConvert</w:t>
-      </w:r>
-      <w:proofErr w:type="spellEnd"/>
-      <w:r>
-        <w:t>,</w:t>
+        <w:t>Instead of IConvert,</w:t>
       </w:r>
     </w:p>
     <w:p>
@@ -2355,7 +2513,14 @@
           <w:b/>
           <w:bCs/>
         </w:rPr>
-        <w:t>To do 2</w:t>
+        <w:t xml:space="preserve">To do </w:t>
+      </w:r>
+      <w:r>
+        <w:rPr>
+          <w:b/>
+          <w:bCs/>
+        </w:rPr>
+        <w:t>3</w:t>
       </w:r>
       <w:r>
         <w:t xml:space="preserve">: </w:t>
@@ -2376,72 +2541,38 @@
         <w:t xml:space="preserve"> convert</w:t>
       </w:r>
       <w:r>
-        <w:t xml:space="preserve"> to know about the setup of the program. Just give the needed parameters! (</w:t>
-      </w:r>
-      <w:proofErr w:type="gramStart"/>
-      <w:r>
-        <w:t>min</w:t>
-      </w:r>
-      <w:proofErr w:type="gramEnd"/>
-      <w:r>
-        <w:t xml:space="preserve"> voltage, max </w:t>
+        <w:t xml:space="preserve"> to know about the setup of the program. Just give the needed parameters! (min voltage, max </w:t>
       </w:r>
       <w:r>
         <w:t>voltage</w:t>
       </w:r>
       <w:r>
-        <w:t xml:space="preserve">, </w:t>
-      </w:r>
-      <w:proofErr w:type="spellStart"/>
-      <w:r>
-        <w:t>etc</w:t>
-      </w:r>
-      <w:proofErr w:type="spellEnd"/>
-      <w:r>
-        <w:t>…)</w:t>
+        <w:t>, etc…)</w:t>
       </w:r>
     </w:p>
     <w:p>
       <w:pPr>
         <w:pStyle w:val="Heading2"/>
       </w:pPr>
-      <w:bookmarkStart w:id="7" w:name="_Toc130211991"/>
-      <w:r>
-        <w:t>Support multiple cubes</w:t>
+      <w:bookmarkStart w:id="7" w:name="_Toc132530067"/>
+      <w:r>
+        <w:t>Device table</w:t>
       </w:r>
       <w:bookmarkEnd w:id="7"/>
     </w:p>
     <w:p>
       <w:pPr>
-        <w:pStyle w:val="Heading2"/>
-      </w:pPr>
-      <w:bookmarkStart w:id="8" w:name="_Toc130211992"/>
-      <w:r>
-        <w:t>Device table</w:t>
+        <w:pStyle w:val="Heading3"/>
+      </w:pPr>
+      <w:bookmarkStart w:id="8" w:name="_Toc132530068"/>
+      <w:r>
+        <w:t>Device list</w:t>
       </w:r>
       <w:bookmarkEnd w:id="8"/>
     </w:p>
     <w:p>
-      <w:pPr>
-        <w:pStyle w:val="Heading3"/>
-      </w:pPr>
-      <w:bookmarkStart w:id="9" w:name="_Toc130211993"/>
-      <w:r>
-        <w:t>Device list</w:t>
-      </w:r>
-      <w:bookmarkEnd w:id="9"/>
-    </w:p>
-    <w:p>
-      <w:r>
-        <w:t xml:space="preserve">List&lt; </w:t>
-      </w:r>
-      <w:proofErr w:type="spellStart"/>
-      <w:r>
-        <w:t>PerDeviceObjects</w:t>
-      </w:r>
-      <w:proofErr w:type="spellEnd"/>
-      <w:r>
-        <w:t>&gt;</w:t>
+      <w:r>
+        <w:t>List&lt; PerDeviceObjects&gt;</w:t>
       </w:r>
       <w:r>
         <w:t xml:space="preserve"> </w:t>
@@ -2450,30 +2581,17 @@
         <w:rPr>
           <w:strike/>
         </w:rPr>
-        <w:t>_</w:t>
-      </w:r>
-      <w:proofErr w:type="spellStart"/>
-      <w:r>
-        <w:rPr>
-          <w:strike/>
-        </w:rPr>
-        <w:t>deviceObjectsTable</w:t>
-      </w:r>
-      <w:proofErr w:type="spellEnd"/>
+        <w:t>_deviceObjectsTable</w:t>
+      </w:r>
       <w:r>
         <w:t xml:space="preserve"> </w:t>
       </w:r>
       <w:r>
-        <w:t>_</w:t>
-      </w:r>
-      <w:proofErr w:type="spellStart"/>
-      <w:r>
-        <w:t>deviceObjects</w:t>
+        <w:t>_deviceObjects</w:t>
       </w:r>
       <w:r>
         <w:t>List</w:t>
       </w:r>
-      <w:proofErr w:type="spellEnd"/>
     </w:p>
     <w:p>
       <w:r>
@@ -2531,7 +2649,6 @@
         </w:rPr>
         <w:t xml:space="preserve"> </w:t>
       </w:r>
-      <w:proofErr w:type="spellStart"/>
       <w:r>
         <w:rPr>
           <w:rFonts w:ascii="Consolas" w:hAnsi="Consolas" w:cs="Consolas"/>
@@ -2542,7 +2659,6 @@
         </w:rPr>
         <w:t>PerDeviceObjects</w:t>
       </w:r>
-      <w:proofErr w:type="spellEnd"/>
     </w:p>
     <w:p>
       <w:pPr>
@@ -2593,29 +2709,7 @@
           <w:sz w:val="19"/>
           <w:szCs w:val="19"/>
         </w:rPr>
-        <w:t xml:space="preserve">        </w:t>
-      </w:r>
-      <w:proofErr w:type="spellStart"/>
-      <w:r>
-        <w:rPr>
-          <w:rFonts w:ascii="Consolas" w:hAnsi="Consolas" w:cs="Consolas"/>
-          <w:color w:val="000000"/>
-          <w:kern w:val="0"/>
-          <w:sz w:val="19"/>
-          <w:szCs w:val="19"/>
-        </w:rPr>
-        <w:t>DeviceName</w:t>
-      </w:r>
-      <w:proofErr w:type="spellEnd"/>
-      <w:r>
-        <w:rPr>
-          <w:rFonts w:ascii="Consolas" w:hAnsi="Consolas" w:cs="Consolas"/>
-          <w:color w:val="000000"/>
-          <w:kern w:val="0"/>
-          <w:sz w:val="19"/>
-          <w:szCs w:val="19"/>
-        </w:rPr>
-        <w:t xml:space="preserve"> </w:t>
+        <w:t xml:space="preserve">        DeviceName </w:t>
       </w:r>
     </w:p>
     <w:p>
@@ -2641,29 +2735,8 @@
           <w:sz w:val="19"/>
           <w:szCs w:val="19"/>
         </w:rPr>
-        <w:t xml:space="preserve">        </w:t>
-      </w:r>
-      <w:proofErr w:type="spellStart"/>
-      <w:r>
-        <w:rPr>
-          <w:rFonts w:ascii="Consolas" w:hAnsi="Consolas" w:cs="Consolas"/>
-          <w:color w:val="000000"/>
-          <w:kern w:val="0"/>
-          <w:sz w:val="19"/>
-          <w:szCs w:val="19"/>
-        </w:rPr>
-        <w:t>SlotNumber</w:t>
-      </w:r>
-      <w:proofErr w:type="spellEnd"/>
-      <w:r>
-        <w:rPr>
-          <w:rFonts w:ascii="Consolas" w:hAnsi="Consolas" w:cs="Consolas"/>
-          <w:color w:val="000000"/>
-          <w:kern w:val="0"/>
-          <w:sz w:val="19"/>
-          <w:szCs w:val="19"/>
-        </w:rPr>
-        <w:t xml:space="preserve"> </w:t>
+        <w:lastRenderedPageBreak/>
+        <w:t xml:space="preserve">        SlotNumber </w:t>
       </w:r>
     </w:p>
     <w:p>
@@ -2689,9 +2762,8 @@
           <w:sz w:val="19"/>
           <w:szCs w:val="19"/>
         </w:rPr>
-        <w:t xml:space="preserve">        </w:t>
-      </w:r>
-      <w:proofErr w:type="spellStart"/>
+        <w:t xml:space="preserve">        Cube</w:t>
+      </w:r>
       <w:r>
         <w:rPr>
           <w:rFonts w:ascii="Consolas" w:hAnsi="Consolas" w:cs="Consolas"/>
@@ -2700,19 +2772,8 @@
           <w:sz w:val="19"/>
           <w:szCs w:val="19"/>
         </w:rPr>
-        <w:t>Cube</w:t>
-      </w:r>
-      <w:r>
-        <w:rPr>
-          <w:rFonts w:ascii="Consolas" w:hAnsi="Consolas" w:cs="Consolas"/>
-          <w:color w:val="000000"/>
-          <w:kern w:val="0"/>
-          <w:sz w:val="19"/>
-          <w:szCs w:val="19"/>
-        </w:rPr>
         <w:t>Url</w:t>
       </w:r>
-      <w:proofErr w:type="spellEnd"/>
     </w:p>
     <w:p>
       <w:pPr>
@@ -2737,20 +2798,8 @@
           <w:sz w:val="19"/>
           <w:szCs w:val="19"/>
         </w:rPr>
-        <w:t xml:space="preserve">        </w:t>
-      </w:r>
-      <w:proofErr w:type="spellStart"/>
-      <w:r>
-        <w:rPr>
-          <w:rFonts w:ascii="Consolas" w:hAnsi="Consolas" w:cs="Consolas"/>
-          <w:color w:val="000000"/>
-          <w:kern w:val="0"/>
-          <w:sz w:val="19"/>
-          <w:szCs w:val="19"/>
-        </w:rPr>
-        <w:t>DeviceManager</w:t>
-      </w:r>
-      <w:proofErr w:type="spellEnd"/>
+        <w:t xml:space="preserve">        DeviceManager</w:t>
+      </w:r>
       <w:r>
         <w:rPr>
           <w:rFonts w:ascii="Consolas" w:hAnsi="Consolas" w:cs="Consolas"/>
@@ -2785,29 +2834,7 @@
           <w:sz w:val="19"/>
           <w:szCs w:val="19"/>
         </w:rPr>
-        <w:t xml:space="preserve">        </w:t>
-      </w:r>
-      <w:proofErr w:type="spellStart"/>
-      <w:r>
-        <w:rPr>
-          <w:rFonts w:ascii="Consolas" w:hAnsi="Consolas" w:cs="Consolas"/>
-          <w:color w:val="000000"/>
-          <w:kern w:val="0"/>
-          <w:sz w:val="19"/>
-          <w:szCs w:val="19"/>
-        </w:rPr>
-        <w:t>UdpReader</w:t>
-      </w:r>
-      <w:proofErr w:type="spellEnd"/>
-      <w:r>
-        <w:rPr>
-          <w:rFonts w:ascii="Consolas" w:hAnsi="Consolas" w:cs="Consolas"/>
-          <w:color w:val="000000"/>
-          <w:kern w:val="0"/>
-          <w:sz w:val="19"/>
-          <w:szCs w:val="19"/>
-        </w:rPr>
-        <w:t xml:space="preserve"> </w:t>
+        <w:t xml:space="preserve">        UdpReader </w:t>
       </w:r>
       <w:r>
         <w:rPr>
@@ -2872,24 +2899,12 @@
         <w:t>}</w:t>
       </w:r>
     </w:p>
-    <w:p/>
-    <w:p>
-      <w:r>
-        <w:t xml:space="preserve">Get </w:t>
-      </w:r>
-      <w:r>
-        <w:t>Slot</w:t>
-      </w:r>
-      <w:r>
-        <w:t xml:space="preserve"> by </w:t>
-      </w:r>
-      <w:proofErr w:type="spellStart"/>
-      <w:r>
-        <w:t>Device.GetIndex</w:t>
-      </w:r>
-      <w:proofErr w:type="spellEnd"/>
-      <w:r>
-        <w:t>()</w:t>
+    <w:p>
+      <w:pPr>
+        <w:pStyle w:val="Heading1"/>
+      </w:pPr>
+      <w:r>
+        <w:t>Project modules</w:t>
       </w:r>
     </w:p>
     <w:p>
@@ -2897,48 +2912,138 @@
         <w:pStyle w:val="Heading2"/>
       </w:pPr>
       <w:r>
-        <w:lastRenderedPageBreak/>
-        <w:t>Use cases</w:t>
+        <w:t>Config module</w:t>
+      </w:r>
+    </w:p>
+    <w:p>
+      <w:pPr>
+        <w:rPr>
+          <w:u w:val="single"/>
+        </w:rPr>
+      </w:pPr>
+      <w:r>
+        <w:rPr>
+          <w:u w:val="single"/>
+        </w:rPr>
+        <w:t>Roles &amp; responsibilities:</w:t>
+      </w:r>
+    </w:p>
+    <w:p>
+      <w:r>
+        <w:t>Holds the persistent config</w:t>
+      </w:r>
+      <w:r>
+        <w:t>.</w:t>
+      </w:r>
+    </w:p>
+    <w:p>
+      <w:r>
+        <w:t>This is a “half singleton” class (instantiation is done from outside).</w:t>
+      </w:r>
+    </w:p>
+    <w:p>
+      <w:r>
+        <w:t>Can generate default config according to device names.</w:t>
+      </w:r>
+    </w:p>
+    <w:p>
+      <w:r>
+        <w:t>Can read config from file.</w:t>
+      </w:r>
+    </w:p>
+    <w:p>
+      <w:r>
+        <w:t xml:space="preserve">Can write config to file. </w:t>
       </w:r>
     </w:p>
     <w:p>
       <w:pPr>
         <w:pStyle w:val="Heading3"/>
       </w:pPr>
-      <w:bookmarkStart w:id="10" w:name="_Toc130211994"/>
-      <w:r>
-        <w:t>Use case: Config</w:t>
+      <w:r>
+        <w:t>Startup</w:t>
+      </w:r>
+    </w:p>
+    <w:p>
+      <w:pPr>
+        <w:pStyle w:val="ListParagraph"/>
+        <w:numPr>
+          <w:ilvl w:val="0"/>
+          <w:numId w:val="13"/>
+        </w:numPr>
+      </w:pPr>
+      <w:r>
+        <w:t xml:space="preserve">Upon startup, the main program checks to see if config file exists, </w:t>
+      </w:r>
+      <w:r>
+        <w:t>if exists, load it.</w:t>
+      </w:r>
+    </w:p>
+    <w:p>
+      <w:pPr>
+        <w:pStyle w:val="ListParagraph"/>
+        <w:numPr>
+          <w:ilvl w:val="0"/>
+          <w:numId w:val="13"/>
+        </w:numPr>
+      </w:pPr>
+      <w:r>
+        <w:t>If config files does not exists, the main program asks the Config modules to create default config according to device names, and saves it to file. This config shall be used for current session.</w:t>
+      </w:r>
+    </w:p>
+    <w:p>
+      <w:pPr>
+        <w:pStyle w:val="ListParagraph"/>
+        <w:numPr>
+          <w:ilvl w:val="0"/>
+          <w:numId w:val="13"/>
+        </w:numPr>
+      </w:pPr>
+      <w:r>
+        <w:t>If the loading of config file fails, the program terminates. (generation of default config is done only if there is no config file).</w:t>
+      </w:r>
+    </w:p>
+    <w:p>
+      <w:pPr>
+        <w:pStyle w:val="ListParagraph"/>
+        <w:numPr>
+          <w:ilvl w:val="0"/>
+          <w:numId w:val="13"/>
+        </w:numPr>
+      </w:pPr>
+      <w:r>
+        <w:rPr>
+          <w:b/>
+          <w:bCs/>
+        </w:rPr>
+        <w:t>Todo</w:t>
+      </w:r>
+      <w:r>
+        <w:t>: change Config2 class according to above.</w:t>
+      </w:r>
+    </w:p>
+    <w:p>
+      <w:pPr>
+        <w:pStyle w:val="Heading2"/>
+      </w:pPr>
+      <w:bookmarkStart w:id="9" w:name="_Toc132530069"/>
+      <w:r>
+        <w:t>Main program</w:t>
+      </w:r>
+    </w:p>
+    <w:p>
+      <w:pPr>
+        <w:pStyle w:val="Heading3"/>
+      </w:pPr>
+      <w:bookmarkStart w:id="10" w:name="_Toc132530071"/>
+      <w:bookmarkEnd w:id="9"/>
+      <w:r>
+        <w:t>Startu</w:t>
+      </w:r>
+      <w:r>
+        <w:t>p</w:t>
       </w:r>
       <w:bookmarkEnd w:id="10"/>
-    </w:p>
-    <w:p>
-      <w:r>
-        <w:t xml:space="preserve">Upon startup, the main program checks to see if config file exists, if not it asks the config handler to create config files, based on known cube </w:t>
-      </w:r>
-      <w:proofErr w:type="spellStart"/>
-      <w:r>
-        <w:t>url's</w:t>
-      </w:r>
-      <w:proofErr w:type="spellEnd"/>
-      <w:r>
-        <w:t>.</w:t>
-      </w:r>
-    </w:p>
-    <w:p>
-      <w:pPr>
-        <w:pStyle w:val="Heading3"/>
-      </w:pPr>
-      <w:bookmarkStart w:id="11" w:name="_Toc130211995"/>
-      <w:r>
-        <w:t xml:space="preserve">Use case: </w:t>
-      </w:r>
-      <w:r>
-        <w:t>Startu</w:t>
-      </w:r>
-      <w:r>
-        <w:t>p</w:t>
-      </w:r>
-      <w:bookmarkEnd w:id="11"/>
     </w:p>
     <w:p>
       <w:pPr>
@@ -2952,13 +3057,8 @@
         <w:t>App search for cubes according to file cubelist.txt</w:t>
       </w:r>
       <w:r>
-        <w:t xml:space="preserve"> which contains simple list of cube </w:t>
-      </w:r>
-      <w:proofErr w:type="spellStart"/>
-      <w:r>
-        <w:t>url's</w:t>
-      </w:r>
-      <w:proofErr w:type="spellEnd"/>
+        <w:t xml:space="preserve"> which contains simple list of cube url's</w:t>
+      </w:r>
       <w:r>
         <w:t xml:space="preserve">. </w:t>
       </w:r>
@@ -2984,15 +3084,7 @@
         <w:t>App inquire each cube for its device list</w:t>
       </w:r>
       <w:r>
-        <w:t xml:space="preserve"> and fills one-dimensional list with 'Device' and cube </w:t>
-      </w:r>
-      <w:proofErr w:type="spellStart"/>
-      <w:r>
-        <w:t>url</w:t>
-      </w:r>
-      <w:proofErr w:type="spellEnd"/>
-      <w:r>
-        <w:t>. This is real-device-list.</w:t>
+        <w:t xml:space="preserve"> and fills one-dimensional list with 'Device' and cube url. This is real-device-list.</w:t>
       </w:r>
     </w:p>
     <w:p>
@@ -3127,26 +3219,21 @@
         <w:t xml:space="preserve">(see use case) </w:t>
       </w:r>
       <w:r>
-        <w:t>and add them to _</w:t>
-      </w:r>
-      <w:proofErr w:type="spellStart"/>
-      <w:r>
-        <w:t>deviceMan</w:t>
+        <w:t>and add them to _deviceMan</w:t>
       </w:r>
       <w:r>
         <w:t>agerList</w:t>
       </w:r>
-      <w:proofErr w:type="spellEnd"/>
     </w:p>
     <w:p>
       <w:pPr>
         <w:pStyle w:val="Heading3"/>
       </w:pPr>
-      <w:bookmarkStart w:id="12" w:name="_Toc130211996"/>
-      <w:r>
-        <w:t>Use case: Build per-device-objects for device/slot</w:t>
-      </w:r>
-      <w:bookmarkEnd w:id="12"/>
+      <w:bookmarkStart w:id="11" w:name="_Toc132530072"/>
+      <w:r>
+        <w:t>Build per-device-objects for device/slot</w:t>
+      </w:r>
+      <w:bookmarkEnd w:id="11"/>
     </w:p>
     <w:p>
       <w:pPr>
@@ -3157,39 +3244,13 @@
         </w:numPr>
       </w:pPr>
       <w:r>
-        <w:t>List&lt;</w:t>
-      </w:r>
-      <w:proofErr w:type="spellStart"/>
-      <w:r>
-        <w:t>PerDeviceObjects</w:t>
-      </w:r>
-      <w:proofErr w:type="spellEnd"/>
-      <w:r>
-        <w:t xml:space="preserve">&gt; </w:t>
-      </w:r>
-      <w:proofErr w:type="spellStart"/>
-      <w:proofErr w:type="gramStart"/>
-      <w:r>
-        <w:t>BuildDeviceObjects</w:t>
-      </w:r>
-      <w:proofErr w:type="spellEnd"/>
-      <w:r>
-        <w:t>( dev</w:t>
+        <w:t>List&lt;PerDeviceObjects&gt; BuildDeviceObjects( dev</w:t>
       </w:r>
       <w:r>
         <w:t>ice</w:t>
       </w:r>
-      <w:proofErr w:type="gramEnd"/>
-      <w:r>
-        <w:t xml:space="preserve">, </w:t>
-      </w:r>
-      <w:proofErr w:type="spellStart"/>
-      <w:r>
-        <w:t>cubeUrl</w:t>
-      </w:r>
-      <w:proofErr w:type="spellEnd"/>
-      <w:r>
-        <w:t>)</w:t>
+      <w:r>
+        <w:t>, cubeUrl)</w:t>
       </w:r>
     </w:p>
     <w:p>
@@ -3201,11 +3262,7 @@
         </w:numPr>
       </w:pPr>
       <w:r>
-        <w:t xml:space="preserve">If it is </w:t>
-      </w:r>
-      <w:proofErr w:type="gramStart"/>
-      <w:r>
-        <w:t>serial</w:t>
+        <w:t>If it is serial</w:t>
       </w:r>
       <w:r>
         <w:t>,</w:t>
@@ -3214,20 +3271,11 @@
         <w:t xml:space="preserve">  </w:t>
       </w:r>
       <w:r>
-        <w:t>first</w:t>
-      </w:r>
-      <w:proofErr w:type="gramEnd"/>
-      <w:r>
-        <w:t xml:space="preserve"> </w:t>
-      </w:r>
-      <w:r>
-        <w:t xml:space="preserve">create </w:t>
-      </w:r>
-      <w:proofErr w:type="spellStart"/>
-      <w:r>
-        <w:t>sessionObject</w:t>
-      </w:r>
-      <w:proofErr w:type="spellEnd"/>
+        <w:t xml:space="preserve">first </w:t>
+      </w:r>
+      <w:r>
+        <w:t>create sessionObject</w:t>
+      </w:r>
     </w:p>
     <w:p>
       <w:pPr>
@@ -3304,77 +3352,47 @@
         </w:numPr>
       </w:pPr>
       <w:r>
-        <w:t xml:space="preserve">After all that, add block-sensor. If block sensor enabled, redirect output of DIO403/input to block sensor and disable inputs to AO308 which is </w:t>
-      </w:r>
-      <w:proofErr w:type="spellStart"/>
-      <w:r>
-        <w:t>know</w:t>
-      </w:r>
-      <w:proofErr w:type="spellEnd"/>
-      <w:r>
-        <w:t xml:space="preserve"> owned by block sensor.</w:t>
-      </w:r>
-    </w:p>
-    <w:p>
-      <w:pPr>
-        <w:pStyle w:val="Heading1"/>
-      </w:pPr>
-      <w:proofErr w:type="spellStart"/>
-      <w:r>
-        <w:t>Uei</w:t>
-      </w:r>
-      <w:proofErr w:type="spellEnd"/>
-      <w:r>
-        <w:t xml:space="preserve">-Bridge </w:t>
-      </w:r>
-      <w:r>
-        <w:t>setup</w:t>
-      </w:r>
-      <w:r>
-        <w:t xml:space="preserve"> editor</w:t>
-      </w:r>
-      <w:r>
-        <w:t xml:space="preserve"> </w:t>
-      </w:r>
-      <w:r>
-        <w:t xml:space="preserve">- </w:t>
-      </w:r>
-      <w:r>
-        <w:t>“</w:t>
-      </w:r>
-      <w:proofErr w:type="spellStart"/>
-      <w:r>
-        <w:t>Uei</w:t>
-      </w:r>
-      <w:proofErr w:type="spellEnd"/>
+        <w:t>After all that, add block-sensor. If block sensor enabled, redirect output of DIO403/input to block sensor and disable inputs to AO308 which is know owned by block sensor.</w:t>
+      </w:r>
+    </w:p>
+    <w:p>
+      <w:pPr>
+        <w:pStyle w:val="Heading2"/>
+      </w:pPr>
+      <w:bookmarkStart w:id="12" w:name="_Toc132530073"/>
+      <w:r>
+        <w:lastRenderedPageBreak/>
+        <w:t>Uei-</w:t>
+      </w:r>
+      <w:r>
+        <w:t>Bridge</w:t>
+      </w:r>
       <w:r>
         <w:t>-</w:t>
       </w:r>
       <w:r>
-        <w:t>Bridge</w:t>
-      </w:r>
-      <w:r>
-        <w:t>-</w:t>
-      </w:r>
-      <w:r>
-        <w:t>Setup”</w:t>
-      </w:r>
-    </w:p>
-    <w:p>
-      <w:pPr>
-        <w:pStyle w:val="Heading2"/>
-      </w:pPr>
-      <w:r>
-        <w:t>Use cases</w:t>
+        <w:t>Setup</w:t>
+      </w:r>
+      <w:bookmarkEnd w:id="12"/>
+      <w:r>
+        <w:t>. (</w:t>
+      </w:r>
+      <w:r>
+        <w:t>setup editor</w:t>
+      </w:r>
+      <w:r>
+        <w:t>)</w:t>
       </w:r>
     </w:p>
     <w:p>
       <w:pPr>
         <w:pStyle w:val="Heading3"/>
       </w:pPr>
+      <w:bookmarkStart w:id="13" w:name="_Toc132530075"/>
       <w:r>
         <w:t>Use case 1: App startup A</w:t>
       </w:r>
+      <w:bookmarkEnd w:id="13"/>
     </w:p>
     <w:p>
       <w:r>
@@ -3635,7 +3653,6 @@
         </w:numPr>
       </w:pPr>
       <w:r>
-        <w:lastRenderedPageBreak/>
         <w:t>Slot1: DIO403</w:t>
       </w:r>
     </w:p>
@@ -3716,6 +3733,7 @@
       <w:pPr>
         <w:pStyle w:val="Heading3"/>
       </w:pPr>
+      <w:bookmarkStart w:id="14" w:name="_Toc132530076"/>
       <w:r>
         <w:t>Use case 2:</w:t>
       </w:r>
@@ -3731,6 +3749,7 @@
       <w:r>
         <w:t>setup file.</w:t>
       </w:r>
+      <w:bookmarkEnd w:id="14"/>
     </w:p>
     <w:p>
       <w:r>
@@ -3794,9 +3813,11 @@
       <w:pPr>
         <w:pStyle w:val="Heading3"/>
       </w:pPr>
+      <w:bookmarkStart w:id="15" w:name="_Toc132530077"/>
       <w:r>
         <w:t>Use case 3: Create empty setup file.</w:t>
       </w:r>
+      <w:bookmarkEnd w:id="15"/>
     </w:p>
     <w:p>
       <w:r>
@@ -3866,7 +3887,6 @@
         </w:rPr>
         <w:t>&lt;</w:t>
       </w:r>
-      <w:proofErr w:type="spellStart"/>
       <w:r>
         <w:rPr>
           <w:rFonts w:ascii="Consolas" w:hAnsi="Consolas" w:cs="Consolas"/>
@@ -3877,7 +3897,6 @@
         </w:rPr>
         <w:t>UeiBridgeCubeSetup</w:t>
       </w:r>
-      <w:proofErr w:type="spellEnd"/>
       <w:r>
         <w:rPr>
           <w:rFonts w:ascii="Consolas" w:hAnsi="Consolas" w:cs="Consolas"/>
@@ -3915,7 +3934,6 @@
         <w:tab/>
         <w:t>&lt;</w:t>
       </w:r>
-      <w:proofErr w:type="spellStart"/>
       <w:r>
         <w:rPr>
           <w:rFonts w:ascii="Consolas" w:hAnsi="Consolas" w:cs="Consolas"/>
@@ -3926,7 +3944,6 @@
         </w:rPr>
         <w:t>UeiCubes</w:t>
       </w:r>
-      <w:proofErr w:type="spellEnd"/>
       <w:r>
         <w:rPr>
           <w:rFonts w:ascii="Consolas" w:hAnsi="Consolas" w:cs="Consolas"/>
@@ -3974,7 +3991,6 @@
         <w:tab/>
         <w:t>&lt;</w:t>
       </w:r>
-      <w:proofErr w:type="spellStart"/>
       <w:r>
         <w:rPr>
           <w:rFonts w:ascii="Consolas" w:hAnsi="Consolas" w:cs="Consolas"/>
@@ -3985,7 +4001,6 @@
         </w:rPr>
         <w:t>CubeSetup</w:t>
       </w:r>
-      <w:proofErr w:type="spellEnd"/>
       <w:r>
         <w:rPr>
           <w:rFonts w:ascii="Consolas" w:hAnsi="Consolas" w:cs="Consolas"/>
@@ -3996,7 +4011,6 @@
         </w:rPr>
         <w:t xml:space="preserve"> </w:t>
       </w:r>
-      <w:proofErr w:type="spellStart"/>
       <w:r>
         <w:rPr>
           <w:rFonts w:ascii="Consolas" w:hAnsi="Consolas" w:cs="Consolas"/>
@@ -4007,7 +4021,6 @@
         </w:rPr>
         <w:t>uri</w:t>
       </w:r>
-      <w:proofErr w:type="spellEnd"/>
       <w:r>
         <w:rPr>
           <w:rFonts w:ascii="Consolas" w:hAnsi="Consolas" w:cs="Consolas"/>
@@ -4028,7 +4041,6 @@
         </w:rPr>
         <w:t>"</w:t>
       </w:r>
-      <w:proofErr w:type="spellStart"/>
       <w:r>
         <w:rPr>
           <w:rFonts w:ascii="Consolas" w:hAnsi="Consolas" w:cs="Consolas"/>
@@ -4049,7 +4061,6 @@
         </w:rPr>
         <w:t>a</w:t>
       </w:r>
-      <w:proofErr w:type="spellEnd"/>
       <w:r>
         <w:rPr>
           <w:rFonts w:ascii="Consolas" w:hAnsi="Consolas" w:cs="Consolas"/>
@@ -4203,7 +4214,6 @@
         <w:tab/>
         <w:t>&lt;/</w:t>
       </w:r>
-      <w:proofErr w:type="spellStart"/>
       <w:r>
         <w:rPr>
           <w:rFonts w:ascii="Consolas" w:hAnsi="Consolas" w:cs="Consolas"/>
@@ -4214,7 +4224,6 @@
         </w:rPr>
         <w:t>CubeSetup</w:t>
       </w:r>
-      <w:proofErr w:type="spellEnd"/>
       <w:r>
         <w:rPr>
           <w:rFonts w:ascii="Consolas" w:hAnsi="Consolas" w:cs="Consolas"/>
@@ -4252,7 +4261,6 @@
         <w:tab/>
         <w:t>&lt;/</w:t>
       </w:r>
-      <w:proofErr w:type="spellStart"/>
       <w:r>
         <w:rPr>
           <w:rFonts w:ascii="Consolas" w:hAnsi="Consolas" w:cs="Consolas"/>
@@ -4263,7 +4271,6 @@
         </w:rPr>
         <w:t>UeiCubes</w:t>
       </w:r>
-      <w:proofErr w:type="spellEnd"/>
       <w:r>
         <w:rPr>
           <w:rFonts w:ascii="Consolas" w:hAnsi="Consolas" w:cs="Consolas"/>
@@ -4289,7 +4296,6 @@
         </w:rPr>
         <w:t>&lt;/</w:t>
       </w:r>
-      <w:proofErr w:type="spellStart"/>
       <w:r>
         <w:rPr>
           <w:rFonts w:ascii="Consolas" w:hAnsi="Consolas" w:cs="Consolas"/>
@@ -4300,7 +4306,6 @@
         </w:rPr>
         <w:t>UeiBridgeCubeSetup</w:t>
       </w:r>
-      <w:proofErr w:type="spellEnd"/>
       <w:r>
         <w:rPr>
           <w:rFonts w:ascii="Consolas" w:hAnsi="Consolas" w:cs="Consolas"/>
@@ -4329,9 +4334,11 @@
       <w:pPr>
         <w:pStyle w:val="Heading3"/>
       </w:pPr>
+      <w:bookmarkStart w:id="16" w:name="_Toc132530078"/>
       <w:r>
         <w:t>Use case 3: Create default setup file.</w:t>
       </w:r>
+      <w:bookmarkEnd w:id="16"/>
     </w:p>
     <w:p>
       <w:r>
@@ -4349,6 +4356,7 @@
         <w:pStyle w:val="Heading4"/>
       </w:pPr>
       <w:r>
+        <w:lastRenderedPageBreak/>
         <w:t>Steps:</w:t>
       </w:r>
     </w:p>
@@ -4407,20 +4415,17 @@
       <w:pPr>
         <w:pStyle w:val="Heading3"/>
       </w:pPr>
-      <w:r>
-        <w:t xml:space="preserve">Use </w:t>
-      </w:r>
-      <w:proofErr w:type="gramStart"/>
-      <w:r>
-        <w:t xml:space="preserve">case </w:t>
+      <w:bookmarkStart w:id="17" w:name="_Toc132530079"/>
+      <w:r>
+        <w:t xml:space="preserve">Use case </w:t>
       </w:r>
       <w:r>
         <w:t>?</w:t>
       </w:r>
-      <w:proofErr w:type="gramEnd"/>
       <w:r>
         <w:t>: Add configuration entry for specific device</w:t>
       </w:r>
+      <w:bookmarkEnd w:id="17"/>
     </w:p>
     <w:p>
       <w:r>
@@ -4459,16 +4464,11 @@
         <w:t>The system loads the existing setup file</w:t>
       </w:r>
       <w:r>
-        <w:t xml:space="preserve"> and opens the default </w:t>
-      </w:r>
-      <w:proofErr w:type="gramStart"/>
-      <w:r>
-        <w:t>view.</w:t>
+        <w:t xml:space="preserve"> and opens the default view.</w:t>
       </w:r>
       <w:r>
         <w:t>.</w:t>
       </w:r>
-      <w:proofErr w:type="gramEnd"/>
     </w:p>
     <w:p>
       <w:pPr>
@@ -4491,15 +4491,7 @@
         </w:numPr>
       </w:pPr>
       <w:r>
-        <w:t>(</w:t>
-      </w:r>
-      <w:proofErr w:type="gramStart"/>
-      <w:r>
-        <w:t>no</w:t>
-      </w:r>
-      <w:proofErr w:type="gramEnd"/>
-      <w:r>
-        <w:t xml:space="preserve"> limit on slot number)</w:t>
+        <w:t>(no limit on slot number)</w:t>
       </w:r>
     </w:p>
     <w:p>
@@ -4511,15 +4503,7 @@
         </w:numPr>
       </w:pPr>
       <w:r>
-        <w:t xml:space="preserve">If a </w:t>
-      </w:r>
-      <w:proofErr w:type="spellStart"/>
-      <w:r>
-        <w:t>uei</w:t>
-      </w:r>
-      <w:proofErr w:type="spellEnd"/>
-      <w:r>
-        <w:t xml:space="preserve"> cube is connected, the app search for such device. The app indicates:</w:t>
+        <w:t>If a uei cube is connected, the app search for such device. The app indicates:</w:t>
       </w:r>
     </w:p>
     <w:p>
@@ -4567,15 +4551,7 @@
         <w:t>/slot</w:t>
       </w:r>
       <w:r>
-        <w:t xml:space="preserve">3, cube2/slot4 </w:t>
-      </w:r>
-      <w:proofErr w:type="spellStart"/>
-      <w:r>
-        <w:t>etc</w:t>
-      </w:r>
-      <w:proofErr w:type="spellEnd"/>
-      <w:r>
-        <w:t>…</w:t>
+        <w:t>3, cube2/slot4 etc…</w:t>
       </w:r>
     </w:p>
     <w:p>
@@ -4609,9 +4585,11 @@
       <w:pPr>
         <w:pStyle w:val="Heading2"/>
       </w:pPr>
+      <w:bookmarkStart w:id="18" w:name="_Toc132530080"/>
       <w:r>
         <w:t>File view</w:t>
       </w:r>
+      <w:bookmarkEnd w:id="18"/>
     </w:p>
     <w:p>
       <w:pPr>
@@ -4705,6 +4683,7 @@
     </w:p>
     <w:p>
       <w:r>
+        <w:lastRenderedPageBreak/>
         <w:t>Cube right click: remove cube. Add device.</w:t>
       </w:r>
     </w:p>
@@ -5390,6 +5369,95 @@
     </w:lvl>
   </w:abstractNum>
   <w:abstractNum w:abstractNumId="7" w15:restartNumberingAfterBreak="0">
+    <w:nsid w:val="327A3B71"/>
+    <w:multiLevelType w:val="hybridMultilevel"/>
+    <w:tmpl w:val="D5D6F7B4"/>
+    <w:lvl w:ilvl="0" w:tplc="BC9887C4">
+      <w:start w:val="1"/>
+      <w:numFmt w:val="decimal"/>
+      <w:lvlText w:val="%1."/>
+      <w:lvlJc w:val="left"/>
+      <w:pPr>
+        <w:ind w:left="648" w:hanging="360"/>
+      </w:pPr>
+      <w:rPr>
+        <w:rFonts w:hint="default"/>
+      </w:rPr>
+    </w:lvl>
+    <w:lvl w:ilvl="1" w:tplc="04090019" w:tentative="1">
+      <w:start w:val="1"/>
+      <w:numFmt w:val="lowerLetter"/>
+      <w:lvlText w:val="%2."/>
+      <w:lvlJc w:val="left"/>
+      <w:pPr>
+        <w:ind w:left="1368" w:hanging="360"/>
+      </w:pPr>
+    </w:lvl>
+    <w:lvl w:ilvl="2" w:tplc="0409001B" w:tentative="1">
+      <w:start w:val="1"/>
+      <w:numFmt w:val="lowerRoman"/>
+      <w:lvlText w:val="%3."/>
+      <w:lvlJc w:val="right"/>
+      <w:pPr>
+        <w:ind w:left="2088" w:hanging="180"/>
+      </w:pPr>
+    </w:lvl>
+    <w:lvl w:ilvl="3" w:tplc="0409000F" w:tentative="1">
+      <w:start w:val="1"/>
+      <w:numFmt w:val="decimal"/>
+      <w:lvlText w:val="%4."/>
+      <w:lvlJc w:val="left"/>
+      <w:pPr>
+        <w:ind w:left="2808" w:hanging="360"/>
+      </w:pPr>
+    </w:lvl>
+    <w:lvl w:ilvl="4" w:tplc="04090019" w:tentative="1">
+      <w:start w:val="1"/>
+      <w:numFmt w:val="lowerLetter"/>
+      <w:lvlText w:val="%5."/>
+      <w:lvlJc w:val="left"/>
+      <w:pPr>
+        <w:ind w:left="3528" w:hanging="360"/>
+      </w:pPr>
+    </w:lvl>
+    <w:lvl w:ilvl="5" w:tplc="0409001B" w:tentative="1">
+      <w:start w:val="1"/>
+      <w:numFmt w:val="lowerRoman"/>
+      <w:lvlText w:val="%6."/>
+      <w:lvlJc w:val="right"/>
+      <w:pPr>
+        <w:ind w:left="4248" w:hanging="180"/>
+      </w:pPr>
+    </w:lvl>
+    <w:lvl w:ilvl="6" w:tplc="0409000F" w:tentative="1">
+      <w:start w:val="1"/>
+      <w:numFmt w:val="decimal"/>
+      <w:lvlText w:val="%7."/>
+      <w:lvlJc w:val="left"/>
+      <w:pPr>
+        <w:ind w:left="4968" w:hanging="360"/>
+      </w:pPr>
+    </w:lvl>
+    <w:lvl w:ilvl="7" w:tplc="04090019" w:tentative="1">
+      <w:start w:val="1"/>
+      <w:numFmt w:val="lowerLetter"/>
+      <w:lvlText w:val="%8."/>
+      <w:lvlJc w:val="left"/>
+      <w:pPr>
+        <w:ind w:left="5688" w:hanging="360"/>
+      </w:pPr>
+    </w:lvl>
+    <w:lvl w:ilvl="8" w:tplc="0409001B" w:tentative="1">
+      <w:start w:val="1"/>
+      <w:numFmt w:val="lowerRoman"/>
+      <w:lvlText w:val="%9."/>
+      <w:lvlJc w:val="right"/>
+      <w:pPr>
+        <w:ind w:left="6408" w:hanging="180"/>
+      </w:pPr>
+    </w:lvl>
+  </w:abstractNum>
+  <w:abstractNum w:abstractNumId="8" w15:restartNumberingAfterBreak="0">
     <w:nsid w:val="3DBF7B7C"/>
     <w:multiLevelType w:val="hybridMultilevel"/>
     <w:tmpl w:val="233049CE"/>
@@ -5478,7 +5546,7 @@
       </w:pPr>
     </w:lvl>
   </w:abstractNum>
-  <w:abstractNum w:abstractNumId="8" w15:restartNumberingAfterBreak="0">
+  <w:abstractNum w:abstractNumId="9" w15:restartNumberingAfterBreak="0">
     <w:nsid w:val="444C5EC2"/>
     <w:multiLevelType w:val="hybridMultilevel"/>
     <w:tmpl w:val="E244F1C4"/>
@@ -5567,7 +5635,7 @@
       </w:pPr>
     </w:lvl>
   </w:abstractNum>
-  <w:abstractNum w:abstractNumId="9" w15:restartNumberingAfterBreak="0">
+  <w:abstractNum w:abstractNumId="10" w15:restartNumberingAfterBreak="0">
     <w:nsid w:val="71703335"/>
     <w:multiLevelType w:val="hybridMultilevel"/>
     <w:tmpl w:val="5944EF18"/>
@@ -5665,7 +5733,7 @@
       </w:pPr>
     </w:lvl>
   </w:abstractNum>
-  <w:abstractNum w:abstractNumId="10" w15:restartNumberingAfterBreak="0">
+  <w:abstractNum w:abstractNumId="11" w15:restartNumberingAfterBreak="0">
     <w:nsid w:val="741C1EFB"/>
     <w:multiLevelType w:val="hybridMultilevel"/>
     <w:tmpl w:val="12BAEA44"/>
@@ -5754,7 +5822,7 @@
       </w:pPr>
     </w:lvl>
   </w:abstractNum>
-  <w:abstractNum w:abstractNumId="11" w15:restartNumberingAfterBreak="0">
+  <w:abstractNum w:abstractNumId="12" w15:restartNumberingAfterBreak="0">
     <w:nsid w:val="76336486"/>
     <w:multiLevelType w:val="hybridMultilevel"/>
     <w:tmpl w:val="5944EF18"/>
@@ -5859,13 +5927,13 @@
     <w:abstractNumId w:val="4"/>
   </w:num>
   <w:num w:numId="3" w16cid:durableId="1306927964">
-    <w:abstractNumId w:val="8"/>
+    <w:abstractNumId w:val="9"/>
   </w:num>
   <w:num w:numId="4" w16cid:durableId="1323773767">
-    <w:abstractNumId w:val="10"/>
+    <w:abstractNumId w:val="11"/>
   </w:num>
   <w:num w:numId="5" w16cid:durableId="646013099">
-    <w:abstractNumId w:val="7"/>
+    <w:abstractNumId w:val="8"/>
   </w:num>
   <w:num w:numId="6" w16cid:durableId="1141458873">
     <w:abstractNumId w:val="3"/>
@@ -5883,10 +5951,13 @@
     <w:abstractNumId w:val="0"/>
   </w:num>
   <w:num w:numId="11" w16cid:durableId="766578203">
-    <w:abstractNumId w:val="9"/>
+    <w:abstractNumId w:val="10"/>
   </w:num>
   <w:num w:numId="12" w16cid:durableId="1136145204">
-    <w:abstractNumId w:val="11"/>
+    <w:abstractNumId w:val="12"/>
+  </w:num>
+  <w:num w:numId="13" w16cid:durableId="1459837259">
+    <w:abstractNumId w:val="7"/>
   </w:num>
 </w:numbering>
 </file>
@@ -6613,6 +6684,29 @@
       <w:color w:val="2F5496" w:themeColor="accent1" w:themeShade="BF"/>
     </w:rPr>
   </w:style>
+  <w:style w:type="character" w:styleId="Emphasis">
+    <w:name w:val="Emphasis"/>
+    <w:basedOn w:val="DefaultParagraphFont"/>
+    <w:uiPriority w:val="20"/>
+    <w:qFormat/>
+    <w:rsid w:val="0071229D"/>
+    <w:rPr>
+      <w:i/>
+      <w:iCs/>
+    </w:rPr>
+  </w:style>
+  <w:style w:type="paragraph" w:styleId="TOC1">
+    <w:name w:val="toc 1"/>
+    <w:basedOn w:val="Normal"/>
+    <w:next w:val="Normal"/>
+    <w:autoRedefine/>
+    <w:uiPriority w:val="39"/>
+    <w:unhideWhenUsed/>
+    <w:rsid w:val="00D827AB"/>
+    <w:pPr>
+      <w:spacing w:after="100"/>
+    </w:pPr>
+  </w:style>
 </w:styles>
 </file>
 

</xml_diff>

<commit_message>
Device manager dispose added.
</commit_message>
<xml_diff>
--- a/Doc/UeiBridge.docx
+++ b/Doc/UeiBridge.docx
@@ -1,6 +1,6 @@
 
 <file path=word/document.xml><?xml version="1.0" encoding="utf-8"?>
-<w:document xmlns:wpc="http://schemas.microsoft.com/office/word/2010/wordprocessingCanvas" xmlns:cx="http://schemas.microsoft.com/office/drawing/2014/chartex" xmlns:cx1="http://schemas.microsoft.com/office/drawing/2015/9/8/chartex" xmlns:cx2="http://schemas.microsoft.com/office/drawing/2015/10/21/chartex" xmlns:cx3="http://schemas.microsoft.com/office/drawing/2016/5/9/chartex" xmlns:cx4="http://schemas.microsoft.com/office/drawing/2016/5/10/chartex" xmlns:cx5="http://schemas.microsoft.com/office/drawing/2016/5/11/chartex" xmlns:cx6="http://schemas.microsoft.com/office/drawing/2016/5/12/chartex" xmlns:cx7="http://schemas.microsoft.com/office/drawing/2016/5/13/chartex" xmlns:cx8="http://schemas.microsoft.com/office/drawing/2016/5/14/chartex" xmlns:mc="http://schemas.openxmlformats.org/markup-compatibility/2006" xmlns:aink="http://schemas.microsoft.com/office/drawing/2016/ink" xmlns:am3d="http://schemas.microsoft.com/office/drawing/2017/model3d" xmlns:o="urn:schemas-microsoft-com:office:office" xmlns:oel="http://schemas.microsoft.com/office/2019/extlst" xmlns:r="http://schemas.openxmlformats.org/officeDocument/2006/relationships" xmlns:m="http://schemas.openxmlformats.org/officeDocument/2006/math" xmlns:v="urn:schemas-microsoft-com:vml" xmlns:wp14="http://schemas.microsoft.com/office/word/2010/wordprocessingDrawing" xmlns:wp="http://schemas.openxmlformats.org/drawingml/2006/wordprocessingDrawing" xmlns:w10="urn:schemas-microsoft-com:office:word" xmlns:w="http://schemas.openxmlformats.org/wordprocessingml/2006/main" xmlns:w14="http://schemas.microsoft.com/office/word/2010/wordml" xmlns:w15="http://schemas.microsoft.com/office/word/2012/wordml" xmlns:w16cex="http://schemas.microsoft.com/office/word/2018/wordml/cex" xmlns:w16cid="http://schemas.microsoft.com/office/word/2016/wordml/cid" xmlns:w16="http://schemas.microsoft.com/office/word/2018/wordml" xmlns:w16sdtdh="http://schemas.microsoft.com/office/word/2020/wordml/sdtdatahash" xmlns:w16se="http://schemas.microsoft.com/office/word/2015/wordml/symex" xmlns:wpg="http://schemas.microsoft.com/office/word/2010/wordprocessingGroup" xmlns:wpi="http://schemas.microsoft.com/office/word/2010/wordprocessingInk" xmlns:wne="http://schemas.microsoft.com/office/word/2006/wordml" xmlns:wps="http://schemas.microsoft.com/office/word/2010/wordprocessingShape" mc:Ignorable="w14 w15 w16se w16cid w16 w16cex w16sdtdh wp14">
+<w:document xmlns:wpc="http://schemas.microsoft.com/office/word/2010/wordprocessingCanvas" xmlns:cx="http://schemas.microsoft.com/office/drawing/2014/chartex" xmlns:cx1="http://schemas.microsoft.com/office/drawing/2015/9/8/chartex" xmlns:cx2="http://schemas.microsoft.com/office/drawing/2015/10/21/chartex" xmlns:cx3="http://schemas.microsoft.com/office/drawing/2016/5/9/chartex" xmlns:cx4="http://schemas.microsoft.com/office/drawing/2016/5/10/chartex" xmlns:cx5="http://schemas.microsoft.com/office/drawing/2016/5/11/chartex" xmlns:cx6="http://schemas.microsoft.com/office/drawing/2016/5/12/chartex" xmlns:cx7="http://schemas.microsoft.com/office/drawing/2016/5/13/chartex" xmlns:cx8="http://schemas.microsoft.com/office/drawing/2016/5/14/chartex" xmlns:mc="http://schemas.openxmlformats.org/markup-compatibility/2006" xmlns:aink="http://schemas.microsoft.com/office/drawing/2016/ink" xmlns:am3d="http://schemas.microsoft.com/office/drawing/2017/model3d" xmlns:o="urn:schemas-microsoft-com:office:office" xmlns:oel="http://schemas.microsoft.com/office/2019/extlst" xmlns:r="http://schemas.openxmlformats.org/officeDocument/2006/relationships" xmlns:m="http://schemas.openxmlformats.org/officeDocument/2006/math" xmlns:v="urn:schemas-microsoft-com:vml" xmlns:wp14="http://schemas.microsoft.com/office/word/2010/wordprocessingDrawing" xmlns:wp="http://schemas.openxmlformats.org/drawingml/2006/wordprocessingDrawing" xmlns:w10="urn:schemas-microsoft-com:office:word" xmlns:w="http://schemas.openxmlformats.org/wordprocessingml/2006/main" xmlns:w14="http://schemas.microsoft.com/office/word/2010/wordml" xmlns:w15="http://schemas.microsoft.com/office/word/2012/wordml" xmlns:w16cex="http://schemas.microsoft.com/office/word/2018/wordml/cex" xmlns:w16cid="http://schemas.microsoft.com/office/word/2016/wordml/cid" xmlns:w16="http://schemas.microsoft.com/office/word/2018/wordml" xmlns:w16du="http://schemas.microsoft.com/office/word/2023/wordml/word16du" xmlns:w16sdtdh="http://schemas.microsoft.com/office/word/2020/wordml/sdtdatahash" xmlns:w16se="http://schemas.microsoft.com/office/word/2015/wordml/symex" xmlns:wpg="http://schemas.microsoft.com/office/word/2010/wordprocessingGroup" xmlns:wpi="http://schemas.microsoft.com/office/word/2010/wordprocessingInk" xmlns:wne="http://schemas.microsoft.com/office/word/2006/wordml" xmlns:wps="http://schemas.microsoft.com/office/word/2010/wordprocessingShape" mc:Ignorable="w14 w15 w16se w16cid w16 w16cex w16sdtdh wp14">
   <w:body>
     <w:p>
       <w:pPr>
@@ -1961,13 +1961,7 @@
       </w:pPr>
       <w:bookmarkStart w:id="5" w:name="_Toc132530065"/>
       <w:r>
-        <w:t>To</w:t>
-      </w:r>
-      <w:r>
-        <w:t xml:space="preserve"> </w:t>
-      </w:r>
-      <w:r>
-        <w:t>Do</w:t>
+        <w:t>ToDo</w:t>
       </w:r>
       <w:bookmarkEnd w:id="5"/>
     </w:p>
@@ -2973,10 +2967,7 @@
         </w:numPr>
       </w:pPr>
       <w:r>
-        <w:t xml:space="preserve">Upon startup, the main program checks to see if config file exists, </w:t>
-      </w:r>
-      <w:r>
-        <w:t>if exists, load it.</w:t>
+        <w:t>Upon startup, the main program checks to see if config file exists, if exists, load it.</w:t>
       </w:r>
     </w:p>
     <w:p>
@@ -4720,7 +4711,7 @@
 </file>
 
 <file path=word/numbering.xml><?xml version="1.0" encoding="utf-8"?>
-<w:numbering xmlns:wpc="http://schemas.microsoft.com/office/word/2010/wordprocessingCanvas" xmlns:cx="http://schemas.microsoft.com/office/drawing/2014/chartex" xmlns:cx1="http://schemas.microsoft.com/office/drawing/2015/9/8/chartex" xmlns:cx2="http://schemas.microsoft.com/office/drawing/2015/10/21/chartex" xmlns:cx3="http://schemas.microsoft.com/office/drawing/2016/5/9/chartex" xmlns:cx4="http://schemas.microsoft.com/office/drawing/2016/5/10/chartex" xmlns:cx5="http://schemas.microsoft.com/office/drawing/2016/5/11/chartex" xmlns:cx6="http://schemas.microsoft.com/office/drawing/2016/5/12/chartex" xmlns:cx7="http://schemas.microsoft.com/office/drawing/2016/5/13/chartex" xmlns:cx8="http://schemas.microsoft.com/office/drawing/2016/5/14/chartex" xmlns:mc="http://schemas.openxmlformats.org/markup-compatibility/2006" xmlns:aink="http://schemas.microsoft.com/office/drawing/2016/ink" xmlns:am3d="http://schemas.microsoft.com/office/drawing/2017/model3d" xmlns:o="urn:schemas-microsoft-com:office:office" xmlns:oel="http://schemas.microsoft.com/office/2019/extlst" xmlns:r="http://schemas.openxmlformats.org/officeDocument/2006/relationships" xmlns:m="http://schemas.openxmlformats.org/officeDocument/2006/math" xmlns:v="urn:schemas-microsoft-com:vml" xmlns:wp14="http://schemas.microsoft.com/office/word/2010/wordprocessingDrawing" xmlns:wp="http://schemas.openxmlformats.org/drawingml/2006/wordprocessingDrawing" xmlns:w10="urn:schemas-microsoft-com:office:word" xmlns:w="http://schemas.openxmlformats.org/wordprocessingml/2006/main" xmlns:w14="http://schemas.microsoft.com/office/word/2010/wordml" xmlns:w15="http://schemas.microsoft.com/office/word/2012/wordml" xmlns:w16cex="http://schemas.microsoft.com/office/word/2018/wordml/cex" xmlns:w16cid="http://schemas.microsoft.com/office/word/2016/wordml/cid" xmlns:w16="http://schemas.microsoft.com/office/word/2018/wordml" xmlns:w16sdtdh="http://schemas.microsoft.com/office/word/2020/wordml/sdtdatahash" xmlns:w16se="http://schemas.microsoft.com/office/word/2015/wordml/symex" xmlns:wpg="http://schemas.microsoft.com/office/word/2010/wordprocessingGroup" xmlns:wpi="http://schemas.microsoft.com/office/word/2010/wordprocessingInk" xmlns:wne="http://schemas.microsoft.com/office/word/2006/wordml" xmlns:wps="http://schemas.microsoft.com/office/word/2010/wordprocessingShape" mc:Ignorable="w14 w15 w16se w16cid w16 w16cex w16sdtdh wp14">
+<w:numbering xmlns:wpc="http://schemas.microsoft.com/office/word/2010/wordprocessingCanvas" xmlns:cx="http://schemas.microsoft.com/office/drawing/2014/chartex" xmlns:cx1="http://schemas.microsoft.com/office/drawing/2015/9/8/chartex" xmlns:cx2="http://schemas.microsoft.com/office/drawing/2015/10/21/chartex" xmlns:cx3="http://schemas.microsoft.com/office/drawing/2016/5/9/chartex" xmlns:cx4="http://schemas.microsoft.com/office/drawing/2016/5/10/chartex" xmlns:cx5="http://schemas.microsoft.com/office/drawing/2016/5/11/chartex" xmlns:cx6="http://schemas.microsoft.com/office/drawing/2016/5/12/chartex" xmlns:cx7="http://schemas.microsoft.com/office/drawing/2016/5/13/chartex" xmlns:cx8="http://schemas.microsoft.com/office/drawing/2016/5/14/chartex" xmlns:mc="http://schemas.openxmlformats.org/markup-compatibility/2006" xmlns:aink="http://schemas.microsoft.com/office/drawing/2016/ink" xmlns:am3d="http://schemas.microsoft.com/office/drawing/2017/model3d" xmlns:o="urn:schemas-microsoft-com:office:office" xmlns:oel="http://schemas.microsoft.com/office/2019/extlst" xmlns:r="http://schemas.openxmlformats.org/officeDocument/2006/relationships" xmlns:m="http://schemas.openxmlformats.org/officeDocument/2006/math" xmlns:v="urn:schemas-microsoft-com:vml" xmlns:wp14="http://schemas.microsoft.com/office/word/2010/wordprocessingDrawing" xmlns:wp="http://schemas.openxmlformats.org/drawingml/2006/wordprocessingDrawing" xmlns:w10="urn:schemas-microsoft-com:office:word" xmlns:w="http://schemas.openxmlformats.org/wordprocessingml/2006/main" xmlns:w14="http://schemas.microsoft.com/office/word/2010/wordml" xmlns:w15="http://schemas.microsoft.com/office/word/2012/wordml" xmlns:w16cex="http://schemas.microsoft.com/office/word/2018/wordml/cex" xmlns:w16cid="http://schemas.microsoft.com/office/word/2016/wordml/cid" xmlns:w16="http://schemas.microsoft.com/office/word/2018/wordml" xmlns:w16du="http://schemas.microsoft.com/office/word/2023/wordml/word16du" xmlns:w16sdtdh="http://schemas.microsoft.com/office/word/2020/wordml/sdtdatahash" xmlns:w16se="http://schemas.microsoft.com/office/word/2015/wordml/symex" xmlns:wpg="http://schemas.microsoft.com/office/word/2010/wordprocessingGroup" xmlns:wpi="http://schemas.microsoft.com/office/word/2010/wordprocessingInk" xmlns:wne="http://schemas.microsoft.com/office/word/2006/wordml" xmlns:wps="http://schemas.microsoft.com/office/word/2010/wordprocessingShape" mc:Ignorable="w14 w15 w16se w16cid w16 w16cex w16sdtdh wp14">
   <w:abstractNum w:abstractNumId="0" w15:restartNumberingAfterBreak="0">
     <w:nsid w:val="06453BE0"/>
     <w:multiLevelType w:val="hybridMultilevel"/>

</xml_diff>

<commit_message>
Block-sensor-Setup is now a regular output device. slot 32. It holds the slot numbers of digital/analog cards BlockSensorManager now using message-loop.
</commit_message>
<xml_diff>
--- a/Doc/UeiBridge.docx
+++ b/Doc/UeiBridge.docx
@@ -1927,10 +1927,22 @@
       <w:bookmarkEnd w:id="4"/>
     </w:p>
     <w:p>
-      <w:r>
+      <w:pPr>
+        <w:ind w:left="288" w:firstLine="0"/>
+        <w:rPr>
+          <w:strike/>
+        </w:rPr>
+      </w:pPr>
+      <w:r>
+        <w:rPr>
+          <w:strike/>
+        </w:rPr>
         <w:t>Block-sensor depends on A0308Manager</w:t>
       </w:r>
       <w:r>
+        <w:rPr>
+          <w:strike/>
+        </w:rPr>
         <w:t xml:space="preserve"> for outputting analog value.</w:t>
       </w:r>
     </w:p>
@@ -1939,21 +1951,29 @@
         <w:t xml:space="preserve">BlockSensor </w:t>
       </w:r>
       <w:r>
-        <w:t xml:space="preserve">uses analog and digital card. The </w:t>
-      </w:r>
-      <w:r>
-        <w:rPr>
-          <w:u w:val="single"/>
-        </w:rPr>
-        <w:t>first devices</w:t>
-      </w:r>
-      <w:r>
-        <w:t xml:space="preserve"> </w:t>
-      </w:r>
-      <w:r>
-        <w:t>that he finds!</w:t>
-      </w:r>
-    </w:p>
+        <w:t xml:space="preserve">uses analog </w:t>
+      </w:r>
+      <w:r>
+        <w:t xml:space="preserve">output </w:t>
+      </w:r>
+      <w:r>
+        <w:t xml:space="preserve">and digital </w:t>
+      </w:r>
+      <w:r>
+        <w:t>input cards. Thus, When creating a default setup file, an entry for block sensor shall be created only if there is a digital input card (403) and analog output card (308). The entry of the block sensor shall refer to the slots of those cards.</w:t>
+      </w:r>
+    </w:p>
+    <w:p>
+      <w:r>
+        <w:t>The slot number of the block sensor itself shall be 32, and the device id shall be 32.</w:t>
+      </w:r>
+    </w:p>
+    <w:p>
+      <w:pPr>
+        <w:ind w:firstLine="0"/>
+      </w:pPr>
+    </w:p>
+    <w:p/>
     <w:p>
       <w:pPr>
         <w:pStyle w:val="Heading2"/>
@@ -2550,6 +2570,7 @@
       </w:pPr>
       <w:bookmarkStart w:id="7" w:name="_Toc132530067"/>
       <w:r>
+        <w:lastRenderedPageBreak/>
         <w:t>Device table</w:t>
       </w:r>
       <w:bookmarkEnd w:id="7"/>
@@ -2729,7 +2750,6 @@
           <w:sz w:val="19"/>
           <w:szCs w:val="19"/>
         </w:rPr>
-        <w:lastRenderedPageBreak/>
         <w:t xml:space="preserve">        SlotNumber </w:t>
       </w:r>
     </w:p>
@@ -3295,6 +3315,7 @@
         </w:numPr>
       </w:pPr>
       <w:r>
+        <w:lastRenderedPageBreak/>
         <w:t>If AO308, create output manager</w:t>
       </w:r>
     </w:p>
@@ -3352,7 +3373,6 @@
       </w:pPr>
       <w:bookmarkStart w:id="12" w:name="_Toc132530073"/>
       <w:r>
-        <w:lastRenderedPageBreak/>
         <w:t>Uei-</w:t>
       </w:r>
       <w:r>
@@ -4249,6 +4269,7 @@
           <w:sz w:val="19"/>
           <w:szCs w:val="19"/>
         </w:rPr>
+        <w:lastRenderedPageBreak/>
         <w:tab/>
         <w:t>&lt;/</w:t>
       </w:r>
@@ -4347,7 +4368,6 @@
         <w:pStyle w:val="Heading4"/>
       </w:pPr>
       <w:r>
-        <w:lastRenderedPageBreak/>
         <w:t>Steps:</w:t>
       </w:r>
     </w:p>
@@ -4616,6 +4636,7 @@
         <w:rPr>
           <w:noProof/>
         </w:rPr>
+        <w:lastRenderedPageBreak/>
         <w:drawing>
           <wp:inline distT="0" distB="0" distL="0" distR="0" wp14:anchorId="28DD71D5" wp14:editId="5264BF7C">
             <wp:extent cx="1743075" cy="3600450"/>
@@ -4674,7 +4695,6 @@
     </w:p>
     <w:p>
       <w:r>
-        <w:lastRenderedPageBreak/>
         <w:t>Cube right click: remove cube. Add device.</w:t>
       </w:r>
     </w:p>

</xml_diff>

<commit_message>
BlockSensorManager now inherits from AO308Manager
</commit_message>
<xml_diff>
--- a/Doc/UeiBridge.docx
+++ b/Doc/UeiBridge.docx
@@ -1621,7 +1621,15 @@
         <w:t xml:space="preserve">(real) </w:t>
       </w:r>
       <w:r>
-        <w:t>name is determines by as Uei api: GetDeviceName()</w:t>
+        <w:t xml:space="preserve">name is determines by as Uei api: </w:t>
+      </w:r>
+      <w:proofErr w:type="gramStart"/>
+      <w:r>
+        <w:t>GetDeviceName(</w:t>
+      </w:r>
+      <w:proofErr w:type="gramEnd"/>
+      <w:r>
+        <w:t>)</w:t>
       </w:r>
     </w:p>
     <w:p>
@@ -1960,7 +1968,13 @@
         <w:t xml:space="preserve">and digital </w:t>
       </w:r>
       <w:r>
-        <w:t>input cards. Thus, When creating a default setup file, an entry for block sensor shall be created only if there is a digital input card (403) and analog output card (308). The entry of the block sensor shall refer to the slots of those cards.</w:t>
+        <w:t xml:space="preserve">input cards. Thus, </w:t>
+      </w:r>
+      <w:r>
+        <w:t>when</w:t>
+      </w:r>
+      <w:r>
+        <w:t xml:space="preserve"> creating a default setup file, an entry for block sensor shall be created only if there is a digital input card (403) and analog output card (308). The entry of the block sensor shall refer to the slots of those cards.</w:t>
       </w:r>
     </w:p>
     <w:p>
@@ -2329,6 +2343,7 @@
         </w:rPr>
         <w:t xml:space="preserve"> DownstreamConvert(</w:t>
       </w:r>
+      <w:proofErr w:type="gramStart"/>
       <w:r>
         <w:rPr>
           <w:rFonts w:ascii="Consolas" w:hAnsi="Consolas" w:cs="Consolas"/>
@@ -2347,7 +2362,18 @@
           <w:sz w:val="19"/>
           <w:szCs w:val="19"/>
         </w:rPr>
-        <w:t>[] messagePayload);</w:t>
+        <w:t>[</w:t>
+      </w:r>
+      <w:proofErr w:type="gramEnd"/>
+      <w:r>
+        <w:rPr>
+          <w:rFonts w:ascii="Consolas" w:hAnsi="Consolas" w:cs="Consolas"/>
+          <w:color w:val="000000"/>
+          <w:kern w:val="0"/>
+          <w:sz w:val="19"/>
+          <w:szCs w:val="19"/>
+        </w:rPr>
+        <w:t>] messagePayload);</w:t>
       </w:r>
     </w:p>
     <w:p>
@@ -2375,6 +2401,7 @@
         </w:rPr>
         <w:t xml:space="preserve">        </w:t>
       </w:r>
+      <w:proofErr w:type="gramStart"/>
       <w:r>
         <w:rPr>
           <w:rFonts w:ascii="Consolas" w:hAnsi="Consolas" w:cs="Consolas"/>
@@ -2393,7 +2420,18 @@
           <w:sz w:val="19"/>
           <w:szCs w:val="19"/>
         </w:rPr>
-        <w:t>[] UpstreamConvert(</w:t>
+        <w:t>[</w:t>
+      </w:r>
+      <w:proofErr w:type="gramEnd"/>
+      <w:r>
+        <w:rPr>
+          <w:rFonts w:ascii="Consolas" w:hAnsi="Consolas" w:cs="Consolas"/>
+          <w:color w:val="000000"/>
+          <w:kern w:val="0"/>
+          <w:sz w:val="19"/>
+          <w:szCs w:val="19"/>
+        </w:rPr>
+        <w:t>] UpstreamConvert(</w:t>
       </w:r>
       <w:r>
         <w:rPr>
@@ -2459,7 +2497,18 @@
           <w:sz w:val="19"/>
           <w:szCs w:val="19"/>
         </w:rPr>
-        <w:t xml:space="preserve"> DeviceName { </w:t>
+        <w:t xml:space="preserve"> DeviceName </w:t>
+      </w:r>
+      <w:proofErr w:type="gramStart"/>
+      <w:r>
+        <w:rPr>
+          <w:rFonts w:ascii="Consolas" w:hAnsi="Consolas" w:cs="Consolas"/>
+          <w:color w:val="000000"/>
+          <w:kern w:val="0"/>
+          <w:sz w:val="19"/>
+          <w:szCs w:val="19"/>
+        </w:rPr>
+        <w:t xml:space="preserve">{ </w:t>
       </w:r>
       <w:r>
         <w:rPr>
@@ -2471,6 +2520,7 @@
         </w:rPr>
         <w:t>get</w:t>
       </w:r>
+      <w:proofErr w:type="gramEnd"/>
       <w:r>
         <w:rPr>
           <w:rFonts w:ascii="Consolas" w:hAnsi="Consolas" w:cs="Consolas"/>
@@ -2555,7 +2605,15 @@
         <w:t xml:space="preserve"> convert</w:t>
       </w:r>
       <w:r>
-        <w:t xml:space="preserve"> to know about the setup of the program. Just give the needed parameters! (min voltage, max </w:t>
+        <w:t xml:space="preserve"> to know about the setup of the program. Just give the needed parameters! (</w:t>
+      </w:r>
+      <w:proofErr w:type="gramStart"/>
+      <w:r>
+        <w:t>min</w:t>
+      </w:r>
+      <w:proofErr w:type="gramEnd"/>
+      <w:r>
+        <w:t xml:space="preserve"> voltage, max </w:t>
       </w:r>
       <w:r>
         <w:t>voltage</w:t>
@@ -2999,7 +3057,15 @@
         </w:numPr>
       </w:pPr>
       <w:r>
-        <w:t>If config files does not exists, the main program asks the Config modules to create default config according to device names, and saves it to file. This config shall be used for current session.</w:t>
+        <w:t xml:space="preserve">If config files </w:t>
+      </w:r>
+      <w:proofErr w:type="gramStart"/>
+      <w:r>
+        <w:t>does</w:t>
+      </w:r>
+      <w:proofErr w:type="gramEnd"/>
+      <w:r>
+        <w:t xml:space="preserve"> not exists, the main program asks the Config modules to create default config according to device names, and saves it to file. This config shall be used for current session.</w:t>
       </w:r>
     </w:p>
     <w:p>
@@ -3011,7 +3077,15 @@
         </w:numPr>
       </w:pPr>
       <w:r>
-        <w:t>If the loading of config file fails, the program terminates. (generation of default config is done only if there is no config file).</w:t>
+        <w:t>If the loading of config file fails, the program terminates. (</w:t>
+      </w:r>
+      <w:proofErr w:type="gramStart"/>
+      <w:r>
+        <w:t>generation</w:t>
+      </w:r>
+      <w:proofErr w:type="gramEnd"/>
+      <w:r>
+        <w:t xml:space="preserve"> of default config is done only if there is no config file).</w:t>
       </w:r>
     </w:p>
     <w:p>
@@ -3255,11 +3329,16 @@
         </w:numPr>
       </w:pPr>
       <w:r>
-        <w:t>List&lt;PerDeviceObjects&gt; BuildDeviceObjects( dev</w:t>
+        <w:t xml:space="preserve">List&lt;PerDeviceObjects&gt; </w:t>
+      </w:r>
+      <w:proofErr w:type="gramStart"/>
+      <w:r>
+        <w:t>BuildDeviceObjects( dev</w:t>
       </w:r>
       <w:r>
         <w:t>ice</w:t>
       </w:r>
+      <w:proofErr w:type="gramEnd"/>
       <w:r>
         <w:t>, cubeUrl)</w:t>
       </w:r>
@@ -3273,7 +3352,11 @@
         </w:numPr>
       </w:pPr>
       <w:r>
-        <w:t>If it is serial</w:t>
+        <w:t xml:space="preserve">If it is </w:t>
+      </w:r>
+      <w:proofErr w:type="gramStart"/>
+      <w:r>
+        <w:t>serial</w:t>
       </w:r>
       <w:r>
         <w:t>,</w:t>
@@ -3282,7 +3365,11 @@
         <w:t xml:space="preserve">  </w:t>
       </w:r>
       <w:r>
-        <w:t xml:space="preserve">first </w:t>
+        <w:t>first</w:t>
+      </w:r>
+      <w:proofErr w:type="gramEnd"/>
+      <w:r>
+        <w:t xml:space="preserve"> </w:t>
       </w:r>
       <w:r>
         <w:t>create sessionObject</w:t>
@@ -3388,8 +3475,13 @@
       <w:r>
         <w:t>. (</w:t>
       </w:r>
-      <w:r>
-        <w:t>setup editor</w:t>
+      <w:proofErr w:type="gramStart"/>
+      <w:r>
+        <w:t>setup</w:t>
+      </w:r>
+      <w:proofErr w:type="gramEnd"/>
+      <w:r>
+        <w:t xml:space="preserve"> editor</w:t>
       </w:r>
       <w:r>
         <w:t>)</w:t>
@@ -4428,11 +4520,16 @@
       </w:pPr>
       <w:bookmarkStart w:id="17" w:name="_Toc132530079"/>
       <w:r>
-        <w:t xml:space="preserve">Use case </w:t>
+        <w:t xml:space="preserve">Use </w:t>
+      </w:r>
+      <w:proofErr w:type="gramStart"/>
+      <w:r>
+        <w:t xml:space="preserve">case </w:t>
       </w:r>
       <w:r>
         <w:t>?</w:t>
       </w:r>
+      <w:proofErr w:type="gramEnd"/>
       <w:r>
         <w:t>: Add configuration entry for specific device</w:t>
       </w:r>
@@ -4475,11 +4572,16 @@
         <w:t>The system loads the existing setup file</w:t>
       </w:r>
       <w:r>
-        <w:t xml:space="preserve"> and opens the default view.</w:t>
+        <w:t xml:space="preserve"> and opens the default </w:t>
+      </w:r>
+      <w:proofErr w:type="gramStart"/>
+      <w:r>
+        <w:t>view.</w:t>
       </w:r>
       <w:r>
         <w:t>.</w:t>
       </w:r>
+      <w:proofErr w:type="gramEnd"/>
     </w:p>
     <w:p>
       <w:pPr>
@@ -4502,7 +4604,15 @@
         </w:numPr>
       </w:pPr>
       <w:r>
-        <w:t>(no limit on slot number)</w:t>
+        <w:t>(</w:t>
+      </w:r>
+      <w:proofErr w:type="gramStart"/>
+      <w:r>
+        <w:t>no</w:t>
+      </w:r>
+      <w:proofErr w:type="gramEnd"/>
+      <w:r>
+        <w:t xml:space="preserve"> limit on slot number)</w:t>
       </w:r>
     </w:p>
     <w:p>

</xml_diff>